<commit_message>
Esp. de Req., Trazabilidad, Herramientas
</commit_message>
<xml_diff>
--- a/Fases_de_desarrollo/02-Elaboracion/02- Analisis y Diseño/E105-OSLO-Herramientas y Tecnologias.docx
+++ b/Fases_de_desarrollo/02-Elaboracion/02- Analisis y Diseño/E105-OSLO-Herramientas y Tecnologias.docx
@@ -56,7 +56,7 @@
             <w:rPr>
               <w:rFonts w:eastAsiaTheme="majorEastAsia" w:cstheme="majorBidi"/>
               <w:noProof/>
-              <w:lang w:val="en-US"/>
+              <w:lang w:val="es-AR" w:eastAsia="es-AR"/>
             </w:rPr>
             <mc:AlternateContent>
               <mc:Choice Requires="wps">
@@ -136,7 +136,7 @@
             <w:rPr>
               <w:rFonts w:eastAsiaTheme="majorEastAsia" w:cstheme="majorBidi"/>
               <w:noProof/>
-              <w:lang w:val="en-US"/>
+              <w:lang w:val="es-AR" w:eastAsia="es-AR"/>
             </w:rPr>
             <mc:AlternateContent>
               <mc:Choice Requires="wps">
@@ -216,7 +216,7 @@
             <w:rPr>
               <w:rFonts w:eastAsiaTheme="majorEastAsia" w:cstheme="majorBidi"/>
               <w:noProof/>
-              <w:lang w:val="en-US"/>
+              <w:lang w:val="es-AR" w:eastAsia="es-AR"/>
             </w:rPr>
             <mc:AlternateContent>
               <mc:Choice Requires="wps">
@@ -296,7 +296,7 @@
             <w:rPr>
               <w:rFonts w:eastAsiaTheme="majorEastAsia" w:cstheme="majorBidi"/>
               <w:noProof/>
-              <w:lang w:val="en-US"/>
+              <w:lang w:val="es-AR" w:eastAsia="es-AR"/>
             </w:rPr>
             <mc:AlternateContent>
               <mc:Choice Requires="wps">
@@ -396,6 +396,7 @@
             <w:dataBinding w:prefixMappings="xmlns:ns0='http://schemas.openxmlformats.org/package/2006/metadata/core-properties' xmlns:ns1='http://purl.org/dc/elements/1.1/'" w:xpath="/ns0:coreProperties[1]/ns1:title[1]" w:storeItemID="{6C3C8BC8-F283-45AE-878A-BAB7291924A1}"/>
             <w:text/>
           </w:sdtPr>
+          <w:sdtEndPr/>
           <w:sdtContent>
             <w:p>
               <w:pPr>
@@ -446,6 +447,7 @@
             <w:dataBinding w:prefixMappings="xmlns:ns0='http://schemas.openxmlformats.org/package/2006/metadata/core-properties' xmlns:ns1='http://purl.org/dc/elements/1.1/'" w:xpath="/ns0:coreProperties[1]/ns1:subject[1]" w:storeItemID="{6C3C8BC8-F283-45AE-878A-BAB7291924A1}"/>
             <w:text/>
           </w:sdtPr>
+          <w:sdtEndPr/>
           <w:sdtContent>
             <w:p>
               <w:pPr>
@@ -490,6 +492,7 @@
             <w:dataBinding w:prefixMappings="xmlns:ns0='http://schemas.openxmlformats.org/officeDocument/2006/extended-properties' " w:xpath="/ns0:Properties[1]/ns0:Company[1]" w:storeItemID="{6668398D-A668-4E3E-A5EB-62B293D839F1}"/>
             <w:text/>
           </w:sdtPr>
+          <w:sdtEndPr/>
           <w:sdtContent>
             <w:p>
               <w:pPr>
@@ -554,7 +557,7 @@
           <w:r>
             <w:rPr>
               <w:noProof/>
-              <w:lang w:val="en-US"/>
+              <w:lang w:eastAsia="es-AR"/>
             </w:rPr>
             <w:drawing>
               <wp:anchor distT="0" distB="0" distL="114300" distR="114300" simplePos="0" relativeHeight="251696128" behindDoc="0" locked="0" layoutInCell="1" allowOverlap="1" wp14:anchorId="6A5D6A47" wp14:editId="1CC30794">
@@ -617,7 +620,7 @@
           <w:r>
             <w:rPr>
               <w:noProof/>
-              <w:lang w:val="en-US"/>
+              <w:lang w:eastAsia="es-AR"/>
             </w:rPr>
             <w:drawing>
               <wp:anchor distT="0" distB="0" distL="114300" distR="114300" simplePos="0" relativeHeight="251652096" behindDoc="0" locked="0" layoutInCell="1" allowOverlap="1" wp14:anchorId="01066DD2" wp14:editId="6EAFB57A">
@@ -684,7 +687,7 @@
           <w:r>
             <w:rPr>
               <w:noProof/>
-              <w:lang w:val="en-US"/>
+              <w:lang w:eastAsia="es-AR"/>
             </w:rPr>
             <w:lastRenderedPageBreak/>
             <mc:AlternateContent>
@@ -754,55 +757,13 @@
                                 <w:r>
                                   <w:rPr>
                                     <w:rFonts w:asciiTheme="minorHAnsi" w:eastAsiaTheme="minorHAnsi" w:hAnsiTheme="minorHAnsi" w:cstheme="minorBidi"/>
+                                    <w:i/>
                                     <w:color w:val="E36C0A" w:themeColor="accent6" w:themeShade="BF"/>
                                     <w:sz w:val="22"/>
                                     <w:szCs w:val="21"/>
                                     <w:lang w:val="es-AR"/>
                                   </w:rPr>
-                                  <w:t xml:space="preserve">La </w:t>
-                                </w:r>
-                                <w:r>
-                                  <w:rPr>
-                                    <w:rFonts w:asciiTheme="minorHAnsi" w:eastAsiaTheme="minorHAnsi" w:hAnsiTheme="minorHAnsi" w:cstheme="minorBidi"/>
-                                    <w:bCs/>
-                                    <w:color w:val="E36C0A" w:themeColor="accent6" w:themeShade="BF"/>
-                                    <w:sz w:val="22"/>
-                                    <w:szCs w:val="21"/>
-                                    <w:lang w:val="es-AR"/>
-                                  </w:rPr>
-                                  <w:t>Especifica</w:t>
-                                </w:r>
-                                <w:r>
-                                  <w:rPr>
-                                    <w:rFonts w:asciiTheme="minorHAnsi" w:eastAsiaTheme="minorHAnsi" w:hAnsiTheme="minorHAnsi" w:cstheme="minorBidi"/>
-                                    <w:bCs/>
-                                    <w:color w:val="E36C0A" w:themeColor="accent6" w:themeShade="BF"/>
-                                    <w:sz w:val="22"/>
-                                    <w:szCs w:val="21"/>
-                                    <w:lang w:val="es-AR"/>
-                                  </w:rPr>
-                                  <w:t>ción de Herramientas y Tecnologí</w:t>
-                                </w:r>
-                                <w:r>
-                                  <w:rPr>
-                                    <w:rFonts w:asciiTheme="minorHAnsi" w:eastAsiaTheme="minorHAnsi" w:hAnsiTheme="minorHAnsi" w:cstheme="minorBidi"/>
-                                    <w:bCs/>
-                                    <w:color w:val="E36C0A" w:themeColor="accent6" w:themeShade="BF"/>
-                                    <w:sz w:val="22"/>
-                                    <w:szCs w:val="21"/>
-                                    <w:lang w:val="es-AR"/>
-                                  </w:rPr>
-                                  <w:t>a</w:t>
-                                </w:r>
-                                <w:r>
-                                  <w:rPr>
-                                    <w:rFonts w:asciiTheme="minorHAnsi" w:eastAsiaTheme="minorHAnsi" w:hAnsiTheme="minorHAnsi" w:cstheme="minorBidi"/>
-                                    <w:color w:val="E36C0A" w:themeColor="accent6" w:themeShade="BF"/>
-                                    <w:sz w:val="22"/>
-                                    <w:szCs w:val="21"/>
-                                    <w:lang w:val="es-AR"/>
-                                  </w:rPr>
-                                  <w:t xml:space="preserve"> </w:t>
+                                  <w:t xml:space="preserve">La Especificación de Herramientas y Tecnología </w:t>
                                 </w:r>
                                 <w:r>
                                   <w:rPr>
@@ -887,55 +848,13 @@
                           <w:r>
                             <w:rPr>
                               <w:rFonts w:asciiTheme="minorHAnsi" w:eastAsiaTheme="minorHAnsi" w:hAnsiTheme="minorHAnsi" w:cstheme="minorBidi"/>
+                              <w:i/>
                               <w:color w:val="E36C0A" w:themeColor="accent6" w:themeShade="BF"/>
                               <w:sz w:val="22"/>
                               <w:szCs w:val="21"/>
                               <w:lang w:val="es-AR"/>
                             </w:rPr>
-                            <w:t xml:space="preserve">La </w:t>
-                          </w:r>
-                          <w:r>
-                            <w:rPr>
-                              <w:rFonts w:asciiTheme="minorHAnsi" w:eastAsiaTheme="minorHAnsi" w:hAnsiTheme="minorHAnsi" w:cstheme="minorBidi"/>
-                              <w:bCs/>
-                              <w:color w:val="E36C0A" w:themeColor="accent6" w:themeShade="BF"/>
-                              <w:sz w:val="22"/>
-                              <w:szCs w:val="21"/>
-                              <w:lang w:val="es-AR"/>
-                            </w:rPr>
-                            <w:t>Especifica</w:t>
-                          </w:r>
-                          <w:r>
-                            <w:rPr>
-                              <w:rFonts w:asciiTheme="minorHAnsi" w:eastAsiaTheme="minorHAnsi" w:hAnsiTheme="minorHAnsi" w:cstheme="minorBidi"/>
-                              <w:bCs/>
-                              <w:color w:val="E36C0A" w:themeColor="accent6" w:themeShade="BF"/>
-                              <w:sz w:val="22"/>
-                              <w:szCs w:val="21"/>
-                              <w:lang w:val="es-AR"/>
-                            </w:rPr>
-                            <w:t>ción de Herramientas y Tecnologí</w:t>
-                          </w:r>
-                          <w:r>
-                            <w:rPr>
-                              <w:rFonts w:asciiTheme="minorHAnsi" w:eastAsiaTheme="minorHAnsi" w:hAnsiTheme="minorHAnsi" w:cstheme="minorBidi"/>
-                              <w:bCs/>
-                              <w:color w:val="E36C0A" w:themeColor="accent6" w:themeShade="BF"/>
-                              <w:sz w:val="22"/>
-                              <w:szCs w:val="21"/>
-                              <w:lang w:val="es-AR"/>
-                            </w:rPr>
-                            <w:t>a</w:t>
-                          </w:r>
-                          <w:r>
-                            <w:rPr>
-                              <w:rFonts w:asciiTheme="minorHAnsi" w:eastAsiaTheme="minorHAnsi" w:hAnsiTheme="minorHAnsi" w:cstheme="minorBidi"/>
-                              <w:color w:val="E36C0A" w:themeColor="accent6" w:themeShade="BF"/>
-                              <w:sz w:val="22"/>
-                              <w:szCs w:val="21"/>
-                              <w:lang w:val="es-AR"/>
-                            </w:rPr>
-                            <w:t xml:space="preserve"> </w:t>
+                            <w:t xml:space="preserve">La Especificación de Herramientas y Tecnología </w:t>
                           </w:r>
                           <w:r>
                             <w:rPr>
@@ -996,7 +915,7 @@
           <w:r>
             <w:rPr>
               <w:noProof/>
-              <w:lang w:val="en-US"/>
+              <w:lang w:eastAsia="es-AR"/>
             </w:rPr>
             <mc:AlternateContent>
               <mc:Choice Requires="wps">
@@ -1105,6 +1024,7 @@
           <w:docPartUnique/>
         </w:docPartObj>
       </w:sdtPr>
+      <w:sdtEndPr/>
       <w:sdtContent>
         <w:p>
           <w:pPr>
@@ -1127,7 +1047,7 @@
               <w:noProof/>
               <w:sz w:val="22"/>
               <w:szCs w:val="22"/>
-              <w:lang w:val="en-US"/>
+              <w:lang w:val="es-AR" w:eastAsia="es-AR"/>
             </w:rPr>
           </w:pPr>
           <w:r>
@@ -1139,7 +1059,7 @@
           <w:r>
             <w:fldChar w:fldCharType="separate"/>
           </w:r>
-          <w:hyperlink w:anchor="_Toc177507093" w:history="1">
+          <w:hyperlink w:anchor="_Toc177518394" w:history="1">
             <w:r>
               <w:rPr>
                 <w:rStyle w:val="Hipervnculo"/>
@@ -1166,7 +1086,7 @@
                 <w:noProof/>
                 <w:webHidden/>
               </w:rPr>
-              <w:instrText xml:space="preserve"> PAGEREF _Toc177507093 \h </w:instrText>
+              <w:instrText xml:space="preserve"> PAGEREF _Toc177518394 \h </w:instrText>
             </w:r>
             <w:r>
               <w:rPr>
@@ -1186,7 +1106,7 @@
                 <w:noProof/>
                 <w:webHidden/>
               </w:rPr>
-              <w:t>3</w:t>
+              <w:t>4</w:t>
             </w:r>
             <w:r>
               <w:rPr>
@@ -1207,10 +1127,10 @@
               <w:noProof/>
               <w:sz w:val="22"/>
               <w:szCs w:val="22"/>
-              <w:lang w:val="en-US"/>
+              <w:lang w:val="es-AR" w:eastAsia="es-AR"/>
             </w:rPr>
           </w:pPr>
-          <w:hyperlink w:anchor="_Toc177507094" w:history="1">
+          <w:hyperlink w:anchor="_Toc177518395" w:history="1">
             <w:r>
               <w:rPr>
                 <w:rStyle w:val="Hipervnculo"/>
@@ -1237,7 +1157,7 @@
                 <w:noProof/>
                 <w:webHidden/>
               </w:rPr>
-              <w:instrText xml:space="preserve"> PAGEREF _Toc177507094 \h </w:instrText>
+              <w:instrText xml:space="preserve"> PAGEREF _Toc177518395 \h </w:instrText>
             </w:r>
             <w:r>
               <w:rPr>
@@ -1278,10 +1198,10 @@
               <w:noProof/>
               <w:sz w:val="22"/>
               <w:szCs w:val="22"/>
-              <w:lang w:val="en-US"/>
+              <w:lang w:val="es-AR" w:eastAsia="es-AR"/>
             </w:rPr>
           </w:pPr>
-          <w:hyperlink w:anchor="_Toc177507095" w:history="1">
+          <w:hyperlink w:anchor="_Toc177518396" w:history="1">
             <w:r>
               <w:rPr>
                 <w:rStyle w:val="Hipervnculo"/>
@@ -1308,7 +1228,7 @@
                 <w:noProof/>
                 <w:webHidden/>
               </w:rPr>
-              <w:instrText xml:space="preserve"> PAGEREF _Toc177507095 \h </w:instrText>
+              <w:instrText xml:space="preserve"> PAGEREF _Toc177518396 \h </w:instrText>
             </w:r>
             <w:r>
               <w:rPr>
@@ -1349,10 +1269,10 @@
               <w:noProof/>
               <w:sz w:val="22"/>
               <w:szCs w:val="22"/>
-              <w:lang w:val="en-US"/>
+              <w:lang w:val="es-AR" w:eastAsia="es-AR"/>
             </w:rPr>
           </w:pPr>
-          <w:hyperlink w:anchor="_Toc177507096" w:history="1">
+          <w:hyperlink w:anchor="_Toc177518397" w:history="1">
             <w:r>
               <w:rPr>
                 <w:rStyle w:val="Hipervnculo"/>
@@ -1379,7 +1299,7 @@
                 <w:noProof/>
                 <w:webHidden/>
               </w:rPr>
-              <w:instrText xml:space="preserve"> PAGEREF _Toc177507096 \h </w:instrText>
+              <w:instrText xml:space="preserve"> PAGEREF _Toc177518397 \h </w:instrText>
             </w:r>
             <w:r>
               <w:rPr>
@@ -1399,7 +1319,7 @@
                 <w:noProof/>
                 <w:webHidden/>
               </w:rPr>
-              <w:t>4</w:t>
+              <w:t>5</w:t>
             </w:r>
             <w:r>
               <w:rPr>
@@ -1420,10 +1340,10 @@
               <w:noProof/>
               <w:sz w:val="22"/>
               <w:szCs w:val="22"/>
-              <w:lang w:val="en-US"/>
+              <w:lang w:val="es-AR" w:eastAsia="es-AR"/>
             </w:rPr>
           </w:pPr>
-          <w:hyperlink w:anchor="_Toc177507097" w:history="1">
+          <w:hyperlink w:anchor="_Toc177518398" w:history="1">
             <w:r>
               <w:rPr>
                 <w:rStyle w:val="Hipervnculo"/>
@@ -1450,7 +1370,7 @@
                 <w:noProof/>
                 <w:webHidden/>
               </w:rPr>
-              <w:instrText xml:space="preserve"> PAGEREF _Toc177507097 \h </w:instrText>
+              <w:instrText xml:space="preserve"> PAGEREF _Toc177518398 \h </w:instrText>
             </w:r>
             <w:r>
               <w:rPr>
@@ -1470,7 +1390,7 @@
                 <w:noProof/>
                 <w:webHidden/>
               </w:rPr>
-              <w:t>4</w:t>
+              <w:t>5</w:t>
             </w:r>
             <w:r>
               <w:rPr>
@@ -1491,10 +1411,10 @@
               <w:noProof/>
               <w:sz w:val="22"/>
               <w:szCs w:val="22"/>
-              <w:lang w:val="en-US"/>
+              <w:lang w:val="es-AR" w:eastAsia="es-AR"/>
             </w:rPr>
           </w:pPr>
-          <w:hyperlink w:anchor="_Toc177507098" w:history="1">
+          <w:hyperlink w:anchor="_Toc177518399" w:history="1">
             <w:r>
               <w:rPr>
                 <w:rStyle w:val="Hipervnculo"/>
@@ -1521,7 +1441,7 @@
                 <w:noProof/>
                 <w:webHidden/>
               </w:rPr>
-              <w:instrText xml:space="preserve"> PAGEREF _Toc177507098 \h </w:instrText>
+              <w:instrText xml:space="preserve"> PAGEREF _Toc177518399 \h </w:instrText>
             </w:r>
             <w:r>
               <w:rPr>
@@ -1541,7 +1461,7 @@
                 <w:noProof/>
                 <w:webHidden/>
               </w:rPr>
-              <w:t>4</w:t>
+              <w:t>5</w:t>
             </w:r>
             <w:r>
               <w:rPr>
@@ -1562,10 +1482,10 @@
               <w:noProof/>
               <w:sz w:val="22"/>
               <w:szCs w:val="22"/>
-              <w:lang w:val="en-US"/>
+              <w:lang w:val="es-AR" w:eastAsia="es-AR"/>
             </w:rPr>
           </w:pPr>
-          <w:hyperlink w:anchor="_Toc177507099" w:history="1">
+          <w:hyperlink w:anchor="_Toc177518400" w:history="1">
             <w:r>
               <w:rPr>
                 <w:rStyle w:val="Hipervnculo"/>
@@ -1592,7 +1512,7 @@
                 <w:noProof/>
                 <w:webHidden/>
               </w:rPr>
-              <w:instrText xml:space="preserve"> PAGEREF _Toc177507099 \h </w:instrText>
+              <w:instrText xml:space="preserve"> PAGEREF _Toc177518400 \h </w:instrText>
             </w:r>
             <w:r>
               <w:rPr>
@@ -1633,10 +1553,10 @@
               <w:noProof/>
               <w:sz w:val="22"/>
               <w:szCs w:val="22"/>
-              <w:lang w:val="en-US"/>
+              <w:lang w:val="es-AR" w:eastAsia="es-AR"/>
             </w:rPr>
           </w:pPr>
-          <w:hyperlink w:anchor="_Toc177507100" w:history="1">
+          <w:hyperlink w:anchor="_Toc177518401" w:history="1">
             <w:r>
               <w:rPr>
                 <w:rStyle w:val="Hipervnculo"/>
@@ -1663,7 +1583,7 @@
                 <w:noProof/>
                 <w:webHidden/>
               </w:rPr>
-              <w:instrText xml:space="preserve"> PAGEREF _Toc177507100 \h </w:instrText>
+              <w:instrText xml:space="preserve"> PAGEREF _Toc177518401 \h </w:instrText>
             </w:r>
             <w:r>
               <w:rPr>
@@ -1704,10 +1624,10 @@
               <w:noProof/>
               <w:sz w:val="22"/>
               <w:szCs w:val="22"/>
-              <w:lang w:val="en-US"/>
+              <w:lang w:val="es-AR" w:eastAsia="es-AR"/>
             </w:rPr>
           </w:pPr>
-          <w:hyperlink w:anchor="_Toc177507101" w:history="1">
+          <w:hyperlink w:anchor="_Toc177518402" w:history="1">
             <w:r>
               <w:rPr>
                 <w:rStyle w:val="Hipervnculo"/>
@@ -1734,7 +1654,7 @@
                 <w:noProof/>
                 <w:webHidden/>
               </w:rPr>
-              <w:instrText xml:space="preserve"> PAGEREF _Toc177507101 \h </w:instrText>
+              <w:instrText xml:space="preserve"> PAGEREF _Toc177518402 \h </w:instrText>
             </w:r>
             <w:r>
               <w:rPr>
@@ -1754,7 +1674,7 @@
                 <w:noProof/>
                 <w:webHidden/>
               </w:rPr>
-              <w:t>5</w:t>
+              <w:t>6</w:t>
             </w:r>
             <w:r>
               <w:rPr>
@@ -1775,10 +1695,10 @@
               <w:noProof/>
               <w:sz w:val="22"/>
               <w:szCs w:val="22"/>
-              <w:lang w:val="en-US"/>
+              <w:lang w:val="es-AR" w:eastAsia="es-AR"/>
             </w:rPr>
           </w:pPr>
-          <w:hyperlink w:anchor="_Toc177507102" w:history="1">
+          <w:hyperlink w:anchor="_Toc177518403" w:history="1">
             <w:r>
               <w:rPr>
                 <w:rStyle w:val="Hipervnculo"/>
@@ -1805,7 +1725,7 @@
                 <w:noProof/>
                 <w:webHidden/>
               </w:rPr>
-              <w:instrText xml:space="preserve"> PAGEREF _Toc177507102 \h </w:instrText>
+              <w:instrText xml:space="preserve"> PAGEREF _Toc177518403 \h </w:instrText>
             </w:r>
             <w:r>
               <w:rPr>
@@ -1825,7 +1745,7 @@
                 <w:noProof/>
                 <w:webHidden/>
               </w:rPr>
-              <w:t>5</w:t>
+              <w:t>6</w:t>
             </w:r>
             <w:r>
               <w:rPr>
@@ -1846,10 +1766,10 @@
               <w:noProof/>
               <w:sz w:val="22"/>
               <w:szCs w:val="22"/>
-              <w:lang w:val="en-US"/>
+              <w:lang w:val="es-AR" w:eastAsia="es-AR"/>
             </w:rPr>
           </w:pPr>
-          <w:hyperlink w:anchor="_Toc177507103" w:history="1">
+          <w:hyperlink w:anchor="_Toc177518404" w:history="1">
             <w:r>
               <w:rPr>
                 <w:rStyle w:val="Hipervnculo"/>
@@ -1864,7 +1784,6 @@
                 <w:webHidden/>
               </w:rPr>
               <w:tab/>
-              <w:t>……………………………………………………………………………………………………………………………………………………………</w:t>
             </w:r>
             <w:r>
               <w:rPr>
@@ -1878,7 +1797,7 @@
                 <w:noProof/>
                 <w:webHidden/>
               </w:rPr>
-              <w:instrText xml:space="preserve"> PAGEREF _Toc177507103 \h </w:instrText>
+              <w:instrText xml:space="preserve"> PAGEREF _Toc177518404 \h </w:instrText>
             </w:r>
             <w:r>
               <w:rPr>
@@ -1898,7 +1817,7 @@
                 <w:noProof/>
                 <w:webHidden/>
               </w:rPr>
-              <w:t>5</w:t>
+              <w:t>6</w:t>
             </w:r>
             <w:r>
               <w:rPr>
@@ -1919,10 +1838,10 @@
               <w:noProof/>
               <w:sz w:val="22"/>
               <w:szCs w:val="22"/>
-              <w:lang w:val="en-US"/>
+              <w:lang w:val="es-AR" w:eastAsia="es-AR"/>
             </w:rPr>
           </w:pPr>
-          <w:hyperlink w:anchor="_Toc177507104" w:history="1">
+          <w:hyperlink w:anchor="_Toc177518405" w:history="1">
             <w:r>
               <w:rPr>
                 <w:rStyle w:val="Hipervnculo"/>
@@ -1950,7 +1869,7 @@
                 <w:noProof/>
                 <w:webHidden/>
               </w:rPr>
-              <w:instrText xml:space="preserve"> PAGEREF _Toc177507104 \h </w:instrText>
+              <w:instrText xml:space="preserve"> PAGEREF _Toc177518405 \h </w:instrText>
             </w:r>
             <w:r>
               <w:rPr>
@@ -1970,7 +1889,7 @@
                 <w:noProof/>
                 <w:webHidden/>
               </w:rPr>
-              <w:t>5</w:t>
+              <w:t>6</w:t>
             </w:r>
             <w:r>
               <w:rPr>
@@ -1989,10 +1908,10 @@
               <w:noProof/>
               <w:sz w:val="22"/>
               <w:szCs w:val="22"/>
-              <w:lang w:val="en-US"/>
+              <w:lang w:val="es-AR" w:eastAsia="es-AR"/>
             </w:rPr>
           </w:pPr>
-          <w:hyperlink w:anchor="_Toc177507105" w:history="1">
+          <w:hyperlink w:anchor="_Toc177518406" w:history="1">
             <w:r>
               <w:rPr>
                 <w:rStyle w:val="Hipervnculo"/>
@@ -2020,7 +1939,7 @@
                 <w:noProof/>
                 <w:webHidden/>
               </w:rPr>
-              <w:instrText xml:space="preserve"> PAGEREF _Toc177507105 \h </w:instrText>
+              <w:instrText xml:space="preserve"> PAGEREF _Toc177518406 \h </w:instrText>
             </w:r>
             <w:r>
               <w:rPr>
@@ -2040,7 +1959,7 @@
                 <w:noProof/>
                 <w:webHidden/>
               </w:rPr>
-              <w:t>5</w:t>
+              <w:t>6</w:t>
             </w:r>
             <w:r>
               <w:rPr>
@@ -2059,10 +1978,10 @@
               <w:noProof/>
               <w:sz w:val="22"/>
               <w:szCs w:val="22"/>
-              <w:lang w:val="en-US"/>
+              <w:lang w:val="es-AR" w:eastAsia="es-AR"/>
             </w:rPr>
           </w:pPr>
-          <w:hyperlink w:anchor="_Toc177507106" w:history="1">
+          <w:hyperlink w:anchor="_Toc177518407" w:history="1">
             <w:r>
               <w:rPr>
                 <w:rStyle w:val="Hipervnculo"/>
@@ -2090,7 +2009,7 @@
                 <w:noProof/>
                 <w:webHidden/>
               </w:rPr>
-              <w:instrText xml:space="preserve"> PAGEREF _Toc177507106 \h </w:instrText>
+              <w:instrText xml:space="preserve"> PAGEREF _Toc177518407 \h </w:instrText>
             </w:r>
             <w:r>
               <w:rPr>
@@ -2129,10 +2048,10 @@
               <w:noProof/>
               <w:sz w:val="22"/>
               <w:szCs w:val="22"/>
-              <w:lang w:val="en-US"/>
+              <w:lang w:val="es-AR" w:eastAsia="es-AR"/>
             </w:rPr>
           </w:pPr>
-          <w:hyperlink w:anchor="_Toc177507107" w:history="1">
+          <w:hyperlink w:anchor="_Toc177518408" w:history="1">
             <w:r>
               <w:rPr>
                 <w:rStyle w:val="Hipervnculo"/>
@@ -2160,7 +2079,7 @@
                 <w:noProof/>
                 <w:webHidden/>
               </w:rPr>
-              <w:instrText xml:space="preserve"> PAGEREF _Toc177507107 \h </w:instrText>
+              <w:instrText xml:space="preserve"> PAGEREF _Toc177518408 \h </w:instrText>
             </w:r>
             <w:r>
               <w:rPr>
@@ -2201,10 +2120,10 @@
               <w:noProof/>
               <w:sz w:val="22"/>
               <w:szCs w:val="22"/>
-              <w:lang w:val="en-US"/>
+              <w:lang w:val="es-AR" w:eastAsia="es-AR"/>
             </w:rPr>
           </w:pPr>
-          <w:hyperlink w:anchor="_Toc177507108" w:history="1">
+          <w:hyperlink w:anchor="_Toc177518409" w:history="1">
             <w:r>
               <w:rPr>
                 <w:rStyle w:val="Hipervnculo"/>
@@ -2231,7 +2150,7 @@
                 <w:noProof/>
                 <w:webHidden/>
               </w:rPr>
-              <w:instrText xml:space="preserve"> PAGEREF _Toc177507108 \h </w:instrText>
+              <w:instrText xml:space="preserve"> PAGEREF _Toc177518409 \h </w:instrText>
             </w:r>
             <w:r>
               <w:rPr>
@@ -2275,6 +2194,11 @@
         </w:p>
       </w:sdtContent>
     </w:sdt>
+    <w:p>
+      <w:r>
+        <w:br w:type="page"/>
+      </w:r>
+    </w:p>
     <w:p/>
     <w:sdt>
       <w:sdtPr>
@@ -2283,6 +2207,7 @@
         <w:dataBinding w:prefixMappings="xmlns:ns0='http://purl.org/dc/elements/1.1/' xmlns:ns1='http://schemas.openxmlformats.org/package/2006/metadata/core-properties' " w:xpath="/ns1:coreProperties[1]/ns0:title[1]" w:storeItemID="{6C3C8BC8-F283-45AE-878A-BAB7291924A1}"/>
         <w:text/>
       </w:sdtPr>
+      <w:sdtEndPr/>
       <w:sdtContent>
         <w:p>
           <w:pPr>
@@ -2326,7 +2251,7 @@
       <w:pPr>
         <w:pStyle w:val="PSI-Ttulo1"/>
       </w:pPr>
-      <w:bookmarkStart w:id="0" w:name="_Toc177507093"/>
+      <w:bookmarkStart w:id="0" w:name="_Toc177518394"/>
       <w:r>
         <w:t>Stack Tecnológico</w:t>
       </w:r>
@@ -2344,9 +2269,8 @@
       <w:pPr>
         <w:pStyle w:val="PSI-Ttulo2"/>
       </w:pPr>
-      <w:bookmarkStart w:id="1" w:name="_Toc177507094"/>
-      <w:r>
-        <w:lastRenderedPageBreak/>
+      <w:bookmarkStart w:id="1" w:name="_Toc177518395"/>
+      <w:r>
         <w:t>Frontend</w:t>
       </w:r>
       <w:bookmarkEnd w:id="1"/>
@@ -2434,7 +2358,7 @@
       <w:pPr>
         <w:pStyle w:val="PSI-Ttulo2"/>
       </w:pPr>
-      <w:bookmarkStart w:id="2" w:name="_Toc177507095"/>
+      <w:bookmarkStart w:id="2" w:name="_Toc177518396"/>
       <w:r>
         <w:t>Back</w:t>
       </w:r>
@@ -2511,8 +2435,9 @@
       <w:pPr>
         <w:pStyle w:val="PSI-Ttulo2"/>
       </w:pPr>
-      <w:bookmarkStart w:id="3" w:name="_Toc177507096"/>
-      <w:r>
+      <w:bookmarkStart w:id="3" w:name="_Toc177518397"/>
+      <w:r>
+        <w:lastRenderedPageBreak/>
         <w:t>Gestor de dependencias</w:t>
       </w:r>
       <w:bookmarkEnd w:id="3"/>
@@ -2540,7 +2465,7 @@
       <w:pPr>
         <w:pStyle w:val="PSI-Ttulo2"/>
       </w:pPr>
-      <w:bookmarkStart w:id="4" w:name="_Toc177507097"/>
+      <w:bookmarkStart w:id="4" w:name="_Toc177518398"/>
       <w:r>
         <w:t>Base de Datos</w:t>
       </w:r>
@@ -2575,7 +2500,7 @@
       <w:pPr>
         <w:pStyle w:val="PSI-Ttulo2"/>
       </w:pPr>
-      <w:bookmarkStart w:id="5" w:name="_Toc177507098"/>
+      <w:bookmarkStart w:id="5" w:name="_Toc177518399"/>
       <w:r>
         <w:t>Autenticación</w:t>
       </w:r>
@@ -2618,7 +2543,6 @@
         </w:rPr>
       </w:pPr>
       <w:r>
-        <w:lastRenderedPageBreak/>
         <w:t>API de Google (OAuth2)</w:t>
       </w:r>
       <w:r>
@@ -2637,7 +2561,7 @@
       <w:pPr>
         <w:pStyle w:val="PSI-Ttulo2"/>
       </w:pPr>
-      <w:bookmarkStart w:id="6" w:name="_Toc177507099"/>
+      <w:bookmarkStart w:id="6" w:name="_Toc177518400"/>
       <w:r>
         <w:t>Librerías de Visualización de Datos</w:t>
       </w:r>
@@ -2753,7 +2677,7 @@
       <w:pPr>
         <w:pStyle w:val="PSI-Ttulo2"/>
       </w:pPr>
-      <w:bookmarkStart w:id="7" w:name="_Toc177507100"/>
+      <w:bookmarkStart w:id="7" w:name="_Toc177518401"/>
       <w:r>
         <w:t>Herramientas de i</w:t>
       </w:r>
@@ -2802,12 +2726,10 @@
       <w:pPr>
         <w:pStyle w:val="PSI-Ttulo2"/>
       </w:pPr>
-      <w:bookmarkStart w:id="8" w:name="_Toc177507101"/>
-      <w:r>
-        <w:t xml:space="preserve">Herramientas de </w:t>
-      </w:r>
-      <w:r>
-        <w:t>Diseño</w:t>
+      <w:bookmarkStart w:id="8" w:name="_Toc177518402"/>
+      <w:r>
+        <w:lastRenderedPageBreak/>
+        <w:t>Herramientas de Diseño</w:t>
       </w:r>
       <w:bookmarkEnd w:id="8"/>
     </w:p>
@@ -2823,14 +2745,7 @@
           <w:rStyle w:val="Textoennegrita"/>
           <w:b w:val="0"/>
         </w:rPr>
-        <w:t>Penpot</w:t>
-      </w:r>
-      <w:r>
-        <w:rPr>
-          <w:rStyle w:val="Textoennegrita"/>
-          <w:b w:val="0"/>
-        </w:rPr>
-        <w:t xml:space="preserve"> dado que es una herramienta colaborativa y open source muy fácil de usar</w:t>
+        <w:t>Penpot dado que es una herramienta colaborativa y open source muy fácil de usar</w:t>
       </w:r>
     </w:p>
     <w:p>
@@ -2842,7 +2757,7 @@
       <w:pPr>
         <w:pStyle w:val="PSI-Ttulo2"/>
       </w:pPr>
-      <w:bookmarkStart w:id="9" w:name="_Toc177507102"/>
+      <w:bookmarkStart w:id="9" w:name="_Toc177518403"/>
       <w:r>
         <w:t>Despliegue y Entorno de Ejecución</w:t>
       </w:r>
@@ -2877,7 +2792,7 @@
           <w:rFonts w:eastAsia="Times New Roman"/>
         </w:rPr>
       </w:pPr>
-      <w:bookmarkStart w:id="10" w:name="_Toc177507103"/>
+      <w:bookmarkStart w:id="10" w:name="_Toc177518404"/>
       <w:r>
         <w:rPr>
           <w:rFonts w:eastAsia="Times New Roman"/>
@@ -2925,7 +2840,7 @@
           <w:rFonts w:eastAsia="Times New Roman"/>
         </w:rPr>
       </w:pPr>
-      <w:bookmarkStart w:id="11" w:name="_Toc177507104"/>
+      <w:bookmarkStart w:id="11" w:name="_Toc177518405"/>
       <w:r>
         <w:rPr>
           <w:rFonts w:eastAsia="Times New Roman"/>
@@ -2953,7 +2868,7 @@
           <w:rFonts w:eastAsia="Times New Roman"/>
         </w:rPr>
       </w:pPr>
-      <w:bookmarkStart w:id="12" w:name="_Toc177507105"/>
+      <w:bookmarkStart w:id="12" w:name="_Toc177518406"/>
       <w:r>
         <w:rPr>
           <w:rFonts w:eastAsia="Times New Roman"/>
@@ -2979,7 +2894,6 @@
         <w:pStyle w:val="PSI-Normal"/>
       </w:pPr>
       <w:r>
-        <w:lastRenderedPageBreak/>
         <w:t>Para el desarrollo del software se utilizará un servidor local</w:t>
       </w:r>
       <w:r>
@@ -3005,7 +2919,7 @@
           <w:rFonts w:eastAsia="Times New Roman"/>
         </w:rPr>
       </w:pPr>
-      <w:bookmarkStart w:id="13" w:name="_Toc177507106"/>
+      <w:bookmarkStart w:id="13" w:name="_Toc177518407"/>
       <w:r>
         <w:rPr>
           <w:rFonts w:eastAsia="Times New Roman"/>
@@ -3060,7 +2974,7 @@
           <w:rFonts w:eastAsia="Times New Roman"/>
         </w:rPr>
       </w:pPr>
-      <w:bookmarkStart w:id="14" w:name="_Toc177507107"/>
+      <w:bookmarkStart w:id="14" w:name="_Toc177518408"/>
       <w:r>
         <w:rPr>
           <w:rFonts w:eastAsia="Times New Roman"/>
@@ -3092,7 +3006,7 @@
           <w:bCs/>
         </w:rPr>
       </w:pPr>
-      <w:bookmarkStart w:id="15" w:name="_Toc177507108"/>
+      <w:bookmarkStart w:id="15" w:name="_Toc177518409"/>
       <w:r>
         <w:rPr>
           <w:rStyle w:val="Textoennegrita"/>
@@ -3118,63 +3032,11 @@
       <w:r>
         <w:t>: Se utilizará Google Meet como herramienta principal de comunicación interna, permitiendo la coordinación remota entre los miembros del equipo y facilitando reuniones de seguimiento y planificación</w:t>
       </w:r>
-    </w:p>
-    <w:p>
-      <w:pPr>
-        <w:rPr>
-          <w:lang w:val="es-AR"/>
-        </w:rPr>
-      </w:pPr>
-    </w:p>
-    <w:p>
-      <w:pPr>
-        <w:rPr>
-          <w:lang w:val="es-AR"/>
-        </w:rPr>
-      </w:pPr>
-    </w:p>
-    <w:p>
-      <w:pPr>
-        <w:rPr>
-          <w:lang w:val="es-AR"/>
-        </w:rPr>
-      </w:pPr>
-    </w:p>
-    <w:p>
-      <w:pPr>
-        <w:rPr>
-          <w:lang w:val="es-AR"/>
-        </w:rPr>
-      </w:pPr>
-    </w:p>
-    <w:p>
-      <w:pPr>
-        <w:rPr>
-          <w:lang w:val="es-AR"/>
-        </w:rPr>
-      </w:pPr>
-    </w:p>
-    <w:p>
-      <w:pPr>
-        <w:tabs>
-          <w:tab w:val="left" w:pos="5646"/>
-        </w:tabs>
-        <w:rPr>
-          <w:lang w:val="es-AR"/>
-        </w:rPr>
-      </w:pPr>
-      <w:r>
-        <w:rPr>
-          <w:lang w:val="es-AR"/>
-        </w:rPr>
-        <w:tab/>
-      </w:r>
-      <w:r>
-        <w:rPr>
-          <w:lang w:val="es-AR"/>
-        </w:rPr>
-        <w:tab/>
-      </w:r>
+      <w:r>
+        <w:t>.</w:t>
+      </w:r>
+      <w:bookmarkStart w:id="16" w:name="_GoBack"/>
+      <w:bookmarkEnd w:id="16"/>
     </w:p>
     <w:sectPr>
       <w:headerReference w:type="default" r:id="rId11"/>
@@ -3231,6 +3093,7 @@
         <w:dataBinding w:prefixMappings="xmlns:ns0='http://schemas.openxmlformats.org/officeDocument/2006/extended-properties' " w:xpath="/ns0:Properties[1]/ns0:Company[1]" w:storeItemID="{6668398D-A668-4E3E-A5EB-62B293D839F1}"/>
         <w:text/>
       </w:sdtPr>
+      <w:sdtEndPr/>
       <w:sdtContent>
         <w:r>
           <w:t>OSLO</w:t>
@@ -3240,7 +3103,7 @@
     <w:r>
       <w:rPr>
         <w:noProof/>
-        <w:lang w:val="en-US"/>
+        <w:lang w:val="es-AR" w:eastAsia="es-AR"/>
       </w:rPr>
       <mc:AlternateContent>
         <mc:Choice Requires="wpg">
@@ -3377,7 +3240,7 @@
     <w:r>
       <w:rPr>
         <w:noProof/>
-        <w:lang w:val="en-US"/>
+        <w:lang w:val="es-AR" w:eastAsia="es-AR"/>
       </w:rPr>
       <mc:AlternateContent>
         <mc:Choice Requires="wps">
@@ -3461,6 +3324,7 @@
           <w:docPartUnique/>
         </w:docPartObj>
       </w:sdtPr>
+      <w:sdtEndPr/>
       <w:sdtContent>
         <w:r>
           <w:tab/>
@@ -3553,7 +3417,7 @@
     <w:r>
       <w:rPr>
         <w:noProof/>
-        <w:lang w:val="en-US"/>
+        <w:lang w:val="es-AR" w:eastAsia="es-AR"/>
       </w:rPr>
       <mc:AlternateContent>
         <mc:Choice Requires="wps">
@@ -3681,6 +3545,7 @@
       <w:dataBinding w:prefixMappings="xmlns:ns0='http://schemas.openxmlformats.org/package/2006/metadata/core-properties' xmlns:ns1='http://purl.org/dc/elements/1.1/'" w:xpath="/ns0:coreProperties[1]/ns1:title[1]" w:storeItemID="{6C3C8BC8-F283-45AE-878A-BAB7291924A1}"/>
       <w:text/>
     </w:sdtPr>
+    <w:sdtEndPr/>
     <w:sdtContent>
       <w:p>
         <w:pPr>
@@ -3718,7 +3583,7 @@
         <w:rFonts w:asciiTheme="majorHAnsi" w:eastAsiaTheme="majorEastAsia" w:hAnsiTheme="majorHAnsi" w:cstheme="majorBidi"/>
         <w:noProof/>
         <w:szCs w:val="36"/>
-        <w:lang w:val="en-US"/>
+        <w:lang w:val="es-AR" w:eastAsia="es-AR"/>
       </w:rPr>
       <mc:AlternateContent>
         <mc:Choice Requires="wpg">
@@ -3857,7 +3722,7 @@
         <w:rFonts w:asciiTheme="majorHAnsi" w:eastAsiaTheme="majorEastAsia" w:hAnsiTheme="majorHAnsi" w:cstheme="majorBidi"/>
         <w:noProof/>
         <w:szCs w:val="36"/>
-        <w:lang w:val="en-US"/>
+        <w:lang w:val="es-AR" w:eastAsia="es-AR"/>
       </w:rPr>
       <w:drawing>
         <wp:anchor distT="0" distB="0" distL="114300" distR="114300" simplePos="0" relativeHeight="251681792" behindDoc="0" locked="0" layoutInCell="1" allowOverlap="1" wp14:anchorId="667006E7" wp14:editId="72C5C12E">
@@ -3922,7 +3787,7 @@
         <w:rFonts w:asciiTheme="majorHAnsi" w:eastAsiaTheme="majorEastAsia" w:hAnsiTheme="majorHAnsi" w:cstheme="majorBidi"/>
         <w:noProof/>
         <w:szCs w:val="36"/>
-        <w:lang w:val="en-US"/>
+        <w:lang w:val="es-AR" w:eastAsia="es-AR"/>
       </w:rPr>
       <w:drawing>
         <wp:anchor distT="0" distB="0" distL="114300" distR="114300" simplePos="0" relativeHeight="251659264" behindDoc="0" locked="0" layoutInCell="1" allowOverlap="1" wp14:anchorId="2790E5D1" wp14:editId="7CCD502C">
@@ -3973,7 +3838,7 @@
         <w:rFonts w:asciiTheme="majorHAnsi" w:eastAsiaTheme="majorEastAsia" w:hAnsiTheme="majorHAnsi" w:cstheme="majorBidi"/>
         <w:noProof/>
         <w:szCs w:val="36"/>
-        <w:lang w:val="en-US"/>
+        <w:lang w:val="es-AR" w:eastAsia="es-AR"/>
       </w:rPr>
       <mc:AlternateContent>
         <mc:Choice Requires="wps">
@@ -4054,7 +3919,7 @@
         <w:rFonts w:asciiTheme="majorHAnsi" w:eastAsiaTheme="majorEastAsia" w:hAnsiTheme="majorHAnsi" w:cstheme="majorBidi"/>
         <w:noProof/>
         <w:szCs w:val="36"/>
-        <w:lang w:val="en-US"/>
+        <w:lang w:val="es-AR" w:eastAsia="es-AR"/>
       </w:rPr>
       <mc:AlternateContent>
         <mc:Choice Requires="wps">
@@ -4141,6 +4006,7 @@
         <w:dataBinding w:prefixMappings="xmlns:ns0='http://schemas.openxmlformats.org/package/2006/metadata/core-properties' xmlns:ns1='http://purl.org/dc/elements/1.1/'" w:xpath="/ns0:coreProperties[1]/ns1:subject[1]" w:storeItemID="{6C3C8BC8-F283-45AE-878A-BAB7291924A1}"/>
         <w:text/>
       </w:sdtPr>
+      <w:sdtEndPr/>
       <w:sdtContent>
         <w:r>
           <w:rPr>
@@ -6887,6 +6753,7 @@
   <w:style w:type="character" w:default="1" w:styleId="Fuentedeprrafopredeter">
     <w:name w:val="Default Paragraph Font"/>
     <w:uiPriority w:val="1"/>
+    <w:semiHidden/>
     <w:unhideWhenUsed/>
   </w:style>
   <w:style w:type="table" w:default="1" w:styleId="Tablanormal">
@@ -7911,7 +7778,7 @@
 </file>
 
 <file path=customXml/itemProps2.xml><?xml version="1.0" encoding="utf-8"?>
-<ds:datastoreItem xmlns:ds="http://schemas.openxmlformats.org/officeDocument/2006/customXml" ds:itemID="{CCD89A29-62B5-4213-91E3-5CE364A708FD}">
+<ds:datastoreItem xmlns:ds="http://schemas.openxmlformats.org/officeDocument/2006/customXml" ds:itemID="{BC19DB2E-DCE7-44B1-949E-178261C4A12E}">
   <ds:schemaRefs>
     <ds:schemaRef ds:uri="http://schemas.openxmlformats.org/officeDocument/2006/bibliography"/>
   </ds:schemaRefs>

</xml_diff>

<commit_message>
Actualizacion Herramientas y Tecnologias
</commit_message>
<xml_diff>
--- a/Fases_de_desarrollo/02-Elaboracion/02- Analisis y Diseño/E105-OSLO-Herramientas y Tecnologias.docx
+++ b/Fases_de_desarrollo/02-Elaboracion/02- Analisis y Diseño/E105-OSLO-Herramientas y Tecnologias.docx
@@ -56,7 +56,7 @@
             <w:rPr>
               <w:rFonts w:eastAsiaTheme="majorEastAsia" w:cstheme="majorBidi"/>
               <w:noProof/>
-              <w:lang w:val="es-AR" w:eastAsia="es-AR"/>
+              <w:lang w:val="en-US"/>
             </w:rPr>
             <mc:AlternateContent>
               <mc:Choice Requires="wps">
@@ -136,7 +136,7 @@
             <w:rPr>
               <w:rFonts w:eastAsiaTheme="majorEastAsia" w:cstheme="majorBidi"/>
               <w:noProof/>
-              <w:lang w:val="es-AR" w:eastAsia="es-AR"/>
+              <w:lang w:val="en-US"/>
             </w:rPr>
             <mc:AlternateContent>
               <mc:Choice Requires="wps">
@@ -216,7 +216,7 @@
             <w:rPr>
               <w:rFonts w:eastAsiaTheme="majorEastAsia" w:cstheme="majorBidi"/>
               <w:noProof/>
-              <w:lang w:val="es-AR" w:eastAsia="es-AR"/>
+              <w:lang w:val="en-US"/>
             </w:rPr>
             <mc:AlternateContent>
               <mc:Choice Requires="wps">
@@ -296,7 +296,7 @@
             <w:rPr>
               <w:rFonts w:eastAsiaTheme="majorEastAsia" w:cstheme="majorBidi"/>
               <w:noProof/>
-              <w:lang w:val="es-AR" w:eastAsia="es-AR"/>
+              <w:lang w:val="en-US"/>
             </w:rPr>
             <mc:AlternateContent>
               <mc:Choice Requires="wps">
@@ -453,6 +453,7 @@
               <w:pPr>
                 <w:pStyle w:val="Sinespaciado"/>
               </w:pPr>
+              <w:proofErr w:type="spellStart"/>
               <w:r>
                 <w:rPr>
                   <w:rFonts w:ascii="Ink Free" w:eastAsiaTheme="majorEastAsia" w:hAnsi="Ink Free" w:cstheme="majorBidi"/>
@@ -462,6 +463,7 @@
                 </w:rPr>
                 <w:t>Testify</w:t>
               </w:r>
+              <w:proofErr w:type="spellEnd"/>
             </w:p>
           </w:sdtContent>
         </w:sdt>
@@ -537,17 +539,39 @@
               <w:rFonts w:eastAsia="Times New Roman"/>
             </w:rPr>
           </w:pPr>
+          <w:proofErr w:type="spellStart"/>
           <w:r>
             <w:rPr>
               <w:rFonts w:eastAsia="Times New Roman"/>
             </w:rPr>
-            <w:t>Levipichun Emilio</w:t>
+            <w:t>Levipichun</w:t>
+          </w:r>
+          <w:proofErr w:type="spellEnd"/>
+          <w:r>
+            <w:rPr>
+              <w:rFonts w:eastAsia="Times New Roman"/>
+            </w:rPr>
+            <w:t xml:space="preserve"> Emilio</w:t>
           </w:r>
           <w:r>
             <w:rPr>
               <w:rFonts w:eastAsia="Times New Roman"/>
             </w:rPr>
-            <w:t xml:space="preserve"> – Oyarzo Malena</w:t>
+            <w:t xml:space="preserve"> – </w:t>
+          </w:r>
+          <w:proofErr w:type="spellStart"/>
+          <w:r>
+            <w:rPr>
+              <w:rFonts w:eastAsia="Times New Roman"/>
+            </w:rPr>
+            <w:t>Oyarzo</w:t>
+          </w:r>
+          <w:proofErr w:type="spellEnd"/>
+          <w:r>
+            <w:rPr>
+              <w:rFonts w:eastAsia="Times New Roman"/>
+            </w:rPr>
+            <w:t xml:space="preserve"> Malena</w:t>
           </w:r>
         </w:p>
         <w:p>
@@ -557,7 +581,7 @@
           <w:r>
             <w:rPr>
               <w:noProof/>
-              <w:lang w:eastAsia="es-AR"/>
+              <w:lang w:val="en-US"/>
             </w:rPr>
             <w:drawing>
               <wp:anchor distT="0" distB="0" distL="114300" distR="114300" simplePos="0" relativeHeight="251696128" behindDoc="0" locked="0" layoutInCell="1" allowOverlap="1" wp14:anchorId="6A5D6A47" wp14:editId="1CC30794">
@@ -620,7 +644,7 @@
           <w:r>
             <w:rPr>
               <w:noProof/>
-              <w:lang w:eastAsia="es-AR"/>
+              <w:lang w:val="en-US"/>
             </w:rPr>
             <w:drawing>
               <wp:anchor distT="0" distB="0" distL="114300" distR="114300" simplePos="0" relativeHeight="251652096" behindDoc="0" locked="0" layoutInCell="1" allowOverlap="1" wp14:anchorId="01066DD2" wp14:editId="6EAFB57A">
@@ -687,7 +711,7 @@
           <w:r>
             <w:rPr>
               <w:noProof/>
-              <w:lang w:eastAsia="es-AR"/>
+              <w:lang w:val="en-US"/>
             </w:rPr>
             <w:lastRenderedPageBreak/>
             <mc:AlternateContent>
@@ -915,7 +939,7 @@
           <w:r>
             <w:rPr>
               <w:noProof/>
-              <w:lang w:eastAsia="es-AR"/>
+              <w:lang w:val="en-US"/>
             </w:rPr>
             <mc:AlternateContent>
               <mc:Choice Requires="wps">
@@ -1047,7 +1071,7 @@
               <w:noProof/>
               <w:sz w:val="22"/>
               <w:szCs w:val="22"/>
-              <w:lang w:val="es-AR" w:eastAsia="es-AR"/>
+              <w:lang w:val="en-US"/>
             </w:rPr>
           </w:pPr>
           <w:r>
@@ -1059,7 +1083,7 @@
           <w:r>
             <w:fldChar w:fldCharType="separate"/>
           </w:r>
-          <w:hyperlink w:anchor="_Toc177518394" w:history="1">
+          <w:hyperlink w:anchor="_Toc177558739" w:history="1">
             <w:r>
               <w:rPr>
                 <w:rStyle w:val="Hipervnculo"/>
@@ -1086,7 +1110,7 @@
                 <w:noProof/>
                 <w:webHidden/>
               </w:rPr>
-              <w:instrText xml:space="preserve"> PAGEREF _Toc177518394 \h </w:instrText>
+              <w:instrText xml:space="preserve"> PAGEREF _Toc177558739 \h </w:instrText>
             </w:r>
             <w:r>
               <w:rPr>
@@ -1127,10 +1151,10 @@
               <w:noProof/>
               <w:sz w:val="22"/>
               <w:szCs w:val="22"/>
-              <w:lang w:val="es-AR" w:eastAsia="es-AR"/>
+              <w:lang w:val="en-US"/>
             </w:rPr>
           </w:pPr>
-          <w:hyperlink w:anchor="_Toc177518395" w:history="1">
+          <w:hyperlink w:anchor="_Toc177558740" w:history="1">
             <w:r>
               <w:rPr>
                 <w:rStyle w:val="Hipervnculo"/>
@@ -1157,7 +1181,7 @@
                 <w:noProof/>
                 <w:webHidden/>
               </w:rPr>
-              <w:instrText xml:space="preserve"> PAGEREF _Toc177518395 \h </w:instrText>
+              <w:instrText xml:space="preserve"> PAGEREF _Toc177558740 \h </w:instrText>
             </w:r>
             <w:r>
               <w:rPr>
@@ -1198,10 +1222,10 @@
               <w:noProof/>
               <w:sz w:val="22"/>
               <w:szCs w:val="22"/>
-              <w:lang w:val="es-AR" w:eastAsia="es-AR"/>
+              <w:lang w:val="en-US"/>
             </w:rPr>
           </w:pPr>
-          <w:hyperlink w:anchor="_Toc177518396" w:history="1">
+          <w:hyperlink w:anchor="_Toc177558741" w:history="1">
             <w:r>
               <w:rPr>
                 <w:rStyle w:val="Hipervnculo"/>
@@ -1228,7 +1252,7 @@
                 <w:noProof/>
                 <w:webHidden/>
               </w:rPr>
-              <w:instrText xml:space="preserve"> PAGEREF _Toc177518396 \h </w:instrText>
+              <w:instrText xml:space="preserve"> PAGEREF _Toc177558741 \h </w:instrText>
             </w:r>
             <w:r>
               <w:rPr>
@@ -1269,10 +1293,10 @@
               <w:noProof/>
               <w:sz w:val="22"/>
               <w:szCs w:val="22"/>
-              <w:lang w:val="es-AR" w:eastAsia="es-AR"/>
+              <w:lang w:val="en-US"/>
             </w:rPr>
           </w:pPr>
-          <w:hyperlink w:anchor="_Toc177518397" w:history="1">
+          <w:hyperlink w:anchor="_Toc177558742" w:history="1">
             <w:r>
               <w:rPr>
                 <w:rStyle w:val="Hipervnculo"/>
@@ -1299,7 +1323,7 @@
                 <w:noProof/>
                 <w:webHidden/>
               </w:rPr>
-              <w:instrText xml:space="preserve"> PAGEREF _Toc177518397 \h </w:instrText>
+              <w:instrText xml:space="preserve"> PAGEREF _Toc177558742 \h </w:instrText>
             </w:r>
             <w:r>
               <w:rPr>
@@ -1340,10 +1364,10 @@
               <w:noProof/>
               <w:sz w:val="22"/>
               <w:szCs w:val="22"/>
-              <w:lang w:val="es-AR" w:eastAsia="es-AR"/>
+              <w:lang w:val="en-US"/>
             </w:rPr>
           </w:pPr>
-          <w:hyperlink w:anchor="_Toc177518398" w:history="1">
+          <w:hyperlink w:anchor="_Toc177558743" w:history="1">
             <w:r>
               <w:rPr>
                 <w:rStyle w:val="Hipervnculo"/>
@@ -1370,7 +1394,7 @@
                 <w:noProof/>
                 <w:webHidden/>
               </w:rPr>
-              <w:instrText xml:space="preserve"> PAGEREF _Toc177518398 \h </w:instrText>
+              <w:instrText xml:space="preserve"> PAGEREF _Toc177558743 \h </w:instrText>
             </w:r>
             <w:r>
               <w:rPr>
@@ -1411,10 +1435,10 @@
               <w:noProof/>
               <w:sz w:val="22"/>
               <w:szCs w:val="22"/>
-              <w:lang w:val="es-AR" w:eastAsia="es-AR"/>
+              <w:lang w:val="en-US"/>
             </w:rPr>
           </w:pPr>
-          <w:hyperlink w:anchor="_Toc177518399" w:history="1">
+          <w:hyperlink w:anchor="_Toc177558744" w:history="1">
             <w:r>
               <w:rPr>
                 <w:rStyle w:val="Hipervnculo"/>
@@ -1441,7 +1465,7 @@
                 <w:noProof/>
                 <w:webHidden/>
               </w:rPr>
-              <w:instrText xml:space="preserve"> PAGEREF _Toc177518399 \h </w:instrText>
+              <w:instrText xml:space="preserve"> PAGEREF _Toc177558744 \h </w:instrText>
             </w:r>
             <w:r>
               <w:rPr>
@@ -1482,10 +1506,10 @@
               <w:noProof/>
               <w:sz w:val="22"/>
               <w:szCs w:val="22"/>
-              <w:lang w:val="es-AR" w:eastAsia="es-AR"/>
+              <w:lang w:val="en-US"/>
             </w:rPr>
           </w:pPr>
-          <w:hyperlink w:anchor="_Toc177518400" w:history="1">
+          <w:hyperlink w:anchor="_Toc177558745" w:history="1">
             <w:r>
               <w:rPr>
                 <w:rStyle w:val="Hipervnculo"/>
@@ -1512,7 +1536,7 @@
                 <w:noProof/>
                 <w:webHidden/>
               </w:rPr>
-              <w:instrText xml:space="preserve"> PAGEREF _Toc177518400 \h </w:instrText>
+              <w:instrText xml:space="preserve"> PAGEREF _Toc177558745 \h </w:instrText>
             </w:r>
             <w:r>
               <w:rPr>
@@ -1553,10 +1577,10 @@
               <w:noProof/>
               <w:sz w:val="22"/>
               <w:szCs w:val="22"/>
-              <w:lang w:val="es-AR" w:eastAsia="es-AR"/>
+              <w:lang w:val="en-US"/>
             </w:rPr>
           </w:pPr>
-          <w:hyperlink w:anchor="_Toc177518401" w:history="1">
+          <w:hyperlink w:anchor="_Toc177558746" w:history="1">
             <w:r>
               <w:rPr>
                 <w:rStyle w:val="Hipervnculo"/>
@@ -1583,7 +1607,7 @@
                 <w:noProof/>
                 <w:webHidden/>
               </w:rPr>
-              <w:instrText xml:space="preserve"> PAGEREF _Toc177518401 \h </w:instrText>
+              <w:instrText xml:space="preserve"> PAGEREF _Toc177558746 \h </w:instrText>
             </w:r>
             <w:r>
               <w:rPr>
@@ -1624,10 +1648,10 @@
               <w:noProof/>
               <w:sz w:val="22"/>
               <w:szCs w:val="22"/>
-              <w:lang w:val="es-AR" w:eastAsia="es-AR"/>
+              <w:lang w:val="en-US"/>
             </w:rPr>
           </w:pPr>
-          <w:hyperlink w:anchor="_Toc177518402" w:history="1">
+          <w:hyperlink w:anchor="_Toc177558747" w:history="1">
             <w:r>
               <w:rPr>
                 <w:rStyle w:val="Hipervnculo"/>
@@ -1654,7 +1678,7 @@
                 <w:noProof/>
                 <w:webHidden/>
               </w:rPr>
-              <w:instrText xml:space="preserve"> PAGEREF _Toc177518402 \h </w:instrText>
+              <w:instrText xml:space="preserve"> PAGEREF _Toc177558747 \h </w:instrText>
             </w:r>
             <w:r>
               <w:rPr>
@@ -1695,10 +1719,10 @@
               <w:noProof/>
               <w:sz w:val="22"/>
               <w:szCs w:val="22"/>
-              <w:lang w:val="es-AR" w:eastAsia="es-AR"/>
+              <w:lang w:val="en-US"/>
             </w:rPr>
           </w:pPr>
-          <w:hyperlink w:anchor="_Toc177518403" w:history="1">
+          <w:hyperlink w:anchor="_Toc177558748" w:history="1">
             <w:r>
               <w:rPr>
                 <w:rStyle w:val="Hipervnculo"/>
@@ -1725,7 +1749,7 @@
                 <w:noProof/>
                 <w:webHidden/>
               </w:rPr>
-              <w:instrText xml:space="preserve"> PAGEREF _Toc177518403 \h </w:instrText>
+              <w:instrText xml:space="preserve"> PAGEREF _Toc177558748 \h </w:instrText>
             </w:r>
             <w:r>
               <w:rPr>
@@ -1766,17 +1790,16 @@
               <w:noProof/>
               <w:sz w:val="22"/>
               <w:szCs w:val="22"/>
-              <w:lang w:val="es-AR" w:eastAsia="es-AR"/>
+              <w:lang w:val="en-US"/>
             </w:rPr>
           </w:pPr>
-          <w:hyperlink w:anchor="_Toc177518404" w:history="1">
+          <w:hyperlink w:anchor="_Toc177558749" w:history="1">
             <w:r>
               <w:rPr>
                 <w:rStyle w:val="Hipervnculo"/>
-                <w:rFonts w:eastAsia="Times New Roman"/>
-                <w:noProof/>
-              </w:rPr>
-              <w:t>IDE</w:t>
+                <w:noProof/>
+              </w:rPr>
+              <w:t>IDEs</w:t>
             </w:r>
             <w:r>
               <w:rPr>
@@ -1784,7 +1807,10 @@
                 <w:webHidden/>
               </w:rPr>
               <w:tab/>
-            </w:r>
+              <w:t xml:space="preserve"> …………………………………………………………………………………………………………………………………………………………..</w:t>
+            </w:r>
+            <w:bookmarkStart w:id="0" w:name="_GoBack"/>
+            <w:bookmarkEnd w:id="0"/>
             <w:r>
               <w:rPr>
                 <w:noProof/>
@@ -1797,7 +1823,7 @@
                 <w:noProof/>
                 <w:webHidden/>
               </w:rPr>
-              <w:instrText xml:space="preserve"> PAGEREF _Toc177518404 \h </w:instrText>
+              <w:instrText xml:space="preserve"> PAGEREF _Toc177558749 \h </w:instrText>
             </w:r>
             <w:r>
               <w:rPr>
@@ -1838,10 +1864,10 @@
               <w:noProof/>
               <w:sz w:val="22"/>
               <w:szCs w:val="22"/>
-              <w:lang w:val="es-AR" w:eastAsia="es-AR"/>
+              <w:lang w:val="en-US"/>
             </w:rPr>
           </w:pPr>
-          <w:hyperlink w:anchor="_Toc177518405" w:history="1">
+          <w:hyperlink w:anchor="_Toc177558750" w:history="1">
             <w:r>
               <w:rPr>
                 <w:rStyle w:val="Hipervnculo"/>
@@ -1869,7 +1895,7 @@
                 <w:noProof/>
                 <w:webHidden/>
               </w:rPr>
-              <w:instrText xml:space="preserve"> PAGEREF _Toc177518405 \h </w:instrText>
+              <w:instrText xml:space="preserve"> PAGEREF _Toc177558750 \h </w:instrText>
             </w:r>
             <w:r>
               <w:rPr>
@@ -1908,10 +1934,10 @@
               <w:noProof/>
               <w:sz w:val="22"/>
               <w:szCs w:val="22"/>
-              <w:lang w:val="es-AR" w:eastAsia="es-AR"/>
+              <w:lang w:val="en-US"/>
             </w:rPr>
           </w:pPr>
-          <w:hyperlink w:anchor="_Toc177518406" w:history="1">
+          <w:hyperlink w:anchor="_Toc177558751" w:history="1">
             <w:r>
               <w:rPr>
                 <w:rStyle w:val="Hipervnculo"/>
@@ -1939,7 +1965,7 @@
                 <w:noProof/>
                 <w:webHidden/>
               </w:rPr>
-              <w:instrText xml:space="preserve"> PAGEREF _Toc177518406 \h </w:instrText>
+              <w:instrText xml:space="preserve"> PAGEREF _Toc177558751 \h </w:instrText>
             </w:r>
             <w:r>
               <w:rPr>
@@ -1978,10 +2004,10 @@
               <w:noProof/>
               <w:sz w:val="22"/>
               <w:szCs w:val="22"/>
-              <w:lang w:val="es-AR" w:eastAsia="es-AR"/>
+              <w:lang w:val="en-US"/>
             </w:rPr>
           </w:pPr>
-          <w:hyperlink w:anchor="_Toc177518407" w:history="1">
+          <w:hyperlink w:anchor="_Toc177558752" w:history="1">
             <w:r>
               <w:rPr>
                 <w:rStyle w:val="Hipervnculo"/>
@@ -2009,7 +2035,7 @@
                 <w:noProof/>
                 <w:webHidden/>
               </w:rPr>
-              <w:instrText xml:space="preserve"> PAGEREF _Toc177518407 \h </w:instrText>
+              <w:instrText xml:space="preserve"> PAGEREF _Toc177558752 \h </w:instrText>
             </w:r>
             <w:r>
               <w:rPr>
@@ -2048,10 +2074,10 @@
               <w:noProof/>
               <w:sz w:val="22"/>
               <w:szCs w:val="22"/>
-              <w:lang w:val="es-AR" w:eastAsia="es-AR"/>
+              <w:lang w:val="en-US"/>
             </w:rPr>
           </w:pPr>
-          <w:hyperlink w:anchor="_Toc177518408" w:history="1">
+          <w:hyperlink w:anchor="_Toc177558753" w:history="1">
             <w:r>
               <w:rPr>
                 <w:rStyle w:val="Hipervnculo"/>
@@ -2079,7 +2105,7 @@
                 <w:noProof/>
                 <w:webHidden/>
               </w:rPr>
-              <w:instrText xml:space="preserve"> PAGEREF _Toc177518408 \h </w:instrText>
+              <w:instrText xml:space="preserve"> PAGEREF _Toc177558753 \h </w:instrText>
             </w:r>
             <w:r>
               <w:rPr>
@@ -2120,10 +2146,10 @@
               <w:noProof/>
               <w:sz w:val="22"/>
               <w:szCs w:val="22"/>
-              <w:lang w:val="es-AR" w:eastAsia="es-AR"/>
+              <w:lang w:val="en-US"/>
             </w:rPr>
           </w:pPr>
-          <w:hyperlink w:anchor="_Toc177518409" w:history="1">
+          <w:hyperlink w:anchor="_Toc177558754" w:history="1">
             <w:r>
               <w:rPr>
                 <w:rStyle w:val="Hipervnculo"/>
@@ -2150,7 +2176,7 @@
                 <w:noProof/>
                 <w:webHidden/>
               </w:rPr>
-              <w:instrText xml:space="preserve"> PAGEREF _Toc177518409 \h </w:instrText>
+              <w:instrText xml:space="preserve"> PAGEREF _Toc177558754 \h </w:instrText>
             </w:r>
             <w:r>
               <w:rPr>
@@ -2171,6 +2197,493 @@
                 <w:webHidden/>
               </w:rPr>
               <w:t>6</w:t>
+            </w:r>
+            <w:r>
+              <w:rPr>
+                <w:noProof/>
+                <w:webHidden/>
+              </w:rPr>
+              <w:fldChar w:fldCharType="end"/>
+            </w:r>
+          </w:hyperlink>
+        </w:p>
+        <w:p>
+          <w:pPr>
+            <w:pStyle w:val="TDC1"/>
+            <w:rPr>
+              <w:rFonts w:eastAsiaTheme="minorEastAsia"/>
+              <w:b w:val="0"/>
+              <w:bCs w:val="0"/>
+              <w:noProof/>
+              <w:sz w:val="22"/>
+              <w:szCs w:val="22"/>
+              <w:lang w:val="en-US"/>
+            </w:rPr>
+          </w:pPr>
+          <w:hyperlink w:anchor="_Toc177558755" w:history="1">
+            <w:r>
+              <w:rPr>
+                <w:rStyle w:val="Hipervnculo"/>
+                <w:noProof/>
+              </w:rPr>
+              <w:t>Framework de Acceso Personalizado: Innovación, Seguridad y Rendimiento a Medida</w:t>
+            </w:r>
+            <w:r>
+              <w:rPr>
+                <w:noProof/>
+                <w:webHidden/>
+              </w:rPr>
+              <w:tab/>
+            </w:r>
+            <w:r>
+              <w:rPr>
+                <w:noProof/>
+                <w:webHidden/>
+              </w:rPr>
+              <w:fldChar w:fldCharType="begin"/>
+            </w:r>
+            <w:r>
+              <w:rPr>
+                <w:noProof/>
+                <w:webHidden/>
+              </w:rPr>
+              <w:instrText xml:space="preserve"> PAGEREF _Toc177558755 \h </w:instrText>
+            </w:r>
+            <w:r>
+              <w:rPr>
+                <w:noProof/>
+                <w:webHidden/>
+              </w:rPr>
+            </w:r>
+            <w:r>
+              <w:rPr>
+                <w:noProof/>
+                <w:webHidden/>
+              </w:rPr>
+              <w:fldChar w:fldCharType="separate"/>
+            </w:r>
+            <w:r>
+              <w:rPr>
+                <w:noProof/>
+                <w:webHidden/>
+              </w:rPr>
+              <w:t>7</w:t>
+            </w:r>
+            <w:r>
+              <w:rPr>
+                <w:noProof/>
+                <w:webHidden/>
+              </w:rPr>
+              <w:fldChar w:fldCharType="end"/>
+            </w:r>
+          </w:hyperlink>
+        </w:p>
+        <w:p>
+          <w:pPr>
+            <w:pStyle w:val="TDC2"/>
+            <w:rPr>
+              <w:rFonts w:eastAsiaTheme="minorEastAsia"/>
+              <w:i w:val="0"/>
+              <w:iCs w:val="0"/>
+              <w:noProof/>
+              <w:sz w:val="22"/>
+              <w:szCs w:val="22"/>
+              <w:lang w:val="en-US"/>
+            </w:rPr>
+          </w:pPr>
+          <w:hyperlink w:anchor="_Toc177558756" w:history="1">
+            <w:r>
+              <w:rPr>
+                <w:rStyle w:val="Hipervnculo"/>
+                <w:noProof/>
+              </w:rPr>
+              <w:t>Ventajas clave de nuestro framework personalizado</w:t>
+            </w:r>
+            <w:r>
+              <w:rPr>
+                <w:noProof/>
+                <w:webHidden/>
+              </w:rPr>
+              <w:tab/>
+            </w:r>
+            <w:r>
+              <w:rPr>
+                <w:noProof/>
+                <w:webHidden/>
+              </w:rPr>
+              <w:fldChar w:fldCharType="begin"/>
+            </w:r>
+            <w:r>
+              <w:rPr>
+                <w:noProof/>
+                <w:webHidden/>
+              </w:rPr>
+              <w:instrText xml:space="preserve"> PAGEREF _Toc177558756 \h </w:instrText>
+            </w:r>
+            <w:r>
+              <w:rPr>
+                <w:noProof/>
+                <w:webHidden/>
+              </w:rPr>
+            </w:r>
+            <w:r>
+              <w:rPr>
+                <w:noProof/>
+                <w:webHidden/>
+              </w:rPr>
+              <w:fldChar w:fldCharType="separate"/>
+            </w:r>
+            <w:r>
+              <w:rPr>
+                <w:noProof/>
+                <w:webHidden/>
+              </w:rPr>
+              <w:t>7</w:t>
+            </w:r>
+            <w:r>
+              <w:rPr>
+                <w:noProof/>
+                <w:webHidden/>
+              </w:rPr>
+              <w:fldChar w:fldCharType="end"/>
+            </w:r>
+          </w:hyperlink>
+        </w:p>
+        <w:p>
+          <w:pPr>
+            <w:pStyle w:val="TDC3"/>
+            <w:rPr>
+              <w:rFonts w:eastAsiaTheme="minorEastAsia"/>
+              <w:noProof/>
+              <w:sz w:val="22"/>
+              <w:szCs w:val="22"/>
+              <w:lang w:val="en-US"/>
+            </w:rPr>
+          </w:pPr>
+          <w:hyperlink w:anchor="_Toc177558757" w:history="1">
+            <w:r>
+              <w:rPr>
+                <w:rStyle w:val="Hipervnculo"/>
+                <w:noProof/>
+              </w:rPr>
+              <w:t>Seguridad Mejorada y Control Total</w:t>
+            </w:r>
+            <w:r>
+              <w:rPr>
+                <w:noProof/>
+                <w:webHidden/>
+              </w:rPr>
+              <w:tab/>
+            </w:r>
+            <w:r>
+              <w:rPr>
+                <w:noProof/>
+                <w:webHidden/>
+              </w:rPr>
+              <w:fldChar w:fldCharType="begin"/>
+            </w:r>
+            <w:r>
+              <w:rPr>
+                <w:noProof/>
+                <w:webHidden/>
+              </w:rPr>
+              <w:instrText xml:space="preserve"> PAGEREF _Toc177558757 \h </w:instrText>
+            </w:r>
+            <w:r>
+              <w:rPr>
+                <w:noProof/>
+                <w:webHidden/>
+              </w:rPr>
+            </w:r>
+            <w:r>
+              <w:rPr>
+                <w:noProof/>
+                <w:webHidden/>
+              </w:rPr>
+              <w:fldChar w:fldCharType="separate"/>
+            </w:r>
+            <w:r>
+              <w:rPr>
+                <w:noProof/>
+                <w:webHidden/>
+              </w:rPr>
+              <w:t>7</w:t>
+            </w:r>
+            <w:r>
+              <w:rPr>
+                <w:noProof/>
+                <w:webHidden/>
+              </w:rPr>
+              <w:fldChar w:fldCharType="end"/>
+            </w:r>
+          </w:hyperlink>
+        </w:p>
+        <w:p>
+          <w:pPr>
+            <w:pStyle w:val="TDC3"/>
+            <w:rPr>
+              <w:rFonts w:eastAsiaTheme="minorEastAsia"/>
+              <w:noProof/>
+              <w:sz w:val="22"/>
+              <w:szCs w:val="22"/>
+              <w:lang w:val="en-US"/>
+            </w:rPr>
+          </w:pPr>
+          <w:hyperlink w:anchor="_Toc177558758" w:history="1">
+            <w:r>
+              <w:rPr>
+                <w:rStyle w:val="Hipervnculo"/>
+                <w:noProof/>
+              </w:rPr>
+              <w:t>Flexibilidad y Escalabilidad</w:t>
+            </w:r>
+            <w:r>
+              <w:rPr>
+                <w:noProof/>
+                <w:webHidden/>
+              </w:rPr>
+              <w:tab/>
+            </w:r>
+            <w:r>
+              <w:rPr>
+                <w:noProof/>
+                <w:webHidden/>
+              </w:rPr>
+              <w:fldChar w:fldCharType="begin"/>
+            </w:r>
+            <w:r>
+              <w:rPr>
+                <w:noProof/>
+                <w:webHidden/>
+              </w:rPr>
+              <w:instrText xml:space="preserve"> PAGEREF _Toc177558758 \h </w:instrText>
+            </w:r>
+            <w:r>
+              <w:rPr>
+                <w:noProof/>
+                <w:webHidden/>
+              </w:rPr>
+            </w:r>
+            <w:r>
+              <w:rPr>
+                <w:noProof/>
+                <w:webHidden/>
+              </w:rPr>
+              <w:fldChar w:fldCharType="separate"/>
+            </w:r>
+            <w:r>
+              <w:rPr>
+                <w:noProof/>
+                <w:webHidden/>
+              </w:rPr>
+              <w:t>7</w:t>
+            </w:r>
+            <w:r>
+              <w:rPr>
+                <w:noProof/>
+                <w:webHidden/>
+              </w:rPr>
+              <w:fldChar w:fldCharType="end"/>
+            </w:r>
+          </w:hyperlink>
+        </w:p>
+        <w:p>
+          <w:pPr>
+            <w:pStyle w:val="TDC3"/>
+            <w:rPr>
+              <w:rFonts w:eastAsiaTheme="minorEastAsia"/>
+              <w:noProof/>
+              <w:sz w:val="22"/>
+              <w:szCs w:val="22"/>
+              <w:lang w:val="en-US"/>
+            </w:rPr>
+          </w:pPr>
+          <w:hyperlink w:anchor="_Toc177558759" w:history="1">
+            <w:r>
+              <w:rPr>
+                <w:rStyle w:val="Hipervnculo"/>
+                <w:noProof/>
+              </w:rPr>
+              <w:t>Integración Perfecta con el Sistema</w:t>
+            </w:r>
+            <w:r>
+              <w:rPr>
+                <w:noProof/>
+                <w:webHidden/>
+              </w:rPr>
+              <w:tab/>
+            </w:r>
+            <w:r>
+              <w:rPr>
+                <w:noProof/>
+                <w:webHidden/>
+              </w:rPr>
+              <w:fldChar w:fldCharType="begin"/>
+            </w:r>
+            <w:r>
+              <w:rPr>
+                <w:noProof/>
+                <w:webHidden/>
+              </w:rPr>
+              <w:instrText xml:space="preserve"> PAGEREF _Toc177558759 \h </w:instrText>
+            </w:r>
+            <w:r>
+              <w:rPr>
+                <w:noProof/>
+                <w:webHidden/>
+              </w:rPr>
+            </w:r>
+            <w:r>
+              <w:rPr>
+                <w:noProof/>
+                <w:webHidden/>
+              </w:rPr>
+              <w:fldChar w:fldCharType="separate"/>
+            </w:r>
+            <w:r>
+              <w:rPr>
+                <w:noProof/>
+                <w:webHidden/>
+              </w:rPr>
+              <w:t>7</w:t>
+            </w:r>
+            <w:r>
+              <w:rPr>
+                <w:noProof/>
+                <w:webHidden/>
+              </w:rPr>
+              <w:fldChar w:fldCharType="end"/>
+            </w:r>
+          </w:hyperlink>
+        </w:p>
+        <w:p>
+          <w:pPr>
+            <w:pStyle w:val="TDC3"/>
+            <w:rPr>
+              <w:rFonts w:eastAsiaTheme="minorEastAsia"/>
+              <w:noProof/>
+              <w:sz w:val="22"/>
+              <w:szCs w:val="22"/>
+              <w:lang w:val="en-US"/>
+            </w:rPr>
+          </w:pPr>
+          <w:hyperlink w:anchor="_Toc177558760" w:history="1">
+            <w:r>
+              <w:rPr>
+                <w:rStyle w:val="Hipervnculo"/>
+                <w:noProof/>
+              </w:rPr>
+              <w:t>Optimización para el Rendimiento</w:t>
+            </w:r>
+            <w:r>
+              <w:rPr>
+                <w:noProof/>
+                <w:webHidden/>
+              </w:rPr>
+              <w:tab/>
+            </w:r>
+            <w:r>
+              <w:rPr>
+                <w:noProof/>
+                <w:webHidden/>
+              </w:rPr>
+              <w:fldChar w:fldCharType="begin"/>
+            </w:r>
+            <w:r>
+              <w:rPr>
+                <w:noProof/>
+                <w:webHidden/>
+              </w:rPr>
+              <w:instrText xml:space="preserve"> PAGEREF _Toc177558760 \h </w:instrText>
+            </w:r>
+            <w:r>
+              <w:rPr>
+                <w:noProof/>
+                <w:webHidden/>
+              </w:rPr>
+            </w:r>
+            <w:r>
+              <w:rPr>
+                <w:noProof/>
+                <w:webHidden/>
+              </w:rPr>
+              <w:fldChar w:fldCharType="separate"/>
+            </w:r>
+            <w:r>
+              <w:rPr>
+                <w:noProof/>
+                <w:webHidden/>
+              </w:rPr>
+              <w:t>8</w:t>
+            </w:r>
+            <w:r>
+              <w:rPr>
+                <w:noProof/>
+                <w:webHidden/>
+              </w:rPr>
+              <w:fldChar w:fldCharType="end"/>
+            </w:r>
+          </w:hyperlink>
+        </w:p>
+        <w:p>
+          <w:pPr>
+            <w:pStyle w:val="TDC3"/>
+            <w:rPr>
+              <w:rFonts w:eastAsiaTheme="minorEastAsia"/>
+              <w:noProof/>
+              <w:sz w:val="22"/>
+              <w:szCs w:val="22"/>
+              <w:lang w:val="en-US"/>
+            </w:rPr>
+          </w:pPr>
+          <w:hyperlink w:anchor="_Toc177558761" w:history="1">
+            <w:r>
+              <w:rPr>
+                <w:rStyle w:val="Hipervnculo"/>
+                <w:noProof/>
+              </w:rPr>
+              <w:t>Soporte y Mantenimiento Directo</w:t>
+            </w:r>
+            <w:r>
+              <w:rPr>
+                <w:noProof/>
+                <w:webHidden/>
+              </w:rPr>
+              <w:tab/>
+            </w:r>
+            <w:r>
+              <w:rPr>
+                <w:noProof/>
+                <w:webHidden/>
+              </w:rPr>
+              <w:fldChar w:fldCharType="begin"/>
+            </w:r>
+            <w:r>
+              <w:rPr>
+                <w:noProof/>
+                <w:webHidden/>
+              </w:rPr>
+              <w:instrText xml:space="preserve"> PAGEREF _Toc177558761 \h </w:instrText>
+            </w:r>
+            <w:r>
+              <w:rPr>
+                <w:noProof/>
+                <w:webHidden/>
+              </w:rPr>
+            </w:r>
+            <w:r>
+              <w:rPr>
+                <w:noProof/>
+                <w:webHidden/>
+              </w:rPr>
+              <w:fldChar w:fldCharType="separate"/>
+            </w:r>
+            <w:r>
+              <w:rPr>
+                <w:noProof/>
+                <w:webHidden/>
+              </w:rPr>
+              <w:t>8</w:t>
             </w:r>
             <w:r>
               <w:rPr>
@@ -2239,7 +2752,23 @@
         <w:t>especifica</w:t>
       </w:r>
       <w:r>
-        <w:t xml:space="preserve"> las tecnologías, herramientas y plataformas utilizadas en el desarrollo del sistema. Este documento proporciona una visión detallada de los elementos tecnológicos clave que permiten la construcción, ejecución y mantenimiento del proyecto, abarcando tanto el frontend como el backend, así como las herramientas de soporte.</w:t>
+        <w:t xml:space="preserve"> las tecnologías, herramientas y plataformas utilizadas en el desarrollo del sistema. Este documento proporciona una visión detallada de los elementos tecnológicos clave que permiten la construcción, ejecución y mantenimiento del proyecto, abarcando tanto el </w:t>
+      </w:r>
+      <w:proofErr w:type="spellStart"/>
+      <w:r>
+        <w:t>frontend</w:t>
+      </w:r>
+      <w:proofErr w:type="spellEnd"/>
+      <w:r>
+        <w:t xml:space="preserve"> como el </w:t>
+      </w:r>
+      <w:proofErr w:type="spellStart"/>
+      <w:r>
+        <w:t>backend</w:t>
+      </w:r>
+      <w:proofErr w:type="spellEnd"/>
+      <w:r>
+        <w:t>, así como las herramientas de soporte.</w:t>
       </w:r>
     </w:p>
     <w:p>
@@ -2251,29 +2780,60 @@
       <w:pPr>
         <w:pStyle w:val="PSI-Ttulo1"/>
       </w:pPr>
-      <w:bookmarkStart w:id="0" w:name="_Toc177518394"/>
-      <w:r>
-        <w:t>Stack Tecnológico</w:t>
-      </w:r>
-      <w:bookmarkEnd w:id="0"/>
+      <w:bookmarkStart w:id="1" w:name="_Toc177558739"/>
+      <w:proofErr w:type="spellStart"/>
+      <w:r>
+        <w:t>Stack</w:t>
+      </w:r>
+      <w:proofErr w:type="spellEnd"/>
+      <w:r>
+        <w:t xml:space="preserve"> Tecnológico</w:t>
+      </w:r>
+      <w:bookmarkEnd w:id="1"/>
     </w:p>
     <w:p>
       <w:pPr>
         <w:pStyle w:val="PSI-Normal"/>
       </w:pPr>
       <w:r>
-        <w:t>El sistema será desarrollado utilizando un stack tecnológico moderno y eficiente, seleccionado cuidadosamente para garantizar la integración fluida entre el frontend y el backend, así como la correcta gestión de datos y seguridad. A continuación, se describen las principales tecnologías que se utilizarán en el proyecto:</w:t>
+        <w:t xml:space="preserve">El sistema será desarrollado utilizando un </w:t>
+      </w:r>
+      <w:proofErr w:type="spellStart"/>
+      <w:r>
+        <w:t>stack</w:t>
+      </w:r>
+      <w:proofErr w:type="spellEnd"/>
+      <w:r>
+        <w:t xml:space="preserve"> tecnológico moderno y eficiente, seleccionado cuidadosamente para garantizar la integración fluida entre el </w:t>
+      </w:r>
+      <w:proofErr w:type="spellStart"/>
+      <w:r>
+        <w:t>frontend</w:t>
+      </w:r>
+      <w:proofErr w:type="spellEnd"/>
+      <w:r>
+        <w:t xml:space="preserve"> y el </w:t>
+      </w:r>
+      <w:proofErr w:type="spellStart"/>
+      <w:r>
+        <w:t>backend</w:t>
+      </w:r>
+      <w:proofErr w:type="spellEnd"/>
+      <w:r>
+        <w:t>, así como la correcta gestión de datos y seguridad. A continuación, se describen las principales tecnologías que se utilizarán en el proyecto:</w:t>
       </w:r>
     </w:p>
     <w:p>
       <w:pPr>
         <w:pStyle w:val="PSI-Ttulo2"/>
       </w:pPr>
-      <w:bookmarkStart w:id="1" w:name="_Toc177518395"/>
+      <w:bookmarkStart w:id="2" w:name="_Toc177558740"/>
+      <w:proofErr w:type="spellStart"/>
       <w:r>
         <w:t>Frontend</w:t>
       </w:r>
-      <w:bookmarkEnd w:id="1"/>
+      <w:bookmarkEnd w:id="2"/>
+      <w:proofErr w:type="spellEnd"/>
     </w:p>
     <w:p>
       <w:pPr>
@@ -2302,7 +2862,15 @@
         <w:t>Angular</w:t>
       </w:r>
       <w:r>
-        <w:t xml:space="preserve"> como framework para el desarr</w:t>
+        <w:t xml:space="preserve"> como </w:t>
+      </w:r>
+      <w:proofErr w:type="spellStart"/>
+      <w:r>
+        <w:t>framework</w:t>
+      </w:r>
+      <w:proofErr w:type="spellEnd"/>
+      <w:r>
+        <w:t xml:space="preserve"> para el desarr</w:t>
       </w:r>
       <w:r>
         <w:t xml:space="preserve">ollo de aplicaciones web de una </w:t>
@@ -2324,6 +2892,7 @@
       <w:pPr>
         <w:pStyle w:val="PSI-Normal"/>
       </w:pPr>
+      <w:proofErr w:type="spellStart"/>
       <w:r>
         <w:rPr>
           <w:rStyle w:val="Textoennegrita"/>
@@ -2331,6 +2900,7 @@
         </w:rPr>
         <w:t>Bootstrap</w:t>
       </w:r>
+      <w:proofErr w:type="spellEnd"/>
       <w:r>
         <w:rPr>
           <w:rStyle w:val="Textoennegrita"/>
@@ -2358,14 +2928,16 @@
       <w:pPr>
         <w:pStyle w:val="PSI-Ttulo2"/>
       </w:pPr>
-      <w:bookmarkStart w:id="2" w:name="_Toc177518396"/>
+      <w:bookmarkStart w:id="3" w:name="_Toc177558741"/>
+      <w:proofErr w:type="spellStart"/>
       <w:r>
         <w:t>Back</w:t>
       </w:r>
       <w:r>
         <w:t>end</w:t>
       </w:r>
-      <w:bookmarkEnd w:id="2"/>
+      <w:bookmarkEnd w:id="3"/>
+      <w:proofErr w:type="spellEnd"/>
     </w:p>
     <w:p>
       <w:pPr>
@@ -2380,27 +2952,66 @@
         <w:pStyle w:val="PSI-Normal"/>
       </w:pPr>
       <w:r>
-        <w:t>Spring Boot</w:t>
-      </w:r>
+        <w:t xml:space="preserve">Spring </w:t>
+      </w:r>
+      <w:proofErr w:type="spellStart"/>
+      <w:r>
+        <w:t>Boot</w:t>
+      </w:r>
+      <w:proofErr w:type="spellEnd"/>
       <w:r>
         <w:t xml:space="preserve"> 3.3.3</w:t>
       </w:r>
       <w:r>
-        <w:t>: Se utilizará este framework para simplificar el desarrollo del backend, permitiendo la creación de APIs REST eficientes y la integración con otras tecnologías de manera ágil.</w:t>
+        <w:t xml:space="preserve">: Se utilizará este </w:t>
+      </w:r>
+      <w:proofErr w:type="spellStart"/>
+      <w:r>
+        <w:t>framework</w:t>
+      </w:r>
+      <w:proofErr w:type="spellEnd"/>
+      <w:r>
+        <w:t xml:space="preserve"> para simplificar el desarrollo del </w:t>
+      </w:r>
+      <w:proofErr w:type="spellStart"/>
+      <w:r>
+        <w:t>backend</w:t>
+      </w:r>
+      <w:proofErr w:type="spellEnd"/>
+      <w:r>
+        <w:t xml:space="preserve">, permitiendo la creación de </w:t>
+      </w:r>
+      <w:proofErr w:type="spellStart"/>
+      <w:r>
+        <w:t>APIs</w:t>
+      </w:r>
+      <w:proofErr w:type="spellEnd"/>
+      <w:r>
+        <w:t xml:space="preserve"> REST eficientes y la integración con otras tecnologías de manera ágil.</w:t>
       </w:r>
     </w:p>
     <w:p>
       <w:pPr>
         <w:pStyle w:val="PSI-Normal"/>
       </w:pPr>
+      <w:proofErr w:type="spellStart"/>
       <w:r>
         <w:t>Hibernate</w:t>
       </w:r>
+      <w:proofErr w:type="spellEnd"/>
       <w:r>
         <w:t xml:space="preserve"> 6.6.0</w:t>
       </w:r>
       <w:r>
-        <w:t>: Hibernate será implementado para gestionar la persistencia de datos, facilitando el mapeo de objetos Java a tablas en la base de datos y optimizando las operaciones CRUD.</w:t>
+        <w:t xml:space="preserve">: </w:t>
+      </w:r>
+      <w:proofErr w:type="spellStart"/>
+      <w:r>
+        <w:t>Hibernate</w:t>
+      </w:r>
+      <w:proofErr w:type="spellEnd"/>
+      <w:r>
+        <w:t xml:space="preserve"> será implementado para gestionar la persistencia de datos, facilitando el mapeo de objetos Java a tablas en la base de datos y optimizando las operaciones CRUD.</w:t>
       </w:r>
     </w:p>
     <w:p>
@@ -2412,7 +3023,23 @@
           <w:rStyle w:val="Textoennegrita"/>
           <w:b w:val="0"/>
         </w:rPr>
-        <w:t>JPA (Java Persistence API)</w:t>
+        <w:t xml:space="preserve">JPA (Java </w:t>
+      </w:r>
+      <w:proofErr w:type="spellStart"/>
+      <w:r>
+        <w:rPr>
+          <w:rStyle w:val="Textoennegrita"/>
+          <w:b w:val="0"/>
+        </w:rPr>
+        <w:t>Persistence</w:t>
+      </w:r>
+      <w:proofErr w:type="spellEnd"/>
+      <w:r>
+        <w:rPr>
+          <w:rStyle w:val="Textoennegrita"/>
+          <w:b w:val="0"/>
+        </w:rPr>
+        <w:t xml:space="preserve"> API)</w:t>
       </w:r>
       <w:r>
         <w:rPr>
@@ -2435,39 +3062,10 @@
       <w:pPr>
         <w:pStyle w:val="PSI-Ttulo2"/>
       </w:pPr>
-      <w:bookmarkStart w:id="3" w:name="_Toc177518397"/>
+      <w:bookmarkStart w:id="4" w:name="_Toc177558742"/>
       <w:r>
         <w:lastRenderedPageBreak/>
         <w:t>Gestor de dependencias</w:t>
-      </w:r>
-      <w:bookmarkEnd w:id="3"/>
-    </w:p>
-    <w:p>
-      <w:pPr>
-        <w:pStyle w:val="PSI-Normal"/>
-      </w:pPr>
-      <w:r>
-        <w:t xml:space="preserve">Maven: Se empleará Maven como herramienta de automatización y gestión de dependencias, garantizando la correcta configuración y </w:t>
-      </w:r>
-      <w:r>
-        <w:t>construcción</w:t>
-      </w:r>
-      <w:r>
-        <w:t xml:space="preserve"> del proyecto en todas las fases del desarrollo.</w:t>
-      </w:r>
-    </w:p>
-    <w:p>
-      <w:pPr>
-        <w:ind w:left="0" w:firstLine="0"/>
-      </w:pPr>
-    </w:p>
-    <w:p>
-      <w:pPr>
-        <w:pStyle w:val="PSI-Ttulo2"/>
-      </w:pPr>
-      <w:bookmarkStart w:id="4" w:name="_Toc177518398"/>
-      <w:r>
-        <w:t>Base de Datos</w:t>
       </w:r>
       <w:bookmarkEnd w:id="4"/>
     </w:p>
@@ -2475,32 +3073,95 @@
       <w:pPr>
         <w:pStyle w:val="PSI-Normal"/>
       </w:pPr>
-      <w:r>
-        <w:t>MySQL: La base de datos relacional utilizada en función de las necesidades será MySQL en su versión 8.0 dado</w:t>
-      </w:r>
-      <w:r>
-        <w:t xml:space="preserve"> </w:t>
-      </w:r>
-      <w:r>
-        <w:t xml:space="preserve">que cumple con las condiciones de ser un Sistema de </w:t>
-      </w:r>
-      <w:r>
-        <w:t>Gestión</w:t>
-      </w:r>
-      <w:r>
-        <w:t xml:space="preserve"> de Base de Datos Open Source.</w:t>
+      <w:proofErr w:type="spellStart"/>
+      <w:r>
+        <w:t>Maven</w:t>
+      </w:r>
+      <w:proofErr w:type="spellEnd"/>
+      <w:r>
+        <w:t xml:space="preserve">: Se empleará </w:t>
+      </w:r>
+      <w:proofErr w:type="spellStart"/>
+      <w:r>
+        <w:t>Maven</w:t>
+      </w:r>
+      <w:proofErr w:type="spellEnd"/>
+      <w:r>
+        <w:t xml:space="preserve"> como herramienta de automatización y gestión de dependencias, garantizando la correcta configuración y </w:t>
+      </w:r>
+      <w:r>
+        <w:t>construcción</w:t>
+      </w:r>
+      <w:r>
+        <w:t xml:space="preserve"> del proyecto en todas las fases del desarrollo.</w:t>
       </w:r>
     </w:p>
     <w:p>
       <w:pPr>
-        <w:pStyle w:val="Ttulo2"/>
+        <w:ind w:left="0" w:firstLine="0"/>
       </w:pPr>
     </w:p>
     <w:p>
       <w:pPr>
         <w:pStyle w:val="PSI-Ttulo2"/>
       </w:pPr>
-      <w:bookmarkStart w:id="5" w:name="_Toc177518399"/>
+      <w:bookmarkStart w:id="5" w:name="_Toc177558743"/>
+      <w:r>
+        <w:t>Base de Datos</w:t>
+      </w:r>
+      <w:bookmarkEnd w:id="5"/>
+    </w:p>
+    <w:p>
+      <w:pPr>
+        <w:pStyle w:val="PSI-Normal"/>
+      </w:pPr>
+      <w:proofErr w:type="spellStart"/>
+      <w:r>
+        <w:t>MySQL</w:t>
+      </w:r>
+      <w:proofErr w:type="spellEnd"/>
+      <w:r>
+        <w:t xml:space="preserve">: La base de datos relacional utilizada en función de las necesidades será </w:t>
+      </w:r>
+      <w:proofErr w:type="spellStart"/>
+      <w:r>
+        <w:t>MySQL</w:t>
+      </w:r>
+      <w:proofErr w:type="spellEnd"/>
+      <w:r>
+        <w:t xml:space="preserve"> en su versión 8.0 dado</w:t>
+      </w:r>
+      <w:r>
+        <w:t xml:space="preserve"> </w:t>
+      </w:r>
+      <w:r>
+        <w:t xml:space="preserve">que cumple con las condiciones de ser un Sistema de </w:t>
+      </w:r>
+      <w:r>
+        <w:t>Gestión</w:t>
+      </w:r>
+      <w:r>
+        <w:t xml:space="preserve"> de Base de Datos Open </w:t>
+      </w:r>
+      <w:proofErr w:type="spellStart"/>
+      <w:r>
+        <w:t>Source</w:t>
+      </w:r>
+      <w:proofErr w:type="spellEnd"/>
+      <w:r>
+        <w:t>.</w:t>
+      </w:r>
+    </w:p>
+    <w:p>
+      <w:pPr>
+        <w:pStyle w:val="Ttulo2"/>
+      </w:pPr>
+    </w:p>
+    <w:p>
+      <w:pPr>
+        <w:pStyle w:val="PSI-Ttulo2"/>
+      </w:pPr>
+      <w:bookmarkStart w:id="6" w:name="_Toc177558744"/>
       <w:r>
         <w:t>Autenticación</w:t>
       </w:r>
@@ -2510,7 +3171,7 @@
       <w:r>
         <w:t>Autorización</w:t>
       </w:r>
-      <w:bookmarkEnd w:id="5"/>
+      <w:bookmarkEnd w:id="6"/>
     </w:p>
     <w:p>
       <w:pPr>
@@ -2561,11 +3222,11 @@
       <w:pPr>
         <w:pStyle w:val="PSI-Ttulo2"/>
       </w:pPr>
-      <w:bookmarkStart w:id="6" w:name="_Toc177518400"/>
+      <w:bookmarkStart w:id="7" w:name="_Toc177558745"/>
       <w:r>
         <w:t>Librerías de Visualización de Datos</w:t>
       </w:r>
-      <w:bookmarkEnd w:id="6"/>
+      <w:bookmarkEnd w:id="7"/>
       <w:r>
         <w:t xml:space="preserve"> </w:t>
       </w:r>
@@ -2611,8 +3272,17 @@
           <w:bCs/>
           <w:lang w:val="es-ES"/>
         </w:rPr>
-        <w:t xml:space="preserve"> para Angular basado en Charts.Js</w:t>
-      </w:r>
+        <w:t xml:space="preserve"> para Angular basado en </w:t>
+      </w:r>
+      <w:proofErr w:type="spellStart"/>
+      <w:r>
+        <w:rPr>
+          <w:bCs/>
+          <w:lang w:val="es-ES"/>
+        </w:rPr>
+        <w:t>Charts.Js</w:t>
+      </w:r>
+      <w:proofErr w:type="spellEnd"/>
       <w:r>
         <w:rPr>
           <w:bCs/>
@@ -2636,6 +3306,7 @@
           <w:lang w:val="es-ES"/>
         </w:rPr>
       </w:pPr>
+      <w:proofErr w:type="spellStart"/>
       <w:r>
         <w:rPr>
           <w:bCs/>
@@ -2643,6 +3314,7 @@
         </w:rPr>
         <w:t>Chart.Js</w:t>
       </w:r>
+      <w:proofErr w:type="spellEnd"/>
       <w:r>
         <w:rPr>
           <w:bCs/>
@@ -2655,14 +3327,46 @@
           <w:bCs/>
           <w:lang w:val="es-ES"/>
         </w:rPr>
-        <w:t>: Se implementará la librería Chart.J</w:t>
-      </w:r>
+        <w:t xml:space="preserve">: Se implementará la librería </w:t>
+      </w:r>
+      <w:proofErr w:type="spellStart"/>
       <w:r>
         <w:rPr>
           <w:bCs/>
           <w:lang w:val="es-ES"/>
         </w:rPr>
-        <w:t>s Open Source como base para ng2-charts.</w:t>
+        <w:t>Chart.J</w:t>
+      </w:r>
+      <w:r>
+        <w:rPr>
+          <w:bCs/>
+          <w:lang w:val="es-ES"/>
+        </w:rPr>
+        <w:t>s</w:t>
+      </w:r>
+      <w:proofErr w:type="spellEnd"/>
+      <w:r>
+        <w:rPr>
+          <w:bCs/>
+          <w:lang w:val="es-ES"/>
+        </w:rPr>
+        <w:t xml:space="preserve"> Open </w:t>
+      </w:r>
+      <w:proofErr w:type="spellStart"/>
+      <w:r>
+        <w:rPr>
+          <w:bCs/>
+          <w:lang w:val="es-ES"/>
+        </w:rPr>
+        <w:t>Source</w:t>
+      </w:r>
+      <w:proofErr w:type="spellEnd"/>
+      <w:r>
+        <w:rPr>
+          <w:bCs/>
+          <w:lang w:val="es-ES"/>
+        </w:rPr>
+        <w:t xml:space="preserve"> como base para ng2-charts.</w:t>
       </w:r>
     </w:p>
     <w:p>
@@ -2677,59 +3381,12 @@
       <w:pPr>
         <w:pStyle w:val="PSI-Ttulo2"/>
       </w:pPr>
-      <w:bookmarkStart w:id="7" w:name="_Toc177518401"/>
+      <w:bookmarkStart w:id="8" w:name="_Toc177558746"/>
       <w:r>
         <w:t>Herramientas de i</w:t>
       </w:r>
       <w:r>
         <w:t>ntegración Continua y Herramientas de Desarrollo</w:t>
-      </w:r>
-      <w:bookmarkEnd w:id="7"/>
-    </w:p>
-    <w:p>
-      <w:pPr>
-        <w:pStyle w:val="PSI-Normal"/>
-      </w:pPr>
-      <w:r>
-        <w:t xml:space="preserve">GitHub: Se utilizará </w:t>
-      </w:r>
-      <w:r>
-        <w:t>GitHub</w:t>
-      </w:r>
-      <w:r>
-        <w:t xml:space="preserve"> para el Control de versiones para el código fuente del proyecto. Permitiendo una gestión de ramas, control de versiones y resolución de conflictos entre desarrolladores, dentro de un trabajo colaborativo</w:t>
-      </w:r>
-      <w:r>
-        <w:t>.</w:t>
-      </w:r>
-    </w:p>
-    <w:p>
-      <w:pPr>
-        <w:pStyle w:val="PSI-Normal"/>
-      </w:pPr>
-      <w:r>
-        <w:t xml:space="preserve">Trello: Se utilizará Trello para la </w:t>
-      </w:r>
-      <w:r>
-        <w:t>Gestión</w:t>
-      </w:r>
-      <w:r>
-        <w:t xml:space="preserve"> de la planificación de tareas y seguimiento del progreso del proyecto.</w:t>
-      </w:r>
-    </w:p>
-    <w:p>
-      <w:pPr>
-        <w:pStyle w:val="PSI-Normal"/>
-      </w:pPr>
-    </w:p>
-    <w:p>
-      <w:pPr>
-        <w:pStyle w:val="PSI-Ttulo2"/>
-      </w:pPr>
-      <w:bookmarkStart w:id="8" w:name="_Toc177518402"/>
-      <w:r>
-        <w:lastRenderedPageBreak/>
-        <w:t>Herramientas de Diseño</w:t>
       </w:r>
       <w:bookmarkEnd w:id="8"/>
     </w:p>
@@ -2738,14 +3395,104 @@
         <w:pStyle w:val="PSI-Normal"/>
       </w:pPr>
       <w:r>
-        <w:t xml:space="preserve">Penpot: Para el diseño de las pantallas se utilizará </w:t>
-      </w:r>
+        <w:t xml:space="preserve">GitHub: Se utilizará </w:t>
+      </w:r>
+      <w:r>
+        <w:t>GitHub</w:t>
+      </w:r>
+      <w:r>
+        <w:t xml:space="preserve"> para el Control de versiones para el código fuente del proyecto. Permitiendo una gestión de ramas, control de versiones y resolución de conflictos entre desarrolladores, dentro de un trabajo colaborativo</w:t>
+      </w:r>
+      <w:r>
+        <w:t>.</w:t>
+      </w:r>
+    </w:p>
+    <w:p>
+      <w:pPr>
+        <w:pStyle w:val="PSI-Normal"/>
+      </w:pPr>
+      <w:proofErr w:type="spellStart"/>
+      <w:r>
+        <w:t>Trello</w:t>
+      </w:r>
+      <w:proofErr w:type="spellEnd"/>
+      <w:r>
+        <w:t xml:space="preserve">: Se utilizará </w:t>
+      </w:r>
+      <w:proofErr w:type="spellStart"/>
+      <w:r>
+        <w:t>Trello</w:t>
+      </w:r>
+      <w:proofErr w:type="spellEnd"/>
+      <w:r>
+        <w:t xml:space="preserve"> para la </w:t>
+      </w:r>
+      <w:r>
+        <w:t>Gestión</w:t>
+      </w:r>
+      <w:r>
+        <w:t xml:space="preserve"> de la planificación de tareas y seguimiento del progreso del proyecto.</w:t>
+      </w:r>
+    </w:p>
+    <w:p>
+      <w:pPr>
+        <w:pStyle w:val="PSI-Normal"/>
+      </w:pPr>
+    </w:p>
+    <w:p>
+      <w:pPr>
+        <w:pStyle w:val="PSI-Ttulo2"/>
+      </w:pPr>
+      <w:bookmarkStart w:id="9" w:name="_Toc177558747"/>
+      <w:r>
+        <w:lastRenderedPageBreak/>
+        <w:t>Herramientas de Diseño</w:t>
+      </w:r>
+      <w:bookmarkEnd w:id="9"/>
+    </w:p>
+    <w:p>
+      <w:pPr>
+        <w:pStyle w:val="PSI-Normal"/>
+      </w:pPr>
+      <w:proofErr w:type="spellStart"/>
+      <w:r>
+        <w:t>Penpot</w:t>
+      </w:r>
+      <w:proofErr w:type="spellEnd"/>
+      <w:r>
+        <w:t xml:space="preserve">: Para el diseño de las pantallas se utilizará </w:t>
+      </w:r>
+      <w:proofErr w:type="spellStart"/>
       <w:r>
         <w:rPr>
           <w:rStyle w:val="Textoennegrita"/>
           <w:b w:val="0"/>
         </w:rPr>
-        <w:t>Penpot dado que es una herramienta colaborativa y open source muy fácil de usar</w:t>
+        <w:t>Penpot</w:t>
+      </w:r>
+      <w:proofErr w:type="spellEnd"/>
+      <w:r>
+        <w:rPr>
+          <w:rStyle w:val="Textoennegrita"/>
+          <w:b w:val="0"/>
+        </w:rPr>
+        <w:t xml:space="preserve"> dado que es una herramienta colaborativa y open </w:t>
+      </w:r>
+      <w:proofErr w:type="spellStart"/>
+      <w:r>
+        <w:rPr>
+          <w:rStyle w:val="Textoennegrita"/>
+          <w:b w:val="0"/>
+        </w:rPr>
+        <w:t>source</w:t>
+      </w:r>
+      <w:proofErr w:type="spellEnd"/>
+      <w:r>
+        <w:rPr>
+          <w:rStyle w:val="Textoennegrita"/>
+          <w:b w:val="0"/>
+        </w:rPr>
+        <w:t xml:space="preserve"> muy fácil de usar</w:t>
       </w:r>
     </w:p>
     <w:p>
@@ -2757,47 +3504,9 @@
       <w:pPr>
         <w:pStyle w:val="PSI-Ttulo2"/>
       </w:pPr>
-      <w:bookmarkStart w:id="9" w:name="_Toc177518403"/>
+      <w:bookmarkStart w:id="10" w:name="_Toc177558748"/>
       <w:r>
         <w:t>Despliegue y Entorno de Ejecución</w:t>
-      </w:r>
-      <w:bookmarkEnd w:id="9"/>
-    </w:p>
-    <w:p>
-      <w:pPr>
-        <w:pStyle w:val="PSI-Normal"/>
-      </w:pPr>
-      <w:r>
-        <w:t>Tomcat</w:t>
-      </w:r>
-      <w:r>
-        <w:t xml:space="preserve"> 10.1.30</w:t>
-      </w:r>
-      <w:r>
-        <w:t xml:space="preserve"> (embebido en Spring Boot)</w:t>
-      </w:r>
-      <w:r>
-        <w:t>: se utilizará Tomcat como servidor de aplicaciones.</w:t>
-      </w:r>
-    </w:p>
-    <w:p>
-      <w:pPr>
-        <w:pStyle w:val="PSI-Normal"/>
-      </w:pPr>
-    </w:p>
-    <w:p>
-      <w:pPr>
-        <w:pStyle w:val="PSI-Ttulo2"/>
-        <w:rPr>
-          <w:rFonts w:eastAsia="Times New Roman"/>
-        </w:rPr>
-      </w:pPr>
-      <w:bookmarkStart w:id="10" w:name="_Toc177518404"/>
-      <w:r>
-        <w:rPr>
-          <w:rFonts w:eastAsia="Times New Roman"/>
-        </w:rPr>
-        <w:t>IDE</w:t>
       </w:r>
       <w:bookmarkEnd w:id="10"/>
     </w:p>
@@ -2805,6 +3514,61 @@
       <w:pPr>
         <w:pStyle w:val="PSI-Normal"/>
       </w:pPr>
+      <w:proofErr w:type="spellStart"/>
+      <w:r>
+        <w:t>Tomcat</w:t>
+      </w:r>
+      <w:proofErr w:type="spellEnd"/>
+      <w:r>
+        <w:t xml:space="preserve"> 10.1.30</w:t>
+      </w:r>
+      <w:r>
+        <w:t xml:space="preserve"> (embebido en Spring </w:t>
+      </w:r>
+      <w:proofErr w:type="spellStart"/>
+      <w:r>
+        <w:t>Boot</w:t>
+      </w:r>
+      <w:proofErr w:type="spellEnd"/>
+      <w:r>
+        <w:t>)</w:t>
+      </w:r>
+      <w:r>
+        <w:t xml:space="preserve">: se utilizará </w:t>
+      </w:r>
+      <w:proofErr w:type="spellStart"/>
+      <w:r>
+        <w:t>Tomcat</w:t>
+      </w:r>
+      <w:proofErr w:type="spellEnd"/>
+      <w:r>
+        <w:t xml:space="preserve"> como servidor de aplicaciones.</w:t>
+      </w:r>
+    </w:p>
+    <w:p>
+      <w:pPr>
+        <w:pStyle w:val="PSI-Normal"/>
+      </w:pPr>
+    </w:p>
+    <w:p>
+      <w:pPr>
+        <w:pStyle w:val="PSI-Ttulo2"/>
+      </w:pPr>
+      <w:bookmarkStart w:id="11" w:name="_Toc177558749"/>
+      <w:proofErr w:type="spellStart"/>
+      <w:r>
+        <w:t>IDEs</w:t>
+      </w:r>
+      <w:bookmarkEnd w:id="11"/>
+      <w:proofErr w:type="spellEnd"/>
+      <w:r>
+        <w:t xml:space="preserve">                                                 </w:t>
+      </w:r>
+    </w:p>
+    <w:p>
+      <w:pPr>
+        <w:pStyle w:val="PSI-Normal"/>
+      </w:pPr>
       <w:r>
         <w:t xml:space="preserve">Se utilizarán los siguientes softwares para </w:t>
       </w:r>
@@ -2814,11 +3578,24 @@
       <w:r>
         <w:t xml:space="preserve"> del producto: </w:t>
       </w:r>
+      <w:proofErr w:type="spellStart"/>
       <w:r>
         <w:t>Inte</w:t>
       </w:r>
       <w:r>
-        <w:t>lliJ IDEA y Visual Studio Code.</w:t>
+        <w:t>lliJ</w:t>
+      </w:r>
+      <w:proofErr w:type="spellEnd"/>
+      <w:r>
+        <w:t xml:space="preserve"> IDEA y Visual Studio </w:t>
+      </w:r>
+      <w:proofErr w:type="spellStart"/>
+      <w:r>
+        <w:t>Code</w:t>
+      </w:r>
+      <w:proofErr w:type="spellEnd"/>
+      <w:r>
+        <w:t>.</w:t>
       </w:r>
     </w:p>
     <w:p>
@@ -2840,14 +3617,14 @@
           <w:rFonts w:eastAsia="Times New Roman"/>
         </w:rPr>
       </w:pPr>
-      <w:bookmarkStart w:id="11" w:name="_Toc177518405"/>
+      <w:bookmarkStart w:id="12" w:name="_Toc177558750"/>
       <w:r>
         <w:rPr>
           <w:rFonts w:eastAsia="Times New Roman"/>
         </w:rPr>
         <w:t>Entornos de Desarrollo, Prueba y Producción</w:t>
       </w:r>
-      <w:bookmarkEnd w:id="11"/>
+      <w:bookmarkEnd w:id="12"/>
     </w:p>
     <w:p>
       <w:pPr>
@@ -2868,14 +3645,14 @@
           <w:rFonts w:eastAsia="Times New Roman"/>
         </w:rPr>
       </w:pPr>
-      <w:bookmarkStart w:id="12" w:name="_Toc177518406"/>
+      <w:bookmarkStart w:id="13" w:name="_Toc177558751"/>
       <w:r>
         <w:rPr>
           <w:rFonts w:eastAsia="Times New Roman"/>
         </w:rPr>
         <w:t>Entorno de desarrollo</w:t>
       </w:r>
-      <w:bookmarkEnd w:id="12"/>
+      <w:bookmarkEnd w:id="13"/>
     </w:p>
     <w:p>
       <w:pPr>
@@ -2919,14 +3696,14 @@
           <w:rFonts w:eastAsia="Times New Roman"/>
         </w:rPr>
       </w:pPr>
-      <w:bookmarkStart w:id="13" w:name="_Toc177518407"/>
+      <w:bookmarkStart w:id="14" w:name="_Toc177558752"/>
       <w:r>
         <w:rPr>
           <w:rFonts w:eastAsia="Times New Roman"/>
         </w:rPr>
         <w:t>Entornos de prueba</w:t>
       </w:r>
-      <w:bookmarkEnd w:id="13"/>
+      <w:bookmarkEnd w:id="14"/>
     </w:p>
     <w:p>
       <w:pPr>
@@ -2964,7 +3741,13 @@
         <w:pStyle w:val="PSI-Normal"/>
       </w:pPr>
       <w:r>
-        <w:t>Será implementado en una máquina virtual.</w:t>
+        <w:t>Será implementado en una máquina virtual</w:t>
+      </w:r>
+      <w:r>
+        <w:t xml:space="preserve"> clonada a partir del servidor de Producción</w:t>
+      </w:r>
+      <w:r>
+        <w:t>.</w:t>
       </w:r>
     </w:p>
     <w:p>
@@ -2974,7 +3757,7 @@
           <w:rFonts w:eastAsia="Times New Roman"/>
         </w:rPr>
       </w:pPr>
-      <w:bookmarkStart w:id="14" w:name="_Toc177518408"/>
+      <w:bookmarkStart w:id="15" w:name="_Toc177558753"/>
       <w:r>
         <w:rPr>
           <w:rFonts w:eastAsia="Times New Roman"/>
@@ -2987,14 +3770,55 @@
         </w:rPr>
         <w:t>roducción</w:t>
       </w:r>
-      <w:bookmarkEnd w:id="14"/>
+      <w:bookmarkEnd w:id="15"/>
     </w:p>
     <w:p>
       <w:pPr>
         <w:pStyle w:val="PSI-Normal"/>
       </w:pPr>
       <w:r>
-        <w:t>El entorno de producción será implementado en una máquina virtual especialmente diseñada para el ambiente, utilizando su propio servidor de aplicaciones Tomcat y su propia base de datos MySQL.</w:t>
+        <w:t>El entorno de producción será implementado en un</w:t>
+      </w:r>
+      <w:r>
+        <w:t xml:space="preserve"> servidor físico </w:t>
+      </w:r>
+      <w:r>
+        <w:t xml:space="preserve">especialmente diseñada para el ambiente, utilizando su propio servidor de aplicaciones </w:t>
+      </w:r>
+      <w:proofErr w:type="spellStart"/>
+      <w:r>
+        <w:t>Tomcat</w:t>
+      </w:r>
+      <w:proofErr w:type="spellEnd"/>
+      <w:r>
+        <w:t xml:space="preserve"> y su propia base de datos </w:t>
+      </w:r>
+      <w:proofErr w:type="spellStart"/>
+      <w:r>
+        <w:t>MySQL</w:t>
+      </w:r>
+      <w:proofErr w:type="spellEnd"/>
+      <w:r>
+        <w:t>.</w:t>
+      </w:r>
+      <w:r>
+        <w:t xml:space="preserve"> El acceso al mismo será </w:t>
+      </w:r>
+      <w:proofErr w:type="spellStart"/>
+      <w:r>
+        <w:t>via</w:t>
+      </w:r>
+      <w:proofErr w:type="spellEnd"/>
+      <w:r>
+        <w:t xml:space="preserve"> </w:t>
+      </w:r>
+      <w:proofErr w:type="spellStart"/>
+      <w:r>
+        <w:t>TeamViewer</w:t>
+      </w:r>
+      <w:proofErr w:type="spellEnd"/>
+      <w:r>
+        <w:t>.</w:t>
       </w:r>
     </w:p>
     <w:p>
@@ -3006,7 +3830,7 @@
           <w:bCs/>
         </w:rPr>
       </w:pPr>
-      <w:bookmarkStart w:id="15" w:name="_Toc177518409"/>
+      <w:bookmarkStart w:id="16" w:name="_Toc177558754"/>
       <w:r>
         <w:rPr>
           <w:rStyle w:val="Textoennegrita"/>
@@ -3015,7 +3839,7 @@
         </w:rPr>
         <w:t>Comunicación y Colaboración</w:t>
       </w:r>
-      <w:bookmarkEnd w:id="15"/>
+      <w:bookmarkEnd w:id="16"/>
     </w:p>
     <w:p>
       <w:pPr>
@@ -3027,16 +3851,303 @@
           <w:b w:val="0"/>
           <w:bCs w:val="0"/>
         </w:rPr>
-        <w:t>Google Meet</w:t>
-      </w:r>
-      <w:r>
-        <w:t>: Se utilizará Google Meet como herramienta principal de comunicación interna, permitiendo la coordinación remota entre los miembros del equipo y facilitando reuniones de seguimiento y planificación</w:t>
+        <w:t xml:space="preserve">Google </w:t>
+      </w:r>
+      <w:proofErr w:type="spellStart"/>
+      <w:r>
+        <w:rPr>
+          <w:rStyle w:val="Textoennegrita"/>
+          <w:b w:val="0"/>
+          <w:bCs w:val="0"/>
+        </w:rPr>
+        <w:t>Meet</w:t>
+      </w:r>
+      <w:proofErr w:type="spellEnd"/>
+      <w:r>
+        <w:t xml:space="preserve">: Se utilizará Google </w:t>
+      </w:r>
+      <w:proofErr w:type="spellStart"/>
+      <w:r>
+        <w:t>Meet</w:t>
+      </w:r>
+      <w:proofErr w:type="spellEnd"/>
+      <w:r>
+        <w:t xml:space="preserve"> como herramienta principal de comunicación interna, permitiendo la coordinación remota entre los miembros del equipo y facilitando reuniones de seguimiento y planificación</w:t>
       </w:r>
       <w:r>
         <w:t>.</w:t>
       </w:r>
-      <w:bookmarkStart w:id="16" w:name="_GoBack"/>
-      <w:bookmarkEnd w:id="16"/>
+    </w:p>
+    <w:p>
+      <w:pPr>
+        <w:pStyle w:val="PSI-Ttulo1"/>
+      </w:pPr>
+      <w:bookmarkStart w:id="17" w:name="_Toc177558755"/>
+      <w:r>
+        <w:lastRenderedPageBreak/>
+        <w:t>Framework de Acceso Personalizado: Innovación, Seguridad y Rendimiento a Medida</w:t>
+      </w:r>
+      <w:bookmarkEnd w:id="17"/>
+    </w:p>
+    <w:p>
+      <w:pPr>
+        <w:pStyle w:val="PSI-Ttulo1"/>
+      </w:pPr>
+    </w:p>
+    <w:p>
+      <w:pPr>
+        <w:pStyle w:val="PSI-Normal"/>
+      </w:pPr>
+      <w:r>
+        <w:t xml:space="preserve">En nuestra búsqueda constante por ofrecer la mejor experiencia posible a nuestros usuarios, hemos tomado la decisión estratégica de desarrollar y utilizar un </w:t>
+      </w:r>
+      <w:proofErr w:type="spellStart"/>
+      <w:r>
+        <w:t>framework</w:t>
+      </w:r>
+      <w:proofErr w:type="spellEnd"/>
+      <w:r>
+        <w:t xml:space="preserve"> de acceso propio en lugar de adoptar una solución preexistente. Entendemos que la confianza en la tecnología es crucial, y esta decisión está respaldada por una serie de beneficios que superan ampliamente las alternativas que nos fueron brindadas.</w:t>
+      </w:r>
+    </w:p>
+    <w:p>
+      <w:pPr>
+        <w:pStyle w:val="PSI-Normal"/>
+      </w:pPr>
+    </w:p>
+    <w:p>
+      <w:pPr>
+        <w:pStyle w:val="PSI-Normal"/>
+      </w:pPr>
+      <w:r>
+        <w:t xml:space="preserve">Nuestro </w:t>
+      </w:r>
+      <w:proofErr w:type="spellStart"/>
+      <w:r>
+        <w:t>framework</w:t>
+      </w:r>
+      <w:proofErr w:type="spellEnd"/>
+      <w:r>
+        <w:t xml:space="preserve"> está diseñado específicamente para adaptarse a las necesidades únicas de este proyecto, lo que nos permite implementar soluciones más rápidas, flexibles y personalizadas. A diferencia de los </w:t>
+      </w:r>
+      <w:proofErr w:type="spellStart"/>
+      <w:r>
+        <w:t>frameworks</w:t>
+      </w:r>
+      <w:proofErr w:type="spellEnd"/>
+      <w:r>
+        <w:t xml:space="preserve"> generales, que suelen ser desarrollados para cubrir un espectro amplio de escenarios, nuestro enfoque garantiza una mayor eficiencia al estar optimizado para nuestro propio ecosistema de desarrollo y operación.</w:t>
+      </w:r>
+    </w:p>
+    <w:p>
+      <w:pPr>
+        <w:pStyle w:val="PSI-Normal"/>
+      </w:pPr>
+    </w:p>
+    <w:p>
+      <w:pPr>
+        <w:pStyle w:val="PSI-Ttulo2"/>
+      </w:pPr>
+      <w:bookmarkStart w:id="18" w:name="_Toc177558756"/>
+      <w:r>
+        <w:t xml:space="preserve">Ventajas clave de </w:t>
+      </w:r>
+      <w:r>
+        <w:t xml:space="preserve">nuestro </w:t>
+      </w:r>
+      <w:proofErr w:type="spellStart"/>
+      <w:r>
+        <w:t>framework</w:t>
+      </w:r>
+      <w:proofErr w:type="spellEnd"/>
+      <w:r>
+        <w:t xml:space="preserve"> personalizado</w:t>
+      </w:r>
+      <w:bookmarkEnd w:id="18"/>
+    </w:p>
+    <w:p>
+      <w:pPr>
+        <w:pStyle w:val="PSI-Normal"/>
+      </w:pPr>
+    </w:p>
+    <w:p>
+      <w:pPr>
+        <w:pStyle w:val="PSI-Ttulo3"/>
+      </w:pPr>
+      <w:bookmarkStart w:id="19" w:name="_Toc177558757"/>
+      <w:r>
+        <w:t>Seguridad Mejorada y Control Total</w:t>
+      </w:r>
+      <w:bookmarkEnd w:id="19"/>
+    </w:p>
+    <w:p>
+      <w:pPr>
+        <w:pStyle w:val="PSI-Normal"/>
+      </w:pPr>
+      <w:r>
+        <w:t xml:space="preserve">Al desarrollar nuestro propio </w:t>
+      </w:r>
+      <w:proofErr w:type="spellStart"/>
+      <w:r>
+        <w:t>framework</w:t>
+      </w:r>
+      <w:proofErr w:type="spellEnd"/>
+      <w:r>
+        <w:t>, tenemos el control absoluto sobre la arquitectura de seguridad, lo que nos permite aplicar las últimas y más robustas medidas de protección. Esto reduce vulnerabilidades externas y asegura que los datos críticos estén bajo un resguardo más estricto, siguiendo las mejores prácticas de la industria.</w:t>
+      </w:r>
+    </w:p>
+    <w:p>
+      <w:pPr>
+        <w:pStyle w:val="PSI-Normal"/>
+      </w:pPr>
+    </w:p>
+    <w:p>
+      <w:pPr>
+        <w:pStyle w:val="PSI-Ttulo3"/>
+      </w:pPr>
+      <w:bookmarkStart w:id="20" w:name="_Toc177558758"/>
+      <w:r>
+        <w:t>Flexibilidad y Escalabilidad</w:t>
+      </w:r>
+      <w:bookmarkEnd w:id="20"/>
+    </w:p>
+    <w:p>
+      <w:pPr>
+        <w:pStyle w:val="PSI-Normal"/>
+      </w:pPr>
+      <w:r>
+        <w:t xml:space="preserve">Nuestro </w:t>
+      </w:r>
+      <w:proofErr w:type="spellStart"/>
+      <w:r>
+        <w:t>framework</w:t>
+      </w:r>
+      <w:proofErr w:type="spellEnd"/>
+      <w:r>
+        <w:t xml:space="preserve"> es totalmente escalable, adaptándose a las demandas actuales y futuras del proyecto. A medida que evolucionan las necesidades, contamos con la agilidad para realizar ajustes y mejoras sin las limitaciones que a menudo presentan las soluciones de terceros. Esto asegura que tu sistema esté siempre a la vanguardia, sin depender de actualizaciones externas.</w:t>
+      </w:r>
+    </w:p>
+    <w:p>
+      <w:pPr>
+        <w:pStyle w:val="PSI-Normal"/>
+      </w:pPr>
+    </w:p>
+    <w:p>
+      <w:pPr>
+        <w:pStyle w:val="PSI-Ttulo3"/>
+      </w:pPr>
+      <w:bookmarkStart w:id="21" w:name="_Toc177558759"/>
+      <w:r>
+        <w:t>Integración Perfecta con el Sistema</w:t>
+      </w:r>
+      <w:bookmarkEnd w:id="21"/>
+    </w:p>
+    <w:p>
+      <w:pPr>
+        <w:pStyle w:val="PSI-Normal"/>
+      </w:pPr>
+      <w:r>
+        <w:t xml:space="preserve">Al haber sido desarrollado por nosotros, este </w:t>
+      </w:r>
+      <w:proofErr w:type="spellStart"/>
+      <w:r>
+        <w:t>framework</w:t>
+      </w:r>
+      <w:proofErr w:type="spellEnd"/>
+      <w:r>
+        <w:t xml:space="preserve"> está completamente alineado con el resto de la arquitectura del proyecto, lo que se traduce en una mayor cohesión e integración. Esto elimina los riesgos de incompatibilidad y las dificultades que podrían surgir al utilizar un </w:t>
+      </w:r>
+      <w:proofErr w:type="spellStart"/>
+      <w:r>
+        <w:t>framework</w:t>
+      </w:r>
+      <w:proofErr w:type="spellEnd"/>
+      <w:r>
+        <w:t xml:space="preserve"> externo que no esté ajustado al 100% con nuestras tecnologías.</w:t>
+      </w:r>
+    </w:p>
+    <w:p>
+      <w:pPr>
+        <w:pStyle w:val="PSI-Normal"/>
+      </w:pPr>
+    </w:p>
+    <w:p>
+      <w:pPr>
+        <w:pStyle w:val="PSI-Ttulo3"/>
+      </w:pPr>
+      <w:bookmarkStart w:id="22" w:name="_Toc177558760"/>
+      <w:r>
+        <w:t>Optimización para el Rendimiento</w:t>
+      </w:r>
+      <w:bookmarkEnd w:id="22"/>
+    </w:p>
+    <w:p>
+      <w:pPr>
+        <w:pStyle w:val="PSI-Normal"/>
+      </w:pPr>
+      <w:r>
+        <w:t xml:space="preserve">Sabemos que el rendimiento es esencial. Nuestro </w:t>
+      </w:r>
+      <w:proofErr w:type="spellStart"/>
+      <w:r>
+        <w:t>framework</w:t>
+      </w:r>
+      <w:proofErr w:type="spellEnd"/>
+      <w:r>
+        <w:t xml:space="preserve"> está diseñado para maximizar la velocidad y minimizar la carga en los servidores, lo que garantiza una experiencia fluida y sin interrupciones para los usuarios finales. Cada línea de código ha sido escrita con este objetivo en mente, brindando una ventaja competitiva en términos de velocidad y estabilidad.</w:t>
+      </w:r>
+    </w:p>
+    <w:p>
+      <w:pPr>
+        <w:pStyle w:val="PSI-Normal"/>
+      </w:pPr>
+    </w:p>
+    <w:p>
+      <w:pPr>
+        <w:pStyle w:val="PSI-Ttulo3"/>
+      </w:pPr>
+      <w:bookmarkStart w:id="23" w:name="_Toc177558761"/>
+      <w:r>
+        <w:t>Soporte y Mantenimiento Directo</w:t>
+      </w:r>
+      <w:bookmarkEnd w:id="23"/>
+    </w:p>
+    <w:p>
+      <w:pPr>
+        <w:pStyle w:val="PSI-Normal"/>
+      </w:pPr>
+      <w:r>
+        <w:t xml:space="preserve">Al ser propietarios del </w:t>
+      </w:r>
+      <w:proofErr w:type="spellStart"/>
+      <w:r>
+        <w:t>framework</w:t>
+      </w:r>
+      <w:proofErr w:type="spellEnd"/>
+      <w:r>
+        <w:t>, podemos ofrecer un soporte técnico inmediato y personalizado. Cualquier ajuste, mejora o corrección puede ser implementado de manera rápida y eficiente, sin la burocracia o los tiempos de espera que muchas veces implica el soporte externo.</w:t>
+      </w:r>
+    </w:p>
+    <w:p>
+      <w:pPr>
+        <w:pStyle w:val="PSI-Normal"/>
+      </w:pPr>
+    </w:p>
+    <w:p>
+      <w:pPr>
+        <w:pStyle w:val="PSI-Normal"/>
+      </w:pPr>
+      <w:r>
+        <w:t xml:space="preserve">Estamos comprometidos a proporcionar soluciones tecnológicas que no solo cumplan con las expectativas, sino que las superen. Al desarrollar internamente nuestro propio </w:t>
+      </w:r>
+      <w:proofErr w:type="spellStart"/>
+      <w:r>
+        <w:t>framework</w:t>
+      </w:r>
+      <w:proofErr w:type="spellEnd"/>
+      <w:r>
+        <w:t xml:space="preserve"> de acceso, aseguramos que cada aspecto del sistema esté perfectamente alineado con los objetivos del proyecto, brindando una mayor confianza, seguridad y control en cada etapa.</w:t>
+      </w:r>
     </w:p>
     <w:sectPr>
       <w:headerReference w:type="default" r:id="rId11"/>
@@ -3103,7 +4214,7 @@
     <w:r>
       <w:rPr>
         <w:noProof/>
-        <w:lang w:val="es-AR" w:eastAsia="es-AR"/>
+        <w:lang w:val="en-US"/>
       </w:rPr>
       <mc:AlternateContent>
         <mc:Choice Requires="wpg">
@@ -3240,7 +4351,7 @@
     <w:r>
       <w:rPr>
         <w:noProof/>
-        <w:lang w:val="es-AR" w:eastAsia="es-AR"/>
+        <w:lang w:val="en-US"/>
       </w:rPr>
       <mc:AlternateContent>
         <mc:Choice Requires="wps">
@@ -3367,7 +4478,7 @@
             <w:rFonts w:asciiTheme="majorHAnsi" w:hAnsiTheme="majorHAnsi" w:cstheme="majorHAnsi"/>
             <w:noProof/>
           </w:rPr>
-          <w:t>6</w:t>
+          <w:t>8</w:t>
         </w:r>
         <w:r>
           <w:rPr>
@@ -3404,7 +4515,7 @@
             <w:rFonts w:asciiTheme="majorHAnsi" w:hAnsiTheme="majorHAnsi" w:cstheme="majorHAnsi"/>
             <w:noProof/>
           </w:rPr>
-          <w:t>6</w:t>
+          <w:t>8</w:t>
         </w:r>
         <w:r>
           <w:rPr>
@@ -3417,7 +4528,7 @@
     <w:r>
       <w:rPr>
         <w:noProof/>
-        <w:lang w:val="es-AR" w:eastAsia="es-AR"/>
+        <w:lang w:val="en-US"/>
       </w:rPr>
       <mc:AlternateContent>
         <mc:Choice Requires="wps">
@@ -3583,7 +4694,7 @@
         <w:rFonts w:asciiTheme="majorHAnsi" w:eastAsiaTheme="majorEastAsia" w:hAnsiTheme="majorHAnsi" w:cstheme="majorBidi"/>
         <w:noProof/>
         <w:szCs w:val="36"/>
-        <w:lang w:val="es-AR" w:eastAsia="es-AR"/>
+        <w:lang w:val="en-US"/>
       </w:rPr>
       <mc:AlternateContent>
         <mc:Choice Requires="wpg">
@@ -3722,7 +4833,7 @@
         <w:rFonts w:asciiTheme="majorHAnsi" w:eastAsiaTheme="majorEastAsia" w:hAnsiTheme="majorHAnsi" w:cstheme="majorBidi"/>
         <w:noProof/>
         <w:szCs w:val="36"/>
-        <w:lang w:val="es-AR" w:eastAsia="es-AR"/>
+        <w:lang w:val="en-US"/>
       </w:rPr>
       <w:drawing>
         <wp:anchor distT="0" distB="0" distL="114300" distR="114300" simplePos="0" relativeHeight="251681792" behindDoc="0" locked="0" layoutInCell="1" allowOverlap="1" wp14:anchorId="667006E7" wp14:editId="72C5C12E">
@@ -3787,7 +4898,7 @@
         <w:rFonts w:asciiTheme="majorHAnsi" w:eastAsiaTheme="majorEastAsia" w:hAnsiTheme="majorHAnsi" w:cstheme="majorBidi"/>
         <w:noProof/>
         <w:szCs w:val="36"/>
-        <w:lang w:val="es-AR" w:eastAsia="es-AR"/>
+        <w:lang w:val="en-US"/>
       </w:rPr>
       <w:drawing>
         <wp:anchor distT="0" distB="0" distL="114300" distR="114300" simplePos="0" relativeHeight="251659264" behindDoc="0" locked="0" layoutInCell="1" allowOverlap="1" wp14:anchorId="2790E5D1" wp14:editId="7CCD502C">
@@ -3838,7 +4949,7 @@
         <w:rFonts w:asciiTheme="majorHAnsi" w:eastAsiaTheme="majorEastAsia" w:hAnsiTheme="majorHAnsi" w:cstheme="majorBidi"/>
         <w:noProof/>
         <w:szCs w:val="36"/>
-        <w:lang w:val="es-AR" w:eastAsia="es-AR"/>
+        <w:lang w:val="en-US"/>
       </w:rPr>
       <mc:AlternateContent>
         <mc:Choice Requires="wps">
@@ -3919,7 +5030,7 @@
         <w:rFonts w:asciiTheme="majorHAnsi" w:eastAsiaTheme="majorEastAsia" w:hAnsiTheme="majorHAnsi" w:cstheme="majorBidi"/>
         <w:noProof/>
         <w:szCs w:val="36"/>
-        <w:lang w:val="es-AR" w:eastAsia="es-AR"/>
+        <w:lang w:val="en-US"/>
       </w:rPr>
       <mc:AlternateContent>
         <mc:Choice Requires="wps">
@@ -7778,7 +8889,7 @@
 </file>
 
 <file path=customXml/itemProps2.xml><?xml version="1.0" encoding="utf-8"?>
-<ds:datastoreItem xmlns:ds="http://schemas.openxmlformats.org/officeDocument/2006/customXml" ds:itemID="{BC19DB2E-DCE7-44B1-949E-178261C4A12E}">
+<ds:datastoreItem xmlns:ds="http://schemas.openxmlformats.org/officeDocument/2006/customXml" ds:itemID="{77F394CD-89D4-4925-97E0-850617C4EB06}">
   <ds:schemaRefs>
     <ds:schemaRef ds:uri="http://schemas.openxmlformats.org/officeDocument/2006/bibliography"/>
   </ds:schemaRefs>

</xml_diff>

<commit_message>
Documentación - Correcion ortografica.
Se realiza revisión de ortografía en documento entregable cumpliendo con los estándares de calidad definidos en el plan SQA.
</commit_message>
<xml_diff>
--- a/Fases_de_desarrollo/02-Elaboracion/02- Analisis y Diseño/E105-OSLO-Herramientas y Tecnologias.docx
+++ b/Fases_de_desarrollo/02-Elaboracion/02- Analisis y Diseño/E105-OSLO-Herramientas y Tecnologias.docx
@@ -1,6 +1,6 @@
 
 <file path=word/document.xml><?xml version="1.0" encoding="utf-8"?>
-<w:document xmlns:wpc="http://schemas.microsoft.com/office/word/2010/wordprocessingCanvas" xmlns:cx="http://schemas.microsoft.com/office/drawing/2014/chartex" xmlns:mc="http://schemas.openxmlformats.org/markup-compatibility/2006" xmlns:o="urn:schemas-microsoft-com:office:office" xmlns:r="http://schemas.openxmlformats.org/officeDocument/2006/relationships" xmlns:m="http://schemas.openxmlformats.org/officeDocument/2006/math" xmlns:v="urn:schemas-microsoft-com:vml" xmlns:wp14="http://schemas.microsoft.com/office/word/2010/wordprocessingDrawing" xmlns:wp="http://schemas.openxmlformats.org/drawingml/2006/wordprocessingDrawing" xmlns:w10="urn:schemas-microsoft-com:office:word" xmlns:w="http://schemas.openxmlformats.org/wordprocessingml/2006/main" xmlns:w14="http://schemas.microsoft.com/office/word/2010/wordml" xmlns:w15="http://schemas.microsoft.com/office/word/2012/wordml" xmlns:w16se="http://schemas.microsoft.com/office/word/2015/wordml/symex" xmlns:wpg="http://schemas.microsoft.com/office/word/2010/wordprocessingGroup" xmlns:wpi="http://schemas.microsoft.com/office/word/2010/wordprocessingInk" xmlns:wne="http://schemas.microsoft.com/office/word/2006/wordml" xmlns:wps="http://schemas.microsoft.com/office/word/2010/wordprocessingShape" mc:Ignorable="w14 w15 w16se wp14">
+<w:document xmlns:ve="http://schemas.openxmlformats.org/markup-compatibility/2006" xmlns:o="urn:schemas-microsoft-com:office:office" xmlns:r="http://schemas.openxmlformats.org/officeDocument/2006/relationships" xmlns:m="http://schemas.openxmlformats.org/officeDocument/2006/math" xmlns:v="urn:schemas-microsoft-com:vml" xmlns:wp="http://schemas.openxmlformats.org/drawingml/2006/wordprocessingDrawing" xmlns:w10="urn:schemas-microsoft-com:office:word" xmlns:w="http://schemas.openxmlformats.org/wordprocessingml/2006/main" xmlns:wne="http://schemas.microsoft.com/office/word/2006/wordml">
   <w:body>
     <w:sdt>
       <w:sdtPr>
@@ -58,79 +58,11 @@
               <w:noProof/>
               <w:lang w:val="en-US"/>
             </w:rPr>
-            <mc:AlternateContent>
-              <mc:Choice Requires="wps">
-                <w:drawing>
-                  <wp:anchor distT="0" distB="0" distL="114300" distR="114300" simplePos="0" relativeHeight="251660288" behindDoc="0" locked="0" layoutInCell="0" allowOverlap="1" wp14:anchorId="6473F178" wp14:editId="4F036F78">
-                    <wp:simplePos x="0" y="0"/>
-                    <wp:positionH relativeFrom="page">
-                      <wp:align>center</wp:align>
-                    </wp:positionH>
-                    <wp:positionV relativeFrom="page">
-                      <wp:align>bottom</wp:align>
-                    </wp:positionV>
-                    <wp:extent cx="7915910" cy="857885"/>
-                    <wp:effectExtent l="12700" t="7620" r="5715" b="10795"/>
-                    <wp:wrapNone/>
-                    <wp:docPr id="31" name="Rectangle 6"/>
-                    <wp:cNvGraphicFramePr>
-                      <a:graphicFrameLocks xmlns:a="http://schemas.openxmlformats.org/drawingml/2006/main"/>
-                    </wp:cNvGraphicFramePr>
-                    <a:graphic xmlns:a="http://schemas.openxmlformats.org/drawingml/2006/main">
-                      <a:graphicData uri="http://schemas.microsoft.com/office/word/2010/wordprocessingShape">
-                        <wps:wsp>
-                          <wps:cNvSpPr>
-                            <a:spLocks noChangeArrowheads="1"/>
-                          </wps:cNvSpPr>
-                          <wps:spPr bwMode="auto">
-                            <a:xfrm>
-                              <a:off x="0" y="0"/>
-                              <a:ext cx="7915910" cy="857885"/>
-                            </a:xfrm>
-                            <a:prstGeom prst="rect">
-                              <a:avLst/>
-                            </a:prstGeom>
-                            <a:solidFill>
-                              <a:schemeClr val="accent6">
-                                <a:lumMod val="75000"/>
-                                <a:lumOff val="0"/>
-                              </a:schemeClr>
-                            </a:solidFill>
-                            <a:ln w="9525">
-                              <a:solidFill>
-                                <a:schemeClr val="accent6">
-                                  <a:lumMod val="75000"/>
-                                  <a:lumOff val="0"/>
-                                </a:schemeClr>
-                              </a:solidFill>
-                              <a:miter lim="800000"/>
-                              <a:headEnd/>
-                              <a:tailEnd/>
-                            </a:ln>
-                          </wps:spPr>
-                          <wps:bodyPr rot="0" vert="horz" wrap="square" lIns="91440" tIns="45720" rIns="91440" bIns="45720" anchor="t" anchorCtr="0" upright="1">
-                            <a:noAutofit/>
-                          </wps:bodyPr>
-                        </wps:wsp>
-                      </a:graphicData>
-                    </a:graphic>
-                    <wp14:sizeRelH relativeFrom="page">
-                      <wp14:pctWidth>105000</wp14:pctWidth>
-                    </wp14:sizeRelH>
-                    <wp14:sizeRelV relativeFrom="topMargin">
-                      <wp14:pctHeight>90000</wp14:pctHeight>
-                    </wp14:sizeRelV>
-                  </wp:anchor>
-                </w:drawing>
-              </mc:Choice>
-              <mc:Fallback>
-                <w:pict>
-                  <v:rect w14:anchorId="6FFCC6FC" id="Rectangle 6" o:spid="_x0000_s1026" style="position:absolute;margin-left:0;margin-top:0;width:623.3pt;height:67.55pt;z-index:251660288;visibility:visible;mso-wrap-style:square;mso-width-percent:1050;mso-height-percent:900;mso-wrap-distance-left:9pt;mso-wrap-distance-top:0;mso-wrap-distance-right:9pt;mso-wrap-distance-bottom:0;mso-position-horizontal:center;mso-position-horizontal-relative:page;mso-position-vertical:bottom;mso-position-vertical-relative:page;mso-width-percent:1050;mso-height-percent:900;mso-width-relative:page;mso-height-relative:top-margin-area;v-text-anchor:top" o:gfxdata="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" o:allowincell="f" fillcolor="#e36c0a [2409]" strokecolor="#e36c0a [2409]">
-                    <w10:wrap anchorx="page" anchory="page"/>
-                  </v:rect>
-                </w:pict>
-              </mc:Fallback>
-            </mc:AlternateContent>
+            <w:pict>
+              <v:rect id="Rectangle 6" o:spid="_x0000_s1026" style="position:absolute;margin-left:0;margin-top:0;width:623.3pt;height:67.55pt;z-index:251660288;visibility:visible;mso-width-percent:1050;mso-height-percent:900;mso-position-horizontal:center;mso-position-horizontal-relative:page;mso-position-vertical:bottom;mso-position-vertical-relative:page;mso-width-percent:1050;mso-height-percent:900;mso-height-relative:top-margin-area" o:gfxdata="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" o:allowincell="f" fillcolor="#e36c0a [2409]" strokecolor="#e36c0a [2409]">
+                <w10:wrap anchorx="page" anchory="page"/>
+              </v:rect>
+            </w:pict>
           </w:r>
           <w:r>
             <w:rPr>
@@ -138,79 +70,11 @@
               <w:noProof/>
               <w:lang w:val="en-US"/>
             </w:rPr>
-            <mc:AlternateContent>
-              <mc:Choice Requires="wps">
-                <w:drawing>
-                  <wp:anchor distT="0" distB="0" distL="114300" distR="114300" simplePos="0" relativeHeight="251659263" behindDoc="0" locked="0" layoutInCell="0" allowOverlap="1" wp14:anchorId="51D8377E" wp14:editId="6ED5C200">
-                    <wp:simplePos x="0" y="0"/>
-                    <wp:positionH relativeFrom="leftMargin">
-                      <wp:align>center</wp:align>
-                    </wp:positionH>
-                    <wp:positionV relativeFrom="page">
-                      <wp:align>center</wp:align>
-                    </wp:positionV>
-                    <wp:extent cx="90805" cy="11205845"/>
-                    <wp:effectExtent l="10160" t="7620" r="13335" b="6985"/>
-                    <wp:wrapNone/>
-                    <wp:docPr id="30" name="Rectangle 9"/>
-                    <wp:cNvGraphicFramePr>
-                      <a:graphicFrameLocks xmlns:a="http://schemas.openxmlformats.org/drawingml/2006/main"/>
-                    </wp:cNvGraphicFramePr>
-                    <a:graphic xmlns:a="http://schemas.openxmlformats.org/drawingml/2006/main">
-                      <a:graphicData uri="http://schemas.microsoft.com/office/word/2010/wordprocessingShape">
-                        <wps:wsp>
-                          <wps:cNvSpPr>
-                            <a:spLocks noChangeArrowheads="1"/>
-                          </wps:cNvSpPr>
-                          <wps:spPr bwMode="auto">
-                            <a:xfrm>
-                              <a:off x="0" y="0"/>
-                              <a:ext cx="90805" cy="11205845"/>
-                            </a:xfrm>
-                            <a:prstGeom prst="rect">
-                              <a:avLst/>
-                            </a:prstGeom>
-                            <a:solidFill>
-                              <a:schemeClr val="bg1">
-                                <a:lumMod val="100000"/>
-                                <a:lumOff val="0"/>
-                              </a:schemeClr>
-                            </a:solidFill>
-                            <a:ln w="9525">
-                              <a:solidFill>
-                                <a:schemeClr val="accent6">
-                                  <a:lumMod val="75000"/>
-                                  <a:lumOff val="0"/>
-                                </a:schemeClr>
-                              </a:solidFill>
-                              <a:miter lim="800000"/>
-                              <a:headEnd/>
-                              <a:tailEnd/>
-                            </a:ln>
-                          </wps:spPr>
-                          <wps:bodyPr rot="0" vert="horz" wrap="square" lIns="91440" tIns="45720" rIns="91440" bIns="45720" anchor="t" anchorCtr="0" upright="1">
-                            <a:noAutofit/>
-                          </wps:bodyPr>
-                        </wps:wsp>
-                      </a:graphicData>
-                    </a:graphic>
-                    <wp14:sizeRelH relativeFrom="page">
-                      <wp14:pctWidth>0</wp14:pctWidth>
-                    </wp14:sizeRelH>
-                    <wp14:sizeRelV relativeFrom="page">
-                      <wp14:pctHeight>105000</wp14:pctHeight>
-                    </wp14:sizeRelV>
-                  </wp:anchor>
-                </w:drawing>
-              </mc:Choice>
-              <mc:Fallback>
-                <w:pict>
-                  <v:rect w14:anchorId="747DD8C4" id="Rectangle 9" o:spid="_x0000_s1026" style="position:absolute;margin-left:0;margin-top:0;width:7.15pt;height:882.35pt;z-index:251659263;visibility:visible;mso-wrap-style:square;mso-width-percent:0;mso-height-percent:1050;mso-wrap-distance-left:9pt;mso-wrap-distance-top:0;mso-wrap-distance-right:9pt;mso-wrap-distance-bottom:0;mso-position-horizontal:center;mso-position-horizontal-relative:left-margin-area;mso-position-vertical:center;mso-position-vertical-relative:page;mso-width-percent:0;mso-height-percent:1050;mso-width-relative:page;mso-height-relative:page;v-text-anchor:top" o:gfxdata="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" o:allowincell="f" fillcolor="white [3212]" strokecolor="#e36c0a [2409]">
-                    <w10:wrap anchorx="margin" anchory="page"/>
-                  </v:rect>
-                </w:pict>
-              </mc:Fallback>
-            </mc:AlternateContent>
+            <w:pict>
+              <v:rect id="Rectangle 9" o:spid="_x0000_s1031" style="position:absolute;margin-left:0;margin-top:0;width:7.15pt;height:882.35pt;z-index:251659263;visibility:visible;mso-height-percent:1050;mso-position-horizontal:center;mso-position-horizontal-relative:left-margin-area;mso-position-vertical:center;mso-position-vertical-relative:page;mso-height-percent:1050" o:gfxdata="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" o:allowincell="f" fillcolor="white [3212]" strokecolor="#e36c0a [2409]">
+                <w10:wrap anchorx="margin" anchory="page"/>
+              </v:rect>
+            </w:pict>
           </w:r>
           <w:r>
             <w:rPr>
@@ -218,79 +82,11 @@
               <w:noProof/>
               <w:lang w:val="en-US"/>
             </w:rPr>
-            <mc:AlternateContent>
-              <mc:Choice Requires="wps">
-                <w:drawing>
-                  <wp:anchor distT="0" distB="0" distL="114300" distR="114300" simplePos="0" relativeHeight="251658238" behindDoc="0" locked="0" layoutInCell="0" allowOverlap="1" wp14:anchorId="1980630D" wp14:editId="6D64B6AC">
-                    <wp:simplePos x="0" y="0"/>
-                    <wp:positionH relativeFrom="rightMargin">
-                      <wp:align>center</wp:align>
-                    </wp:positionH>
-                    <wp:positionV relativeFrom="page">
-                      <wp:align>center</wp:align>
-                    </wp:positionV>
-                    <wp:extent cx="90805" cy="11205845"/>
-                    <wp:effectExtent l="9525" t="7620" r="13970" b="6985"/>
-                    <wp:wrapNone/>
-                    <wp:docPr id="29" name="Rectangle 8"/>
-                    <wp:cNvGraphicFramePr>
-                      <a:graphicFrameLocks xmlns:a="http://schemas.openxmlformats.org/drawingml/2006/main"/>
-                    </wp:cNvGraphicFramePr>
-                    <a:graphic xmlns:a="http://schemas.openxmlformats.org/drawingml/2006/main">
-                      <a:graphicData uri="http://schemas.microsoft.com/office/word/2010/wordprocessingShape">
-                        <wps:wsp>
-                          <wps:cNvSpPr>
-                            <a:spLocks noChangeArrowheads="1"/>
-                          </wps:cNvSpPr>
-                          <wps:spPr bwMode="auto">
-                            <a:xfrm>
-                              <a:off x="0" y="0"/>
-                              <a:ext cx="90805" cy="11205845"/>
-                            </a:xfrm>
-                            <a:prstGeom prst="rect">
-                              <a:avLst/>
-                            </a:prstGeom>
-                            <a:solidFill>
-                              <a:schemeClr val="bg1">
-                                <a:lumMod val="100000"/>
-                                <a:lumOff val="0"/>
-                              </a:schemeClr>
-                            </a:solidFill>
-                            <a:ln w="9525">
-                              <a:solidFill>
-                                <a:schemeClr val="accent6">
-                                  <a:lumMod val="75000"/>
-                                  <a:lumOff val="0"/>
-                                </a:schemeClr>
-                              </a:solidFill>
-                              <a:miter lim="800000"/>
-                              <a:headEnd/>
-                              <a:tailEnd/>
-                            </a:ln>
-                          </wps:spPr>
-                          <wps:bodyPr rot="0" vert="horz" wrap="square" lIns="91440" tIns="45720" rIns="91440" bIns="45720" anchor="t" anchorCtr="0" upright="1">
-                            <a:noAutofit/>
-                          </wps:bodyPr>
-                        </wps:wsp>
-                      </a:graphicData>
-                    </a:graphic>
-                    <wp14:sizeRelH relativeFrom="page">
-                      <wp14:pctWidth>0</wp14:pctWidth>
-                    </wp14:sizeRelH>
-                    <wp14:sizeRelV relativeFrom="page">
-                      <wp14:pctHeight>105000</wp14:pctHeight>
-                    </wp14:sizeRelV>
-                  </wp:anchor>
-                </w:drawing>
-              </mc:Choice>
-              <mc:Fallback>
-                <w:pict>
-                  <v:rect w14:anchorId="33060345" id="Rectangle 8" o:spid="_x0000_s1026" style="position:absolute;margin-left:0;margin-top:0;width:7.15pt;height:882.35pt;z-index:251658238;visibility:visible;mso-wrap-style:square;mso-width-percent:0;mso-height-percent:1050;mso-wrap-distance-left:9pt;mso-wrap-distance-top:0;mso-wrap-distance-right:9pt;mso-wrap-distance-bottom:0;mso-position-horizontal:center;mso-position-horizontal-relative:right-margin-area;mso-position-vertical:center;mso-position-vertical-relative:page;mso-width-percent:0;mso-height-percent:1050;mso-width-relative:page;mso-height-relative:page;v-text-anchor:top" o:gfxdata="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" o:allowincell="f" fillcolor="white [3212]" strokecolor="#e36c0a [2409]">
-                    <w10:wrap anchorx="margin" anchory="page"/>
-                  </v:rect>
-                </w:pict>
-              </mc:Fallback>
-            </mc:AlternateContent>
+            <w:pict>
+              <v:rect id="Rectangle 8" o:spid="_x0000_s1030" style="position:absolute;margin-left:0;margin-top:0;width:7.15pt;height:882.35pt;z-index:251658238;visibility:visible;mso-height-percent:1050;mso-position-horizontal:center;mso-position-horizontal-relative:right-margin-area;mso-position-vertical:center;mso-position-vertical-relative:page;mso-height-percent:1050" o:gfxdata="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" o:allowincell="f" fillcolor="white [3212]" strokecolor="#e36c0a [2409]">
+                <w10:wrap anchorx="margin" anchory="page"/>
+              </v:rect>
+            </w:pict>
           </w:r>
           <w:r>
             <w:rPr>
@@ -298,90 +94,12 @@
               <w:noProof/>
               <w:lang w:val="en-US"/>
             </w:rPr>
-            <mc:AlternateContent>
-              <mc:Choice Requires="wps">
-                <w:drawing>
-                  <wp:anchor distT="0" distB="0" distL="114300" distR="114300" simplePos="0" relativeHeight="251661312" behindDoc="0" locked="0" layoutInCell="0" allowOverlap="1" wp14:anchorId="4BC0D33A" wp14:editId="3F7443E4">
-                    <wp:simplePos x="0" y="0"/>
-                    <wp:positionH relativeFrom="page">
-                      <wp:align>center</wp:align>
-                    </wp:positionH>
-                    <wp:positionV relativeFrom="topMargin">
-                      <wp:align>top</wp:align>
-                    </wp:positionV>
-                    <wp:extent cx="7879715" cy="814070"/>
-                    <wp:effectExtent l="26670" t="19050" r="37465" b="52705"/>
-                    <wp:wrapNone/>
-                    <wp:docPr id="28" name="Rectangle 7"/>
-                    <wp:cNvGraphicFramePr>
-                      <a:graphicFrameLocks xmlns:a="http://schemas.openxmlformats.org/drawingml/2006/main"/>
-                    </wp:cNvGraphicFramePr>
-                    <a:graphic xmlns:a="http://schemas.openxmlformats.org/drawingml/2006/main">
-                      <a:graphicData uri="http://schemas.microsoft.com/office/word/2010/wordprocessingShape">
-                        <wps:wsp>
-                          <wps:cNvSpPr>
-                            <a:spLocks noChangeArrowheads="1"/>
-                          </wps:cNvSpPr>
-                          <wps:spPr bwMode="auto">
-                            <a:xfrm>
-                              <a:off x="0" y="0"/>
-                              <a:ext cx="7879715" cy="814070"/>
-                            </a:xfrm>
-                            <a:prstGeom prst="rect">
-                              <a:avLst/>
-                            </a:prstGeom>
-                            <a:solidFill>
-                              <a:schemeClr val="accent6">
-                                <a:lumMod val="75000"/>
-                                <a:lumOff val="0"/>
-                              </a:schemeClr>
-                            </a:solidFill>
-                            <a:ln w="38100" cmpd="sng">
-                              <a:solidFill>
-                                <a:schemeClr val="accent6">
-                                  <a:lumMod val="75000"/>
-                                  <a:lumOff val="0"/>
-                                </a:schemeClr>
-                              </a:solidFill>
-                              <a:prstDash val="solid"/>
-                              <a:miter lim="800000"/>
-                              <a:headEnd/>
-                              <a:tailEnd/>
-                            </a:ln>
-                            <a:effectLst>
-                              <a:outerShdw dist="28398" dir="3806097" algn="ctr" rotWithShape="0">
-                                <a:schemeClr val="accent6">
-                                  <a:lumMod val="50000"/>
-                                  <a:lumOff val="0"/>
-                                  <a:alpha val="50000"/>
-                                </a:schemeClr>
-                              </a:outerShdw>
-                            </a:effectLst>
-                          </wps:spPr>
-                          <wps:bodyPr rot="0" vert="horz" wrap="square" lIns="91440" tIns="45720" rIns="91440" bIns="45720" anchor="t" anchorCtr="0" upright="1">
-                            <a:noAutofit/>
-                          </wps:bodyPr>
-                        </wps:wsp>
-                      </a:graphicData>
-                    </a:graphic>
-                    <wp14:sizeRelH relativeFrom="page">
-                      <wp14:pctWidth>105000</wp14:pctWidth>
-                    </wp14:sizeRelH>
-                    <wp14:sizeRelV relativeFrom="topMargin">
-                      <wp14:pctHeight>90000</wp14:pctHeight>
-                    </wp14:sizeRelV>
-                  </wp:anchor>
-                </w:drawing>
-              </mc:Choice>
-              <mc:Fallback>
-                <w:pict>
-                  <v:rect w14:anchorId="36A045B3" id="Rectangle 7" o:spid="_x0000_s1026" style="position:absolute;margin-left:0;margin-top:0;width:620.45pt;height:64.1pt;z-index:251661312;visibility:visible;mso-wrap-style:square;mso-width-percent:1050;mso-height-percent:900;mso-wrap-distance-left:9pt;mso-wrap-distance-top:0;mso-wrap-distance-right:9pt;mso-wrap-distance-bottom:0;mso-position-horizontal:center;mso-position-horizontal-relative:page;mso-position-vertical:top;mso-position-vertical-relative:top-margin-area;mso-width-percent:1050;mso-height-percent:900;mso-width-relative:page;mso-height-relative:top-margin-area;v-text-anchor:top" o:gfxdata="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" o:allowincell="f" fillcolor="#e36c0a [2409]" strokecolor="#e36c0a [2409]" strokeweight="3pt">
-                    <v:shadow on="t" color="#974706 [1609]" opacity=".5" offset="1pt"/>
-                    <w10:wrap anchorx="page" anchory="margin"/>
-                  </v:rect>
-                </w:pict>
-              </mc:Fallback>
-            </mc:AlternateContent>
+            <w:pict>
+              <v:rect id="Rectangle 7" o:spid="_x0000_s1029" style="position:absolute;margin-left:0;margin-top:0;width:620.45pt;height:64.1pt;z-index:251661312;visibility:visible;mso-width-percent:1050;mso-height-percent:900;mso-position-horizontal:center;mso-position-horizontal-relative:page;mso-position-vertical:top;mso-position-vertical-relative:top-margin-area;mso-width-percent:1050;mso-height-percent:900;mso-height-relative:top-margin-area" o:gfxdata="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" o:allowincell="f" fillcolor="#e36c0a [2409]" strokecolor="#e36c0a [2409]" strokeweight="3pt">
+                <v:shadow on="t" color="#974706 [1609]" opacity=".5" offset="1pt"/>
+                <w10:wrap anchorx="page" anchory="margin"/>
+              </v:rect>
+            </w:pict>
           </w:r>
         </w:p>
         <w:sdt>
@@ -396,7 +114,6 @@
             <w:dataBinding w:prefixMappings="xmlns:ns0='http://schemas.openxmlformats.org/package/2006/metadata/core-properties' xmlns:ns1='http://purl.org/dc/elements/1.1/'" w:xpath="/ns0:coreProperties[1]/ns1:title[1]" w:storeItemID="{6C3C8BC8-F283-45AE-878A-BAB7291924A1}"/>
             <w:text/>
           </w:sdtPr>
-          <w:sdtEndPr/>
           <w:sdtContent>
             <w:p>
               <w:pPr>
@@ -447,13 +164,11 @@
             <w:dataBinding w:prefixMappings="xmlns:ns0='http://schemas.openxmlformats.org/package/2006/metadata/core-properties' xmlns:ns1='http://purl.org/dc/elements/1.1/'" w:xpath="/ns0:coreProperties[1]/ns1:subject[1]" w:storeItemID="{6C3C8BC8-F283-45AE-878A-BAB7291924A1}"/>
             <w:text/>
           </w:sdtPr>
-          <w:sdtEndPr/>
           <w:sdtContent>
             <w:p>
               <w:pPr>
                 <w:pStyle w:val="Sinespaciado"/>
               </w:pPr>
-              <w:proofErr w:type="spellStart"/>
               <w:r>
                 <w:rPr>
                   <w:rFonts w:ascii="Ink Free" w:eastAsiaTheme="majorEastAsia" w:hAnsi="Ink Free" w:cstheme="majorBidi"/>
@@ -463,7 +178,6 @@
                 </w:rPr>
                 <w:t>Testify</w:t>
               </w:r>
-              <w:proofErr w:type="spellEnd"/>
             </w:p>
           </w:sdtContent>
         </w:sdt>
@@ -494,7 +208,6 @@
             <w:dataBinding w:prefixMappings="xmlns:ns0='http://schemas.openxmlformats.org/officeDocument/2006/extended-properties' " w:xpath="/ns0:Properties[1]/ns0:Company[1]" w:storeItemID="{6668398D-A668-4E3E-A5EB-62B293D839F1}"/>
             <w:text/>
           </w:sdtPr>
-          <w:sdtEndPr/>
           <w:sdtContent>
             <w:p>
               <w:pPr>
@@ -539,39 +252,17 @@
               <w:rFonts w:eastAsia="Times New Roman"/>
             </w:rPr>
           </w:pPr>
-          <w:proofErr w:type="spellStart"/>
           <w:r>
             <w:rPr>
               <w:rFonts w:eastAsia="Times New Roman"/>
             </w:rPr>
-            <w:t>Levipichun</w:t>
-          </w:r>
-          <w:proofErr w:type="spellEnd"/>
-          <w:r>
-            <w:rPr>
-              <w:rFonts w:eastAsia="Times New Roman"/>
-            </w:rPr>
-            <w:t xml:space="preserve"> Emilio</w:t>
+            <w:t>Levipichun Emilio</w:t>
           </w:r>
           <w:r>
             <w:rPr>
               <w:rFonts w:eastAsia="Times New Roman"/>
             </w:rPr>
-            <w:t xml:space="preserve"> – </w:t>
-          </w:r>
-          <w:proofErr w:type="spellStart"/>
-          <w:r>
-            <w:rPr>
-              <w:rFonts w:eastAsia="Times New Roman"/>
-            </w:rPr>
-            <w:t>Oyarzo</w:t>
-          </w:r>
-          <w:proofErr w:type="spellEnd"/>
-          <w:r>
-            <w:rPr>
-              <w:rFonts w:eastAsia="Times New Roman"/>
-            </w:rPr>
-            <w:t xml:space="preserve"> Malena</w:t>
+            <w:t xml:space="preserve"> – Oyarzo Malena</w:t>
           </w:r>
         </w:p>
         <w:p>
@@ -581,10 +272,10 @@
           <w:r>
             <w:rPr>
               <w:noProof/>
-              <w:lang w:val="en-US"/>
+              <w:lang w:val="es-ES" w:eastAsia="es-ES"/>
             </w:rPr>
             <w:drawing>
-              <wp:anchor distT="0" distB="0" distL="114300" distR="114300" simplePos="0" relativeHeight="251696128" behindDoc="0" locked="0" layoutInCell="1" allowOverlap="1" wp14:anchorId="6A5D6A47" wp14:editId="1CC30794">
+              <wp:anchor distT="0" distB="0" distL="114300" distR="114300" simplePos="0" relativeHeight="251696128" behindDoc="0" locked="0" layoutInCell="1" allowOverlap="1">
                 <wp:simplePos x="0" y="0"/>
                 <wp:positionH relativeFrom="margin">
                   <wp:align>left</wp:align>
@@ -618,7 +309,7 @@
                         <a:blip r:embed="rId9" cstate="print">
                           <a:extLst>
                             <a:ext uri="{28A0092B-C50C-407E-A947-70E740481C1C}">
-                              <a14:useLocalDpi xmlns:a14="http://schemas.microsoft.com/office/drawing/2010/main" val="0"/>
+                              <a14:useLocalDpi xmlns:a14="http://schemas.microsoft.com/office/drawing/2010/main" xmlns:wps="http://schemas.microsoft.com/office/word/2010/wordprocessingShape" xmlns:wpi="http://schemas.microsoft.com/office/word/2010/wordprocessingInk" xmlns:wpg="http://schemas.microsoft.com/office/word/2010/wordprocessingGroup" xmlns:w16se="http://schemas.microsoft.com/office/word/2015/wordml/symex" xmlns:w15="http://schemas.microsoft.com/office/word/2012/wordml" xmlns:w14="http://schemas.microsoft.com/office/word/2010/wordml" xmlns:w="http://schemas.openxmlformats.org/wordprocessingml/2006/main" xmlns:w10="urn:schemas-microsoft-com:office:word" xmlns:wp14="http://schemas.microsoft.com/office/word/2010/wordprocessingDrawing" xmlns:v="urn:schemas-microsoft-com:vml" xmlns:o="urn:schemas-microsoft-com:office:office" xmlns:mc="http://schemas.openxmlformats.org/markup-compatibility/2006" xmlns:cx="http://schemas.microsoft.com/office/drawing/2014/chartex" xmlns:wpc="http://schemas.microsoft.com/office/word/2010/wordprocessingCanvas" xmlns="" val="0"/>
                             </a:ext>
                           </a:extLst>
                         </a:blip>
@@ -644,10 +335,10 @@
           <w:r>
             <w:rPr>
               <w:noProof/>
-              <w:lang w:val="en-US"/>
+              <w:lang w:val="es-ES" w:eastAsia="es-ES"/>
             </w:rPr>
             <w:drawing>
-              <wp:anchor distT="0" distB="0" distL="114300" distR="114300" simplePos="0" relativeHeight="251652096" behindDoc="0" locked="0" layoutInCell="1" allowOverlap="1" wp14:anchorId="01066DD2" wp14:editId="6EAFB57A">
+              <wp:anchor distT="0" distB="0" distL="114300" distR="114300" simplePos="0" relativeHeight="251652096" behindDoc="0" locked="0" layoutInCell="1" allowOverlap="1">
                 <wp:simplePos x="0" y="0"/>
                 <wp:positionH relativeFrom="margin">
                   <wp:posOffset>4301490</wp:posOffset>
@@ -714,221 +405,84 @@
               <w:lang w:val="en-US"/>
             </w:rPr>
             <w:lastRenderedPageBreak/>
-            <mc:AlternateContent>
-              <mc:Choice Requires="wps">
-                <w:drawing>
-                  <wp:anchor distT="0" distB="0" distL="114300" distR="114300" simplePos="0" relativeHeight="251684864" behindDoc="0" locked="0" layoutInCell="1" allowOverlap="1" wp14:anchorId="65D1FF42" wp14:editId="443A689C">
-                    <wp:simplePos x="0" y="0"/>
-                    <wp:positionH relativeFrom="margin">
-                      <wp:posOffset>3577590</wp:posOffset>
-                    </wp:positionH>
-                    <wp:positionV relativeFrom="margin">
-                      <wp:posOffset>67310</wp:posOffset>
-                    </wp:positionV>
-                    <wp:extent cx="2047875" cy="7336155"/>
-                    <wp:effectExtent l="9525" t="13335" r="9525" b="13335"/>
-                    <wp:wrapSquare wrapText="bothSides"/>
-                    <wp:docPr id="27" name="Text Box 20"/>
-                    <wp:cNvGraphicFramePr>
-                      <a:graphicFrameLocks xmlns:a="http://schemas.openxmlformats.org/drawingml/2006/main"/>
-                    </wp:cNvGraphicFramePr>
-                    <a:graphic xmlns:a="http://schemas.openxmlformats.org/drawingml/2006/main">
-                      <a:graphicData uri="http://schemas.microsoft.com/office/word/2010/wordprocessingShape">
-                        <wps:wsp>
-                          <wps:cNvSpPr txBox="1">
-                            <a:spLocks noChangeArrowheads="1"/>
-                          </wps:cNvSpPr>
-                          <wps:spPr bwMode="auto">
-                            <a:xfrm>
-                              <a:off x="0" y="0"/>
-                              <a:ext cx="2047875" cy="7336155"/>
-                            </a:xfrm>
-                            <a:prstGeom prst="rect">
-                              <a:avLst/>
-                            </a:prstGeom>
-                            <a:solidFill>
-                              <a:schemeClr val="bg1">
-                                <a:lumMod val="100000"/>
-                                <a:lumOff val="0"/>
-                              </a:schemeClr>
-                            </a:solidFill>
-                            <a:ln w="9525">
-                              <a:solidFill>
-                                <a:schemeClr val="tx1">
-                                  <a:lumMod val="100000"/>
-                                  <a:lumOff val="0"/>
-                                </a:schemeClr>
-                              </a:solidFill>
-                              <a:miter lim="800000"/>
-                              <a:headEnd/>
-                              <a:tailEnd/>
-                            </a:ln>
-                          </wps:spPr>
-                          <wps:txbx>
-                            <w:txbxContent>
-                              <w:p>
-                                <w:pPr>
-                                  <w:pStyle w:val="NormalWeb"/>
-                                  <w:rPr>
-                                    <w:rFonts w:asciiTheme="minorHAnsi" w:eastAsiaTheme="minorHAnsi" w:hAnsiTheme="minorHAnsi" w:cstheme="minorBidi"/>
-                                    <w:i/>
-                                    <w:color w:val="E36C0A" w:themeColor="accent6" w:themeShade="BF"/>
-                                    <w:sz w:val="22"/>
-                                    <w:szCs w:val="21"/>
-                                    <w:lang w:val="es-AR"/>
-                                  </w:rPr>
-                                </w:pPr>
-                                <w:r>
-                                  <w:rPr>
-                                    <w:rFonts w:asciiTheme="minorHAnsi" w:eastAsiaTheme="minorHAnsi" w:hAnsiTheme="minorHAnsi" w:cstheme="minorBidi"/>
-                                    <w:i/>
-                                    <w:color w:val="E36C0A" w:themeColor="accent6" w:themeShade="BF"/>
-                                    <w:sz w:val="22"/>
-                                    <w:szCs w:val="21"/>
-                                    <w:lang w:val="es-AR"/>
-                                  </w:rPr>
-                                  <w:t xml:space="preserve">La Especificación de Herramientas y Tecnología </w:t>
-                                </w:r>
-                                <w:r>
-                                  <w:rPr>
-                                    <w:rFonts w:asciiTheme="minorHAnsi" w:eastAsiaTheme="minorHAnsi" w:hAnsiTheme="minorHAnsi" w:cstheme="minorBidi"/>
-                                    <w:i/>
-                                    <w:color w:val="E36C0A" w:themeColor="accent6" w:themeShade="BF"/>
-                                    <w:sz w:val="22"/>
-                                    <w:szCs w:val="21"/>
-                                    <w:lang w:val="es-AR"/>
-                                  </w:rPr>
-                                  <w:t>detalla de manera completa las tecnologías y herramientas utilizadas para el desarrollo del sistema o aplicación. Este documento cubre tanto las herramientas de desarrollo del frontend y backend, como las librerías, frameworks y plataformas de despliegue que sustentan el proyecto. Además, incluye las herramientas de soporte para la gestión de proyectos y la comunicación del equipo.</w:t>
-                                </w:r>
-                              </w:p>
-                              <w:p>
-                                <w:pPr>
-                                  <w:pStyle w:val="NormalWeb"/>
-                                  <w:rPr>
-                                    <w:rFonts w:asciiTheme="minorHAnsi" w:eastAsiaTheme="minorHAnsi" w:hAnsiTheme="minorHAnsi" w:cstheme="minorBidi"/>
-                                    <w:i/>
-                                    <w:color w:val="E36C0A" w:themeColor="accent6" w:themeShade="BF"/>
-                                    <w:sz w:val="22"/>
-                                    <w:szCs w:val="21"/>
-                                    <w:lang w:val="es-AR"/>
-                                  </w:rPr>
-                                </w:pPr>
-                                <w:r>
-                                  <w:rPr>
-                                    <w:rFonts w:asciiTheme="minorHAnsi" w:eastAsiaTheme="minorHAnsi" w:hAnsiTheme="minorHAnsi" w:cstheme="minorBidi"/>
-                                    <w:i/>
-                                    <w:color w:val="E36C0A" w:themeColor="accent6" w:themeShade="BF"/>
-                                    <w:sz w:val="22"/>
-                                    <w:szCs w:val="21"/>
-                                    <w:lang w:val="es-AR"/>
-                                  </w:rPr>
-                                  <w:t>El presente documento permite controlar la evolución tecnológica del sistema a lo largo de su ciclo de desarrollo. Cada vez que se incorporan nuevas herramientas o se modifican las ya existentes, se documentan y aclaran dentro de este apartado, garantizando así una descripción integral y actualizada de los recursos tecnológicos del proyecto.</w:t>
-                                </w:r>
-                              </w:p>
-                              <w:p>
-                                <w:pPr>
-                                  <w:pStyle w:val="PSI-DescripcindelDocumentos"/>
-                                </w:pPr>
-                              </w:p>
-                              <w:p/>
-                            </w:txbxContent>
-                          </wps:txbx>
-                          <wps:bodyPr rot="0" vert="horz" wrap="square" lIns="91440" tIns="45720" rIns="91440" bIns="45720" anchor="t" anchorCtr="0" upright="1">
-                            <a:noAutofit/>
-                          </wps:bodyPr>
-                        </wps:wsp>
-                      </a:graphicData>
-                    </a:graphic>
-                    <wp14:sizeRelH relativeFrom="page">
-                      <wp14:pctWidth>0</wp14:pctWidth>
-                    </wp14:sizeRelH>
-                    <wp14:sizeRelV relativeFrom="page">
-                      <wp14:pctHeight>0</wp14:pctHeight>
-                    </wp14:sizeRelV>
-                  </wp:anchor>
-                </w:drawing>
-              </mc:Choice>
-              <mc:Fallback>
-                <w:pict>
-                  <v:shapetype w14:anchorId="65D1FF42" id="_x0000_t202" coordsize="21600,21600" o:spt="202" path="m,l,21600r21600,l21600,xe">
-                    <v:stroke joinstyle="miter"/>
-                    <v:path gradientshapeok="t" o:connecttype="rect"/>
-                  </v:shapetype>
-                  <v:shape id="Text Box 20" o:spid="_x0000_s1026" type="#_x0000_t202" style="position:absolute;left:0;text-align:left;margin-left:281.7pt;margin-top:5.3pt;width:161.25pt;height:577.65pt;z-index:251684864;visibility:visible;mso-wrap-style:square;mso-width-percent:0;mso-height-percent:0;mso-wrap-distance-left:9pt;mso-wrap-distance-top:0;mso-wrap-distance-right:9pt;mso-wrap-distance-bottom:0;mso-position-horizontal:absolute;mso-position-horizontal-relative:margin;mso-position-vertical:absolute;mso-position-vertical-relative:margin;mso-width-percent:0;mso-height-percent:0;mso-width-relative:page;mso-height-relative:page;v-text-anchor:top" o:gfxdata="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" fillcolor="white [3212]" strokecolor="black [3213]">
-                    <v:textbox>
-                      <w:txbxContent>
-                        <w:p>
-                          <w:pPr>
-                            <w:pStyle w:val="NormalWeb"/>
-                            <w:rPr>
-                              <w:rFonts w:asciiTheme="minorHAnsi" w:eastAsiaTheme="minorHAnsi" w:hAnsiTheme="minorHAnsi" w:cstheme="minorBidi"/>
-                              <w:i/>
-                              <w:color w:val="E36C0A" w:themeColor="accent6" w:themeShade="BF"/>
-                              <w:sz w:val="22"/>
-                              <w:szCs w:val="21"/>
-                              <w:lang w:val="es-AR"/>
-                            </w:rPr>
-                          </w:pPr>
-                          <w:r>
-                            <w:rPr>
-                              <w:rFonts w:asciiTheme="minorHAnsi" w:eastAsiaTheme="minorHAnsi" w:hAnsiTheme="minorHAnsi" w:cstheme="minorBidi"/>
-                              <w:i/>
-                              <w:color w:val="E36C0A" w:themeColor="accent6" w:themeShade="BF"/>
-                              <w:sz w:val="22"/>
-                              <w:szCs w:val="21"/>
-                              <w:lang w:val="es-AR"/>
-                            </w:rPr>
-                            <w:t xml:space="preserve">La Especificación de Herramientas y Tecnología </w:t>
-                          </w:r>
-                          <w:r>
-                            <w:rPr>
-                              <w:rFonts w:asciiTheme="minorHAnsi" w:eastAsiaTheme="minorHAnsi" w:hAnsiTheme="minorHAnsi" w:cstheme="minorBidi"/>
-                              <w:i/>
-                              <w:color w:val="E36C0A" w:themeColor="accent6" w:themeShade="BF"/>
-                              <w:sz w:val="22"/>
-                              <w:szCs w:val="21"/>
-                              <w:lang w:val="es-AR"/>
-                            </w:rPr>
-                            <w:t>detalla de manera completa las tecnologías y herramientas utilizadas para el desarrollo del sistema o aplicación. Este documento cubre tanto las herramientas de desarrollo del frontend y backend, como las librerías, frameworks y plataformas de despliegue que sustentan el proyecto. Además, incluye las herramientas de soporte para la gestión de proyectos y la comunicación del equipo.</w:t>
-                          </w:r>
-                        </w:p>
-                        <w:p>
-                          <w:pPr>
-                            <w:pStyle w:val="NormalWeb"/>
-                            <w:rPr>
-                              <w:rFonts w:asciiTheme="minorHAnsi" w:eastAsiaTheme="minorHAnsi" w:hAnsiTheme="minorHAnsi" w:cstheme="minorBidi"/>
-                              <w:i/>
-                              <w:color w:val="E36C0A" w:themeColor="accent6" w:themeShade="BF"/>
-                              <w:sz w:val="22"/>
-                              <w:szCs w:val="21"/>
-                              <w:lang w:val="es-AR"/>
-                            </w:rPr>
-                          </w:pPr>
-                          <w:r>
-                            <w:rPr>
-                              <w:rFonts w:asciiTheme="minorHAnsi" w:eastAsiaTheme="minorHAnsi" w:hAnsiTheme="minorHAnsi" w:cstheme="minorBidi"/>
-                              <w:i/>
-                              <w:color w:val="E36C0A" w:themeColor="accent6" w:themeShade="BF"/>
-                              <w:sz w:val="22"/>
-                              <w:szCs w:val="21"/>
-                              <w:lang w:val="es-AR"/>
-                            </w:rPr>
-                            <w:t>El presente documento permite controlar la evolución tecnológica del sistema a lo largo de su ciclo de desarrollo. Cada vez que se incorporan nuevas herramientas o se modifican las ya existentes, se documentan y aclaran dentro de este apartado, garantizando así una descripción integral y actualizada de los recursos tecnológicos del proyecto.</w:t>
-                          </w:r>
-                        </w:p>
-                        <w:p>
-                          <w:pPr>
-                            <w:pStyle w:val="PSI-DescripcindelDocumentos"/>
-                          </w:pPr>
-                        </w:p>
-                        <w:p/>
-                      </w:txbxContent>
-                    </v:textbox>
-                    <w10:wrap type="square" anchorx="margin" anchory="margin"/>
-                  </v:shape>
-                </w:pict>
-              </mc:Fallback>
-            </mc:AlternateContent>
+            <w:pict>
+              <v:shapetype id="_x0000_t202" coordsize="21600,21600" o:spt="202" path="m,l,21600r21600,l21600,xe">
+                <v:stroke joinstyle="miter"/>
+                <v:path gradientshapeok="t" o:connecttype="rect"/>
+              </v:shapetype>
+              <v:shape id="Text Box 20" o:spid="_x0000_s1028" type="#_x0000_t202" style="position:absolute;left:0;text-align:left;margin-left:281.7pt;margin-top:5.3pt;width:161.25pt;height:577.65pt;z-index:251684864;visibility:visible;mso-position-horizontal-relative:margin;mso-position-vertical-relative:margin" o:gfxdata="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" fillcolor="white [3212]" strokecolor="black [3213]">
+                <v:textbox>
+                  <w:txbxContent>
+                    <w:p>
+                      <w:pPr>
+                        <w:pStyle w:val="NormalWeb"/>
+                        <w:rPr>
+                          <w:rFonts w:asciiTheme="minorHAnsi" w:eastAsiaTheme="minorHAnsi" w:hAnsiTheme="minorHAnsi" w:cstheme="minorBidi"/>
+                          <w:i/>
+                          <w:color w:val="E36C0A" w:themeColor="accent6" w:themeShade="BF"/>
+                          <w:sz w:val="22"/>
+                          <w:szCs w:val="21"/>
+                          <w:lang w:val="es-AR"/>
+                        </w:rPr>
+                      </w:pPr>
+                      <w:r>
+                        <w:rPr>
+                          <w:rFonts w:asciiTheme="minorHAnsi" w:eastAsiaTheme="minorHAnsi" w:hAnsiTheme="minorHAnsi" w:cstheme="minorBidi"/>
+                          <w:i/>
+                          <w:color w:val="E36C0A" w:themeColor="accent6" w:themeShade="BF"/>
+                          <w:sz w:val="22"/>
+                          <w:szCs w:val="21"/>
+                          <w:lang w:val="es-AR"/>
+                        </w:rPr>
+                        <w:t xml:space="preserve">La Especificación de Herramientas y Tecnología </w:t>
+                      </w:r>
+                      <w:r>
+                        <w:rPr>
+                          <w:rFonts w:asciiTheme="minorHAnsi" w:eastAsiaTheme="minorHAnsi" w:hAnsiTheme="minorHAnsi" w:cstheme="minorBidi"/>
+                          <w:i/>
+                          <w:color w:val="E36C0A" w:themeColor="accent6" w:themeShade="BF"/>
+                          <w:sz w:val="22"/>
+                          <w:szCs w:val="21"/>
+                          <w:lang w:val="es-AR"/>
+                        </w:rPr>
+                        <w:t>detalla de manera completa las tecnologías y herramientas utilizadas para el desarrollo del sistema o aplicación. Este documento cubre tanto las herramientas de desarrollo del frontend y backend, como las librerías, frameworks y plataformas de despliegue que sustentan el proyecto. Además, incluye las herramientas de soporte para la gestión de proyectos y la comunicación del equipo.</w:t>
+                      </w:r>
+                    </w:p>
+                    <w:p>
+                      <w:pPr>
+                        <w:pStyle w:val="NormalWeb"/>
+                        <w:rPr>
+                          <w:rFonts w:asciiTheme="minorHAnsi" w:eastAsiaTheme="minorHAnsi" w:hAnsiTheme="minorHAnsi" w:cstheme="minorBidi"/>
+                          <w:i/>
+                          <w:color w:val="E36C0A" w:themeColor="accent6" w:themeShade="BF"/>
+                          <w:sz w:val="22"/>
+                          <w:szCs w:val="21"/>
+                          <w:lang w:val="es-AR"/>
+                        </w:rPr>
+                      </w:pPr>
+                      <w:r>
+                        <w:rPr>
+                          <w:rFonts w:asciiTheme="minorHAnsi" w:eastAsiaTheme="minorHAnsi" w:hAnsiTheme="minorHAnsi" w:cstheme="minorBidi"/>
+                          <w:i/>
+                          <w:color w:val="E36C0A" w:themeColor="accent6" w:themeShade="BF"/>
+                          <w:sz w:val="22"/>
+                          <w:szCs w:val="21"/>
+                          <w:lang w:val="es-AR"/>
+                        </w:rPr>
+                        <w:t>El presente documento permite controlar la evolución tecnológica del sistema a lo largo de su ciclo de desarrollo. Cada vez que se incorporan nuevas herramientas o se modifican las ya existentes, se documentan y aclaran dentro de este apartado, garantizando así una descripción integral y actualizada de los recursos tecnológicos del proyecto.</w:t>
+                      </w:r>
+                    </w:p>
+                    <w:p>
+                      <w:pPr>
+                        <w:pStyle w:val="PSI-DescripcindelDocumentos"/>
+                      </w:pPr>
+                    </w:p>
+                    <w:p/>
+                  </w:txbxContent>
+                </v:textbox>
+                <w10:wrap type="square" anchorx="margin" anchory="margin"/>
+              </v:shape>
+            </w:pict>
           </w:r>
         </w:p>
         <w:p>
@@ -941,79 +495,11 @@
               <w:noProof/>
               <w:lang w:val="en-US"/>
             </w:rPr>
-            <mc:AlternateContent>
-              <mc:Choice Requires="wps">
-                <w:drawing>
-                  <wp:anchor distT="0" distB="0" distL="114300" distR="114300" simplePos="0" relativeHeight="251672576" behindDoc="1" locked="0" layoutInCell="1" allowOverlap="1" wp14:anchorId="0FCBF627" wp14:editId="1EAEE29A">
-                    <wp:simplePos x="0" y="0"/>
-                    <wp:positionH relativeFrom="margin">
-                      <wp:posOffset>4009390</wp:posOffset>
-                    </wp:positionH>
-                    <wp:positionV relativeFrom="margin">
-                      <wp:posOffset>-968375</wp:posOffset>
-                    </wp:positionV>
-                    <wp:extent cx="2480945" cy="10730230"/>
-                    <wp:effectExtent l="12700" t="6350" r="11430" b="7620"/>
-                    <wp:wrapSquare wrapText="bothSides"/>
-                    <wp:docPr id="26" name="Rectangle 17"/>
-                    <wp:cNvGraphicFramePr>
-                      <a:graphicFrameLocks xmlns:a="http://schemas.openxmlformats.org/drawingml/2006/main"/>
-                    </wp:cNvGraphicFramePr>
-                    <a:graphic xmlns:a="http://schemas.openxmlformats.org/drawingml/2006/main">
-                      <a:graphicData uri="http://schemas.microsoft.com/office/word/2010/wordprocessingShape">
-                        <wps:wsp>
-                          <wps:cNvSpPr>
-                            <a:spLocks noChangeArrowheads="1"/>
-                          </wps:cNvSpPr>
-                          <wps:spPr bwMode="auto">
-                            <a:xfrm>
-                              <a:off x="0" y="0"/>
-                              <a:ext cx="2480945" cy="10730230"/>
-                            </a:xfrm>
-                            <a:prstGeom prst="rect">
-                              <a:avLst/>
-                            </a:prstGeom>
-                            <a:solidFill>
-                              <a:schemeClr val="accent6">
-                                <a:lumMod val="75000"/>
-                                <a:lumOff val="0"/>
-                              </a:schemeClr>
-                            </a:solidFill>
-                            <a:ln w="9525">
-                              <a:solidFill>
-                                <a:schemeClr val="accent6">
-                                  <a:lumMod val="60000"/>
-                                  <a:lumOff val="40000"/>
-                                </a:schemeClr>
-                              </a:solidFill>
-                              <a:miter lim="800000"/>
-                              <a:headEnd/>
-                              <a:tailEnd/>
-                            </a:ln>
-                          </wps:spPr>
-                          <wps:bodyPr rot="0" vert="horz" wrap="square" lIns="91440" tIns="45720" rIns="91440" bIns="45720" anchor="t" anchorCtr="0" upright="1">
-                            <a:noAutofit/>
-                          </wps:bodyPr>
-                        </wps:wsp>
-                      </a:graphicData>
-                    </a:graphic>
-                    <wp14:sizeRelH relativeFrom="page">
-                      <wp14:pctWidth>0</wp14:pctWidth>
-                    </wp14:sizeRelH>
-                    <wp14:sizeRelV relativeFrom="page">
-                      <wp14:pctHeight>0</wp14:pctHeight>
-                    </wp14:sizeRelV>
-                  </wp:anchor>
-                </w:drawing>
-              </mc:Choice>
-              <mc:Fallback>
-                <w:pict>
-                  <v:rect w14:anchorId="2031E481" id="Rectangle 17" o:spid="_x0000_s1026" style="position:absolute;margin-left:315.7pt;margin-top:-76.25pt;width:195.35pt;height:844.9pt;z-index:-251643904;visibility:visible;mso-wrap-style:square;mso-width-percent:0;mso-height-percent:0;mso-wrap-distance-left:9pt;mso-wrap-distance-top:0;mso-wrap-distance-right:9pt;mso-wrap-distance-bottom:0;mso-position-horizontal:absolute;mso-position-horizontal-relative:margin;mso-position-vertical:absolute;mso-position-vertical-relative:margin;mso-width-percent:0;mso-height-percent:0;mso-width-relative:page;mso-height-relative:page;v-text-anchor:top" o:gfxdata="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" fillcolor="#e36c0a [2409]" strokecolor="#fabf8f [1945]">
-                    <w10:wrap type="square" anchorx="margin" anchory="margin"/>
-                  </v:rect>
-                </w:pict>
-              </mc:Fallback>
-            </mc:AlternateContent>
+            <w:pict>
+              <v:rect id="Rectangle 17" o:spid="_x0000_s1027" style="position:absolute;left:0;text-align:left;margin-left:315.7pt;margin-top:-76.25pt;width:195.35pt;height:844.9pt;z-index:-251643904;visibility:visible;mso-position-horizontal-relative:margin;mso-position-vertical-relative:margin" o:gfxdata="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" fillcolor="#e36c0a [2409]" strokecolor="#fabf8f [1945]">
+                <w10:wrap type="square" anchorx="margin" anchory="margin"/>
+              </v:rect>
+            </w:pict>
           </w:r>
         </w:p>
         <w:p/>
@@ -1048,11 +534,10 @@
           <w:docPartUnique/>
         </w:docPartObj>
       </w:sdtPr>
-      <w:sdtEndPr/>
       <w:sdtContent>
         <w:p>
           <w:pPr>
-            <w:pStyle w:val="TtuloTDC"/>
+            <w:pStyle w:val="TtulodeTDC"/>
             <w:tabs>
               <w:tab w:val="left" w:pos="5954"/>
             </w:tabs>
@@ -2720,7 +2205,6 @@
         <w:dataBinding w:prefixMappings="xmlns:ns0='http://purl.org/dc/elements/1.1/' xmlns:ns1='http://schemas.openxmlformats.org/package/2006/metadata/core-properties' " w:xpath="/ns1:coreProperties[1]/ns0:title[1]" w:storeItemID="{6C3C8BC8-F283-45AE-878A-BAB7291924A1}"/>
         <w:text/>
       </w:sdtPr>
-      <w:sdtEndPr/>
       <w:sdtContent>
         <w:p>
           <w:pPr>
@@ -2752,23 +2236,7 @@
         <w:t>especifica</w:t>
       </w:r>
       <w:r>
-        <w:t xml:space="preserve"> las tecnologías, herramientas y plataformas utilizadas en el desarrollo del sistema. Este documento proporciona una visión detallada de los elementos tecnológicos clave que permiten la construcción, ejecución y mantenimiento del proyecto, abarcando tanto el </w:t>
-      </w:r>
-      <w:proofErr w:type="spellStart"/>
-      <w:r>
-        <w:t>frontend</w:t>
-      </w:r>
-      <w:proofErr w:type="spellEnd"/>
-      <w:r>
-        <w:t xml:space="preserve"> como el </w:t>
-      </w:r>
-      <w:proofErr w:type="spellStart"/>
-      <w:r>
-        <w:t>backend</w:t>
-      </w:r>
-      <w:proofErr w:type="spellEnd"/>
-      <w:r>
-        <w:t>, así como las herramientas de soporte.</w:t>
+        <w:t xml:space="preserve"> las tecnologías, herramientas y plataformas utilizadas en el desarrollo del sistema. Este documento proporciona una visión detallada de los elementos tecnológicos clave que permiten la construcción, ejecución y mantenimiento del proyecto, abarcando tanto el frontend como el backend, así como las herramientas de soporte.</w:t>
       </w:r>
     </w:p>
     <w:p>
@@ -2781,13 +2249,8 @@
         <w:pStyle w:val="PSI-Ttulo1"/>
       </w:pPr>
       <w:bookmarkStart w:id="1" w:name="_Toc177558739"/>
-      <w:proofErr w:type="spellStart"/>
-      <w:r>
-        <w:t>Stack</w:t>
-      </w:r>
-      <w:proofErr w:type="spellEnd"/>
-      <w:r>
-        <w:t xml:space="preserve"> Tecnológico</w:t>
+      <w:r>
+        <w:t>Stack Tecnológico</w:t>
       </w:r>
       <w:bookmarkEnd w:id="1"/>
     </w:p>
@@ -2796,31 +2259,7 @@
         <w:pStyle w:val="PSI-Normal"/>
       </w:pPr>
       <w:r>
-        <w:t xml:space="preserve">El sistema será desarrollado utilizando un </w:t>
-      </w:r>
-      <w:proofErr w:type="spellStart"/>
-      <w:r>
-        <w:t>stack</w:t>
-      </w:r>
-      <w:proofErr w:type="spellEnd"/>
-      <w:r>
-        <w:t xml:space="preserve"> tecnológico moderno y eficiente, seleccionado cuidadosamente para garantizar la integración fluida entre el </w:t>
-      </w:r>
-      <w:proofErr w:type="spellStart"/>
-      <w:r>
-        <w:t>frontend</w:t>
-      </w:r>
-      <w:proofErr w:type="spellEnd"/>
-      <w:r>
-        <w:t xml:space="preserve"> y el </w:t>
-      </w:r>
-      <w:proofErr w:type="spellStart"/>
-      <w:r>
-        <w:t>backend</w:t>
-      </w:r>
-      <w:proofErr w:type="spellEnd"/>
-      <w:r>
-        <w:t>, así como la correcta gestión de datos y seguridad. A continuación, se describen las principales tecnologías que se utilizarán en el proyecto:</w:t>
+        <w:t>El sistema será desarrollado utilizando un stack tecnológico moderno y eficiente, seleccionado cuidadosamente para garantizar la integración fluida entre el frontend y el backend, así como la correcta gestión de datos y seguridad. A continuación, se describen las principales tecnologías que se utilizarán en el proyecto:</w:t>
       </w:r>
     </w:p>
     <w:p>
@@ -2828,12 +2267,10 @@
         <w:pStyle w:val="PSI-Ttulo2"/>
       </w:pPr>
       <w:bookmarkStart w:id="2" w:name="_Toc177558740"/>
-      <w:proofErr w:type="spellStart"/>
       <w:r>
         <w:t>Frontend</w:t>
       </w:r>
       <w:bookmarkEnd w:id="2"/>
-      <w:proofErr w:type="spellEnd"/>
     </w:p>
     <w:p>
       <w:pPr>
@@ -2846,31 +2283,20 @@
         <w:t xml:space="preserve"> 18</w:t>
       </w:r>
       <w:r>
-        <w:t>: Se empleará</w:t>
-      </w:r>
-      <w:r>
-        <w:rPr>
-          <w:rStyle w:val="Textoennegrita"/>
-        </w:rPr>
-        <w:t xml:space="preserve"> </w:t>
+        <w:t xml:space="preserve">: Se </w:t>
+      </w:r>
+      <w:r>
+        <w:t>empleará</w:t>
       </w:r>
       <w:r>
         <w:rPr>
           <w:rStyle w:val="Textoennegrita"/>
           <w:b w:val="0"/>
         </w:rPr>
-        <w:t>Angular</w:t>
-      </w:r>
-      <w:r>
-        <w:t xml:space="preserve"> como </w:t>
-      </w:r>
-      <w:proofErr w:type="spellStart"/>
-      <w:r>
-        <w:t>framework</w:t>
-      </w:r>
-      <w:proofErr w:type="spellEnd"/>
-      <w:r>
-        <w:t xml:space="preserve"> para el desarr</w:t>
+        <w:t xml:space="preserve"> Angular</w:t>
+      </w:r>
+      <w:r>
+        <w:t xml:space="preserve"> como framework para el desarr</w:t>
       </w:r>
       <w:r>
         <w:t xml:space="preserve">ollo de aplicaciones web de una </w:t>
@@ -2892,7 +2318,6 @@
       <w:pPr>
         <w:pStyle w:val="PSI-Normal"/>
       </w:pPr>
-      <w:proofErr w:type="spellStart"/>
       <w:r>
         <w:rPr>
           <w:rStyle w:val="Textoennegrita"/>
@@ -2900,7 +2325,6 @@
         </w:rPr>
         <w:t>Bootstrap</w:t>
       </w:r>
-      <w:proofErr w:type="spellEnd"/>
       <w:r>
         <w:rPr>
           <w:rStyle w:val="Textoennegrita"/>
@@ -2915,9 +2339,6 @@
         <w:t>:</w:t>
       </w:r>
       <w:r>
-        <w:t xml:space="preserve"> </w:t>
-      </w:r>
-      <w:r>
         <w:t xml:space="preserve">Es un </w:t>
       </w:r>
       <w:r>
@@ -2929,7 +2350,6 @@
         <w:pStyle w:val="PSI-Ttulo2"/>
       </w:pPr>
       <w:bookmarkStart w:id="3" w:name="_Toc177558741"/>
-      <w:proofErr w:type="spellStart"/>
       <w:r>
         <w:t>Back</w:t>
       </w:r>
@@ -2937,7 +2357,6 @@
         <w:t>end</w:t>
       </w:r>
       <w:bookmarkEnd w:id="3"/>
-      <w:proofErr w:type="spellEnd"/>
     </w:p>
     <w:p>
       <w:pPr>
@@ -2952,66 +2371,27 @@
         <w:pStyle w:val="PSI-Normal"/>
       </w:pPr>
       <w:r>
-        <w:t xml:space="preserve">Spring </w:t>
-      </w:r>
-      <w:proofErr w:type="spellStart"/>
-      <w:r>
-        <w:t>Boot</w:t>
-      </w:r>
-      <w:proofErr w:type="spellEnd"/>
+        <w:t>Spring Boot</w:t>
+      </w:r>
       <w:r>
         <w:t xml:space="preserve"> 3.3.3</w:t>
       </w:r>
       <w:r>
-        <w:t xml:space="preserve">: Se utilizará este </w:t>
-      </w:r>
-      <w:proofErr w:type="spellStart"/>
-      <w:r>
-        <w:t>framework</w:t>
-      </w:r>
-      <w:proofErr w:type="spellEnd"/>
-      <w:r>
-        <w:t xml:space="preserve"> para simplificar el desarrollo del </w:t>
-      </w:r>
-      <w:proofErr w:type="spellStart"/>
-      <w:r>
-        <w:t>backend</w:t>
-      </w:r>
-      <w:proofErr w:type="spellEnd"/>
-      <w:r>
-        <w:t xml:space="preserve">, permitiendo la creación de </w:t>
-      </w:r>
-      <w:proofErr w:type="spellStart"/>
-      <w:r>
-        <w:t>APIs</w:t>
-      </w:r>
-      <w:proofErr w:type="spellEnd"/>
-      <w:r>
-        <w:t xml:space="preserve"> REST eficientes y la integración con otras tecnologías de manera ágil.</w:t>
+        <w:t>: Se utilizará este framework para simplificar el desarrollo del backend, permitiendo la creación de APIs REST eficientes y la integración con otras tecnologías de manera ágil.</w:t>
       </w:r>
     </w:p>
     <w:p>
       <w:pPr>
         <w:pStyle w:val="PSI-Normal"/>
       </w:pPr>
-      <w:proofErr w:type="spellStart"/>
       <w:r>
         <w:t>Hibernate</w:t>
       </w:r>
-      <w:proofErr w:type="spellEnd"/>
       <w:r>
         <w:t xml:space="preserve"> 6.6.0</w:t>
       </w:r>
       <w:r>
-        <w:t xml:space="preserve">: </w:t>
-      </w:r>
-      <w:proofErr w:type="spellStart"/>
-      <w:r>
-        <w:t>Hibernate</w:t>
-      </w:r>
-      <w:proofErr w:type="spellEnd"/>
-      <w:r>
-        <w:t xml:space="preserve"> será implementado para gestionar la persistencia de datos, facilitando el mapeo de objetos Java a tablas en la base de datos y optimizando las operaciones CRUD.</w:t>
+        <w:t>: Hibernate será implementado para gestionar la persistencia de datos, facilitando el mapeo de objetos Java a tablas en la base de datos y optimizando las operaciones CRUD.</w:t>
       </w:r>
     </w:p>
     <w:p>
@@ -3023,23 +2403,7 @@
           <w:rStyle w:val="Textoennegrita"/>
           <w:b w:val="0"/>
         </w:rPr>
-        <w:t xml:space="preserve">JPA (Java </w:t>
-      </w:r>
-      <w:proofErr w:type="spellStart"/>
-      <w:r>
-        <w:rPr>
-          <w:rStyle w:val="Textoennegrita"/>
-          <w:b w:val="0"/>
-        </w:rPr>
-        <w:t>Persistence</w:t>
-      </w:r>
-      <w:proofErr w:type="spellEnd"/>
-      <w:r>
-        <w:rPr>
-          <w:rStyle w:val="Textoennegrita"/>
-          <w:b w:val="0"/>
-        </w:rPr>
-        <w:t xml:space="preserve"> API)</w:t>
+        <w:t>JPA (Java Persistence API)</w:t>
       </w:r>
       <w:r>
         <w:rPr>
@@ -3073,21 +2437,8 @@
       <w:pPr>
         <w:pStyle w:val="PSI-Normal"/>
       </w:pPr>
-      <w:proofErr w:type="spellStart"/>
-      <w:r>
-        <w:t>Maven</w:t>
-      </w:r>
-      <w:proofErr w:type="spellEnd"/>
-      <w:r>
-        <w:t xml:space="preserve">: Se empleará </w:t>
-      </w:r>
-      <w:proofErr w:type="spellStart"/>
-      <w:r>
-        <w:t>Maven</w:t>
-      </w:r>
-      <w:proofErr w:type="spellEnd"/>
-      <w:r>
-        <w:t xml:space="preserve"> como herramienta de automatización y gestión de dependencias, garantizando la correcta configuración y </w:t>
+      <w:r>
+        <w:t xml:space="preserve">Maven: Se empleará Maven como herramienta de automatización y gestión de dependencias, garantizando la correcta configuración y </w:t>
       </w:r>
       <w:r>
         <w:t>construcción</w:t>
@@ -3115,41 +2466,14 @@
       <w:pPr>
         <w:pStyle w:val="PSI-Normal"/>
       </w:pPr>
-      <w:proofErr w:type="spellStart"/>
-      <w:r>
-        <w:t>MySQL</w:t>
-      </w:r>
-      <w:proofErr w:type="spellEnd"/>
-      <w:r>
-        <w:t xml:space="preserve">: La base de datos relacional utilizada en función de las necesidades será </w:t>
-      </w:r>
-      <w:proofErr w:type="spellStart"/>
-      <w:r>
-        <w:t>MySQL</w:t>
-      </w:r>
-      <w:proofErr w:type="spellEnd"/>
-      <w:r>
-        <w:t xml:space="preserve"> en su versión 8.0 dado</w:t>
-      </w:r>
-      <w:r>
-        <w:t xml:space="preserve"> </w:t>
-      </w:r>
-      <w:r>
-        <w:t xml:space="preserve">que cumple con las condiciones de ser un Sistema de </w:t>
+      <w:r>
+        <w:t xml:space="preserve">MySQL: La base de datos relacional utilizada en función de las necesidades será MySQL en su versión 8.0 dadoque cumple con las condiciones de ser un Sistema de </w:t>
       </w:r>
       <w:r>
         <w:t>Gestión</w:t>
       </w:r>
       <w:r>
-        <w:t xml:space="preserve"> de Base de Datos Open </w:t>
-      </w:r>
-      <w:proofErr w:type="spellStart"/>
-      <w:r>
-        <w:t>Source</w:t>
-      </w:r>
-      <w:proofErr w:type="spellEnd"/>
-      <w:r>
-        <w:t>.</w:t>
+        <w:t xml:space="preserve"> de Base de Datos Open Source.</w:t>
       </w:r>
     </w:p>
     <w:p>
@@ -3227,9 +2551,6 @@
         <w:t>Librerías de Visualización de Datos</w:t>
       </w:r>
       <w:bookmarkEnd w:id="7"/>
-      <w:r>
-        <w:t xml:space="preserve"> </w:t>
-      </w:r>
     </w:p>
     <w:p>
       <w:pPr>
@@ -3272,17 +2593,8 @@
           <w:bCs/>
           <w:lang w:val="es-ES"/>
         </w:rPr>
-        <w:t xml:space="preserve"> para Angular basado en </w:t>
-      </w:r>
-      <w:proofErr w:type="spellStart"/>
-      <w:r>
-        <w:rPr>
-          <w:bCs/>
-          <w:lang w:val="es-ES"/>
-        </w:rPr>
-        <w:t>Charts.Js</w:t>
-      </w:r>
-      <w:proofErr w:type="spellEnd"/>
+        <w:t xml:space="preserve"> para Angular basado en Chart.Js</w:t>
+      </w:r>
       <w:r>
         <w:rPr>
           <w:bCs/>
@@ -3306,7 +2618,6 @@
           <w:lang w:val="es-ES"/>
         </w:rPr>
       </w:pPr>
-      <w:proofErr w:type="spellStart"/>
       <w:r>
         <w:rPr>
           <w:bCs/>
@@ -3314,7 +2625,6 @@
         </w:rPr>
         <w:t>Chart.Js</w:t>
       </w:r>
-      <w:proofErr w:type="spellEnd"/>
       <w:r>
         <w:rPr>
           <w:bCs/>
@@ -3327,46 +2637,14 @@
           <w:bCs/>
           <w:lang w:val="es-ES"/>
         </w:rPr>
-        <w:t xml:space="preserve">: Se implementará la librería </w:t>
-      </w:r>
-      <w:proofErr w:type="spellStart"/>
+        <w:t>: Se implementará la librería Chart.J</w:t>
+      </w:r>
       <w:r>
         <w:rPr>
           <w:bCs/>
           <w:lang w:val="es-ES"/>
         </w:rPr>
-        <w:t>Chart.J</w:t>
-      </w:r>
-      <w:r>
-        <w:rPr>
-          <w:bCs/>
-          <w:lang w:val="es-ES"/>
-        </w:rPr>
-        <w:t>s</w:t>
-      </w:r>
-      <w:proofErr w:type="spellEnd"/>
-      <w:r>
-        <w:rPr>
-          <w:bCs/>
-          <w:lang w:val="es-ES"/>
-        </w:rPr>
-        <w:t xml:space="preserve"> Open </w:t>
-      </w:r>
-      <w:proofErr w:type="spellStart"/>
-      <w:r>
-        <w:rPr>
-          <w:bCs/>
-          <w:lang w:val="es-ES"/>
-        </w:rPr>
-        <w:t>Source</w:t>
-      </w:r>
-      <w:proofErr w:type="spellEnd"/>
-      <w:r>
-        <w:rPr>
-          <w:bCs/>
-          <w:lang w:val="es-ES"/>
-        </w:rPr>
-        <w:t xml:space="preserve"> como base para ng2-charts.</w:t>
+        <w:t>s Open Source como base para ng2-charts.</w:t>
       </w:r>
     </w:p>
     <w:p>
@@ -3411,21 +2689,8 @@
       <w:pPr>
         <w:pStyle w:val="PSI-Normal"/>
       </w:pPr>
-      <w:proofErr w:type="spellStart"/>
-      <w:r>
-        <w:t>Trello</w:t>
-      </w:r>
-      <w:proofErr w:type="spellEnd"/>
-      <w:r>
-        <w:t xml:space="preserve">: Se utilizará </w:t>
-      </w:r>
-      <w:proofErr w:type="spellStart"/>
-      <w:r>
-        <w:t>Trello</w:t>
-      </w:r>
-      <w:proofErr w:type="spellEnd"/>
-      <w:r>
-        <w:t xml:space="preserve"> para la </w:t>
+      <w:r>
+        <w:t xml:space="preserve">Trello: Se utilizará Trello para la </w:t>
       </w:r>
       <w:r>
         <w:t>Gestión</w:t>
@@ -3454,45 +2719,15 @@
       <w:pPr>
         <w:pStyle w:val="PSI-Normal"/>
       </w:pPr>
-      <w:proofErr w:type="spellStart"/>
-      <w:r>
-        <w:t>Penpot</w:t>
-      </w:r>
-      <w:proofErr w:type="spellEnd"/>
-      <w:r>
-        <w:t xml:space="preserve">: Para el diseño de las pantallas se utilizará </w:t>
-      </w:r>
-      <w:proofErr w:type="spellStart"/>
+      <w:r>
+        <w:t xml:space="preserve">Penpot: Para el diseño de las pantallas se utilizará </w:t>
+      </w:r>
       <w:r>
         <w:rPr>
           <w:rStyle w:val="Textoennegrita"/>
           <w:b w:val="0"/>
         </w:rPr>
-        <w:t>Penpot</w:t>
-      </w:r>
-      <w:proofErr w:type="spellEnd"/>
-      <w:r>
-        <w:rPr>
-          <w:rStyle w:val="Textoennegrita"/>
-          <w:b w:val="0"/>
-        </w:rPr>
-        <w:t xml:space="preserve"> dado que es una herramienta colaborativa y open </w:t>
-      </w:r>
-      <w:proofErr w:type="spellStart"/>
-      <w:r>
-        <w:rPr>
-          <w:rStyle w:val="Textoennegrita"/>
-          <w:b w:val="0"/>
-        </w:rPr>
-        <w:t>source</w:t>
-      </w:r>
-      <w:proofErr w:type="spellEnd"/>
-      <w:r>
-        <w:rPr>
-          <w:rStyle w:val="Textoennegrita"/>
-          <w:b w:val="0"/>
-        </w:rPr>
-        <w:t xml:space="preserve"> muy fácil de usar</w:t>
+        <w:t>Penpot dado que es una herramienta colaborativa y open source muy fácil de usar</w:t>
       </w:r>
     </w:p>
     <w:p>
@@ -3514,35 +2749,17 @@
       <w:pPr>
         <w:pStyle w:val="PSI-Normal"/>
       </w:pPr>
-      <w:proofErr w:type="spellStart"/>
       <w:r>
         <w:t>Tomcat</w:t>
       </w:r>
-      <w:proofErr w:type="spellEnd"/>
       <w:r>
         <w:t xml:space="preserve"> 10.1.30</w:t>
       </w:r>
       <w:r>
-        <w:t xml:space="preserve"> (embebido en Spring </w:t>
-      </w:r>
-      <w:proofErr w:type="spellStart"/>
-      <w:r>
-        <w:t>Boot</w:t>
-      </w:r>
-      <w:proofErr w:type="spellEnd"/>
-      <w:r>
-        <w:t>)</w:t>
-      </w:r>
-      <w:r>
-        <w:t xml:space="preserve">: se utilizará </w:t>
-      </w:r>
-      <w:proofErr w:type="spellStart"/>
-      <w:r>
-        <w:t>Tomcat</w:t>
-      </w:r>
-      <w:proofErr w:type="spellEnd"/>
-      <w:r>
-        <w:t xml:space="preserve"> como servidor de aplicaciones.</w:t>
+        <w:t xml:space="preserve"> (embebido en Spring Boot)</w:t>
+      </w:r>
+      <w:r>
+        <w:t>: se utilizará Tomcat como servidor de aplicaciones.</w:t>
       </w:r>
     </w:p>
     <w:p>
@@ -3555,15 +2772,10 @@
         <w:pStyle w:val="PSI-Ttulo2"/>
       </w:pPr>
       <w:bookmarkStart w:id="11" w:name="_Toc177558749"/>
-      <w:proofErr w:type="spellStart"/>
       <w:r>
         <w:t>IDEs</w:t>
       </w:r>
       <w:bookmarkEnd w:id="11"/>
-      <w:proofErr w:type="spellEnd"/>
-      <w:r>
-        <w:t xml:space="preserve">                                                 </w:t>
-      </w:r>
     </w:p>
     <w:p>
       <w:pPr>
@@ -3578,24 +2790,11 @@
       <w:r>
         <w:t xml:space="preserve"> del producto: </w:t>
       </w:r>
-      <w:proofErr w:type="spellStart"/>
       <w:r>
         <w:t>Inte</w:t>
       </w:r>
       <w:r>
-        <w:t>lliJ</w:t>
-      </w:r>
-      <w:proofErr w:type="spellEnd"/>
-      <w:r>
-        <w:t xml:space="preserve"> IDEA y Visual Studio </w:t>
-      </w:r>
-      <w:proofErr w:type="spellStart"/>
-      <w:r>
-        <w:t>Code</w:t>
-      </w:r>
-      <w:proofErr w:type="spellEnd"/>
-      <w:r>
-        <w:t>.</w:t>
+        <w:t>lliJ IDEA y Visual Studio Code.</w:t>
       </w:r>
     </w:p>
     <w:p>
@@ -3783,42 +2982,16 @@
         <w:t xml:space="preserve"> servidor físico </w:t>
       </w:r>
       <w:r>
-        <w:t xml:space="preserve">especialmente diseñada para el ambiente, utilizando su propio servidor de aplicaciones </w:t>
-      </w:r>
-      <w:proofErr w:type="spellStart"/>
-      <w:r>
-        <w:t>Tomcat</w:t>
-      </w:r>
-      <w:proofErr w:type="spellEnd"/>
-      <w:r>
-        <w:t xml:space="preserve"> y su propia base de datos </w:t>
-      </w:r>
-      <w:proofErr w:type="spellStart"/>
-      <w:r>
-        <w:t>MySQL</w:t>
-      </w:r>
-      <w:proofErr w:type="spellEnd"/>
-      <w:r>
-        <w:t>.</w:t>
+        <w:t>especialmente diseñada para el ambiente, utilizando su propio servidor de aplicaciones Tomcat y su propia base de datos MySQL.</w:t>
       </w:r>
       <w:r>
         <w:t xml:space="preserve"> El acceso al mismo será </w:t>
       </w:r>
-      <w:proofErr w:type="spellStart"/>
-      <w:r>
-        <w:t>via</w:t>
-      </w:r>
-      <w:proofErr w:type="spellEnd"/>
-      <w:r>
-        <w:t xml:space="preserve"> </w:t>
-      </w:r>
-      <w:proofErr w:type="spellStart"/>
-      <w:r>
-        <w:t>TeamViewer</w:t>
-      </w:r>
-      <w:proofErr w:type="spellEnd"/>
-      <w:r>
-        <w:t>.</w:t>
+      <w:r>
+        <w:t xml:space="preserve">vía </w:t>
+      </w:r>
+      <w:r>
+        <w:t>TeamViewer.</w:t>
       </w:r>
     </w:p>
     <w:p>
@@ -3851,28 +3024,10 @@
           <w:b w:val="0"/>
           <w:bCs w:val="0"/>
         </w:rPr>
-        <w:t xml:space="preserve">Google </w:t>
-      </w:r>
-      <w:proofErr w:type="spellStart"/>
-      <w:r>
-        <w:rPr>
-          <w:rStyle w:val="Textoennegrita"/>
-          <w:b w:val="0"/>
-          <w:bCs w:val="0"/>
-        </w:rPr>
-        <w:t>Meet</w:t>
-      </w:r>
-      <w:proofErr w:type="spellEnd"/>
-      <w:r>
-        <w:t xml:space="preserve">: Se utilizará Google </w:t>
-      </w:r>
-      <w:proofErr w:type="spellStart"/>
-      <w:r>
-        <w:t>Meet</w:t>
-      </w:r>
-      <w:proofErr w:type="spellEnd"/>
-      <w:r>
-        <w:t xml:space="preserve"> como herramienta principal de comunicación interna, permitiendo la coordinación remota entre los miembros del equipo y facilitando reuniones de seguimiento y planificación</w:t>
+        <w:t>Google Meet</w:t>
+      </w:r>
+      <w:r>
+        <w:t>: Se utilizará Google Meet como herramienta principal de comunicación interna, permitiendo la coordinación remota entre los miembros del equipo y facilitando reuniones de seguimiento y planificación</w:t>
       </w:r>
       <w:r>
         <w:t>.</w:t>
@@ -3899,15 +3054,7 @@
         <w:pStyle w:val="PSI-Normal"/>
       </w:pPr>
       <w:r>
-        <w:t xml:space="preserve">En nuestra búsqueda constante por ofrecer la mejor experiencia posible a nuestros usuarios, hemos tomado la decisión estratégica de desarrollar y utilizar un </w:t>
-      </w:r>
-      <w:proofErr w:type="spellStart"/>
-      <w:r>
-        <w:t>framework</w:t>
-      </w:r>
-      <w:proofErr w:type="spellEnd"/>
-      <w:r>
-        <w:t xml:space="preserve"> de acceso propio en lugar de adoptar una solución preexistente. Entendemos que la confianza en la tecnología es crucial, y esta decisión está respaldada por una serie de beneficios que superan ampliamente las alternativas que nos fueron brindadas.</w:t>
+        <w:t>En nuestra búsqueda constante por ofrecer la mejor experiencia posible a nuestros usuarios, hemos tomado la decisión estratégica de desarrollar y utilizar un framework de acceso propio en lugar de adoptar una solución preexistente. Entendemos que la confianza en la tecnología es crucial, y esta decisión está respaldada por una serie de beneficios que superan ampliamente las alternativas que nos fueron brindadas.</w:t>
       </w:r>
     </w:p>
     <w:p>
@@ -3920,23 +3067,7 @@
         <w:pStyle w:val="PSI-Normal"/>
       </w:pPr>
       <w:r>
-        <w:t xml:space="preserve">Nuestro </w:t>
-      </w:r>
-      <w:proofErr w:type="spellStart"/>
-      <w:r>
-        <w:t>framework</w:t>
-      </w:r>
-      <w:proofErr w:type="spellEnd"/>
-      <w:r>
-        <w:t xml:space="preserve"> está diseñado específicamente para adaptarse a las necesidades únicas de este proyecto, lo que nos permite implementar soluciones más rápidas, flexibles y personalizadas. A diferencia de los </w:t>
-      </w:r>
-      <w:proofErr w:type="spellStart"/>
-      <w:r>
-        <w:t>frameworks</w:t>
-      </w:r>
-      <w:proofErr w:type="spellEnd"/>
-      <w:r>
-        <w:t xml:space="preserve"> generales, que suelen ser desarrollados para cubrir un espectro amplio de escenarios, nuestro enfoque garantiza una mayor eficiencia al estar optimizado para nuestro propio ecosistema de desarrollo y operación.</w:t>
+        <w:t>Nuestro framework está diseñado específicamente para adaptarse a las necesidades únicas de este proyecto, lo que nos permite implementar soluciones más rápidas, flexibles y personalizadas. A diferencia de los frameworks generales, que suelen ser desarrollados para cubrir un espectro amplio de escenarios, nuestro enfoque garantiza una mayor eficiencia al estar optimizado para nuestro propio ecosistema de desarrollo y operación.</w:t>
       </w:r>
     </w:p>
     <w:p>
@@ -3950,18 +3081,7 @@
       </w:pPr>
       <w:bookmarkStart w:id="18" w:name="_Toc177558756"/>
       <w:r>
-        <w:t xml:space="preserve">Ventajas clave de </w:t>
-      </w:r>
-      <w:r>
-        <w:t xml:space="preserve">nuestro </w:t>
-      </w:r>
-      <w:proofErr w:type="spellStart"/>
-      <w:r>
-        <w:t>framework</w:t>
-      </w:r>
-      <w:proofErr w:type="spellEnd"/>
-      <w:r>
-        <w:t xml:space="preserve"> personalizado</w:t>
+        <w:t>Ventajas clave de nuestro framework personalizado</w:t>
       </w:r>
       <w:bookmarkEnd w:id="18"/>
     </w:p>
@@ -3985,15 +3105,7 @@
         <w:pStyle w:val="PSI-Normal"/>
       </w:pPr>
       <w:r>
-        <w:t xml:space="preserve">Al desarrollar nuestro propio </w:t>
-      </w:r>
-      <w:proofErr w:type="spellStart"/>
-      <w:r>
-        <w:t>framework</w:t>
-      </w:r>
-      <w:proofErr w:type="spellEnd"/>
-      <w:r>
-        <w:t>, tenemos el control absoluto sobre la arquitectura de seguridad, lo que nos permite aplicar las últimas y más robustas medidas de protección. Esto reduce vulnerabilidades externas y asegura que los datos críticos estén bajo un resguardo más estricto, siguiendo las mejores prácticas de la industria.</w:t>
+        <w:t>Al desarrollar nuestro propio framework, tenemos el control absoluto sobre la arquitectura de seguridad, lo que nos permite aplicar las últimas y más robustas medidas de protección. Esto reduce vulnerabilidades externas y asegura que los datos críticos estén bajo un resguardo más estricto, siguiendo las mejores prácticas de la industria.</w:t>
       </w:r>
     </w:p>
     <w:p>
@@ -4016,15 +3128,7 @@
         <w:pStyle w:val="PSI-Normal"/>
       </w:pPr>
       <w:r>
-        <w:t xml:space="preserve">Nuestro </w:t>
-      </w:r>
-      <w:proofErr w:type="spellStart"/>
-      <w:r>
-        <w:t>framework</w:t>
-      </w:r>
-      <w:proofErr w:type="spellEnd"/>
-      <w:r>
-        <w:t xml:space="preserve"> es totalmente escalable, adaptándose a las demandas actuales y futuras del proyecto. A medida que evolucionan las necesidades, contamos con la agilidad para realizar ajustes y mejoras sin las limitaciones que a menudo presentan las soluciones de terceros. Esto asegura que tu sistema esté siempre a la vanguardia, sin depender de actualizaciones externas.</w:t>
+        <w:t>Nuestro framework es totalmente escalable, adaptándose a las demandas actuales y futuras del proyecto. A medida que evolucionan las necesidades, contamos con la agilidad para realizar ajustes y mejoras sin las limitaciones que a menudo presentan las soluciones de terceros. Esto asegura que tu sistema esté siempre a la vanguardia, sin depender de actualizaciones externas.</w:t>
       </w:r>
     </w:p>
     <w:p>
@@ -4047,23 +3151,7 @@
         <w:pStyle w:val="PSI-Normal"/>
       </w:pPr>
       <w:r>
-        <w:t xml:space="preserve">Al haber sido desarrollado por nosotros, este </w:t>
-      </w:r>
-      <w:proofErr w:type="spellStart"/>
-      <w:r>
-        <w:t>framework</w:t>
-      </w:r>
-      <w:proofErr w:type="spellEnd"/>
-      <w:r>
-        <w:t xml:space="preserve"> está completamente alineado con el resto de la arquitectura del proyecto, lo que se traduce en una mayor cohesión e integración. Esto elimina los riesgos de incompatibilidad y las dificultades que podrían surgir al utilizar un </w:t>
-      </w:r>
-      <w:proofErr w:type="spellStart"/>
-      <w:r>
-        <w:t>framework</w:t>
-      </w:r>
-      <w:proofErr w:type="spellEnd"/>
-      <w:r>
-        <w:t xml:space="preserve"> externo que no esté ajustado al 100% con nuestras tecnologías.</w:t>
+        <w:t>Al haber sido desarrollado por nosotros, este framework está completamente alineado con el resto de la arquitectura del proyecto, lo que se traduce en una mayor cohesión e integración. Esto elimina los riesgos de incompatibilidad y las dificultades que podrían surgir al utilizar un framework externo que no esté ajustado al 100% con nuestras tecnologías.</w:t>
       </w:r>
     </w:p>
     <w:p>
@@ -4086,15 +3174,7 @@
         <w:pStyle w:val="PSI-Normal"/>
       </w:pPr>
       <w:r>
-        <w:t xml:space="preserve">Sabemos que el rendimiento es esencial. Nuestro </w:t>
-      </w:r>
-      <w:proofErr w:type="spellStart"/>
-      <w:r>
-        <w:t>framework</w:t>
-      </w:r>
-      <w:proofErr w:type="spellEnd"/>
-      <w:r>
-        <w:t xml:space="preserve"> está diseñado para maximizar la velocidad y minimizar la carga en los servidores, lo que garantiza una experiencia fluida y sin interrupciones para los usuarios finales. Cada línea de código ha sido escrita con este objetivo en mente, brindando una ventaja competitiva en términos de velocidad y estabilidad.</w:t>
+        <w:t>Sabemos que el rendimiento es esencial. Nuestro framework está diseñado para maximizar la velocidad y minimizar la carga en los servidores, lo que garantiza una experiencia fluida y sin interrupciones para los usuarios finales. Cada línea de código ha sido escrita con este objetivo en mente, brindando una ventaja competitiva en términos de velocidad y estabilidad.</w:t>
       </w:r>
     </w:p>
     <w:p>
@@ -4117,15 +3197,7 @@
         <w:pStyle w:val="PSI-Normal"/>
       </w:pPr>
       <w:r>
-        <w:t xml:space="preserve">Al ser propietarios del </w:t>
-      </w:r>
-      <w:proofErr w:type="spellStart"/>
-      <w:r>
-        <w:t>framework</w:t>
-      </w:r>
-      <w:proofErr w:type="spellEnd"/>
-      <w:r>
-        <w:t>, podemos ofrecer un soporte técnico inmediato y personalizado. Cualquier ajuste, mejora o corrección puede ser implementado de manera rápida y eficiente, sin la burocracia o los tiempos de espera que muchas veces implica el soporte externo.</w:t>
+        <w:t>Al ser propietarios del framework, podemos ofrecer un soporte técnico inmediato y personalizado. Cualquier ajuste, mejora o corrección puede ser implementado de manera rápida y eficiente, sin la burocracia o los tiempos de espera que muchas veces implica el soporte externo.</w:t>
       </w:r>
     </w:p>
     <w:p>
@@ -4138,15 +3210,7 @@
         <w:pStyle w:val="PSI-Normal"/>
       </w:pPr>
       <w:r>
-        <w:t xml:space="preserve">Estamos comprometidos a proporcionar soluciones tecnológicas que no solo cumplan con las expectativas, sino que las superen. Al desarrollar internamente nuestro propio </w:t>
-      </w:r>
-      <w:proofErr w:type="spellStart"/>
-      <w:r>
-        <w:t>framework</w:t>
-      </w:r>
-      <w:proofErr w:type="spellEnd"/>
-      <w:r>
-        <w:t xml:space="preserve"> de acceso, aseguramos que cada aspecto del sistema esté perfectamente alineado con los objetivos del proyecto, brindando una mayor confianza, seguridad y control en cada etapa.</w:t>
+        <w:t>Estamos comprometidos a proporcionar soluciones tecnológicas que no solo cumplan con las expectativas, sino que las superen. Al desarrollar internamente nuestro propio framework de acceso, aseguramos que cada aspecto del sistema esté perfectamente alineado con los objetivos del proyecto, brindando una mayor confianza, seguridad y control en cada etapa.</w:t>
       </w:r>
     </w:p>
     <w:sectPr>
@@ -4163,8 +3227,8 @@
 </file>
 
 <file path=word/endnotes.xml><?xml version="1.0" encoding="utf-8"?>
-<w:endnotes xmlns:wpc="http://schemas.microsoft.com/office/word/2010/wordprocessingCanvas" xmlns:cx="http://schemas.microsoft.com/office/drawing/2014/chartex" xmlns:mc="http://schemas.openxmlformats.org/markup-compatibility/2006" xmlns:o="urn:schemas-microsoft-com:office:office" xmlns:r="http://schemas.openxmlformats.org/officeDocument/2006/relationships" xmlns:m="http://schemas.openxmlformats.org/officeDocument/2006/math" xmlns:v="urn:schemas-microsoft-com:vml" xmlns:wp14="http://schemas.microsoft.com/office/word/2010/wordprocessingDrawing" xmlns:wp="http://schemas.openxmlformats.org/drawingml/2006/wordprocessingDrawing" xmlns:w10="urn:schemas-microsoft-com:office:word" xmlns:w="http://schemas.openxmlformats.org/wordprocessingml/2006/main" xmlns:w14="http://schemas.microsoft.com/office/word/2010/wordml" xmlns:w15="http://schemas.microsoft.com/office/word/2012/wordml" xmlns:w16se="http://schemas.microsoft.com/office/word/2015/wordml/symex" xmlns:wpg="http://schemas.microsoft.com/office/word/2010/wordprocessingGroup" xmlns:wpi="http://schemas.microsoft.com/office/word/2010/wordprocessingInk" xmlns:wne="http://schemas.microsoft.com/office/word/2006/wordml" xmlns:wps="http://schemas.microsoft.com/office/word/2010/wordprocessingShape" mc:Ignorable="w14 w15 w16se wp14">
-  <w:endnote w:type="separator" w:id="-1">
+<w:endnotes xmlns:ve="http://schemas.openxmlformats.org/markup-compatibility/2006" xmlns:o="urn:schemas-microsoft-com:office:office" xmlns:r="http://schemas.openxmlformats.org/officeDocument/2006/relationships" xmlns:m="http://schemas.openxmlformats.org/officeDocument/2006/math" xmlns:v="urn:schemas-microsoft-com:vml" xmlns:wp="http://schemas.openxmlformats.org/drawingml/2006/wordprocessingDrawing" xmlns:w10="urn:schemas-microsoft-com:office:word" xmlns:w="http://schemas.openxmlformats.org/wordprocessingml/2006/main" xmlns:wne="http://schemas.microsoft.com/office/word/2006/wordml">
+  <w:endnote w:type="separator" w:id="0">
     <w:p>
       <w:pPr>
         <w:spacing w:before="0" w:line="240" w:lineRule="auto"/>
@@ -4175,7 +3239,7 @@
     </w:p>
     <w:p/>
   </w:endnote>
-  <w:endnote w:type="continuationSeparator" w:id="0">
+  <w:endnote w:type="continuationSeparator" w:id="1">
     <w:p>
       <w:pPr>
         <w:spacing w:before="0" w:line="240" w:lineRule="auto"/>
@@ -4190,7 +3254,7 @@
 </file>
 
 <file path=word/footer1.xml><?xml version="1.0" encoding="utf-8"?>
-<w:ftr xmlns:wpc="http://schemas.microsoft.com/office/word/2010/wordprocessingCanvas" xmlns:cx="http://schemas.microsoft.com/office/drawing/2014/chartex" xmlns:mc="http://schemas.openxmlformats.org/markup-compatibility/2006" xmlns:o="urn:schemas-microsoft-com:office:office" xmlns:r="http://schemas.openxmlformats.org/officeDocument/2006/relationships" xmlns:m="http://schemas.openxmlformats.org/officeDocument/2006/math" xmlns:v="urn:schemas-microsoft-com:vml" xmlns:wp14="http://schemas.microsoft.com/office/word/2010/wordprocessingDrawing" xmlns:wp="http://schemas.openxmlformats.org/drawingml/2006/wordprocessingDrawing" xmlns:w10="urn:schemas-microsoft-com:office:word" xmlns:w="http://schemas.openxmlformats.org/wordprocessingml/2006/main" xmlns:w14="http://schemas.microsoft.com/office/word/2010/wordml" xmlns:w15="http://schemas.microsoft.com/office/word/2012/wordml" xmlns:w16se="http://schemas.microsoft.com/office/word/2015/wordml/symex" xmlns:wpg="http://schemas.microsoft.com/office/word/2010/wordprocessingGroup" xmlns:wpi="http://schemas.microsoft.com/office/word/2010/wordprocessingInk" xmlns:wne="http://schemas.microsoft.com/office/word/2006/wordml" xmlns:wps="http://schemas.microsoft.com/office/word/2010/wordprocessingShape" mc:Ignorable="w14 w15 w16se wp14">
+<w:ftr xmlns:ve="http://schemas.openxmlformats.org/markup-compatibility/2006" xmlns:o="urn:schemas-microsoft-com:office:office" xmlns:r="http://schemas.openxmlformats.org/officeDocument/2006/relationships" xmlns:m="http://schemas.openxmlformats.org/officeDocument/2006/math" xmlns:v="urn:schemas-microsoft-com:vml" xmlns:wp="http://schemas.openxmlformats.org/drawingml/2006/wordprocessingDrawing" xmlns:w10="urn:schemas-microsoft-com:office:word" xmlns:w="http://schemas.openxmlformats.org/wordprocessingml/2006/main" xmlns:wne="http://schemas.microsoft.com/office/word/2006/wordml">
   <w:p>
     <w:pPr>
       <w:tabs>
@@ -4204,7 +3268,6 @@
         <w:dataBinding w:prefixMappings="xmlns:ns0='http://schemas.openxmlformats.org/officeDocument/2006/extended-properties' " w:xpath="/ns0:Properties[1]/ns0:Company[1]" w:storeItemID="{6668398D-A668-4E3E-A5EB-62B293D839F1}"/>
         <w:text/>
       </w:sdtPr>
-      <w:sdtEndPr/>
       <w:sdtContent>
         <w:r>
           <w:t>OSLO</w:t>
@@ -4216,216 +3279,28 @@
         <w:noProof/>
         <w:lang w:val="en-US"/>
       </w:rPr>
-      <mc:AlternateContent>
-        <mc:Choice Requires="wpg">
-          <w:drawing>
-            <wp:anchor distT="0" distB="0" distL="114300" distR="114300" simplePos="0" relativeHeight="251676672" behindDoc="0" locked="0" layoutInCell="0" allowOverlap="1" wp14:anchorId="7F1B1CAF" wp14:editId="4DDB4D5F">
-              <wp:simplePos x="0" y="0"/>
-              <wp:positionH relativeFrom="page">
-                <wp:align>center</wp:align>
-              </wp:positionH>
-              <wp:positionV relativeFrom="page">
-                <wp:align>bottom</wp:align>
-              </wp:positionV>
-              <wp:extent cx="7537450" cy="805180"/>
-              <wp:effectExtent l="0" t="0" r="21590" b="9525"/>
-              <wp:wrapNone/>
-              <wp:docPr id="13" name="Group 27"/>
-              <wp:cNvGraphicFramePr>
-                <a:graphicFrameLocks xmlns:a="http://schemas.openxmlformats.org/drawingml/2006/main"/>
-              </wp:cNvGraphicFramePr>
-              <a:graphic xmlns:a="http://schemas.openxmlformats.org/drawingml/2006/main">
-                <a:graphicData uri="http://schemas.microsoft.com/office/word/2010/wordprocessingGroup">
-                  <wpg:wgp>
-                    <wpg:cNvGrpSpPr>
-                      <a:grpSpLocks/>
-                    </wpg:cNvGrpSpPr>
-                    <wpg:grpSpPr bwMode="auto">
-                      <a:xfrm flipV="1">
-                        <a:off x="0" y="0"/>
-                        <a:ext cx="7537450" cy="805180"/>
-                        <a:chOff x="8" y="9"/>
-                        <a:chExt cx="15823" cy="1439"/>
-                      </a:xfrm>
-                    </wpg:grpSpPr>
-                    <wps:wsp>
-                      <wps:cNvPr id="14" name="AutoShape 28"/>
-                      <wps:cNvCnPr>
-                        <a:cxnSpLocks noChangeShapeType="1"/>
-                      </wps:cNvCnPr>
-                      <wps:spPr bwMode="auto">
-                        <a:xfrm>
-                          <a:off x="9" y="1431"/>
-                          <a:ext cx="15822" cy="0"/>
-                        </a:xfrm>
-                        <a:prstGeom prst="straightConnector1">
-                          <a:avLst/>
-                        </a:prstGeom>
-                        <a:noFill/>
-                        <a:ln w="9525">
-                          <a:solidFill>
-                            <a:schemeClr val="tx1"/>
-                          </a:solidFill>
-                          <a:round/>
-                          <a:headEnd/>
-                          <a:tailEnd/>
-                        </a:ln>
-                        <a:extLst>
-                          <a:ext uri="{909E8E84-426E-40DD-AFC4-6F175D3DCCD1}">
-                            <a14:hiddenFill xmlns:a14="http://schemas.microsoft.com/office/drawing/2010/main">
-                              <a:noFill/>
-                            </a14:hiddenFill>
-                          </a:ext>
-                        </a:extLst>
-                      </wps:spPr>
-                      <wps:bodyPr/>
-                    </wps:wsp>
-                    <wps:wsp>
-                      <wps:cNvPr id="15" name="Rectangle 29"/>
-                      <wps:cNvSpPr>
-                        <a:spLocks noChangeArrowheads="1"/>
-                      </wps:cNvSpPr>
-                      <wps:spPr bwMode="auto">
-                        <a:xfrm>
-                          <a:off x="8" y="9"/>
-                          <a:ext cx="4031" cy="1439"/>
-                        </a:xfrm>
-                        <a:prstGeom prst="rect">
-                          <a:avLst/>
-                        </a:prstGeom>
-                        <a:noFill/>
-                        <a:ln>
-                          <a:noFill/>
-                        </a:ln>
-                        <a:extLst>
-                          <a:ext uri="{909E8E84-426E-40DD-AFC4-6F175D3DCCD1}">
-                            <a14:hiddenFill xmlns:a14="http://schemas.microsoft.com/office/drawing/2010/main">
-                              <a:solidFill>
-                                <a:srgbClr val="FFFFFF"/>
-                              </a:solidFill>
-                            </a14:hiddenFill>
-                          </a:ext>
-                          <a:ext uri="{91240B29-F687-4F45-9708-019B960494DF}">
-                            <a14:hiddenLine xmlns:a14="http://schemas.microsoft.com/office/drawing/2010/main" w="9525">
-                              <a:solidFill>
-                                <a:srgbClr val="000000"/>
-                              </a:solidFill>
-                              <a:miter lim="800000"/>
-                              <a:headEnd/>
-                              <a:tailEnd/>
-                            </a14:hiddenLine>
-                          </a:ext>
-                        </a:extLst>
-                      </wps:spPr>
-                      <wps:bodyPr rot="0" vert="horz" wrap="square" lIns="91440" tIns="45720" rIns="91440" bIns="45720" anchor="t" anchorCtr="0" upright="1">
-                        <a:noAutofit/>
-                      </wps:bodyPr>
-                    </wps:wsp>
-                  </wpg:wgp>
-                </a:graphicData>
-              </a:graphic>
-              <wp14:sizeRelH relativeFrom="page">
-                <wp14:pctWidth>100000</wp14:pctWidth>
-              </wp14:sizeRelH>
-              <wp14:sizeRelV relativeFrom="bottomMargin">
-                <wp14:pctHeight>90000</wp14:pctHeight>
-              </wp14:sizeRelV>
-            </wp:anchor>
-          </w:drawing>
-        </mc:Choice>
-        <mc:Fallback>
-          <w:pict>
-            <v:group w14:anchorId="5DC73929" id="Group 27" o:spid="_x0000_s1026" style="position:absolute;margin-left:0;margin-top:0;width:593.5pt;height:63.4pt;flip:y;z-index:251676672;mso-width-percent:1000;mso-height-percent:900;mso-position-horizontal:center;mso-position-horizontal-relative:page;mso-position-vertical:bottom;mso-position-vertical-relative:page;mso-width-percent:1000;mso-height-percent:900;mso-height-relative:bottom-margin-area" coordorigin="8,9" coordsize="15823,1439" o:gfxdata="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" o:allowincell="f">
-              <v:shapetype id="_x0000_t32" coordsize="21600,21600" o:spt="32" o:oned="t" path="m,l21600,21600e" filled="f">
-                <v:path arrowok="t" fillok="f" o:connecttype="none"/>
-                <o:lock v:ext="edit" shapetype="t"/>
-              </v:shapetype>
-              <v:shape id="AutoShape 28" o:spid="_x0000_s1027" type="#_x0000_t32" style="position:absolute;left:9;top:1431;width:15822;height:0;visibility:visible;mso-wrap-style:square" o:connectortype="straight" o:gfxdata="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" strokecolor="black [3213]"/>
-              <v:rect id="Rectangle 29" o:spid="_x0000_s1028" style="position:absolute;left:8;top:9;width:4031;height:1439;visibility:visible;mso-wrap-style:square;v-text-anchor:top" o:gfxdata="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" filled="f" stroked="f"/>
-              <w10:wrap anchorx="page" anchory="page"/>
-            </v:group>
-          </w:pict>
-        </mc:Fallback>
-      </mc:AlternateContent>
+      <w:pict>
+        <v:group id="Group 27" o:spid="_x0000_s4099" style="position:absolute;left:0;text-align:left;margin-left:0;margin-top:0;width:593.5pt;height:63.4pt;flip:y;z-index:251676672;mso-width-percent:1000;mso-height-percent:900;mso-position-horizontal:center;mso-position-horizontal-relative:page;mso-position-vertical:bottom;mso-position-vertical-relative:page;mso-width-percent:1000;mso-height-percent:900;mso-height-relative:bottom-margin-area" coordorigin="8,9" coordsize="15823,1439" o:gfxdata="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" o:allowincell="f">
+          <v:shapetype id="_x0000_t32" coordsize="21600,21600" o:spt="32" o:oned="t" path="m,l21600,21600e" filled="f">
+            <v:path arrowok="t" fillok="f" o:connecttype="none"/>
+            <o:lock v:ext="edit" shapetype="t"/>
+          </v:shapetype>
+          <v:shape id="AutoShape 28" o:spid="_x0000_s4101" type="#_x0000_t32" style="position:absolute;left:9;top:1431;width:15822;height:0;visibility:visible" o:connectortype="straight" o:gfxdata="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" strokecolor="black [3213]"/>
+          <v:rect id="Rectangle 29" o:spid="_x0000_s4100" style="position:absolute;left:8;top:9;width:4031;height:1439;visibility:visible" o:gfxdata="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" filled="f" stroked="f"/>
+          <w10:wrap anchorx="page" anchory="page"/>
+        </v:group>
+      </w:pict>
     </w:r>
     <w:r>
       <w:rPr>
         <w:noProof/>
         <w:lang w:val="en-US"/>
       </w:rPr>
-      <mc:AlternateContent>
-        <mc:Choice Requires="wps">
-          <w:drawing>
-            <wp:anchor distT="0" distB="0" distL="114300" distR="114300" simplePos="0" relativeHeight="251675648" behindDoc="0" locked="0" layoutInCell="1" allowOverlap="1" wp14:anchorId="4E28506C" wp14:editId="0DE80BA1">
-              <wp:simplePos x="0" y="0"/>
-              <wp:positionH relativeFrom="leftMargin">
-                <wp:align>center</wp:align>
-              </wp:positionH>
-              <wp:positionV relativeFrom="page">
-                <wp:align>bottom</wp:align>
-              </wp:positionV>
-              <wp:extent cx="90805" cy="793115"/>
-              <wp:effectExtent l="8255" t="10160" r="5715" b="6350"/>
-              <wp:wrapNone/>
-              <wp:docPr id="11" name="Rectangle 26"/>
-              <wp:cNvGraphicFramePr>
-                <a:graphicFrameLocks xmlns:a="http://schemas.openxmlformats.org/drawingml/2006/main"/>
-              </wp:cNvGraphicFramePr>
-              <a:graphic xmlns:a="http://schemas.openxmlformats.org/drawingml/2006/main">
-                <a:graphicData uri="http://schemas.microsoft.com/office/word/2010/wordprocessingShape">
-                  <wps:wsp>
-                    <wps:cNvSpPr>
-                      <a:spLocks noChangeArrowheads="1"/>
-                    </wps:cNvSpPr>
-                    <wps:spPr bwMode="auto">
-                      <a:xfrm>
-                        <a:off x="0" y="0"/>
-                        <a:ext cx="90805" cy="793115"/>
-                      </a:xfrm>
-                      <a:prstGeom prst="rect">
-                        <a:avLst/>
-                      </a:prstGeom>
-                      <a:solidFill>
-                        <a:schemeClr val="accent6">
-                          <a:lumMod val="75000"/>
-                          <a:lumOff val="0"/>
-                        </a:schemeClr>
-                      </a:solidFill>
-                      <a:ln w="9525">
-                        <a:solidFill>
-                          <a:schemeClr val="accent6">
-                            <a:lumMod val="60000"/>
-                            <a:lumOff val="40000"/>
-                          </a:schemeClr>
-                        </a:solidFill>
-                        <a:miter lim="800000"/>
-                        <a:headEnd/>
-                        <a:tailEnd/>
-                      </a:ln>
-                    </wps:spPr>
-                    <wps:bodyPr rot="0" vert="horz" wrap="square" lIns="91440" tIns="45720" rIns="91440" bIns="45720" anchor="t" anchorCtr="0" upright="1">
-                      <a:noAutofit/>
-                    </wps:bodyPr>
-                  </wps:wsp>
-                </a:graphicData>
-              </a:graphic>
-              <wp14:sizeRelH relativeFrom="page">
-                <wp14:pctWidth>0</wp14:pctWidth>
-              </wp14:sizeRelH>
-              <wp14:sizeRelV relativeFrom="bottomMargin">
-                <wp14:pctHeight>90000</wp14:pctHeight>
-              </wp14:sizeRelV>
-            </wp:anchor>
-          </w:drawing>
-        </mc:Choice>
-        <mc:Fallback>
-          <w:pict>
-            <v:rect w14:anchorId="6FF3876B" id="Rectangle 26" o:spid="_x0000_s1026" style="position:absolute;margin-left:0;margin-top:0;width:7.15pt;height:62.45pt;z-index:251675648;visibility:visible;mso-wrap-style:square;mso-width-percent:0;mso-height-percent:900;mso-wrap-distance-left:9pt;mso-wrap-distance-top:0;mso-wrap-distance-right:9pt;mso-wrap-distance-bottom:0;mso-position-horizontal:center;mso-position-horizontal-relative:left-margin-area;mso-position-vertical:bottom;mso-position-vertical-relative:page;mso-width-percent:0;mso-height-percent:900;mso-width-relative:page;mso-height-relative:bottom-margin-area;v-text-anchor:top" o:gfxdata="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" fillcolor="#e36c0a [2409]" strokecolor="#fabf8f [1945]">
-              <w10:wrap anchorx="margin" anchory="page"/>
-            </v:rect>
-          </w:pict>
-        </mc:Fallback>
-      </mc:AlternateContent>
+      <w:pict>
+        <v:rect id="Rectangle 26" o:spid="_x0000_s4098" style="position:absolute;left:0;text-align:left;margin-left:0;margin-top:0;width:7.15pt;height:62.45pt;z-index:251675648;visibility:visible;mso-height-percent:900;mso-position-horizontal:center;mso-position-horizontal-relative:left-margin-area;mso-position-vertical:bottom;mso-position-vertical-relative:page;mso-height-percent:900;mso-height-relative:bottom-margin-area" o:gfxdata="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" fillcolor="#e36c0a [2409]" strokecolor="#fabf8f [1945]">
+          <w10:wrap anchorx="margin" anchory="page"/>
+        </v:rect>
+      </w:pict>
     </w:r>
     <w:sdt>
       <w:sdtPr>
@@ -4435,7 +3310,6 @@
           <w:docPartUnique/>
         </w:docPartObj>
       </w:sdtPr>
-      <w:sdtEndPr/>
       <w:sdtContent>
         <w:r>
           <w:tab/>
@@ -4478,7 +3352,7 @@
             <w:rFonts w:asciiTheme="majorHAnsi" w:hAnsiTheme="majorHAnsi" w:cstheme="majorHAnsi"/>
             <w:noProof/>
           </w:rPr>
-          <w:t>8</w:t>
+          <w:t>6</w:t>
         </w:r>
         <w:r>
           <w:rPr>
@@ -4530,79 +3404,11 @@
         <w:noProof/>
         <w:lang w:val="en-US"/>
       </w:rPr>
-      <mc:AlternateContent>
-        <mc:Choice Requires="wps">
-          <w:drawing>
-            <wp:anchor distT="0" distB="0" distL="114300" distR="114300" simplePos="0" relativeHeight="251670528" behindDoc="0" locked="0" layoutInCell="1" allowOverlap="1" wp14:anchorId="7BA22835" wp14:editId="132F1298">
-              <wp:simplePos x="0" y="0"/>
-              <wp:positionH relativeFrom="rightMargin">
-                <wp:align>center</wp:align>
-              </wp:positionH>
-              <wp:positionV relativeFrom="page">
-                <wp:align>bottom</wp:align>
-              </wp:positionV>
-              <wp:extent cx="90805" cy="793115"/>
-              <wp:effectExtent l="9525" t="10160" r="13970" b="6350"/>
-              <wp:wrapNone/>
-              <wp:docPr id="9" name="Rectangle 11"/>
-              <wp:cNvGraphicFramePr>
-                <a:graphicFrameLocks xmlns:a="http://schemas.openxmlformats.org/drawingml/2006/main"/>
-              </wp:cNvGraphicFramePr>
-              <a:graphic xmlns:a="http://schemas.openxmlformats.org/drawingml/2006/main">
-                <a:graphicData uri="http://schemas.microsoft.com/office/word/2010/wordprocessingShape">
-                  <wps:wsp>
-                    <wps:cNvSpPr>
-                      <a:spLocks noChangeArrowheads="1"/>
-                    </wps:cNvSpPr>
-                    <wps:spPr bwMode="auto">
-                      <a:xfrm>
-                        <a:off x="0" y="0"/>
-                        <a:ext cx="90805" cy="793115"/>
-                      </a:xfrm>
-                      <a:prstGeom prst="rect">
-                        <a:avLst/>
-                      </a:prstGeom>
-                      <a:solidFill>
-                        <a:schemeClr val="accent6">
-                          <a:lumMod val="75000"/>
-                          <a:lumOff val="0"/>
-                        </a:schemeClr>
-                      </a:solidFill>
-                      <a:ln w="9525">
-                        <a:solidFill>
-                          <a:schemeClr val="accent6">
-                            <a:lumMod val="60000"/>
-                            <a:lumOff val="40000"/>
-                          </a:schemeClr>
-                        </a:solidFill>
-                        <a:miter lim="800000"/>
-                        <a:headEnd/>
-                        <a:tailEnd/>
-                      </a:ln>
-                    </wps:spPr>
-                    <wps:bodyPr rot="0" vert="horz" wrap="square" lIns="91440" tIns="45720" rIns="91440" bIns="45720" anchor="t" anchorCtr="0" upright="1">
-                      <a:noAutofit/>
-                    </wps:bodyPr>
-                  </wps:wsp>
-                </a:graphicData>
-              </a:graphic>
-              <wp14:sizeRelH relativeFrom="page">
-                <wp14:pctWidth>0</wp14:pctWidth>
-              </wp14:sizeRelH>
-              <wp14:sizeRelV relativeFrom="bottomMargin">
-                <wp14:pctHeight>90000</wp14:pctHeight>
-              </wp14:sizeRelV>
-            </wp:anchor>
-          </w:drawing>
-        </mc:Choice>
-        <mc:Fallback>
-          <w:pict>
-            <v:rect w14:anchorId="0C5624DE" id="Rectangle 11" o:spid="_x0000_s1026" style="position:absolute;margin-left:0;margin-top:0;width:7.15pt;height:62.45pt;z-index:251670528;visibility:visible;mso-wrap-style:square;mso-width-percent:0;mso-height-percent:900;mso-wrap-distance-left:9pt;mso-wrap-distance-top:0;mso-wrap-distance-right:9pt;mso-wrap-distance-bottom:0;mso-position-horizontal:center;mso-position-horizontal-relative:right-margin-area;mso-position-vertical:bottom;mso-position-vertical-relative:page;mso-width-percent:0;mso-height-percent:900;mso-width-relative:page;mso-height-relative:bottom-margin-area;v-text-anchor:top" o:gfxdata="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" fillcolor="#e36c0a [2409]" strokecolor="#fabf8f [1945]">
-              <w10:wrap anchorx="margin" anchory="page"/>
-            </v:rect>
-          </w:pict>
-        </mc:Fallback>
-      </mc:AlternateContent>
+      <w:pict>
+        <v:rect id="Rectangle 11" o:spid="_x0000_s4097" style="position:absolute;left:0;text-align:left;margin-left:0;margin-top:0;width:7.15pt;height:62.45pt;z-index:251670528;visibility:visible;mso-height-percent:900;mso-position-horizontal:center;mso-position-horizontal-relative:right-margin-area;mso-position-vertical:bottom;mso-position-vertical-relative:page;mso-height-percent:900;mso-height-relative:bottom-margin-area" o:gfxdata="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" fillcolor="#e36c0a [2409]" strokecolor="#fabf8f [1945]">
+          <w10:wrap anchorx="margin" anchory="page"/>
+        </v:rect>
+      </w:pict>
     </w:r>
   </w:p>
   <w:p>
@@ -4618,8 +3424,8 @@
 </file>
 
 <file path=word/footnotes.xml><?xml version="1.0" encoding="utf-8"?>
-<w:footnotes xmlns:wpc="http://schemas.microsoft.com/office/word/2010/wordprocessingCanvas" xmlns:cx="http://schemas.microsoft.com/office/drawing/2014/chartex" xmlns:mc="http://schemas.openxmlformats.org/markup-compatibility/2006" xmlns:o="urn:schemas-microsoft-com:office:office" xmlns:r="http://schemas.openxmlformats.org/officeDocument/2006/relationships" xmlns:m="http://schemas.openxmlformats.org/officeDocument/2006/math" xmlns:v="urn:schemas-microsoft-com:vml" xmlns:wp14="http://schemas.microsoft.com/office/word/2010/wordprocessingDrawing" xmlns:wp="http://schemas.openxmlformats.org/drawingml/2006/wordprocessingDrawing" xmlns:w10="urn:schemas-microsoft-com:office:word" xmlns:w="http://schemas.openxmlformats.org/wordprocessingml/2006/main" xmlns:w14="http://schemas.microsoft.com/office/word/2010/wordml" xmlns:w15="http://schemas.microsoft.com/office/word/2012/wordml" xmlns:w16se="http://schemas.microsoft.com/office/word/2015/wordml/symex" xmlns:wpg="http://schemas.microsoft.com/office/word/2010/wordprocessingGroup" xmlns:wpi="http://schemas.microsoft.com/office/word/2010/wordprocessingInk" xmlns:wne="http://schemas.microsoft.com/office/word/2006/wordml" xmlns:wps="http://schemas.microsoft.com/office/word/2010/wordprocessingShape" mc:Ignorable="w14 w15 w16se wp14">
-  <w:footnote w:type="separator" w:id="-1">
+<w:footnotes xmlns:ve="http://schemas.openxmlformats.org/markup-compatibility/2006" xmlns:o="urn:schemas-microsoft-com:office:office" xmlns:r="http://schemas.openxmlformats.org/officeDocument/2006/relationships" xmlns:m="http://schemas.openxmlformats.org/officeDocument/2006/math" xmlns:v="urn:schemas-microsoft-com:vml" xmlns:wp="http://schemas.openxmlformats.org/drawingml/2006/wordprocessingDrawing" xmlns:w10="urn:schemas-microsoft-com:office:word" xmlns:w="http://schemas.openxmlformats.org/wordprocessingml/2006/main" xmlns:wne="http://schemas.microsoft.com/office/word/2006/wordml">
+  <w:footnote w:type="separator" w:id="0">
     <w:p>
       <w:pPr>
         <w:spacing w:before="0" w:line="240" w:lineRule="auto"/>
@@ -4630,7 +3436,7 @@
     </w:p>
     <w:p/>
   </w:footnote>
-  <w:footnote w:type="continuationSeparator" w:id="0">
+  <w:footnote w:type="continuationSeparator" w:id="1">
     <w:p>
       <w:pPr>
         <w:spacing w:before="0" w:line="240" w:lineRule="auto"/>
@@ -4645,7 +3451,7 @@
 </file>
 
 <file path=word/header1.xml><?xml version="1.0" encoding="utf-8"?>
-<w:hdr xmlns:wpc="http://schemas.microsoft.com/office/word/2010/wordprocessingCanvas" xmlns:cx="http://schemas.microsoft.com/office/drawing/2014/chartex" xmlns:mc="http://schemas.openxmlformats.org/markup-compatibility/2006" xmlns:o="urn:schemas-microsoft-com:office:office" xmlns:r="http://schemas.openxmlformats.org/officeDocument/2006/relationships" xmlns:m="http://schemas.openxmlformats.org/officeDocument/2006/math" xmlns:v="urn:schemas-microsoft-com:vml" xmlns:wp14="http://schemas.microsoft.com/office/word/2010/wordprocessingDrawing" xmlns:wp="http://schemas.openxmlformats.org/drawingml/2006/wordprocessingDrawing" xmlns:w10="urn:schemas-microsoft-com:office:word" xmlns:w="http://schemas.openxmlformats.org/wordprocessingml/2006/main" xmlns:w14="http://schemas.microsoft.com/office/word/2010/wordml" xmlns:w15="http://schemas.microsoft.com/office/word/2012/wordml" xmlns:w16se="http://schemas.microsoft.com/office/word/2015/wordml/symex" xmlns:wpg="http://schemas.microsoft.com/office/word/2010/wordprocessingGroup" xmlns:wpi="http://schemas.microsoft.com/office/word/2010/wordprocessingInk" xmlns:wne="http://schemas.microsoft.com/office/word/2006/wordml" xmlns:wps="http://schemas.microsoft.com/office/word/2010/wordprocessingShape" mc:Ignorable="w14 w15 w16se wp14">
+<w:hdr xmlns:ve="http://schemas.openxmlformats.org/markup-compatibility/2006" xmlns:o="urn:schemas-microsoft-com:office:office" xmlns:r="http://schemas.openxmlformats.org/officeDocument/2006/relationships" xmlns:m="http://schemas.openxmlformats.org/officeDocument/2006/math" xmlns:v="urn:schemas-microsoft-com:vml" xmlns:wp="http://schemas.openxmlformats.org/drawingml/2006/wordprocessingDrawing" xmlns:w10="urn:schemas-microsoft-com:office:word" xmlns:w="http://schemas.openxmlformats.org/wordprocessingml/2006/main" xmlns:wne="http://schemas.microsoft.com/office/word/2006/wordml">
   <w:sdt>
     <w:sdtPr>
       <w:rPr>
@@ -4656,7 +3462,6 @@
       <w:dataBinding w:prefixMappings="xmlns:ns0='http://schemas.openxmlformats.org/package/2006/metadata/core-properties' xmlns:ns1='http://purl.org/dc/elements/1.1/'" w:xpath="/ns0:coreProperties[1]/ns1:title[1]" w:storeItemID="{6C3C8BC8-F283-45AE-878A-BAB7291924A1}"/>
       <w:text/>
     </w:sdtPr>
-    <w:sdtEndPr/>
     <w:sdtContent>
       <w:p>
         <w:pPr>
@@ -4696,147 +3501,27 @@
         <w:szCs w:val="36"/>
         <w:lang w:val="en-US"/>
       </w:rPr>
-      <mc:AlternateContent>
-        <mc:Choice Requires="wpg">
-          <w:drawing>
-            <wp:anchor distT="0" distB="0" distL="114300" distR="114300" simplePos="0" relativeHeight="251679744" behindDoc="0" locked="0" layoutInCell="1" allowOverlap="1" wp14:anchorId="264C06F0" wp14:editId="4DB2FBBB">
-              <wp:simplePos x="0" y="0"/>
-              <wp:positionH relativeFrom="page">
-                <wp:align>left</wp:align>
-              </wp:positionH>
-              <wp:positionV relativeFrom="page">
-                <wp:align>top</wp:align>
-              </wp:positionV>
-              <wp:extent cx="7537450" cy="923925"/>
-              <wp:effectExtent l="0" t="0" r="21590" b="9525"/>
-              <wp:wrapNone/>
-              <wp:docPr id="16" name="Group 35"/>
-              <wp:cNvGraphicFramePr>
-                <a:graphicFrameLocks xmlns:a="http://schemas.openxmlformats.org/drawingml/2006/main"/>
-              </wp:cNvGraphicFramePr>
-              <a:graphic xmlns:a="http://schemas.openxmlformats.org/drawingml/2006/main">
-                <a:graphicData uri="http://schemas.microsoft.com/office/word/2010/wordprocessingGroup">
-                  <wpg:wgp>
-                    <wpg:cNvGrpSpPr>
-                      <a:grpSpLocks/>
-                    </wpg:cNvGrpSpPr>
-                    <wpg:grpSpPr bwMode="auto">
-                      <a:xfrm>
-                        <a:off x="0" y="0"/>
-                        <a:ext cx="7537450" cy="923925"/>
-                        <a:chOff x="8" y="9"/>
-                        <a:chExt cx="15823" cy="1439"/>
-                      </a:xfrm>
-                    </wpg:grpSpPr>
-                    <wps:wsp>
-                      <wps:cNvPr id="17" name="AutoShape 36"/>
-                      <wps:cNvCnPr>
-                        <a:cxnSpLocks noChangeShapeType="1"/>
-                      </wps:cNvCnPr>
-                      <wps:spPr bwMode="auto">
-                        <a:xfrm>
-                          <a:off x="9" y="1431"/>
-                          <a:ext cx="15822" cy="0"/>
-                        </a:xfrm>
-                        <a:prstGeom prst="straightConnector1">
-                          <a:avLst/>
-                        </a:prstGeom>
-                        <a:noFill/>
-                        <a:ln w="9525">
-                          <a:solidFill>
-                            <a:schemeClr val="tx1"/>
-                          </a:solidFill>
-                          <a:round/>
-                          <a:headEnd/>
-                          <a:tailEnd/>
-                        </a:ln>
-                        <a:extLst>
-                          <a:ext uri="{909E8E84-426E-40DD-AFC4-6F175D3DCCD1}">
-                            <a14:hiddenFill xmlns:a14="http://schemas.microsoft.com/office/drawing/2010/main">
-                              <a:noFill/>
-                            </a14:hiddenFill>
-                          </a:ext>
-                        </a:extLst>
-                      </wps:spPr>
-                      <wps:bodyPr/>
-                    </wps:wsp>
-                    <wps:wsp>
-                      <wps:cNvPr id="18" name="Rectangle 37"/>
-                      <wps:cNvSpPr>
-                        <a:spLocks noChangeArrowheads="1"/>
-                      </wps:cNvSpPr>
-                      <wps:spPr bwMode="auto">
-                        <a:xfrm>
-                          <a:off x="8" y="9"/>
-                          <a:ext cx="4031" cy="1439"/>
-                        </a:xfrm>
-                        <a:prstGeom prst="rect">
-                          <a:avLst/>
-                        </a:prstGeom>
-                        <a:noFill/>
-                        <a:ln>
-                          <a:noFill/>
-                        </a:ln>
-                        <a:extLst>
-                          <a:ext uri="{909E8E84-426E-40DD-AFC4-6F175D3DCCD1}">
-                            <a14:hiddenFill xmlns:a14="http://schemas.microsoft.com/office/drawing/2010/main">
-                              <a:solidFill>
-                                <a:srgbClr val="FFFFFF"/>
-                              </a:solidFill>
-                            </a14:hiddenFill>
-                          </a:ext>
-                          <a:ext uri="{91240B29-F687-4F45-9708-019B960494DF}">
-                            <a14:hiddenLine xmlns:a14="http://schemas.microsoft.com/office/drawing/2010/main" w="9525">
-                              <a:solidFill>
-                                <a:srgbClr val="000000"/>
-                              </a:solidFill>
-                              <a:miter lim="800000"/>
-                              <a:headEnd/>
-                              <a:tailEnd/>
-                            </a14:hiddenLine>
-                          </a:ext>
-                        </a:extLst>
-                      </wps:spPr>
-                      <wps:bodyPr rot="0" vert="horz" wrap="square" lIns="91440" tIns="45720" rIns="91440" bIns="45720" anchor="t" anchorCtr="0" upright="1">
-                        <a:noAutofit/>
-                      </wps:bodyPr>
-                    </wps:wsp>
-                  </wpg:wgp>
-                </a:graphicData>
-              </a:graphic>
-              <wp14:sizeRelH relativeFrom="page">
-                <wp14:pctWidth>100000</wp14:pctWidth>
-              </wp14:sizeRelH>
-              <wp14:sizeRelV relativeFrom="topMargin">
-                <wp14:pctHeight>0</wp14:pctHeight>
-              </wp14:sizeRelV>
-            </wp:anchor>
-          </w:drawing>
-        </mc:Choice>
-        <mc:Fallback>
-          <w:pict>
-            <v:group w14:anchorId="048E3501" id="Group 35" o:spid="_x0000_s1026" style="position:absolute;margin-left:0;margin-top:0;width:593.5pt;height:72.75pt;z-index:251679744;mso-width-percent:1000;mso-position-horizontal:left;mso-position-horizontal-relative:page;mso-position-vertical:top;mso-position-vertical-relative:page;mso-width-percent:1000;mso-height-relative:top-margin-area" coordorigin="8,9" coordsize="15823,1439" o:gfxdata="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">
-              <v:shapetype id="_x0000_t32" coordsize="21600,21600" o:spt="32" o:oned="t" path="m,l21600,21600e" filled="f">
-                <v:path arrowok="t" fillok="f" o:connecttype="none"/>
-                <o:lock v:ext="edit" shapetype="t"/>
-              </v:shapetype>
-              <v:shape id="AutoShape 36" o:spid="_x0000_s1027" type="#_x0000_t32" style="position:absolute;left:9;top:1431;width:15822;height:0;visibility:visible;mso-wrap-style:square" o:connectortype="straight" o:gfxdata="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" strokecolor="black [3213]"/>
-              <v:rect id="Rectangle 37" o:spid="_x0000_s1028" style="position:absolute;left:8;top:9;width:4031;height:1439;visibility:visible;mso-wrap-style:square;v-text-anchor:top" o:gfxdata="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" filled="f" stroked="f"/>
-              <w10:wrap anchorx="page" anchory="page"/>
-            </v:group>
-          </w:pict>
-        </mc:Fallback>
-      </mc:AlternateContent>
+      <w:pict>
+        <v:group id="Group 35" o:spid="_x0000_s4104" style="position:absolute;margin-left:0;margin-top:0;width:593.5pt;height:72.75pt;z-index:251679744;mso-width-percent:1000;mso-position-horizontal:left;mso-position-horizontal-relative:page;mso-position-vertical:top;mso-position-vertical-relative:page;mso-width-percent:1000;mso-height-relative:top-margin-area" coordorigin="8,9" coordsize="15823,1439" o:gfxdata="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">
+          <v:shapetype id="_x0000_t32" coordsize="21600,21600" o:spt="32" o:oned="t" path="m,l21600,21600e" filled="f">
+            <v:path arrowok="t" fillok="f" o:connecttype="none"/>
+            <o:lock v:ext="edit" shapetype="t"/>
+          </v:shapetype>
+          <v:shape id="AutoShape 36" o:spid="_x0000_s4106" type="#_x0000_t32" style="position:absolute;left:9;top:1431;width:15822;height:0;visibility:visible" o:connectortype="straight" o:gfxdata="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" strokecolor="black [3213]"/>
+          <v:rect id="Rectangle 37" o:spid="_x0000_s4105" style="position:absolute;left:8;top:9;width:4031;height:1439;visibility:visible" o:gfxdata="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" filled="f" stroked="f"/>
+          <w10:wrap anchorx="page" anchory="page"/>
+        </v:group>
+      </w:pict>
     </w:r>
     <w:r>
       <w:rPr>
         <w:rFonts w:asciiTheme="majorHAnsi" w:eastAsiaTheme="majorEastAsia" w:hAnsiTheme="majorHAnsi" w:cstheme="majorBidi"/>
         <w:noProof/>
         <w:szCs w:val="36"/>
-        <w:lang w:val="en-US"/>
+        <w:lang w:eastAsia="es-ES"/>
       </w:rPr>
       <w:drawing>
-        <wp:anchor distT="0" distB="0" distL="114300" distR="114300" simplePos="0" relativeHeight="251681792" behindDoc="0" locked="0" layoutInCell="1" allowOverlap="1" wp14:anchorId="667006E7" wp14:editId="72C5C12E">
+        <wp:anchor distT="0" distB="0" distL="114300" distR="114300" simplePos="0" relativeHeight="251681792" behindDoc="0" locked="0" layoutInCell="1" allowOverlap="1">
           <wp:simplePos x="0" y="0"/>
           <wp:positionH relativeFrom="column">
             <wp:posOffset>4983613</wp:posOffset>
@@ -4870,7 +3555,7 @@
                   <a:blip r:embed="rId1">
                     <a:extLst>
                       <a:ext uri="{28A0092B-C50C-407E-A947-70E740481C1C}">
-                        <a14:useLocalDpi xmlns:a14="http://schemas.microsoft.com/office/drawing/2010/main" val="0"/>
+                        <a14:useLocalDpi xmlns:a14="http://schemas.microsoft.com/office/drawing/2010/main" xmlns:wps="http://schemas.microsoft.com/office/word/2010/wordprocessingShape" xmlns:wpi="http://schemas.microsoft.com/office/word/2010/wordprocessingInk" xmlns:wpg="http://schemas.microsoft.com/office/word/2010/wordprocessingGroup" xmlns:w16se="http://schemas.microsoft.com/office/word/2015/wordml/symex" xmlns:w15="http://schemas.microsoft.com/office/word/2012/wordml" xmlns:w14="http://schemas.microsoft.com/office/word/2010/wordml" xmlns:w="http://schemas.openxmlformats.org/wordprocessingml/2006/main" xmlns:w10="urn:schemas-microsoft-com:office:word" xmlns:wp14="http://schemas.microsoft.com/office/word/2010/wordprocessingDrawing" xmlns:v="urn:schemas-microsoft-com:vml" xmlns:o="urn:schemas-microsoft-com:office:office" xmlns:mc="http://schemas.openxmlformats.org/markup-compatibility/2006" xmlns:cx="http://schemas.microsoft.com/office/drawing/2014/chartex" xmlns:wpc="http://schemas.microsoft.com/office/word/2010/wordprocessingCanvas" xmlns="" val="0"/>
                       </a:ext>
                     </a:extLst>
                   </a:blip>
@@ -4898,10 +3583,10 @@
         <w:rFonts w:asciiTheme="majorHAnsi" w:eastAsiaTheme="majorEastAsia" w:hAnsiTheme="majorHAnsi" w:cstheme="majorBidi"/>
         <w:noProof/>
         <w:szCs w:val="36"/>
-        <w:lang w:val="en-US"/>
+        <w:lang w:eastAsia="es-ES"/>
       </w:rPr>
       <w:drawing>
-        <wp:anchor distT="0" distB="0" distL="114300" distR="114300" simplePos="0" relativeHeight="251659264" behindDoc="0" locked="0" layoutInCell="1" allowOverlap="1" wp14:anchorId="2790E5D1" wp14:editId="7CCD502C">
+        <wp:anchor distT="0" distB="0" distL="114300" distR="114300" simplePos="0" relativeHeight="251659264" behindDoc="0" locked="0" layoutInCell="1" allowOverlap="1">
           <wp:simplePos x="0" y="0"/>
           <wp:positionH relativeFrom="margin">
             <wp:posOffset>-470535</wp:posOffset>
@@ -4951,79 +3636,11 @@
         <w:szCs w:val="36"/>
         <w:lang w:val="en-US"/>
       </w:rPr>
-      <mc:AlternateContent>
-        <mc:Choice Requires="wps">
-          <w:drawing>
-            <wp:anchor distT="0" distB="0" distL="114300" distR="114300" simplePos="0" relativeHeight="251680768" behindDoc="0" locked="0" layoutInCell="1" allowOverlap="1" wp14:anchorId="6B89B299" wp14:editId="1C959949">
-              <wp:simplePos x="0" y="0"/>
-              <wp:positionH relativeFrom="leftMargin">
-                <wp:posOffset>494030</wp:posOffset>
-              </wp:positionH>
-              <wp:positionV relativeFrom="page">
-                <wp:posOffset>0</wp:posOffset>
-              </wp:positionV>
-              <wp:extent cx="90805" cy="789305"/>
-              <wp:effectExtent l="13970" t="9525" r="9525" b="10795"/>
-              <wp:wrapNone/>
-              <wp:docPr id="20" name="Rectangle 41"/>
-              <wp:cNvGraphicFramePr>
-                <a:graphicFrameLocks xmlns:a="http://schemas.openxmlformats.org/drawingml/2006/main"/>
-              </wp:cNvGraphicFramePr>
-              <a:graphic xmlns:a="http://schemas.openxmlformats.org/drawingml/2006/main">
-                <a:graphicData uri="http://schemas.microsoft.com/office/word/2010/wordprocessingShape">
-                  <wps:wsp>
-                    <wps:cNvSpPr>
-                      <a:spLocks noChangeArrowheads="1"/>
-                    </wps:cNvSpPr>
-                    <wps:spPr bwMode="auto">
-                      <a:xfrm>
-                        <a:off x="0" y="0"/>
-                        <a:ext cx="90805" cy="789305"/>
-                      </a:xfrm>
-                      <a:prstGeom prst="rect">
-                        <a:avLst/>
-                      </a:prstGeom>
-                      <a:solidFill>
-                        <a:schemeClr val="accent6">
-                          <a:lumMod val="75000"/>
-                          <a:lumOff val="0"/>
-                        </a:schemeClr>
-                      </a:solidFill>
-                      <a:ln w="9525">
-                        <a:solidFill>
-                          <a:schemeClr val="accent6">
-                            <a:lumMod val="60000"/>
-                            <a:lumOff val="40000"/>
-                          </a:schemeClr>
-                        </a:solidFill>
-                        <a:miter lim="800000"/>
-                        <a:headEnd/>
-                        <a:tailEnd/>
-                      </a:ln>
-                    </wps:spPr>
-                    <wps:bodyPr rot="0" vert="horz" wrap="square" lIns="91440" tIns="45720" rIns="91440" bIns="45720" anchor="t" anchorCtr="0" upright="1">
-                      <a:noAutofit/>
-                    </wps:bodyPr>
-                  </wps:wsp>
-                </a:graphicData>
-              </a:graphic>
-              <wp14:sizeRelH relativeFrom="page">
-                <wp14:pctWidth>0</wp14:pctWidth>
-              </wp14:sizeRelH>
-              <wp14:sizeRelV relativeFrom="bottomMargin">
-                <wp14:pctHeight>90000</wp14:pctHeight>
-              </wp14:sizeRelV>
-            </wp:anchor>
-          </w:drawing>
-        </mc:Choice>
-        <mc:Fallback>
-          <w:pict>
-            <v:rect w14:anchorId="232F81EC" id="Rectangle 41" o:spid="_x0000_s1026" style="position:absolute;margin-left:38.9pt;margin-top:0;width:7.15pt;height:62.15pt;z-index:251680768;visibility:visible;mso-wrap-style:square;mso-width-percent:0;mso-height-percent:900;mso-wrap-distance-left:9pt;mso-wrap-distance-top:0;mso-wrap-distance-right:9pt;mso-wrap-distance-bottom:0;mso-position-horizontal:absolute;mso-position-horizontal-relative:left-margin-area;mso-position-vertical:absolute;mso-position-vertical-relative:page;mso-width-percent:0;mso-height-percent:900;mso-width-relative:page;mso-height-relative:bottom-margin-area;v-text-anchor:top" o:gfxdata="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" fillcolor="#e36c0a [2409]" strokecolor="#fabf8f [1945]">
-              <w10:wrap anchorx="margin" anchory="page"/>
-            </v:rect>
-          </w:pict>
-        </mc:Fallback>
-      </mc:AlternateContent>
+      <w:pict>
+        <v:rect id="Rectangle 41" o:spid="_x0000_s4103" style="position:absolute;margin-left:38.9pt;margin-top:0;width:7.15pt;height:62.15pt;z-index:251680768;visibility:visible;mso-height-percent:900;mso-position-horizontal-relative:left-margin-area;mso-position-vertical-relative:page;mso-height-percent:900;mso-height-relative:bottom-margin-area" o:gfxdata="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" fillcolor="#e36c0a [2409]" strokecolor="#fabf8f [1945]">
+          <w10:wrap anchorx="margin" anchory="page"/>
+        </v:rect>
+      </w:pict>
     </w:r>
     <w:r>
       <w:rPr>
@@ -5032,79 +3649,11 @@
         <w:szCs w:val="36"/>
         <w:lang w:val="en-US"/>
       </w:rPr>
-      <mc:AlternateContent>
-        <mc:Choice Requires="wps">
-          <w:drawing>
-            <wp:anchor distT="0" distB="0" distL="114300" distR="114300" simplePos="0" relativeHeight="251678720" behindDoc="0" locked="0" layoutInCell="1" allowOverlap="1" wp14:anchorId="3226492E" wp14:editId="01D24461">
-              <wp:simplePos x="0" y="0"/>
-              <wp:positionH relativeFrom="leftMargin">
-                <wp:posOffset>6974840</wp:posOffset>
-              </wp:positionH>
-              <wp:positionV relativeFrom="page">
-                <wp:posOffset>0</wp:posOffset>
-              </wp:positionV>
-              <wp:extent cx="90805" cy="789940"/>
-              <wp:effectExtent l="7620" t="9525" r="6350" b="10160"/>
-              <wp:wrapNone/>
-              <wp:docPr id="19" name="Rectangle 34"/>
-              <wp:cNvGraphicFramePr>
-                <a:graphicFrameLocks xmlns:a="http://schemas.openxmlformats.org/drawingml/2006/main"/>
-              </wp:cNvGraphicFramePr>
-              <a:graphic xmlns:a="http://schemas.openxmlformats.org/drawingml/2006/main">
-                <a:graphicData uri="http://schemas.microsoft.com/office/word/2010/wordprocessingShape">
-                  <wps:wsp>
-                    <wps:cNvSpPr>
-                      <a:spLocks noChangeArrowheads="1"/>
-                    </wps:cNvSpPr>
-                    <wps:spPr bwMode="auto">
-                      <a:xfrm>
-                        <a:off x="0" y="0"/>
-                        <a:ext cx="90805" cy="789940"/>
-                      </a:xfrm>
-                      <a:prstGeom prst="rect">
-                        <a:avLst/>
-                      </a:prstGeom>
-                      <a:solidFill>
-                        <a:schemeClr val="accent6">
-                          <a:lumMod val="75000"/>
-                          <a:lumOff val="0"/>
-                        </a:schemeClr>
-                      </a:solidFill>
-                      <a:ln w="9525">
-                        <a:solidFill>
-                          <a:schemeClr val="accent6">
-                            <a:lumMod val="60000"/>
-                            <a:lumOff val="40000"/>
-                          </a:schemeClr>
-                        </a:solidFill>
-                        <a:miter lim="800000"/>
-                        <a:headEnd/>
-                        <a:tailEnd/>
-                      </a:ln>
-                    </wps:spPr>
-                    <wps:bodyPr rot="0" vert="horz" wrap="square" lIns="91440" tIns="45720" rIns="91440" bIns="45720" anchor="t" anchorCtr="0" upright="1">
-                      <a:noAutofit/>
-                    </wps:bodyPr>
-                  </wps:wsp>
-                </a:graphicData>
-              </a:graphic>
-              <wp14:sizeRelH relativeFrom="page">
-                <wp14:pctWidth>0</wp14:pctWidth>
-              </wp14:sizeRelH>
-              <wp14:sizeRelV relativeFrom="bottomMargin">
-                <wp14:pctHeight>90000</wp14:pctHeight>
-              </wp14:sizeRelV>
-            </wp:anchor>
-          </w:drawing>
-        </mc:Choice>
-        <mc:Fallback>
-          <w:pict>
-            <v:rect w14:anchorId="70F06584" id="Rectangle 34" o:spid="_x0000_s1026" style="position:absolute;margin-left:549.2pt;margin-top:0;width:7.15pt;height:62.2pt;z-index:251678720;visibility:visible;mso-wrap-style:square;mso-width-percent:0;mso-height-percent:900;mso-wrap-distance-left:9pt;mso-wrap-distance-top:0;mso-wrap-distance-right:9pt;mso-wrap-distance-bottom:0;mso-position-horizontal:absolute;mso-position-horizontal-relative:left-margin-area;mso-position-vertical:absolute;mso-position-vertical-relative:page;mso-width-percent:0;mso-height-percent:900;mso-width-relative:page;mso-height-relative:bottom-margin-area;v-text-anchor:top" o:gfxdata="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" fillcolor="#e36c0a [2409]" strokecolor="#fabf8f [1945]">
-              <w10:wrap anchorx="margin" anchory="page"/>
-            </v:rect>
-          </w:pict>
-        </mc:Fallback>
-      </mc:AlternateContent>
+      <w:pict>
+        <v:rect id="Rectangle 34" o:spid="_x0000_s4102" style="position:absolute;margin-left:549.2pt;margin-top:0;width:7.15pt;height:62.2pt;z-index:251678720;visibility:visible;mso-height-percent:900;mso-position-horizontal-relative:left-margin-area;mso-position-vertical-relative:page;mso-height-percent:900;mso-height-relative:bottom-margin-area" o:gfxdata="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" fillcolor="#e36c0a [2409]" strokecolor="#fabf8f [1945]">
+          <w10:wrap anchorx="margin" anchory="page"/>
+        </v:rect>
+      </w:pict>
     </w:r>
     <w:sdt>
       <w:sdtPr>
@@ -5117,7 +3666,6 @@
         <w:dataBinding w:prefixMappings="xmlns:ns0='http://schemas.openxmlformats.org/package/2006/metadata/core-properties' xmlns:ns1='http://purl.org/dc/elements/1.1/'" w:xpath="/ns0:coreProperties[1]/ns1:subject[1]" w:storeItemID="{6C3C8BC8-F283-45AE-878A-BAB7291924A1}"/>
         <w:text/>
       </w:sdtPr>
-      <w:sdtEndPr/>
       <w:sdtContent>
         <w:r>
           <w:rPr>
@@ -5140,8 +3688,8 @@
 </file>
 
 <file path=word/numbering.xml><?xml version="1.0" encoding="utf-8"?>
-<w:numbering xmlns:wpc="http://schemas.microsoft.com/office/word/2010/wordprocessingCanvas" xmlns:cx="http://schemas.microsoft.com/office/drawing/2014/chartex" xmlns:mc="http://schemas.openxmlformats.org/markup-compatibility/2006" xmlns:o="urn:schemas-microsoft-com:office:office" xmlns:r="http://schemas.openxmlformats.org/officeDocument/2006/relationships" xmlns:m="http://schemas.openxmlformats.org/officeDocument/2006/math" xmlns:v="urn:schemas-microsoft-com:vml" xmlns:wp14="http://schemas.microsoft.com/office/word/2010/wordprocessingDrawing" xmlns:wp="http://schemas.openxmlformats.org/drawingml/2006/wordprocessingDrawing" xmlns:w10="urn:schemas-microsoft-com:office:word" xmlns:w="http://schemas.openxmlformats.org/wordprocessingml/2006/main" xmlns:w14="http://schemas.microsoft.com/office/word/2010/wordml" xmlns:w15="http://schemas.microsoft.com/office/word/2012/wordml" xmlns:w16se="http://schemas.microsoft.com/office/word/2015/wordml/symex" xmlns:wpg="http://schemas.microsoft.com/office/word/2010/wordprocessingGroup" xmlns:wpi="http://schemas.microsoft.com/office/word/2010/wordprocessingInk" xmlns:wne="http://schemas.microsoft.com/office/word/2006/wordml" xmlns:wps="http://schemas.microsoft.com/office/word/2010/wordprocessingShape" mc:Ignorable="w14 w15 w16se wp14">
-  <w:abstractNum w:abstractNumId="0" w15:restartNumberingAfterBreak="0">
+<w:numbering xmlns:ve="http://schemas.openxmlformats.org/markup-compatibility/2006" xmlns:o="urn:schemas-microsoft-com:office:office" xmlns:r="http://schemas.openxmlformats.org/officeDocument/2006/relationships" xmlns:m="http://schemas.openxmlformats.org/officeDocument/2006/math" xmlns:v="urn:schemas-microsoft-com:vml" xmlns:wp="http://schemas.openxmlformats.org/drawingml/2006/wordprocessingDrawing" xmlns:w10="urn:schemas-microsoft-com:office:word" xmlns:w="http://schemas.openxmlformats.org/wordprocessingml/2006/main" xmlns:wne="http://schemas.microsoft.com/office/word/2006/wordml">
+  <w:abstractNum w:abstractNumId="0">
     <w:nsid w:val="00000003"/>
     <w:multiLevelType w:val="multilevel"/>
     <w:tmpl w:val="00000003"/>
@@ -5299,7 +3847,7 @@
       </w:rPr>
     </w:lvl>
   </w:abstractNum>
-  <w:abstractNum w:abstractNumId="1" w15:restartNumberingAfterBreak="0">
+  <w:abstractNum w:abstractNumId="1">
     <w:nsid w:val="00000004"/>
     <w:multiLevelType w:val="multilevel"/>
     <w:tmpl w:val="796A7516"/>
@@ -5457,7 +4005,7 @@
       </w:rPr>
     </w:lvl>
   </w:abstractNum>
-  <w:abstractNum w:abstractNumId="2" w15:restartNumberingAfterBreak="0">
+  <w:abstractNum w:abstractNumId="2">
     <w:nsid w:val="00000005"/>
     <w:multiLevelType w:val="multilevel"/>
     <w:tmpl w:val="00000005"/>
@@ -5615,7 +4163,7 @@
       </w:rPr>
     </w:lvl>
   </w:abstractNum>
-  <w:abstractNum w:abstractNumId="3" w15:restartNumberingAfterBreak="0">
+  <w:abstractNum w:abstractNumId="3">
     <w:nsid w:val="00000006"/>
     <w:multiLevelType w:val="multilevel"/>
     <w:tmpl w:val="00000006"/>
@@ -5773,7 +4321,7 @@
       </w:rPr>
     </w:lvl>
   </w:abstractNum>
-  <w:abstractNum w:abstractNumId="4" w15:restartNumberingAfterBreak="0">
+  <w:abstractNum w:abstractNumId="4">
     <w:nsid w:val="035E6406"/>
     <w:multiLevelType w:val="hybridMultilevel"/>
     <w:tmpl w:val="5226EBEE"/>
@@ -5862,7 +4410,7 @@
       </w:pPr>
     </w:lvl>
   </w:abstractNum>
-  <w:abstractNum w:abstractNumId="5" w15:restartNumberingAfterBreak="0">
+  <w:abstractNum w:abstractNumId="5">
     <w:nsid w:val="103B5314"/>
     <w:multiLevelType w:val="hybridMultilevel"/>
     <w:tmpl w:val="C96A901A"/>
@@ -5948,7 +4496,7 @@
       </w:pPr>
     </w:lvl>
   </w:abstractNum>
-  <w:abstractNum w:abstractNumId="6" w15:restartNumberingAfterBreak="0">
+  <w:abstractNum w:abstractNumId="6">
     <w:nsid w:val="11EC450D"/>
     <w:multiLevelType w:val="hybridMultilevel"/>
     <w:tmpl w:val="8D1847A2"/>
@@ -6061,7 +4609,7 @@
       </w:rPr>
     </w:lvl>
   </w:abstractNum>
-  <w:abstractNum w:abstractNumId="7" w15:restartNumberingAfterBreak="0">
+  <w:abstractNum w:abstractNumId="7">
     <w:nsid w:val="15E773F5"/>
     <w:multiLevelType w:val="multilevel"/>
     <w:tmpl w:val="B70489EE"/>
@@ -6210,7 +4758,7 @@
       </w:rPr>
     </w:lvl>
   </w:abstractNum>
-  <w:abstractNum w:abstractNumId="8" w15:restartNumberingAfterBreak="0">
+  <w:abstractNum w:abstractNumId="8">
     <w:nsid w:val="255F5799"/>
     <w:multiLevelType w:val="hybridMultilevel"/>
     <w:tmpl w:val="B8F40458"/>
@@ -6296,7 +4844,7 @@
       </w:pPr>
     </w:lvl>
   </w:abstractNum>
-  <w:abstractNum w:abstractNumId="9" w15:restartNumberingAfterBreak="0">
+  <w:abstractNum w:abstractNumId="9">
     <w:nsid w:val="380F608E"/>
     <w:multiLevelType w:val="multilevel"/>
     <w:tmpl w:val="FF48310C"/>
@@ -6445,7 +4993,7 @@
       </w:rPr>
     </w:lvl>
   </w:abstractNum>
-  <w:abstractNum w:abstractNumId="10" w15:restartNumberingAfterBreak="0">
+  <w:abstractNum w:abstractNumId="10">
     <w:nsid w:val="38246C67"/>
     <w:multiLevelType w:val="multilevel"/>
     <w:tmpl w:val="05FA858A"/>
@@ -6594,7 +5142,7 @@
       </w:rPr>
     </w:lvl>
   </w:abstractNum>
-  <w:abstractNum w:abstractNumId="11" w15:restartNumberingAfterBreak="0">
+  <w:abstractNum w:abstractNumId="11">
     <w:nsid w:val="487036EC"/>
     <w:multiLevelType w:val="hybridMultilevel"/>
     <w:tmpl w:val="BDFE724A"/>
@@ -6680,7 +5228,7 @@
       </w:pPr>
     </w:lvl>
   </w:abstractNum>
-  <w:abstractNum w:abstractNumId="12" w15:restartNumberingAfterBreak="0">
+  <w:abstractNum w:abstractNumId="12">
     <w:nsid w:val="4C273435"/>
     <w:multiLevelType w:val="multilevel"/>
     <w:tmpl w:val="30A468B0"/>
@@ -6829,7 +5377,7 @@
       </w:rPr>
     </w:lvl>
   </w:abstractNum>
-  <w:abstractNum w:abstractNumId="13" w15:restartNumberingAfterBreak="0">
+  <w:abstractNum w:abstractNumId="13">
     <w:nsid w:val="52D90BB8"/>
     <w:multiLevelType w:val="hybridMultilevel"/>
     <w:tmpl w:val="1D2461DE"/>
@@ -6943,7 +5491,7 @@
       </w:rPr>
     </w:lvl>
   </w:abstractNum>
-  <w:abstractNum w:abstractNumId="14" w15:restartNumberingAfterBreak="0">
+  <w:abstractNum w:abstractNumId="14">
     <w:nsid w:val="708E589C"/>
     <w:multiLevelType w:val="multilevel"/>
     <w:tmpl w:val="381042DE"/>
@@ -7083,7 +5631,7 @@
       </w:rPr>
     </w:lvl>
   </w:abstractNum>
-  <w:abstractNum w:abstractNumId="15" w15:restartNumberingAfterBreak="0">
+  <w:abstractNum w:abstractNumId="15">
     <w:nsid w:val="7BF7143E"/>
     <w:multiLevelType w:val="hybridMultilevel"/>
     <w:tmpl w:val="97AC165A"/>
@@ -7196,7 +5744,7 @@
       </w:rPr>
     </w:lvl>
   </w:abstractNum>
-  <w:abstractNum w:abstractNumId="16" w15:restartNumberingAfterBreak="0">
+  <w:abstractNum w:abstractNumId="16">
     <w:nsid w:val="7DD64906"/>
     <w:multiLevelType w:val="hybridMultilevel"/>
     <w:tmpl w:val="795E7434"/>
@@ -7377,7 +5925,7 @@
 </file>
 
 <file path=word/styles.xml><?xml version="1.0" encoding="utf-8"?>
-<w:styles xmlns:mc="http://schemas.openxmlformats.org/markup-compatibility/2006" xmlns:r="http://schemas.openxmlformats.org/officeDocument/2006/relationships" xmlns:w="http://schemas.openxmlformats.org/wordprocessingml/2006/main" xmlns:w14="http://schemas.microsoft.com/office/word/2010/wordml" xmlns:w15="http://schemas.microsoft.com/office/word/2012/wordml" xmlns:w16se="http://schemas.microsoft.com/office/word/2015/wordml/symex" mc:Ignorable="w14 w15 w16se">
+<w:styles xmlns:r="http://schemas.openxmlformats.org/officeDocument/2006/relationships" xmlns:w="http://schemas.openxmlformats.org/wordprocessingml/2006/main">
   <w:docDefaults>
     <w:rPrDefault>
       <w:rPr>
@@ -7394,378 +5942,146 @@
       </w:pPr>
     </w:pPrDefault>
   </w:docDefaults>
-  <w:latentStyles w:defLockedState="0" w:defUIPriority="99" w:defSemiHidden="0" w:defUnhideWhenUsed="0" w:defQFormat="0" w:count="371">
-    <w:lsdException w:name="Normal" w:uiPriority="0" w:qFormat="1"/>
-    <w:lsdException w:name="heading 1" w:uiPriority="0" w:qFormat="1"/>
-    <w:lsdException w:name="heading 2" w:semiHidden="1" w:uiPriority="0" w:unhideWhenUsed="1" w:qFormat="1"/>
-    <w:lsdException w:name="heading 3" w:semiHidden="1" w:uiPriority="9" w:unhideWhenUsed="1" w:qFormat="1"/>
-    <w:lsdException w:name="heading 4" w:semiHidden="1" w:uiPriority="9" w:unhideWhenUsed="1" w:qFormat="1"/>
-    <w:lsdException w:name="heading 5" w:semiHidden="1" w:uiPriority="9" w:unhideWhenUsed="1" w:qFormat="1"/>
-    <w:lsdException w:name="heading 6" w:semiHidden="1" w:uiPriority="9" w:unhideWhenUsed="1" w:qFormat="1"/>
-    <w:lsdException w:name="heading 7" w:semiHidden="1" w:uiPriority="9" w:unhideWhenUsed="1" w:qFormat="1"/>
-    <w:lsdException w:name="heading 8" w:semiHidden="1" w:uiPriority="9" w:unhideWhenUsed="1" w:qFormat="1"/>
-    <w:lsdException w:name="heading 9" w:semiHidden="1" w:uiPriority="9" w:unhideWhenUsed="1" w:qFormat="1"/>
-    <w:lsdException w:name="index 1" w:semiHidden="1" w:unhideWhenUsed="1"/>
-    <w:lsdException w:name="index 2" w:semiHidden="1" w:unhideWhenUsed="1"/>
-    <w:lsdException w:name="index 3" w:semiHidden="1" w:unhideWhenUsed="1"/>
-    <w:lsdException w:name="index 4" w:semiHidden="1" w:unhideWhenUsed="1"/>
-    <w:lsdException w:name="index 5" w:semiHidden="1" w:unhideWhenUsed="1"/>
-    <w:lsdException w:name="index 6" w:semiHidden="1" w:unhideWhenUsed="1"/>
-    <w:lsdException w:name="index 7" w:semiHidden="1" w:unhideWhenUsed="1"/>
-    <w:lsdException w:name="index 8" w:semiHidden="1" w:unhideWhenUsed="1"/>
-    <w:lsdException w:name="index 9" w:semiHidden="1" w:unhideWhenUsed="1"/>
-    <w:lsdException w:name="toc 1" w:semiHidden="1" w:uiPriority="39" w:unhideWhenUsed="1" w:qFormat="1"/>
-    <w:lsdException w:name="toc 2" w:semiHidden="1" w:uiPriority="39" w:unhideWhenUsed="1" w:qFormat="1"/>
-    <w:lsdException w:name="toc 3" w:semiHidden="1" w:uiPriority="39" w:unhideWhenUsed="1" w:qFormat="1"/>
-    <w:lsdException w:name="toc 4" w:semiHidden="1" w:uiPriority="39" w:unhideWhenUsed="1"/>
-    <w:lsdException w:name="toc 5" w:semiHidden="1" w:uiPriority="39" w:unhideWhenUsed="1"/>
-    <w:lsdException w:name="toc 6" w:semiHidden="1" w:uiPriority="39" w:unhideWhenUsed="1"/>
-    <w:lsdException w:name="toc 7" w:semiHidden="1" w:uiPriority="39" w:unhideWhenUsed="1"/>
-    <w:lsdException w:name="toc 8" w:semiHidden="1" w:uiPriority="39" w:unhideWhenUsed="1"/>
-    <w:lsdException w:name="toc 9" w:semiHidden="1" w:uiPriority="39" w:unhideWhenUsed="1"/>
-    <w:lsdException w:name="Normal Indent" w:semiHidden="1" w:unhideWhenUsed="1"/>
-    <w:lsdException w:name="footnote text" w:semiHidden="1" w:unhideWhenUsed="1"/>
-    <w:lsdException w:name="annotation text" w:semiHidden="1" w:unhideWhenUsed="1"/>
-    <w:lsdException w:name="header" w:semiHidden="1" w:unhideWhenUsed="1"/>
-    <w:lsdException w:name="footer" w:semiHidden="1" w:unhideWhenUsed="1"/>
-    <w:lsdException w:name="index heading" w:semiHidden="1" w:unhideWhenUsed="1"/>
-    <w:lsdException w:name="caption" w:semiHidden="1" w:uiPriority="35" w:unhideWhenUsed="1" w:qFormat="1"/>
-    <w:lsdException w:name="table of figures" w:semiHidden="1" w:unhideWhenUsed="1"/>
-    <w:lsdException w:name="envelope address" w:semiHidden="1" w:unhideWhenUsed="1"/>
-    <w:lsdException w:name="envelope return" w:semiHidden="1" w:unhideWhenUsed="1"/>
-    <w:lsdException w:name="footnote reference" w:semiHidden="1" w:unhideWhenUsed="1"/>
-    <w:lsdException w:name="annotation reference" w:semiHidden="1" w:unhideWhenUsed="1"/>
-    <w:lsdException w:name="line number" w:semiHidden="1" w:unhideWhenUsed="1"/>
-    <w:lsdException w:name="page number" w:semiHidden="1" w:uiPriority="0" w:unhideWhenUsed="1"/>
-    <w:lsdException w:name="endnote reference" w:semiHidden="1" w:unhideWhenUsed="1"/>
-    <w:lsdException w:name="endnote text" w:semiHidden="1" w:unhideWhenUsed="1"/>
-    <w:lsdException w:name="table of authorities" w:semiHidden="1" w:unhideWhenUsed="1"/>
-    <w:lsdException w:name="macro" w:semiHidden="1" w:unhideWhenUsed="1"/>
-    <w:lsdException w:name="toa heading" w:semiHidden="1" w:unhideWhenUsed="1"/>
-    <w:lsdException w:name="List" w:semiHidden="1" w:unhideWhenUsed="1"/>
-    <w:lsdException w:name="List Bullet" w:semiHidden="1" w:unhideWhenUsed="1"/>
-    <w:lsdException w:name="List Number" w:semiHidden="1" w:unhideWhenUsed="1"/>
-    <w:lsdException w:name="List 2" w:semiHidden="1" w:unhideWhenUsed="1"/>
-    <w:lsdException w:name="List 3" w:semiHidden="1" w:unhideWhenUsed="1"/>
-    <w:lsdException w:name="List 4" w:semiHidden="1" w:unhideWhenUsed="1"/>
-    <w:lsdException w:name="List 5" w:semiHidden="1" w:unhideWhenUsed="1"/>
-    <w:lsdException w:name="List Bullet 2" w:semiHidden="1" w:unhideWhenUsed="1"/>
-    <w:lsdException w:name="List Bullet 3" w:semiHidden="1" w:unhideWhenUsed="1"/>
-    <w:lsdException w:name="List Bullet 4" w:semiHidden="1" w:unhideWhenUsed="1"/>
-    <w:lsdException w:name="List Bullet 5" w:semiHidden="1" w:unhideWhenUsed="1"/>
-    <w:lsdException w:name="List Number 2" w:semiHidden="1" w:unhideWhenUsed="1"/>
-    <w:lsdException w:name="List Number 3" w:semiHidden="1" w:unhideWhenUsed="1"/>
-    <w:lsdException w:name="List Number 4" w:semiHidden="1" w:unhideWhenUsed="1"/>
-    <w:lsdException w:name="List Number 5" w:semiHidden="1" w:unhideWhenUsed="1"/>
-    <w:lsdException w:name="Title" w:uiPriority="10" w:qFormat="1"/>
-    <w:lsdException w:name="Closing" w:semiHidden="1" w:unhideWhenUsed="1"/>
-    <w:lsdException w:name="Signature" w:semiHidden="1" w:unhideWhenUsed="1"/>
-    <w:lsdException w:name="Default Paragraph Font" w:semiHidden="1" w:uiPriority="1" w:unhideWhenUsed="1"/>
-    <w:lsdException w:name="Body Text" w:semiHidden="1" w:uiPriority="0" w:unhideWhenUsed="1"/>
-    <w:lsdException w:name="Body Text Indent" w:semiHidden="1" w:unhideWhenUsed="1"/>
-    <w:lsdException w:name="List Continue" w:semiHidden="1" w:unhideWhenUsed="1"/>
-    <w:lsdException w:name="List Continue 2" w:semiHidden="1" w:unhideWhenUsed="1"/>
-    <w:lsdException w:name="List Continue 3" w:semiHidden="1" w:unhideWhenUsed="1"/>
-    <w:lsdException w:name="List Continue 4" w:semiHidden="1" w:unhideWhenUsed="1"/>
-    <w:lsdException w:name="List Continue 5" w:semiHidden="1" w:unhideWhenUsed="1"/>
-    <w:lsdException w:name="Message Header" w:semiHidden="1" w:unhideWhenUsed="1"/>
-    <w:lsdException w:name="Subtitle" w:uiPriority="11" w:qFormat="1"/>
-    <w:lsdException w:name="Salutation" w:semiHidden="1" w:unhideWhenUsed="1"/>
-    <w:lsdException w:name="Date" w:semiHidden="1" w:unhideWhenUsed="1"/>
-    <w:lsdException w:name="Body Text First Indent" w:semiHidden="1" w:unhideWhenUsed="1"/>
-    <w:lsdException w:name="Body Text First Indent 2" w:semiHidden="1" w:unhideWhenUsed="1"/>
-    <w:lsdException w:name="Note Heading" w:semiHidden="1" w:unhideWhenUsed="1"/>
-    <w:lsdException w:name="Body Text 2" w:semiHidden="1" w:unhideWhenUsed="1"/>
-    <w:lsdException w:name="Body Text 3" w:semiHidden="1" w:unhideWhenUsed="1"/>
-    <w:lsdException w:name="Body Text Indent 2" w:semiHidden="1" w:unhideWhenUsed="1"/>
-    <w:lsdException w:name="Body Text Indent 3" w:semiHidden="1" w:unhideWhenUsed="1"/>
-    <w:lsdException w:name="Block Text" w:semiHidden="1" w:unhideWhenUsed="1"/>
-    <w:lsdException w:name="Hyperlink" w:semiHidden="1" w:unhideWhenUsed="1"/>
-    <w:lsdException w:name="FollowedHyperlink" w:semiHidden="1" w:unhideWhenUsed="1"/>
-    <w:lsdException w:name="Strong" w:uiPriority="22" w:qFormat="1"/>
-    <w:lsdException w:name="Emphasis" w:uiPriority="20" w:qFormat="1"/>
-    <w:lsdException w:name="Document Map" w:semiHidden="1" w:unhideWhenUsed="1"/>
-    <w:lsdException w:name="Plain Text" w:semiHidden="1" w:unhideWhenUsed="1"/>
-    <w:lsdException w:name="E-mail Signature" w:semiHidden="1" w:unhideWhenUsed="1"/>
-    <w:lsdException w:name="HTML Top of Form" w:semiHidden="1" w:unhideWhenUsed="1"/>
-    <w:lsdException w:name="HTML Bottom of Form" w:semiHidden="1" w:unhideWhenUsed="1"/>
-    <w:lsdException w:name="Normal (Web)" w:semiHidden="1" w:unhideWhenUsed="1"/>
-    <w:lsdException w:name="HTML Acronym" w:semiHidden="1" w:unhideWhenUsed="1"/>
-    <w:lsdException w:name="HTML Address" w:semiHidden="1" w:unhideWhenUsed="1"/>
-    <w:lsdException w:name="HTML Cite" w:semiHidden="1" w:unhideWhenUsed="1"/>
-    <w:lsdException w:name="HTML Code" w:semiHidden="1" w:unhideWhenUsed="1"/>
-    <w:lsdException w:name="HTML Definition" w:semiHidden="1" w:unhideWhenUsed="1"/>
-    <w:lsdException w:name="HTML Keyboard" w:semiHidden="1" w:unhideWhenUsed="1"/>
-    <w:lsdException w:name="HTML Preformatted" w:semiHidden="1" w:unhideWhenUsed="1"/>
-    <w:lsdException w:name="HTML Sample" w:semiHidden="1" w:unhideWhenUsed="1"/>
-    <w:lsdException w:name="HTML Typewriter" w:semiHidden="1" w:unhideWhenUsed="1"/>
-    <w:lsdException w:name="HTML Variable" w:semiHidden="1" w:unhideWhenUsed="1"/>
-    <w:lsdException w:name="Normal Table" w:semiHidden="1" w:unhideWhenUsed="1"/>
-    <w:lsdException w:name="annotation subject" w:semiHidden="1" w:unhideWhenUsed="1"/>
-    <w:lsdException w:name="No List" w:semiHidden="1" w:unhideWhenUsed="1"/>
-    <w:lsdException w:name="Outline List 1" w:semiHidden="1" w:unhideWhenUsed="1"/>
-    <w:lsdException w:name="Outline List 2" w:semiHidden="1" w:unhideWhenUsed="1"/>
-    <w:lsdException w:name="Outline List 3" w:semiHidden="1" w:unhideWhenUsed="1"/>
-    <w:lsdException w:name="Table Simple 1" w:semiHidden="1" w:unhideWhenUsed="1"/>
-    <w:lsdException w:name="Table Simple 2" w:semiHidden="1" w:unhideWhenUsed="1"/>
-    <w:lsdException w:name="Table Simple 3" w:semiHidden="1" w:unhideWhenUsed="1"/>
-    <w:lsdException w:name="Table Classic 1" w:semiHidden="1" w:unhideWhenUsed="1"/>
-    <w:lsdException w:name="Table Classic 2" w:semiHidden="1" w:unhideWhenUsed="1"/>
-    <w:lsdException w:name="Table Classic 3" w:semiHidden="1" w:unhideWhenUsed="1"/>
-    <w:lsdException w:name="Table Classic 4" w:semiHidden="1" w:unhideWhenUsed="1"/>
-    <w:lsdException w:name="Table Colorful 1" w:semiHidden="1" w:unhideWhenUsed="1"/>
-    <w:lsdException w:name="Table Colorful 2" w:semiHidden="1" w:unhideWhenUsed="1"/>
-    <w:lsdException w:name="Table Colorful 3" w:semiHidden="1" w:unhideWhenUsed="1"/>
-    <w:lsdException w:name="Table Columns 1" w:semiHidden="1" w:unhideWhenUsed="1"/>
-    <w:lsdException w:name="Table Columns 2" w:semiHidden="1" w:unhideWhenUsed="1"/>
-    <w:lsdException w:name="Table Columns 3" w:semiHidden="1" w:unhideWhenUsed="1"/>
-    <w:lsdException w:name="Table Columns 4" w:semiHidden="1" w:unhideWhenUsed="1"/>
-    <w:lsdException w:name="Table Columns 5" w:semiHidden="1" w:unhideWhenUsed="1"/>
-    <w:lsdException w:name="Table Grid 1" w:semiHidden="1" w:unhideWhenUsed="1"/>
-    <w:lsdException w:name="Table Grid 2" w:semiHidden="1" w:unhideWhenUsed="1"/>
-    <w:lsdException w:name="Table Grid 3" w:semiHidden="1" w:unhideWhenUsed="1"/>
-    <w:lsdException w:name="Table Grid 4" w:semiHidden="1" w:unhideWhenUsed="1"/>
-    <w:lsdException w:name="Table Grid 5" w:semiHidden="1" w:unhideWhenUsed="1"/>
-    <w:lsdException w:name="Table Grid 6" w:semiHidden="1" w:unhideWhenUsed="1"/>
-    <w:lsdException w:name="Table Grid 7" w:semiHidden="1" w:unhideWhenUsed="1"/>
-    <w:lsdException w:name="Table Grid 8" w:semiHidden="1" w:unhideWhenUsed="1"/>
-    <w:lsdException w:name="Table List 1" w:semiHidden="1" w:unhideWhenUsed="1"/>
-    <w:lsdException w:name="Table List 2" w:semiHidden="1" w:unhideWhenUsed="1"/>
-    <w:lsdException w:name="Table List 3" w:semiHidden="1" w:unhideWhenUsed="1"/>
-    <w:lsdException w:name="Table List 4" w:semiHidden="1" w:unhideWhenUsed="1"/>
-    <w:lsdException w:name="Table List 5" w:semiHidden="1" w:unhideWhenUsed="1"/>
-    <w:lsdException w:name="Table List 6" w:semiHidden="1" w:unhideWhenUsed="1"/>
-    <w:lsdException w:name="Table List 7" w:semiHidden="1" w:unhideWhenUsed="1"/>
-    <w:lsdException w:name="Table List 8" w:semiHidden="1" w:unhideWhenUsed="1"/>
-    <w:lsdException w:name="Table 3D effects 1" w:semiHidden="1" w:unhideWhenUsed="1"/>
-    <w:lsdException w:name="Table 3D effects 2" w:semiHidden="1" w:unhideWhenUsed="1"/>
-    <w:lsdException w:name="Table 3D effects 3" w:semiHidden="1" w:unhideWhenUsed="1"/>
-    <w:lsdException w:name="Table Contemporary" w:semiHidden="1" w:unhideWhenUsed="1"/>
-    <w:lsdException w:name="Table Elegant" w:semiHidden="1" w:unhideWhenUsed="1"/>
-    <w:lsdException w:name="Table Professional" w:semiHidden="1" w:unhideWhenUsed="1"/>
-    <w:lsdException w:name="Table Subtle 1" w:semiHidden="1" w:unhideWhenUsed="1"/>
-    <w:lsdException w:name="Table Subtle 2" w:semiHidden="1" w:unhideWhenUsed="1"/>
-    <w:lsdException w:name="Table Web 1" w:semiHidden="1" w:unhideWhenUsed="1"/>
-    <w:lsdException w:name="Table Web 2" w:semiHidden="1" w:unhideWhenUsed="1"/>
-    <w:lsdException w:name="Table Web 3" w:semiHidden="1" w:unhideWhenUsed="1"/>
-    <w:lsdException w:name="Balloon Text" w:semiHidden="1" w:unhideWhenUsed="1"/>
-    <w:lsdException w:name="Table Grid" w:uiPriority="59"/>
-    <w:lsdException w:name="Table Theme" w:semiHidden="1" w:unhideWhenUsed="1"/>
-    <w:lsdException w:name="Placeholder Text" w:semiHidden="1"/>
-    <w:lsdException w:name="No Spacing" w:uiPriority="1" w:qFormat="1"/>
-    <w:lsdException w:name="Light Shading" w:uiPriority="60"/>
-    <w:lsdException w:name="Light List" w:uiPriority="61"/>
-    <w:lsdException w:name="Light Grid" w:uiPriority="62"/>
-    <w:lsdException w:name="Medium Shading 1" w:uiPriority="63"/>
-    <w:lsdException w:name="Medium Shading 2" w:uiPriority="64"/>
-    <w:lsdException w:name="Medium List 1" w:uiPriority="65"/>
-    <w:lsdException w:name="Medium List 2" w:uiPriority="66"/>
-    <w:lsdException w:name="Medium Grid 1" w:uiPriority="67"/>
-    <w:lsdException w:name="Medium Grid 2" w:uiPriority="68"/>
-    <w:lsdException w:name="Medium Grid 3" w:uiPriority="69"/>
-    <w:lsdException w:name="Dark List" w:uiPriority="70"/>
-    <w:lsdException w:name="Colorful Shading" w:uiPriority="71"/>
-    <w:lsdException w:name="Colorful List" w:uiPriority="72"/>
-    <w:lsdException w:name="Colorful Grid" w:uiPriority="73"/>
-    <w:lsdException w:name="Light Shading Accent 1" w:uiPriority="60"/>
-    <w:lsdException w:name="Light List Accent 1" w:uiPriority="61"/>
-    <w:lsdException w:name="Light Grid Accent 1" w:uiPriority="62"/>
-    <w:lsdException w:name="Medium Shading 1 Accent 1" w:uiPriority="63"/>
-    <w:lsdException w:name="Medium Shading 2 Accent 1" w:uiPriority="64"/>
-    <w:lsdException w:name="Medium List 1 Accent 1" w:uiPriority="65"/>
-    <w:lsdException w:name="Revision" w:semiHidden="1"/>
-    <w:lsdException w:name="List Paragraph" w:uiPriority="34" w:qFormat="1"/>
-    <w:lsdException w:name="Quote" w:uiPriority="29" w:qFormat="1"/>
-    <w:lsdException w:name="Intense Quote" w:uiPriority="30" w:qFormat="1"/>
-    <w:lsdException w:name="Medium List 2 Accent 1" w:uiPriority="66"/>
-    <w:lsdException w:name="Medium Grid 1 Accent 1" w:uiPriority="67"/>
-    <w:lsdException w:name="Medium Grid 2 Accent 1" w:uiPriority="68"/>
-    <w:lsdException w:name="Medium Grid 3 Accent 1" w:uiPriority="69"/>
-    <w:lsdException w:name="Dark List Accent 1" w:uiPriority="70"/>
-    <w:lsdException w:name="Colorful Shading Accent 1" w:uiPriority="71"/>
-    <w:lsdException w:name="Colorful List Accent 1" w:uiPriority="72"/>
-    <w:lsdException w:name="Colorful Grid Accent 1" w:uiPriority="73"/>
-    <w:lsdException w:name="Light Shading Accent 2" w:uiPriority="60"/>
-    <w:lsdException w:name="Light List Accent 2" w:uiPriority="61"/>
-    <w:lsdException w:name="Light Grid Accent 2" w:uiPriority="62"/>
-    <w:lsdException w:name="Medium Shading 1 Accent 2" w:uiPriority="63"/>
-    <w:lsdException w:name="Medium Shading 2 Accent 2" w:uiPriority="64"/>
-    <w:lsdException w:name="Medium List 1 Accent 2" w:uiPriority="65"/>
-    <w:lsdException w:name="Medium List 2 Accent 2" w:uiPriority="66"/>
-    <w:lsdException w:name="Medium Grid 1 Accent 2" w:uiPriority="67"/>
-    <w:lsdException w:name="Medium Grid 2 Accent 2" w:uiPriority="68"/>
-    <w:lsdException w:name="Medium Grid 3 Accent 2" w:uiPriority="69"/>
-    <w:lsdException w:name="Dark List Accent 2" w:uiPriority="70"/>
-    <w:lsdException w:name="Colorful Shading Accent 2" w:uiPriority="71"/>
-    <w:lsdException w:name="Colorful List Accent 2" w:uiPriority="72"/>
-    <w:lsdException w:name="Colorful Grid Accent 2" w:uiPriority="73"/>
-    <w:lsdException w:name="Light Shading Accent 3" w:uiPriority="60"/>
-    <w:lsdException w:name="Light List Accent 3" w:uiPriority="61"/>
-    <w:lsdException w:name="Light Grid Accent 3" w:uiPriority="62"/>
-    <w:lsdException w:name="Medium Shading 1 Accent 3" w:uiPriority="63"/>
-    <w:lsdException w:name="Medium Shading 2 Accent 3" w:uiPriority="64"/>
-    <w:lsdException w:name="Medium List 1 Accent 3" w:uiPriority="65"/>
-    <w:lsdException w:name="Medium List 2 Accent 3" w:uiPriority="66"/>
-    <w:lsdException w:name="Medium Grid 1 Accent 3" w:uiPriority="67"/>
-    <w:lsdException w:name="Medium Grid 2 Accent 3" w:uiPriority="68"/>
-    <w:lsdException w:name="Medium Grid 3 Accent 3" w:uiPriority="69"/>
-    <w:lsdException w:name="Dark List Accent 3" w:uiPriority="70"/>
-    <w:lsdException w:name="Colorful Shading Accent 3" w:uiPriority="71"/>
-    <w:lsdException w:name="Colorful List Accent 3" w:uiPriority="72"/>
-    <w:lsdException w:name="Colorful Grid Accent 3" w:uiPriority="73"/>
-    <w:lsdException w:name="Light Shading Accent 4" w:uiPriority="60"/>
-    <w:lsdException w:name="Light List Accent 4" w:uiPriority="61"/>
-    <w:lsdException w:name="Light Grid Accent 4" w:uiPriority="62"/>
-    <w:lsdException w:name="Medium Shading 1 Accent 4" w:uiPriority="63"/>
-    <w:lsdException w:name="Medium Shading 2 Accent 4" w:uiPriority="64"/>
-    <w:lsdException w:name="Medium List 1 Accent 4" w:uiPriority="65"/>
-    <w:lsdException w:name="Medium List 2 Accent 4" w:uiPriority="66"/>
-    <w:lsdException w:name="Medium Grid 1 Accent 4" w:uiPriority="67"/>
-    <w:lsdException w:name="Medium Grid 2 Accent 4" w:uiPriority="68"/>
-    <w:lsdException w:name="Medium Grid 3 Accent 4" w:uiPriority="69"/>
-    <w:lsdException w:name="Dark List Accent 4" w:uiPriority="70"/>
-    <w:lsdException w:name="Colorful Shading Accent 4" w:uiPriority="71"/>
-    <w:lsdException w:name="Colorful List Accent 4" w:uiPriority="72"/>
-    <w:lsdException w:name="Colorful Grid Accent 4" w:uiPriority="73"/>
-    <w:lsdException w:name="Light Shading Accent 5" w:uiPriority="60"/>
-    <w:lsdException w:name="Light List Accent 5" w:uiPriority="61"/>
-    <w:lsdException w:name="Light Grid Accent 5" w:uiPriority="62"/>
-    <w:lsdException w:name="Medium Shading 1 Accent 5" w:uiPriority="63"/>
-    <w:lsdException w:name="Medium Shading 2 Accent 5" w:uiPriority="64"/>
-    <w:lsdException w:name="Medium List 1 Accent 5" w:uiPriority="65"/>
-    <w:lsdException w:name="Medium List 2 Accent 5" w:uiPriority="66"/>
-    <w:lsdException w:name="Medium Grid 1 Accent 5" w:uiPriority="67"/>
-    <w:lsdException w:name="Medium Grid 2 Accent 5" w:uiPriority="68"/>
-    <w:lsdException w:name="Medium Grid 3 Accent 5" w:uiPriority="69"/>
-    <w:lsdException w:name="Dark List Accent 5" w:uiPriority="70"/>
-    <w:lsdException w:name="Colorful Shading Accent 5" w:uiPriority="71"/>
-    <w:lsdException w:name="Colorful List Accent 5" w:uiPriority="72"/>
-    <w:lsdException w:name="Colorful Grid Accent 5" w:uiPriority="73"/>
-    <w:lsdException w:name="Light Shading Accent 6" w:uiPriority="60"/>
-    <w:lsdException w:name="Light List Accent 6" w:uiPriority="61"/>
-    <w:lsdException w:name="Light Grid Accent 6" w:uiPriority="62"/>
-    <w:lsdException w:name="Medium Shading 1 Accent 6" w:uiPriority="63"/>
-    <w:lsdException w:name="Medium Shading 2 Accent 6" w:uiPriority="64"/>
-    <w:lsdException w:name="Medium List 1 Accent 6" w:uiPriority="65"/>
-    <w:lsdException w:name="Medium List 2 Accent 6" w:uiPriority="66"/>
-    <w:lsdException w:name="Medium Grid 1 Accent 6" w:uiPriority="67"/>
-    <w:lsdException w:name="Medium Grid 2 Accent 6" w:uiPriority="68"/>
-    <w:lsdException w:name="Medium Grid 3 Accent 6" w:uiPriority="69"/>
-    <w:lsdException w:name="Dark List Accent 6" w:uiPriority="70"/>
-    <w:lsdException w:name="Colorful Shading Accent 6" w:uiPriority="71"/>
-    <w:lsdException w:name="Colorful List Accent 6" w:uiPriority="72"/>
-    <w:lsdException w:name="Colorful Grid Accent 6" w:uiPriority="73"/>
-    <w:lsdException w:name="Subtle Emphasis" w:uiPriority="19" w:qFormat="1"/>
-    <w:lsdException w:name="Intense Emphasis" w:uiPriority="21" w:qFormat="1"/>
-    <w:lsdException w:name="Subtle Reference" w:uiPriority="31" w:qFormat="1"/>
-    <w:lsdException w:name="Intense Reference" w:uiPriority="32" w:qFormat="1"/>
-    <w:lsdException w:name="Book Title" w:uiPriority="33" w:qFormat="1"/>
-    <w:lsdException w:name="Bibliography" w:semiHidden="1" w:uiPriority="37" w:unhideWhenUsed="1"/>
-    <w:lsdException w:name="TOC Heading" w:semiHidden="1" w:uiPriority="39" w:unhideWhenUsed="1" w:qFormat="1"/>
-    <w:lsdException w:name="Plain Table 1" w:uiPriority="41"/>
-    <w:lsdException w:name="Plain Table 2" w:uiPriority="42"/>
-    <w:lsdException w:name="Plain Table 3" w:uiPriority="43"/>
-    <w:lsdException w:name="Plain Table 4" w:uiPriority="44"/>
-    <w:lsdException w:name="Plain Table 5" w:uiPriority="45"/>
-    <w:lsdException w:name="Grid Table Light" w:uiPriority="40"/>
-    <w:lsdException w:name="Grid Table 1 Light" w:uiPriority="46"/>
-    <w:lsdException w:name="Grid Table 2" w:uiPriority="47"/>
-    <w:lsdException w:name="Grid Table 3" w:uiPriority="48"/>
-    <w:lsdException w:name="Grid Table 4" w:uiPriority="49"/>
-    <w:lsdException w:name="Grid Table 5 Dark" w:uiPriority="50"/>
-    <w:lsdException w:name="Grid Table 6 Colorful" w:uiPriority="51"/>
-    <w:lsdException w:name="Grid Table 7 Colorful" w:uiPriority="52"/>
-    <w:lsdException w:name="Grid Table 1 Light Accent 1" w:uiPriority="46"/>
-    <w:lsdException w:name="Grid Table 2 Accent 1" w:uiPriority="47"/>
-    <w:lsdException w:name="Grid Table 3 Accent 1" w:uiPriority="48"/>
-    <w:lsdException w:name="Grid Table 4 Accent 1" w:uiPriority="49"/>
-    <w:lsdException w:name="Grid Table 5 Dark Accent 1" w:uiPriority="50"/>
-    <w:lsdException w:name="Grid Table 6 Colorful Accent 1" w:uiPriority="51"/>
-    <w:lsdException w:name="Grid Table 7 Colorful Accent 1" w:uiPriority="52"/>
-    <w:lsdException w:name="Grid Table 1 Light Accent 2" w:uiPriority="46"/>
-    <w:lsdException w:name="Grid Table 2 Accent 2" w:uiPriority="47"/>
-    <w:lsdException w:name="Grid Table 3 Accent 2" w:uiPriority="48"/>
-    <w:lsdException w:name="Grid Table 4 Accent 2" w:uiPriority="49"/>
-    <w:lsdException w:name="Grid Table 5 Dark Accent 2" w:uiPriority="50"/>
-    <w:lsdException w:name="Grid Table 6 Colorful Accent 2" w:uiPriority="51"/>
-    <w:lsdException w:name="Grid Table 7 Colorful Accent 2" w:uiPriority="52"/>
-    <w:lsdException w:name="Grid Table 1 Light Accent 3" w:uiPriority="46"/>
-    <w:lsdException w:name="Grid Table 2 Accent 3" w:uiPriority="47"/>
-    <w:lsdException w:name="Grid Table 3 Accent 3" w:uiPriority="48"/>
-    <w:lsdException w:name="Grid Table 4 Accent 3" w:uiPriority="49"/>
-    <w:lsdException w:name="Grid Table 5 Dark Accent 3" w:uiPriority="50"/>
-    <w:lsdException w:name="Grid Table 6 Colorful Accent 3" w:uiPriority="51"/>
-    <w:lsdException w:name="Grid Table 7 Colorful Accent 3" w:uiPriority="52"/>
-    <w:lsdException w:name="Grid Table 1 Light Accent 4" w:uiPriority="46"/>
-    <w:lsdException w:name="Grid Table 2 Accent 4" w:uiPriority="47"/>
-    <w:lsdException w:name="Grid Table 3 Accent 4" w:uiPriority="48"/>
-    <w:lsdException w:name="Grid Table 4 Accent 4" w:uiPriority="49"/>
-    <w:lsdException w:name="Grid Table 5 Dark Accent 4" w:uiPriority="50"/>
-    <w:lsdException w:name="Grid Table 6 Colorful Accent 4" w:uiPriority="51"/>
-    <w:lsdException w:name="Grid Table 7 Colorful Accent 4" w:uiPriority="52"/>
-    <w:lsdException w:name="Grid Table 1 Light Accent 5" w:uiPriority="46"/>
-    <w:lsdException w:name="Grid Table 2 Accent 5" w:uiPriority="47"/>
-    <w:lsdException w:name="Grid Table 3 Accent 5" w:uiPriority="48"/>
-    <w:lsdException w:name="Grid Table 4 Accent 5" w:uiPriority="49"/>
-    <w:lsdException w:name="Grid Table 5 Dark Accent 5" w:uiPriority="50"/>
-    <w:lsdException w:name="Grid Table 6 Colorful Accent 5" w:uiPriority="51"/>
-    <w:lsdException w:name="Grid Table 7 Colorful Accent 5" w:uiPriority="52"/>
-    <w:lsdException w:name="Grid Table 1 Light Accent 6" w:uiPriority="46"/>
-    <w:lsdException w:name="Grid Table 2 Accent 6" w:uiPriority="47"/>
-    <w:lsdException w:name="Grid Table 3 Accent 6" w:uiPriority="48"/>
-    <w:lsdException w:name="Grid Table 4 Accent 6" w:uiPriority="49"/>
-    <w:lsdException w:name="Grid Table 5 Dark Accent 6" w:uiPriority="50"/>
-    <w:lsdException w:name="Grid Table 6 Colorful Accent 6" w:uiPriority="51"/>
-    <w:lsdException w:name="Grid Table 7 Colorful Accent 6" w:uiPriority="52"/>
-    <w:lsdException w:name="List Table 1 Light" w:uiPriority="46"/>
-    <w:lsdException w:name="List Table 2" w:uiPriority="47"/>
-    <w:lsdException w:name="List Table 3" w:uiPriority="48"/>
-    <w:lsdException w:name="List Table 4" w:uiPriority="49"/>
-    <w:lsdException w:name="List Table 5 Dark" w:uiPriority="50"/>
-    <w:lsdException w:name="List Table 6 Colorful" w:uiPriority="51"/>
-    <w:lsdException w:name="List Table 7 Colorful" w:uiPriority="52"/>
-    <w:lsdException w:name="List Table 1 Light Accent 1" w:uiPriority="46"/>
-    <w:lsdException w:name="List Table 2 Accent 1" w:uiPriority="47"/>
-    <w:lsdException w:name="List Table 3 Accent 1" w:uiPriority="48"/>
-    <w:lsdException w:name="List Table 4 Accent 1" w:uiPriority="49"/>
-    <w:lsdException w:name="List Table 5 Dark Accent 1" w:uiPriority="50"/>
-    <w:lsdException w:name="List Table 6 Colorful Accent 1" w:uiPriority="51"/>
-    <w:lsdException w:name="List Table 7 Colorful Accent 1" w:uiPriority="52"/>
-    <w:lsdException w:name="List Table 1 Light Accent 2" w:uiPriority="46"/>
-    <w:lsdException w:name="List Table 2 Accent 2" w:uiPriority="47"/>
-    <w:lsdException w:name="List Table 3 Accent 2" w:uiPriority="48"/>
-    <w:lsdException w:name="List Table 4 Accent 2" w:uiPriority="49"/>
-    <w:lsdException w:name="List Table 5 Dark Accent 2" w:uiPriority="50"/>
-    <w:lsdException w:name="List Table 6 Colorful Accent 2" w:uiPriority="51"/>
-    <w:lsdException w:name="List Table 7 Colorful Accent 2" w:uiPriority="52"/>
-    <w:lsdException w:name="List Table 1 Light Accent 3" w:uiPriority="46"/>
-    <w:lsdException w:name="List Table 2 Accent 3" w:uiPriority="47"/>
-    <w:lsdException w:name="List Table 3 Accent 3" w:uiPriority="48"/>
-    <w:lsdException w:name="List Table 4 Accent 3" w:uiPriority="49"/>
-    <w:lsdException w:name="List Table 5 Dark Accent 3" w:uiPriority="50"/>
-    <w:lsdException w:name="List Table 6 Colorful Accent 3" w:uiPriority="51"/>
-    <w:lsdException w:name="List Table 7 Colorful Accent 3" w:uiPriority="52"/>
-    <w:lsdException w:name="List Table 1 Light Accent 4" w:uiPriority="46"/>
-    <w:lsdException w:name="List Table 2 Accent 4" w:uiPriority="47"/>
-    <w:lsdException w:name="List Table 3 Accent 4" w:uiPriority="48"/>
-    <w:lsdException w:name="List Table 4 Accent 4" w:uiPriority="49"/>
-    <w:lsdException w:name="List Table 5 Dark Accent 4" w:uiPriority="50"/>
-    <w:lsdException w:name="List Table 6 Colorful Accent 4" w:uiPriority="51"/>
-    <w:lsdException w:name="List Table 7 Colorful Accent 4" w:uiPriority="52"/>
-    <w:lsdException w:name="List Table 1 Light Accent 5" w:uiPriority="46"/>
-    <w:lsdException w:name="List Table 2 Accent 5" w:uiPriority="47"/>
-    <w:lsdException w:name="List Table 3 Accent 5" w:uiPriority="48"/>
-    <w:lsdException w:name="List Table 4 Accent 5" w:uiPriority="49"/>
-    <w:lsdException w:name="List Table 5 Dark Accent 5" w:uiPriority="50"/>
-    <w:lsdException w:name="List Table 6 Colorful Accent 5" w:uiPriority="51"/>
-    <w:lsdException w:name="List Table 7 Colorful Accent 5" w:uiPriority="52"/>
-    <w:lsdException w:name="List Table 1 Light Accent 6" w:uiPriority="46"/>
-    <w:lsdException w:name="List Table 2 Accent 6" w:uiPriority="47"/>
-    <w:lsdException w:name="List Table 3 Accent 6" w:uiPriority="48"/>
-    <w:lsdException w:name="List Table 4 Accent 6" w:uiPriority="49"/>
-    <w:lsdException w:name="List Table 5 Dark Accent 6" w:uiPriority="50"/>
-    <w:lsdException w:name="List Table 6 Colorful Accent 6" w:uiPriority="51"/>
-    <w:lsdException w:name="List Table 7 Colorful Accent 6" w:uiPriority="52"/>
+  <w:latentStyles w:defLockedState="0" w:defUIPriority="99" w:defSemiHidden="1" w:defUnhideWhenUsed="1" w:defQFormat="0" w:count="267">
+    <w:lsdException w:name="Normal" w:semiHidden="0" w:uiPriority="0" w:unhideWhenUsed="0" w:qFormat="1"/>
+    <w:lsdException w:name="heading 1" w:semiHidden="0" w:uiPriority="0" w:unhideWhenUsed="0" w:qFormat="1"/>
+    <w:lsdException w:name="heading 2" w:uiPriority="0" w:qFormat="1"/>
+    <w:lsdException w:name="heading 3" w:uiPriority="9" w:qFormat="1"/>
+    <w:lsdException w:name="heading 4" w:uiPriority="9" w:qFormat="1"/>
+    <w:lsdException w:name="heading 5" w:uiPriority="9" w:qFormat="1"/>
+    <w:lsdException w:name="heading 6" w:uiPriority="9" w:qFormat="1"/>
+    <w:lsdException w:name="heading 7" w:uiPriority="9" w:qFormat="1"/>
+    <w:lsdException w:name="heading 8" w:uiPriority="9" w:qFormat="1"/>
+    <w:lsdException w:name="heading 9" w:uiPriority="9" w:qFormat="1"/>
+    <w:lsdException w:name="toc 1" w:uiPriority="39" w:qFormat="1"/>
+    <w:lsdException w:name="toc 2" w:uiPriority="39" w:qFormat="1"/>
+    <w:lsdException w:name="toc 3" w:uiPriority="39" w:qFormat="1"/>
+    <w:lsdException w:name="toc 4" w:uiPriority="39"/>
+    <w:lsdException w:name="toc 5" w:uiPriority="39"/>
+    <w:lsdException w:name="toc 6" w:uiPriority="39"/>
+    <w:lsdException w:name="toc 7" w:uiPriority="39"/>
+    <w:lsdException w:name="toc 8" w:uiPriority="39"/>
+    <w:lsdException w:name="toc 9" w:uiPriority="39"/>
+    <w:lsdException w:name="caption" w:uiPriority="35" w:qFormat="1"/>
+    <w:lsdException w:name="page number" w:uiPriority="0"/>
+    <w:lsdException w:name="Title" w:semiHidden="0" w:uiPriority="10" w:unhideWhenUsed="0" w:qFormat="1"/>
+    <w:lsdException w:name="Default Paragraph Font" w:uiPriority="1"/>
+    <w:lsdException w:name="Body Text" w:uiPriority="0"/>
+    <w:lsdException w:name="Subtitle" w:semiHidden="0" w:uiPriority="11" w:unhideWhenUsed="0" w:qFormat="1"/>
+    <w:lsdException w:name="Strong" w:semiHidden="0" w:uiPriority="22" w:unhideWhenUsed="0" w:qFormat="1"/>
+    <w:lsdException w:name="Emphasis" w:semiHidden="0" w:uiPriority="20" w:unhideWhenUsed="0" w:qFormat="1"/>
+    <w:lsdException w:name="Table Grid" w:semiHidden="0" w:uiPriority="59" w:unhideWhenUsed="0"/>
+    <w:lsdException w:name="Placeholder Text" w:unhideWhenUsed="0"/>
+    <w:lsdException w:name="No Spacing" w:semiHidden="0" w:uiPriority="1" w:unhideWhenUsed="0" w:qFormat="1"/>
+    <w:lsdException w:name="Light Shading" w:semiHidden="0" w:uiPriority="60" w:unhideWhenUsed="0"/>
+    <w:lsdException w:name="Light List" w:semiHidden="0" w:uiPriority="61" w:unhideWhenUsed="0"/>
+    <w:lsdException w:name="Light Grid" w:semiHidden="0" w:uiPriority="62" w:unhideWhenUsed="0"/>
+    <w:lsdException w:name="Medium Shading 1" w:semiHidden="0" w:uiPriority="63" w:unhideWhenUsed="0"/>
+    <w:lsdException w:name="Medium Shading 2" w:semiHidden="0" w:uiPriority="64" w:unhideWhenUsed="0"/>
+    <w:lsdException w:name="Medium List 1" w:semiHidden="0" w:uiPriority="65" w:unhideWhenUsed="0"/>
+    <w:lsdException w:name="Medium List 2" w:semiHidden="0" w:uiPriority="66" w:unhideWhenUsed="0"/>
+    <w:lsdException w:name="Medium Grid 1" w:semiHidden="0" w:uiPriority="67" w:unhideWhenUsed="0"/>
+    <w:lsdException w:name="Medium Grid 2" w:semiHidden="0" w:uiPriority="68" w:unhideWhenUsed="0"/>
+    <w:lsdException w:name="Medium Grid 3" w:semiHidden="0" w:uiPriority="69" w:unhideWhenUsed="0"/>
+    <w:lsdException w:name="Dark List" w:semiHidden="0" w:uiPriority="70" w:unhideWhenUsed="0"/>
+    <w:lsdException w:name="Colorful Shading" w:semiHidden="0" w:uiPriority="71" w:unhideWhenUsed="0"/>
+    <w:lsdException w:name="Colorful List" w:semiHidden="0" w:uiPriority="72" w:unhideWhenUsed="0"/>
+    <w:lsdException w:name="Colorful Grid" w:semiHidden="0" w:uiPriority="73" w:unhideWhenUsed="0"/>
+    <w:lsdException w:name="Light Shading Accent 1" w:semiHidden="0" w:uiPriority="60" w:unhideWhenUsed="0"/>
+    <w:lsdException w:name="Light List Accent 1" w:semiHidden="0" w:uiPriority="61" w:unhideWhenUsed="0"/>
+    <w:lsdException w:name="Light Grid Accent 1" w:semiHidden="0" w:uiPriority="62" w:unhideWhenUsed="0"/>
+    <w:lsdException w:name="Medium Shading 1 Accent 1" w:semiHidden="0" w:uiPriority="63" w:unhideWhenUsed="0"/>
+    <w:lsdException w:name="Medium Shading 2 Accent 1" w:semiHidden="0" w:uiPriority="64" w:unhideWhenUsed="0"/>
+    <w:lsdException w:name="Medium List 1 Accent 1" w:semiHidden="0" w:uiPriority="65" w:unhideWhenUsed="0"/>
+    <w:lsdException w:name="Revision" w:unhideWhenUsed="0"/>
+    <w:lsdException w:name="List Paragraph" w:semiHidden="0" w:uiPriority="34" w:unhideWhenUsed="0" w:qFormat="1"/>
+    <w:lsdException w:name="Quote" w:semiHidden="0" w:uiPriority="29" w:unhideWhenUsed="0" w:qFormat="1"/>
+    <w:lsdException w:name="Intense Quote" w:semiHidden="0" w:uiPriority="30" w:unhideWhenUsed="0" w:qFormat="1"/>
+    <w:lsdException w:name="Medium List 2 Accent 1" w:semiHidden="0" w:uiPriority="66" w:unhideWhenUsed="0"/>
+    <w:lsdException w:name="Medium Grid 1 Accent 1" w:semiHidden="0" w:uiPriority="67" w:unhideWhenUsed="0"/>
+    <w:lsdException w:name="Medium Grid 2 Accent 1" w:semiHidden="0" w:uiPriority="68" w:unhideWhenUsed="0"/>
+    <w:lsdException w:name="Medium Grid 3 Accent 1" w:semiHidden="0" w:uiPriority="69" w:unhideWhenUsed="0"/>
+    <w:lsdException w:name="Dark List Accent 1" w:semiHidden="0" w:uiPriority="70" w:unhideWhenUsed="0"/>
+    <w:lsdException w:name="Colorful Shading Accent 1" w:semiHidden="0" w:uiPriority="71" w:unhideWhenUsed="0"/>
+    <w:lsdException w:name="Colorful List Accent 1" w:semiHidden="0" w:uiPriority="72" w:unhideWhenUsed="0"/>
+    <w:lsdException w:name="Colorful Grid Accent 1" w:semiHidden="0" w:uiPriority="73" w:unhideWhenUsed="0"/>
+    <w:lsdException w:name="Light Shading Accent 2" w:semiHidden="0" w:uiPriority="60" w:unhideWhenUsed="0"/>
+    <w:lsdException w:name="Light List Accent 2" w:semiHidden="0" w:uiPriority="61" w:unhideWhenUsed="0"/>
+    <w:lsdException w:name="Light Grid Accent 2" w:semiHidden="0" w:uiPriority="62" w:unhideWhenUsed="0"/>
+    <w:lsdException w:name="Medium Shading 1 Accent 2" w:semiHidden="0" w:uiPriority="63" w:unhideWhenUsed="0"/>
+    <w:lsdException w:name="Medium Shading 2 Accent 2" w:semiHidden="0" w:uiPriority="64" w:unhideWhenUsed="0"/>
+    <w:lsdException w:name="Medium List 1 Accent 2" w:semiHidden="0" w:uiPriority="65" w:unhideWhenUsed="0"/>
+    <w:lsdException w:name="Medium List 2 Accent 2" w:semiHidden="0" w:uiPriority="66" w:unhideWhenUsed="0"/>
+    <w:lsdException w:name="Medium Grid 1 Accent 2" w:semiHidden="0" w:uiPriority="67" w:unhideWhenUsed="0"/>
+    <w:lsdException w:name="Medium Grid 2 Accent 2" w:semiHidden="0" w:uiPriority="68" w:unhideWhenUsed="0"/>
+    <w:lsdException w:name="Medium Grid 3 Accent 2" w:semiHidden="0" w:uiPriority="69" w:unhideWhenUsed="0"/>
+    <w:lsdException w:name="Dark List Accent 2" w:semiHidden="0" w:uiPriority="70" w:unhideWhenUsed="0"/>
+    <w:lsdException w:name="Colorful Shading Accent 2" w:semiHidden="0" w:uiPriority="71" w:unhideWhenUsed="0"/>
+    <w:lsdException w:name="Colorful List Accent 2" w:semiHidden="0" w:uiPriority="72" w:unhideWhenUsed="0"/>
+    <w:lsdException w:name="Colorful Grid Accent 2" w:semiHidden="0" w:uiPriority="73" w:unhideWhenUsed="0"/>
+    <w:lsdException w:name="Light Shading Accent 3" w:semiHidden="0" w:uiPriority="60" w:unhideWhenUsed="0"/>
+    <w:lsdException w:name="Light List Accent 3" w:semiHidden="0" w:uiPriority="61" w:unhideWhenUsed="0"/>
+    <w:lsdException w:name="Light Grid Accent 3" w:semiHidden="0" w:uiPriority="62" w:unhideWhenUsed="0"/>
+    <w:lsdException w:name="Medium Shading 1 Accent 3" w:semiHidden="0" w:uiPriority="63" w:unhideWhenUsed="0"/>
+    <w:lsdException w:name="Medium Shading 2 Accent 3" w:semiHidden="0" w:uiPriority="64" w:unhideWhenUsed="0"/>
+    <w:lsdException w:name="Medium List 1 Accent 3" w:semiHidden="0" w:uiPriority="65" w:unhideWhenUsed="0"/>
+    <w:lsdException w:name="Medium List 2 Accent 3" w:semiHidden="0" w:uiPriority="66" w:unhideWhenUsed="0"/>
+    <w:lsdException w:name="Medium Grid 1 Accent 3" w:semiHidden="0" w:uiPriority="67" w:unhideWhenUsed="0"/>
+    <w:lsdException w:name="Medium Grid 2 Accent 3" w:semiHidden="0" w:uiPriority="68" w:unhideWhenUsed="0"/>
+    <w:lsdException w:name="Medium Grid 3 Accent 3" w:semiHidden="0" w:uiPriority="69" w:unhideWhenUsed="0"/>
+    <w:lsdException w:name="Dark List Accent 3" w:semiHidden="0" w:uiPriority="70" w:unhideWhenUsed="0"/>
+    <w:lsdException w:name="Colorful Shading Accent 3" w:semiHidden="0" w:uiPriority="71" w:unhideWhenUsed="0"/>
+    <w:lsdException w:name="Colorful List Accent 3" w:semiHidden="0" w:uiPriority="72" w:unhideWhenUsed="0"/>
+    <w:lsdException w:name="Colorful Grid Accent 3" w:semiHidden="0" w:uiPriority="73" w:unhideWhenUsed="0"/>
+    <w:lsdException w:name="Light Shading Accent 4" w:semiHidden="0" w:uiPriority="60" w:unhideWhenUsed="0"/>
+    <w:lsdException w:name="Light List Accent 4" w:semiHidden="0" w:uiPriority="61" w:unhideWhenUsed="0"/>
+    <w:lsdException w:name="Light Grid Accent 4" w:semiHidden="0" w:uiPriority="62" w:unhideWhenUsed="0"/>
+    <w:lsdException w:name="Medium Shading 1 Accent 4" w:semiHidden="0" w:uiPriority="63" w:unhideWhenUsed="0"/>
+    <w:lsdException w:name="Medium Shading 2 Accent 4" w:semiHidden="0" w:uiPriority="64" w:unhideWhenUsed="0"/>
+    <w:lsdException w:name="Medium List 1 Accent 4" w:semiHidden="0" w:uiPriority="65" w:unhideWhenUsed="0"/>
+    <w:lsdException w:name="Medium List 2 Accent 4" w:semiHidden="0" w:uiPriority="66" w:unhideWhenUsed="0"/>
+    <w:lsdException w:name="Medium Grid 1 Accent 4" w:semiHidden="0" w:uiPriority="67" w:unhideWhenUsed="0"/>
+    <w:lsdException w:name="Medium Grid 2 Accent 4" w:semiHidden="0" w:uiPriority="68" w:unhideWhenUsed="0"/>
+    <w:lsdException w:name="Medium Grid 3 Accent 4" w:semiHidden="0" w:uiPriority="69" w:unhideWhenUsed="0"/>
+    <w:lsdException w:name="Dark List Accent 4" w:semiHidden="0" w:uiPriority="70" w:unhideWhenUsed="0"/>
+    <w:lsdException w:name="Colorful Shading Accent 4" w:semiHidden="0" w:uiPriority="71" w:unhideWhenUsed="0"/>
+    <w:lsdException w:name="Colorful List Accent 4" w:semiHidden="0" w:uiPriority="72" w:unhideWhenUsed="0"/>
+    <w:lsdException w:name="Colorful Grid Accent 4" w:semiHidden="0" w:uiPriority="73" w:unhideWhenUsed="0"/>
+    <w:lsdException w:name="Light Shading Accent 5" w:semiHidden="0" w:uiPriority="60" w:unhideWhenUsed="0"/>
+    <w:lsdException w:name="Light List Accent 5" w:semiHidden="0" w:uiPriority="61" w:unhideWhenUsed="0"/>
+    <w:lsdException w:name="Light Grid Accent 5" w:semiHidden="0" w:uiPriority="62" w:unhideWhenUsed="0"/>
+    <w:lsdException w:name="Medium Shading 1 Accent 5" w:semiHidden="0" w:uiPriority="63" w:unhideWhenUsed="0"/>
+    <w:lsdException w:name="Medium Shading 2 Accent 5" w:semiHidden="0" w:uiPriority="64" w:unhideWhenUsed="0"/>
+    <w:lsdException w:name="Medium List 1 Accent 5" w:semiHidden="0" w:uiPriority="65" w:unhideWhenUsed="0"/>
+    <w:lsdException w:name="Medium List 2 Accent 5" w:semiHidden="0" w:uiPriority="66" w:unhideWhenUsed="0"/>
+    <w:lsdException w:name="Medium Grid 1 Accent 5" w:semiHidden="0" w:uiPriority="67" w:unhideWhenUsed="0"/>
+    <w:lsdException w:name="Medium Grid 2 Accent 5" w:semiHidden="0" w:uiPriority="68" w:unhideWhenUsed="0"/>
+    <w:lsdException w:name="Medium Grid 3 Accent 5" w:semiHidden="0" w:uiPriority="69" w:unhideWhenUsed="0"/>
+    <w:lsdException w:name="Dark List Accent 5" w:semiHidden="0" w:uiPriority="70" w:unhideWhenUsed="0"/>
+    <w:lsdException w:name="Colorful Shading Accent 5" w:semiHidden="0" w:uiPriority="71" w:unhideWhenUsed="0"/>
+    <w:lsdException w:name="Colorful List Accent 5" w:semiHidden="0" w:uiPriority="72" w:unhideWhenUsed="0"/>
+    <w:lsdException w:name="Colorful Grid Accent 5" w:semiHidden="0" w:uiPriority="73" w:unhideWhenUsed="0"/>
+    <w:lsdException w:name="Light Shading Accent 6" w:semiHidden="0" w:uiPriority="60" w:unhideWhenUsed="0"/>
+    <w:lsdException w:name="Light List Accent 6" w:semiHidden="0" w:uiPriority="61" w:unhideWhenUsed="0"/>
+    <w:lsdException w:name="Light Grid Accent 6" w:semiHidden="0" w:uiPriority="62" w:unhideWhenUsed="0"/>
+    <w:lsdException w:name="Medium Shading 1 Accent 6" w:semiHidden="0" w:uiPriority="63" w:unhideWhenUsed="0"/>
+    <w:lsdException w:name="Medium Shading 2 Accent 6" w:semiHidden="0" w:uiPriority="64" w:unhideWhenUsed="0"/>
+    <w:lsdException w:name="Medium List 1 Accent 6" w:semiHidden="0" w:uiPriority="65" w:unhideWhenUsed="0"/>
+    <w:lsdException w:name="Medium List 2 Accent 6" w:semiHidden="0" w:uiPriority="66" w:unhideWhenUsed="0"/>
+    <w:lsdException w:name="Medium Grid 1 Accent 6" w:semiHidden="0" w:uiPriority="67" w:unhideWhenUsed="0"/>
+    <w:lsdException w:name="Medium Grid 2 Accent 6" w:semiHidden="0" w:uiPriority="68" w:unhideWhenUsed="0"/>
+    <w:lsdException w:name="Medium Grid 3 Accent 6" w:semiHidden="0" w:uiPriority="69" w:unhideWhenUsed="0"/>
+    <w:lsdException w:name="Dark List Accent 6" w:semiHidden="0" w:uiPriority="70" w:unhideWhenUsed="0"/>
+    <w:lsdException w:name="Colorful Shading Accent 6" w:semiHidden="0" w:uiPriority="71" w:unhideWhenUsed="0"/>
+    <w:lsdException w:name="Colorful List Accent 6" w:semiHidden="0" w:uiPriority="72" w:unhideWhenUsed="0"/>
+    <w:lsdException w:name="Colorful Grid Accent 6" w:semiHidden="0" w:uiPriority="73" w:unhideWhenUsed="0"/>
+    <w:lsdException w:name="Subtle Emphasis" w:semiHidden="0" w:uiPriority="19" w:unhideWhenUsed="0" w:qFormat="1"/>
+    <w:lsdException w:name="Intense Emphasis" w:semiHidden="0" w:uiPriority="21" w:unhideWhenUsed="0" w:qFormat="1"/>
+    <w:lsdException w:name="Subtle Reference" w:semiHidden="0" w:uiPriority="31" w:unhideWhenUsed="0" w:qFormat="1"/>
+    <w:lsdException w:name="Intense Reference" w:semiHidden="0" w:uiPriority="32" w:unhideWhenUsed="0" w:qFormat="1"/>
+    <w:lsdException w:name="Book Title" w:semiHidden="0" w:uiPriority="33" w:unhideWhenUsed="0" w:qFormat="1"/>
+    <w:lsdException w:name="Bibliography" w:uiPriority="37"/>
+    <w:lsdException w:name="TOC Heading" w:uiPriority="39" w:qFormat="1"/>
   </w:latentStyles>
   <w:style w:type="paragraph" w:default="1" w:styleId="Normal">
     <w:name w:val="Normal"/>
@@ -7872,6 +6188,7 @@
     <w:uiPriority w:val="99"/>
     <w:semiHidden/>
     <w:unhideWhenUsed/>
+    <w:qFormat/>
     <w:tblPr>
       <w:tblInd w:w="0" w:type="dxa"/>
       <w:tblCellMar>
@@ -8250,7 +6567,7 @@
       <w:u w:val="single"/>
     </w:rPr>
   </w:style>
-  <w:style w:type="paragraph" w:styleId="TtuloTDC">
+  <w:style w:type="paragraph" w:styleId="TtulodeTDC">
     <w:name w:val="TOC Heading"/>
     <w:basedOn w:val="Ttulo1"/>
     <w:next w:val="Normal"/>

</xml_diff>

<commit_message>
Entregable Herramientas y Tecnologias
Version final + pdf
</commit_message>
<xml_diff>
--- a/Fases_de_desarrollo/02-Elaboracion/02- Analisis y Diseño/E105-OSLO-Herramientas y Tecnologias.docx
+++ b/Fases_de_desarrollo/02-Elaboracion/02- Analisis y Diseño/E105-OSLO-Herramientas y Tecnologias.docx
@@ -1,6 +1,6 @@
 
 <file path=word/document.xml><?xml version="1.0" encoding="utf-8"?>
-<w:document xmlns:ve="http://schemas.openxmlformats.org/markup-compatibility/2006" xmlns:o="urn:schemas-microsoft-com:office:office" xmlns:r="http://schemas.openxmlformats.org/officeDocument/2006/relationships" xmlns:m="http://schemas.openxmlformats.org/officeDocument/2006/math" xmlns:v="urn:schemas-microsoft-com:vml" xmlns:wp="http://schemas.openxmlformats.org/drawingml/2006/wordprocessingDrawing" xmlns:w10="urn:schemas-microsoft-com:office:word" xmlns:w="http://schemas.openxmlformats.org/wordprocessingml/2006/main" xmlns:wne="http://schemas.microsoft.com/office/word/2006/wordml">
+<w:document xmlns:wpc="http://schemas.microsoft.com/office/word/2010/wordprocessingCanvas" xmlns:cx="http://schemas.microsoft.com/office/drawing/2014/chartex" xmlns:mc="http://schemas.openxmlformats.org/markup-compatibility/2006" xmlns:o="urn:schemas-microsoft-com:office:office" xmlns:r="http://schemas.openxmlformats.org/officeDocument/2006/relationships" xmlns:m="http://schemas.openxmlformats.org/officeDocument/2006/math" xmlns:v="urn:schemas-microsoft-com:vml" xmlns:wp14="http://schemas.microsoft.com/office/word/2010/wordprocessingDrawing" xmlns:wp="http://schemas.openxmlformats.org/drawingml/2006/wordprocessingDrawing" xmlns:w10="urn:schemas-microsoft-com:office:word" xmlns:w="http://schemas.openxmlformats.org/wordprocessingml/2006/main" xmlns:w14="http://schemas.microsoft.com/office/word/2010/wordml" xmlns:w15="http://schemas.microsoft.com/office/word/2012/wordml" xmlns:w16se="http://schemas.microsoft.com/office/word/2015/wordml/symex" xmlns:wpg="http://schemas.microsoft.com/office/word/2010/wordprocessingGroup" xmlns:wpi="http://schemas.microsoft.com/office/word/2010/wordprocessingInk" xmlns:wne="http://schemas.microsoft.com/office/word/2006/wordml" xmlns:wps="http://schemas.microsoft.com/office/word/2010/wordprocessingShape" mc:Ignorable="w14 w15 w16se wp14">
   <w:body>
     <w:sdt>
       <w:sdtPr>
@@ -114,6 +114,7 @@
             <w:dataBinding w:prefixMappings="xmlns:ns0='http://schemas.openxmlformats.org/package/2006/metadata/core-properties' xmlns:ns1='http://purl.org/dc/elements/1.1/'" w:xpath="/ns0:coreProperties[1]/ns1:title[1]" w:storeItemID="{6C3C8BC8-F283-45AE-878A-BAB7291924A1}"/>
             <w:text/>
           </w:sdtPr>
+          <w:sdtEndPr/>
           <w:sdtContent>
             <w:p>
               <w:pPr>
@@ -164,6 +165,7 @@
             <w:dataBinding w:prefixMappings="xmlns:ns0='http://schemas.openxmlformats.org/package/2006/metadata/core-properties' xmlns:ns1='http://purl.org/dc/elements/1.1/'" w:xpath="/ns0:coreProperties[1]/ns1:subject[1]" w:storeItemID="{6C3C8BC8-F283-45AE-878A-BAB7291924A1}"/>
             <w:text/>
           </w:sdtPr>
+          <w:sdtEndPr/>
           <w:sdtContent>
             <w:p>
               <w:pPr>
@@ -208,6 +210,7 @@
             <w:dataBinding w:prefixMappings="xmlns:ns0='http://schemas.openxmlformats.org/officeDocument/2006/extended-properties' " w:xpath="/ns0:Properties[1]/ns0:Company[1]" w:storeItemID="{6668398D-A668-4E3E-A5EB-62B293D839F1}"/>
             <w:text/>
           </w:sdtPr>
+          <w:sdtEndPr/>
           <w:sdtContent>
             <w:p>
               <w:pPr>
@@ -272,7 +275,7 @@
           <w:r>
             <w:rPr>
               <w:noProof/>
-              <w:lang w:val="es-ES" w:eastAsia="es-ES"/>
+              <w:lang w:val="en-US"/>
             </w:rPr>
             <w:drawing>
               <wp:anchor distT="0" distB="0" distL="114300" distR="114300" simplePos="0" relativeHeight="251696128" behindDoc="0" locked="0" layoutInCell="1" allowOverlap="1">
@@ -309,7 +312,7 @@
                         <a:blip r:embed="rId9" cstate="print">
                           <a:extLst>
                             <a:ext uri="{28A0092B-C50C-407E-A947-70E740481C1C}">
-                              <a14:useLocalDpi xmlns:a14="http://schemas.microsoft.com/office/drawing/2010/main" xmlns:wps="http://schemas.microsoft.com/office/word/2010/wordprocessingShape" xmlns:wpi="http://schemas.microsoft.com/office/word/2010/wordprocessingInk" xmlns:wpg="http://schemas.microsoft.com/office/word/2010/wordprocessingGroup" xmlns:w16se="http://schemas.microsoft.com/office/word/2015/wordml/symex" xmlns:w15="http://schemas.microsoft.com/office/word/2012/wordml" xmlns:w14="http://schemas.microsoft.com/office/word/2010/wordml" xmlns:w="http://schemas.openxmlformats.org/wordprocessingml/2006/main" xmlns:w10="urn:schemas-microsoft-com:office:word" xmlns:wp14="http://schemas.microsoft.com/office/word/2010/wordprocessingDrawing" xmlns:v="urn:schemas-microsoft-com:vml" xmlns:o="urn:schemas-microsoft-com:office:office" xmlns:mc="http://schemas.openxmlformats.org/markup-compatibility/2006" xmlns:cx="http://schemas.microsoft.com/office/drawing/2014/chartex" xmlns:wpc="http://schemas.microsoft.com/office/word/2010/wordprocessingCanvas" xmlns="" val="0"/>
+                              <a14:useLocalDpi xmlns:a14="http://schemas.microsoft.com/office/drawing/2010/main" val="0"/>
                             </a:ext>
                           </a:extLst>
                         </a:blip>
@@ -335,7 +338,7 @@
           <w:r>
             <w:rPr>
               <w:noProof/>
-              <w:lang w:val="es-ES" w:eastAsia="es-ES"/>
+              <w:lang w:val="en-US"/>
             </w:rPr>
             <w:drawing>
               <wp:anchor distT="0" distB="0" distL="114300" distR="114300" simplePos="0" relativeHeight="251652096" behindDoc="0" locked="0" layoutInCell="1" allowOverlap="1">
@@ -534,10 +537,11 @@
           <w:docPartUnique/>
         </w:docPartObj>
       </w:sdtPr>
+      <w:sdtEndPr/>
       <w:sdtContent>
         <w:p>
           <w:pPr>
-            <w:pStyle w:val="TtulodeTDC"/>
+            <w:pStyle w:val="TtuloTDC"/>
             <w:tabs>
               <w:tab w:val="left" w:pos="5954"/>
             </w:tabs>
@@ -568,7 +572,7 @@
           <w:r>
             <w:fldChar w:fldCharType="separate"/>
           </w:r>
-          <w:hyperlink w:anchor="_Toc177558739" w:history="1">
+          <w:hyperlink w:anchor="_Toc177571112" w:history="1">
             <w:r>
               <w:rPr>
                 <w:rStyle w:val="Hipervnculo"/>
@@ -595,7 +599,7 @@
                 <w:noProof/>
                 <w:webHidden/>
               </w:rPr>
-              <w:instrText xml:space="preserve"> PAGEREF _Toc177558739 \h </w:instrText>
+              <w:instrText xml:space="preserve"> PAGEREF _Toc177571112 \h </w:instrText>
             </w:r>
             <w:r>
               <w:rPr>
@@ -639,7 +643,7 @@
               <w:lang w:val="en-US"/>
             </w:rPr>
           </w:pPr>
-          <w:hyperlink w:anchor="_Toc177558740" w:history="1">
+          <w:hyperlink w:anchor="_Toc177571113" w:history="1">
             <w:r>
               <w:rPr>
                 <w:rStyle w:val="Hipervnculo"/>
@@ -666,7 +670,7 @@
                 <w:noProof/>
                 <w:webHidden/>
               </w:rPr>
-              <w:instrText xml:space="preserve"> PAGEREF _Toc177558740 \h </w:instrText>
+              <w:instrText xml:space="preserve"> PAGEREF _Toc177571113 \h </w:instrText>
             </w:r>
             <w:r>
               <w:rPr>
@@ -710,7 +714,7 @@
               <w:lang w:val="en-US"/>
             </w:rPr>
           </w:pPr>
-          <w:hyperlink w:anchor="_Toc177558741" w:history="1">
+          <w:hyperlink w:anchor="_Toc177571114" w:history="1">
             <w:r>
               <w:rPr>
                 <w:rStyle w:val="Hipervnculo"/>
@@ -737,7 +741,7 @@
                 <w:noProof/>
                 <w:webHidden/>
               </w:rPr>
-              <w:instrText xml:space="preserve"> PAGEREF _Toc177558741 \h </w:instrText>
+              <w:instrText xml:space="preserve"> PAGEREF _Toc177571114 \h </w:instrText>
             </w:r>
             <w:r>
               <w:rPr>
@@ -781,7 +785,7 @@
               <w:lang w:val="en-US"/>
             </w:rPr>
           </w:pPr>
-          <w:hyperlink w:anchor="_Toc177558742" w:history="1">
+          <w:hyperlink w:anchor="_Toc177571115" w:history="1">
             <w:r>
               <w:rPr>
                 <w:rStyle w:val="Hipervnculo"/>
@@ -808,7 +812,7 @@
                 <w:noProof/>
                 <w:webHidden/>
               </w:rPr>
-              <w:instrText xml:space="preserve"> PAGEREF _Toc177558742 \h </w:instrText>
+              <w:instrText xml:space="preserve"> PAGEREF _Toc177571115 \h </w:instrText>
             </w:r>
             <w:r>
               <w:rPr>
@@ -852,7 +856,7 @@
               <w:lang w:val="en-US"/>
             </w:rPr>
           </w:pPr>
-          <w:hyperlink w:anchor="_Toc177558743" w:history="1">
+          <w:hyperlink w:anchor="_Toc177571116" w:history="1">
             <w:r>
               <w:rPr>
                 <w:rStyle w:val="Hipervnculo"/>
@@ -879,7 +883,7 @@
                 <w:noProof/>
                 <w:webHidden/>
               </w:rPr>
-              <w:instrText xml:space="preserve"> PAGEREF _Toc177558743 \h </w:instrText>
+              <w:instrText xml:space="preserve"> PAGEREF _Toc177571116 \h </w:instrText>
             </w:r>
             <w:r>
               <w:rPr>
@@ -923,7 +927,7 @@
               <w:lang w:val="en-US"/>
             </w:rPr>
           </w:pPr>
-          <w:hyperlink w:anchor="_Toc177558744" w:history="1">
+          <w:hyperlink w:anchor="_Toc177571117" w:history="1">
             <w:r>
               <w:rPr>
                 <w:rStyle w:val="Hipervnculo"/>
@@ -950,7 +954,7 @@
                 <w:noProof/>
                 <w:webHidden/>
               </w:rPr>
-              <w:instrText xml:space="preserve"> PAGEREF _Toc177558744 \h </w:instrText>
+              <w:instrText xml:space="preserve"> PAGEREF _Toc177571117 \h </w:instrText>
             </w:r>
             <w:r>
               <w:rPr>
@@ -994,7 +998,7 @@
               <w:lang w:val="en-US"/>
             </w:rPr>
           </w:pPr>
-          <w:hyperlink w:anchor="_Toc177558745" w:history="1">
+          <w:hyperlink w:anchor="_Toc177571118" w:history="1">
             <w:r>
               <w:rPr>
                 <w:rStyle w:val="Hipervnculo"/>
@@ -1021,7 +1025,7 @@
                 <w:noProof/>
                 <w:webHidden/>
               </w:rPr>
-              <w:instrText xml:space="preserve"> PAGEREF _Toc177558745 \h </w:instrText>
+              <w:instrText xml:space="preserve"> PAGEREF _Toc177571118 \h </w:instrText>
             </w:r>
             <w:r>
               <w:rPr>
@@ -1065,7 +1069,7 @@
               <w:lang w:val="en-US"/>
             </w:rPr>
           </w:pPr>
-          <w:hyperlink w:anchor="_Toc177558746" w:history="1">
+          <w:hyperlink w:anchor="_Toc177571119" w:history="1">
             <w:r>
               <w:rPr>
                 <w:rStyle w:val="Hipervnculo"/>
@@ -1092,7 +1096,7 @@
                 <w:noProof/>
                 <w:webHidden/>
               </w:rPr>
-              <w:instrText xml:space="preserve"> PAGEREF _Toc177558746 \h </w:instrText>
+              <w:instrText xml:space="preserve"> PAGEREF _Toc177571119 \h </w:instrText>
             </w:r>
             <w:r>
               <w:rPr>
@@ -1136,7 +1140,7 @@
               <w:lang w:val="en-US"/>
             </w:rPr>
           </w:pPr>
-          <w:hyperlink w:anchor="_Toc177558747" w:history="1">
+          <w:hyperlink w:anchor="_Toc177571120" w:history="1">
             <w:r>
               <w:rPr>
                 <w:rStyle w:val="Hipervnculo"/>
@@ -1163,7 +1167,7 @@
                 <w:noProof/>
                 <w:webHidden/>
               </w:rPr>
-              <w:instrText xml:space="preserve"> PAGEREF _Toc177558747 \h </w:instrText>
+              <w:instrText xml:space="preserve"> PAGEREF _Toc177571120 \h </w:instrText>
             </w:r>
             <w:r>
               <w:rPr>
@@ -1207,13 +1211,13 @@
               <w:lang w:val="en-US"/>
             </w:rPr>
           </w:pPr>
-          <w:hyperlink w:anchor="_Toc177558748" w:history="1">
+          <w:hyperlink w:anchor="_Toc177571121" w:history="1">
             <w:r>
               <w:rPr>
                 <w:rStyle w:val="Hipervnculo"/>
                 <w:noProof/>
               </w:rPr>
-              <w:t>Despliegue y Entorno de Ejecución</w:t>
+              <w:t>Herramientas de Documentación</w:t>
             </w:r>
             <w:r>
               <w:rPr>
@@ -1234,7 +1238,7 @@
                 <w:noProof/>
                 <w:webHidden/>
               </w:rPr>
-              <w:instrText xml:space="preserve"> PAGEREF _Toc177558748 \h </w:instrText>
+              <w:instrText xml:space="preserve"> PAGEREF _Toc177571121 \h </w:instrText>
             </w:r>
             <w:r>
               <w:rPr>
@@ -1278,13 +1282,13 @@
               <w:lang w:val="en-US"/>
             </w:rPr>
           </w:pPr>
-          <w:hyperlink w:anchor="_Toc177558749" w:history="1">
+          <w:hyperlink w:anchor="_Toc177571122" w:history="1">
             <w:r>
               <w:rPr>
                 <w:rStyle w:val="Hipervnculo"/>
                 <w:noProof/>
               </w:rPr>
-              <w:t>IDEs</w:t>
+              <w:t>Herramientas de Comunicación y Colaboración</w:t>
             </w:r>
             <w:r>
               <w:rPr>
@@ -1292,10 +1296,7 @@
                 <w:webHidden/>
               </w:rPr>
               <w:tab/>
-              <w:t xml:space="preserve"> …………………………………………………………………………………………………………………………………………………………..</w:t>
-            </w:r>
-            <w:bookmarkStart w:id="0" w:name="_GoBack"/>
-            <w:bookmarkEnd w:id="0"/>
+            </w:r>
             <w:r>
               <w:rPr>
                 <w:noProof/>
@@ -1308,7 +1309,7 @@
                 <w:noProof/>
                 <w:webHidden/>
               </w:rPr>
-              <w:instrText xml:space="preserve"> PAGEREF _Toc177558749 \h </w:instrText>
+              <w:instrText xml:space="preserve"> PAGEREF _Toc177571122 \h </w:instrText>
             </w:r>
             <w:r>
               <w:rPr>
@@ -1352,14 +1353,13 @@
               <w:lang w:val="en-US"/>
             </w:rPr>
           </w:pPr>
-          <w:hyperlink w:anchor="_Toc177558750" w:history="1">
+          <w:hyperlink w:anchor="_Toc177571123" w:history="1">
             <w:r>
               <w:rPr>
                 <w:rStyle w:val="Hipervnculo"/>
-                <w:rFonts w:eastAsia="Times New Roman"/>
-                <w:noProof/>
-              </w:rPr>
-              <w:t>Entornos de Desarrollo, Prueba y Producción</w:t>
+                <w:noProof/>
+              </w:rPr>
+              <w:t>Despliegue y Entorno de Ejecución</w:t>
             </w:r>
             <w:r>
               <w:rPr>
@@ -1380,217 +1380,7 @@
                 <w:noProof/>
                 <w:webHidden/>
               </w:rPr>
-              <w:instrText xml:space="preserve"> PAGEREF _Toc177558750 \h </w:instrText>
-            </w:r>
-            <w:r>
-              <w:rPr>
-                <w:noProof/>
-                <w:webHidden/>
-              </w:rPr>
-            </w:r>
-            <w:r>
-              <w:rPr>
-                <w:noProof/>
-                <w:webHidden/>
-              </w:rPr>
-              <w:fldChar w:fldCharType="separate"/>
-            </w:r>
-            <w:r>
-              <w:rPr>
-                <w:noProof/>
-                <w:webHidden/>
-              </w:rPr>
-              <w:t>6</w:t>
-            </w:r>
-            <w:r>
-              <w:rPr>
-                <w:noProof/>
-                <w:webHidden/>
-              </w:rPr>
-              <w:fldChar w:fldCharType="end"/>
-            </w:r>
-          </w:hyperlink>
-        </w:p>
-        <w:p>
-          <w:pPr>
-            <w:pStyle w:val="TDC3"/>
-            <w:rPr>
-              <w:rFonts w:eastAsiaTheme="minorEastAsia"/>
-              <w:noProof/>
-              <w:sz w:val="22"/>
-              <w:szCs w:val="22"/>
-              <w:lang w:val="en-US"/>
-            </w:rPr>
-          </w:pPr>
-          <w:hyperlink w:anchor="_Toc177558751" w:history="1">
-            <w:r>
-              <w:rPr>
-                <w:rStyle w:val="Hipervnculo"/>
-                <w:rFonts w:eastAsia="Times New Roman"/>
-                <w:noProof/>
-              </w:rPr>
-              <w:t>Entorno de desarrollo</w:t>
-            </w:r>
-            <w:r>
-              <w:rPr>
-                <w:noProof/>
-                <w:webHidden/>
-              </w:rPr>
-              <w:tab/>
-            </w:r>
-            <w:r>
-              <w:rPr>
-                <w:noProof/>
-                <w:webHidden/>
-              </w:rPr>
-              <w:fldChar w:fldCharType="begin"/>
-            </w:r>
-            <w:r>
-              <w:rPr>
-                <w:noProof/>
-                <w:webHidden/>
-              </w:rPr>
-              <w:instrText xml:space="preserve"> PAGEREF _Toc177558751 \h </w:instrText>
-            </w:r>
-            <w:r>
-              <w:rPr>
-                <w:noProof/>
-                <w:webHidden/>
-              </w:rPr>
-            </w:r>
-            <w:r>
-              <w:rPr>
-                <w:noProof/>
-                <w:webHidden/>
-              </w:rPr>
-              <w:fldChar w:fldCharType="separate"/>
-            </w:r>
-            <w:r>
-              <w:rPr>
-                <w:noProof/>
-                <w:webHidden/>
-              </w:rPr>
-              <w:t>6</w:t>
-            </w:r>
-            <w:r>
-              <w:rPr>
-                <w:noProof/>
-                <w:webHidden/>
-              </w:rPr>
-              <w:fldChar w:fldCharType="end"/>
-            </w:r>
-          </w:hyperlink>
-        </w:p>
-        <w:p>
-          <w:pPr>
-            <w:pStyle w:val="TDC3"/>
-            <w:rPr>
-              <w:rFonts w:eastAsiaTheme="minorEastAsia"/>
-              <w:noProof/>
-              <w:sz w:val="22"/>
-              <w:szCs w:val="22"/>
-              <w:lang w:val="en-US"/>
-            </w:rPr>
-          </w:pPr>
-          <w:hyperlink w:anchor="_Toc177558752" w:history="1">
-            <w:r>
-              <w:rPr>
-                <w:rStyle w:val="Hipervnculo"/>
-                <w:rFonts w:eastAsia="Times New Roman"/>
-                <w:noProof/>
-              </w:rPr>
-              <w:t>Entornos de prueba</w:t>
-            </w:r>
-            <w:r>
-              <w:rPr>
-                <w:noProof/>
-                <w:webHidden/>
-              </w:rPr>
-              <w:tab/>
-            </w:r>
-            <w:r>
-              <w:rPr>
-                <w:noProof/>
-                <w:webHidden/>
-              </w:rPr>
-              <w:fldChar w:fldCharType="begin"/>
-            </w:r>
-            <w:r>
-              <w:rPr>
-                <w:noProof/>
-                <w:webHidden/>
-              </w:rPr>
-              <w:instrText xml:space="preserve"> PAGEREF _Toc177558752 \h </w:instrText>
-            </w:r>
-            <w:r>
-              <w:rPr>
-                <w:noProof/>
-                <w:webHidden/>
-              </w:rPr>
-            </w:r>
-            <w:r>
-              <w:rPr>
-                <w:noProof/>
-                <w:webHidden/>
-              </w:rPr>
-              <w:fldChar w:fldCharType="separate"/>
-            </w:r>
-            <w:r>
-              <w:rPr>
-                <w:noProof/>
-                <w:webHidden/>
-              </w:rPr>
-              <w:t>6</w:t>
-            </w:r>
-            <w:r>
-              <w:rPr>
-                <w:noProof/>
-                <w:webHidden/>
-              </w:rPr>
-              <w:fldChar w:fldCharType="end"/>
-            </w:r>
-          </w:hyperlink>
-        </w:p>
-        <w:p>
-          <w:pPr>
-            <w:pStyle w:val="TDC3"/>
-            <w:rPr>
-              <w:rFonts w:eastAsiaTheme="minorEastAsia"/>
-              <w:noProof/>
-              <w:sz w:val="22"/>
-              <w:szCs w:val="22"/>
-              <w:lang w:val="en-US"/>
-            </w:rPr>
-          </w:pPr>
-          <w:hyperlink w:anchor="_Toc177558753" w:history="1">
-            <w:r>
-              <w:rPr>
-                <w:rStyle w:val="Hipervnculo"/>
-                <w:rFonts w:eastAsia="Times New Roman"/>
-                <w:noProof/>
-              </w:rPr>
-              <w:t>Entorno de Producción</w:t>
-            </w:r>
-            <w:r>
-              <w:rPr>
-                <w:noProof/>
-                <w:webHidden/>
-              </w:rPr>
-              <w:tab/>
-            </w:r>
-            <w:r>
-              <w:rPr>
-                <w:noProof/>
-                <w:webHidden/>
-              </w:rPr>
-              <w:fldChar w:fldCharType="begin"/>
-            </w:r>
-            <w:r>
-              <w:rPr>
-                <w:noProof/>
-                <w:webHidden/>
-              </w:rPr>
-              <w:instrText xml:space="preserve"> PAGEREF _Toc177558753 \h </w:instrText>
+              <w:instrText xml:space="preserve"> PAGEREF _Toc177571123 \h </w:instrText>
             </w:r>
             <w:r>
               <w:rPr>
@@ -1634,13 +1424,13 @@
               <w:lang w:val="en-US"/>
             </w:rPr>
           </w:pPr>
-          <w:hyperlink w:anchor="_Toc177558754" w:history="1">
+          <w:hyperlink w:anchor="_Toc177571124" w:history="1">
             <w:r>
               <w:rPr>
                 <w:rStyle w:val="Hipervnculo"/>
                 <w:noProof/>
               </w:rPr>
-              <w:t>Comunicación y Colaboración</w:t>
+              <w:t>IDEs</w:t>
             </w:r>
             <w:r>
               <w:rPr>
@@ -1648,6 +1438,7 @@
                 <w:webHidden/>
               </w:rPr>
               <w:tab/>
+              <w:t xml:space="preserve"> …………………………………………………………………………………………………………………………………………………………. </w:t>
             </w:r>
             <w:r>
               <w:rPr>
@@ -1661,7 +1452,7 @@
                 <w:noProof/>
                 <w:webHidden/>
               </w:rPr>
-              <w:instrText xml:space="preserve"> PAGEREF _Toc177558754 \h </w:instrText>
+              <w:instrText xml:space="preserve"> PAGEREF _Toc177571124 \h </w:instrText>
             </w:r>
             <w:r>
               <w:rPr>
@@ -1682,6 +1473,288 @@
                 <w:webHidden/>
               </w:rPr>
               <w:t>6</w:t>
+            </w:r>
+            <w:r>
+              <w:rPr>
+                <w:noProof/>
+                <w:webHidden/>
+              </w:rPr>
+              <w:fldChar w:fldCharType="end"/>
+            </w:r>
+          </w:hyperlink>
+        </w:p>
+        <w:p>
+          <w:pPr>
+            <w:pStyle w:val="TDC2"/>
+            <w:rPr>
+              <w:rFonts w:eastAsiaTheme="minorEastAsia"/>
+              <w:i w:val="0"/>
+              <w:iCs w:val="0"/>
+              <w:noProof/>
+              <w:sz w:val="22"/>
+              <w:szCs w:val="22"/>
+              <w:lang w:val="en-US"/>
+            </w:rPr>
+          </w:pPr>
+          <w:hyperlink w:anchor="_Toc177571125" w:history="1">
+            <w:r>
+              <w:rPr>
+                <w:rStyle w:val="Hipervnculo"/>
+                <w:rFonts w:eastAsia="Times New Roman"/>
+                <w:noProof/>
+              </w:rPr>
+              <w:t>Entornos de Desarrollo, Prueba y Producción</w:t>
+            </w:r>
+            <w:r>
+              <w:rPr>
+                <w:noProof/>
+                <w:webHidden/>
+              </w:rPr>
+              <w:tab/>
+            </w:r>
+            <w:r>
+              <w:rPr>
+                <w:noProof/>
+                <w:webHidden/>
+              </w:rPr>
+              <w:fldChar w:fldCharType="begin"/>
+            </w:r>
+            <w:r>
+              <w:rPr>
+                <w:noProof/>
+                <w:webHidden/>
+              </w:rPr>
+              <w:instrText xml:space="preserve"> PAGEREF _Toc177571125 \h </w:instrText>
+            </w:r>
+            <w:r>
+              <w:rPr>
+                <w:noProof/>
+                <w:webHidden/>
+              </w:rPr>
+            </w:r>
+            <w:r>
+              <w:rPr>
+                <w:noProof/>
+                <w:webHidden/>
+              </w:rPr>
+              <w:fldChar w:fldCharType="separate"/>
+            </w:r>
+            <w:r>
+              <w:rPr>
+                <w:noProof/>
+                <w:webHidden/>
+              </w:rPr>
+              <w:t>6</w:t>
+            </w:r>
+            <w:r>
+              <w:rPr>
+                <w:noProof/>
+                <w:webHidden/>
+              </w:rPr>
+              <w:fldChar w:fldCharType="end"/>
+            </w:r>
+          </w:hyperlink>
+        </w:p>
+        <w:p>
+          <w:pPr>
+            <w:pStyle w:val="TDC3"/>
+            <w:rPr>
+              <w:rFonts w:eastAsiaTheme="minorEastAsia"/>
+              <w:noProof/>
+              <w:sz w:val="22"/>
+              <w:szCs w:val="22"/>
+              <w:lang w:val="en-US"/>
+            </w:rPr>
+          </w:pPr>
+          <w:hyperlink w:anchor="_Toc177571126" w:history="1">
+            <w:r>
+              <w:rPr>
+                <w:rStyle w:val="Hipervnculo"/>
+                <w:rFonts w:eastAsia="Times New Roman"/>
+                <w:noProof/>
+              </w:rPr>
+              <w:t>Entorno de desarrollo</w:t>
+            </w:r>
+            <w:r>
+              <w:rPr>
+                <w:noProof/>
+                <w:webHidden/>
+              </w:rPr>
+              <w:tab/>
+            </w:r>
+            <w:r>
+              <w:rPr>
+                <w:noProof/>
+                <w:webHidden/>
+              </w:rPr>
+              <w:fldChar w:fldCharType="begin"/>
+            </w:r>
+            <w:r>
+              <w:rPr>
+                <w:noProof/>
+                <w:webHidden/>
+              </w:rPr>
+              <w:instrText xml:space="preserve"> PAGEREF _Toc177571126 \h </w:instrText>
+            </w:r>
+            <w:r>
+              <w:rPr>
+                <w:noProof/>
+                <w:webHidden/>
+              </w:rPr>
+            </w:r>
+            <w:r>
+              <w:rPr>
+                <w:noProof/>
+                <w:webHidden/>
+              </w:rPr>
+              <w:fldChar w:fldCharType="separate"/>
+            </w:r>
+            <w:r>
+              <w:rPr>
+                <w:noProof/>
+                <w:webHidden/>
+              </w:rPr>
+              <w:t>6</w:t>
+            </w:r>
+            <w:r>
+              <w:rPr>
+                <w:noProof/>
+                <w:webHidden/>
+              </w:rPr>
+              <w:fldChar w:fldCharType="end"/>
+            </w:r>
+          </w:hyperlink>
+        </w:p>
+        <w:p>
+          <w:pPr>
+            <w:pStyle w:val="TDC3"/>
+            <w:rPr>
+              <w:rFonts w:eastAsiaTheme="minorEastAsia"/>
+              <w:noProof/>
+              <w:sz w:val="22"/>
+              <w:szCs w:val="22"/>
+              <w:lang w:val="en-US"/>
+            </w:rPr>
+          </w:pPr>
+          <w:hyperlink w:anchor="_Toc177571127" w:history="1">
+            <w:r>
+              <w:rPr>
+                <w:rStyle w:val="Hipervnculo"/>
+                <w:rFonts w:eastAsia="Times New Roman"/>
+                <w:noProof/>
+              </w:rPr>
+              <w:t>Entornos de prueba</w:t>
+            </w:r>
+            <w:r>
+              <w:rPr>
+                <w:noProof/>
+                <w:webHidden/>
+              </w:rPr>
+              <w:tab/>
+            </w:r>
+            <w:r>
+              <w:rPr>
+                <w:noProof/>
+                <w:webHidden/>
+              </w:rPr>
+              <w:fldChar w:fldCharType="begin"/>
+            </w:r>
+            <w:r>
+              <w:rPr>
+                <w:noProof/>
+                <w:webHidden/>
+              </w:rPr>
+              <w:instrText xml:space="preserve"> PAGEREF _Toc177571127 \h </w:instrText>
+            </w:r>
+            <w:r>
+              <w:rPr>
+                <w:noProof/>
+                <w:webHidden/>
+              </w:rPr>
+            </w:r>
+            <w:r>
+              <w:rPr>
+                <w:noProof/>
+                <w:webHidden/>
+              </w:rPr>
+              <w:fldChar w:fldCharType="separate"/>
+            </w:r>
+            <w:r>
+              <w:rPr>
+                <w:noProof/>
+                <w:webHidden/>
+              </w:rPr>
+              <w:t>7</w:t>
+            </w:r>
+            <w:r>
+              <w:rPr>
+                <w:noProof/>
+                <w:webHidden/>
+              </w:rPr>
+              <w:fldChar w:fldCharType="end"/>
+            </w:r>
+          </w:hyperlink>
+        </w:p>
+        <w:p>
+          <w:pPr>
+            <w:pStyle w:val="TDC3"/>
+            <w:rPr>
+              <w:rFonts w:eastAsiaTheme="minorEastAsia"/>
+              <w:noProof/>
+              <w:sz w:val="22"/>
+              <w:szCs w:val="22"/>
+              <w:lang w:val="en-US"/>
+            </w:rPr>
+          </w:pPr>
+          <w:hyperlink w:anchor="_Toc177571128" w:history="1">
+            <w:r>
+              <w:rPr>
+                <w:rStyle w:val="Hipervnculo"/>
+                <w:rFonts w:eastAsia="Times New Roman"/>
+                <w:noProof/>
+              </w:rPr>
+              <w:t>Entorno de Producción</w:t>
+            </w:r>
+            <w:r>
+              <w:rPr>
+                <w:noProof/>
+                <w:webHidden/>
+              </w:rPr>
+              <w:tab/>
+            </w:r>
+            <w:r>
+              <w:rPr>
+                <w:noProof/>
+                <w:webHidden/>
+              </w:rPr>
+              <w:fldChar w:fldCharType="begin"/>
+            </w:r>
+            <w:r>
+              <w:rPr>
+                <w:noProof/>
+                <w:webHidden/>
+              </w:rPr>
+              <w:instrText xml:space="preserve"> PAGEREF _Toc177571128 \h </w:instrText>
+            </w:r>
+            <w:r>
+              <w:rPr>
+                <w:noProof/>
+                <w:webHidden/>
+              </w:rPr>
+            </w:r>
+            <w:r>
+              <w:rPr>
+                <w:noProof/>
+                <w:webHidden/>
+              </w:rPr>
+              <w:fldChar w:fldCharType="separate"/>
+            </w:r>
+            <w:r>
+              <w:rPr>
+                <w:noProof/>
+                <w:webHidden/>
+              </w:rPr>
+              <w:t>7</w:t>
             </w:r>
             <w:r>
               <w:rPr>
@@ -1705,7 +1778,7 @@
               <w:lang w:val="en-US"/>
             </w:rPr>
           </w:pPr>
-          <w:hyperlink w:anchor="_Toc177558755" w:history="1">
+          <w:hyperlink w:anchor="_Toc177571129" w:history="1">
             <w:r>
               <w:rPr>
                 <w:rStyle w:val="Hipervnculo"/>
@@ -1732,7 +1805,7 @@
                 <w:noProof/>
                 <w:webHidden/>
               </w:rPr>
-              <w:instrText xml:space="preserve"> PAGEREF _Toc177558755 \h </w:instrText>
+              <w:instrText xml:space="preserve"> PAGEREF _Toc177571129 \h </w:instrText>
             </w:r>
             <w:r>
               <w:rPr>
@@ -1776,7 +1849,7 @@
               <w:lang w:val="en-US"/>
             </w:rPr>
           </w:pPr>
-          <w:hyperlink w:anchor="_Toc177558756" w:history="1">
+          <w:hyperlink w:anchor="_Toc177571130" w:history="1">
             <w:r>
               <w:rPr>
                 <w:rStyle w:val="Hipervnculo"/>
@@ -1803,7 +1876,7 @@
                 <w:noProof/>
                 <w:webHidden/>
               </w:rPr>
-              <w:instrText xml:space="preserve"> PAGEREF _Toc177558756 \h </w:instrText>
+              <w:instrText xml:space="preserve"> PAGEREF _Toc177571130 \h </w:instrText>
             </w:r>
             <w:r>
               <w:rPr>
@@ -1845,7 +1918,7 @@
               <w:lang w:val="en-US"/>
             </w:rPr>
           </w:pPr>
-          <w:hyperlink w:anchor="_Toc177558757" w:history="1">
+          <w:hyperlink w:anchor="_Toc177571131" w:history="1">
             <w:r>
               <w:rPr>
                 <w:rStyle w:val="Hipervnculo"/>
@@ -1872,7 +1945,7 @@
                 <w:noProof/>
                 <w:webHidden/>
               </w:rPr>
-              <w:instrText xml:space="preserve"> PAGEREF _Toc177558757 \h </w:instrText>
+              <w:instrText xml:space="preserve"> PAGEREF _Toc177571131 \h </w:instrText>
             </w:r>
             <w:r>
               <w:rPr>
@@ -1914,7 +1987,7 @@
               <w:lang w:val="en-US"/>
             </w:rPr>
           </w:pPr>
-          <w:hyperlink w:anchor="_Toc177558758" w:history="1">
+          <w:hyperlink w:anchor="_Toc177571132" w:history="1">
             <w:r>
               <w:rPr>
                 <w:rStyle w:val="Hipervnculo"/>
@@ -1941,7 +2014,7 @@
                 <w:noProof/>
                 <w:webHidden/>
               </w:rPr>
-              <w:instrText xml:space="preserve"> PAGEREF _Toc177558758 \h </w:instrText>
+              <w:instrText xml:space="preserve"> PAGEREF _Toc177571132 \h </w:instrText>
             </w:r>
             <w:r>
               <w:rPr>
@@ -1961,7 +2034,7 @@
                 <w:noProof/>
                 <w:webHidden/>
               </w:rPr>
-              <w:t>7</w:t>
+              <w:t>8</w:t>
             </w:r>
             <w:r>
               <w:rPr>
@@ -1983,7 +2056,7 @@
               <w:lang w:val="en-US"/>
             </w:rPr>
           </w:pPr>
-          <w:hyperlink w:anchor="_Toc177558759" w:history="1">
+          <w:hyperlink w:anchor="_Toc177571133" w:history="1">
             <w:r>
               <w:rPr>
                 <w:rStyle w:val="Hipervnculo"/>
@@ -2010,7 +2083,7 @@
                 <w:noProof/>
                 <w:webHidden/>
               </w:rPr>
-              <w:instrText xml:space="preserve"> PAGEREF _Toc177558759 \h </w:instrText>
+              <w:instrText xml:space="preserve"> PAGEREF _Toc177571133 \h </w:instrText>
             </w:r>
             <w:r>
               <w:rPr>
@@ -2030,7 +2103,7 @@
                 <w:noProof/>
                 <w:webHidden/>
               </w:rPr>
-              <w:t>7</w:t>
+              <w:t>8</w:t>
             </w:r>
             <w:r>
               <w:rPr>
@@ -2052,7 +2125,7 @@
               <w:lang w:val="en-US"/>
             </w:rPr>
           </w:pPr>
-          <w:hyperlink w:anchor="_Toc177558760" w:history="1">
+          <w:hyperlink w:anchor="_Toc177571134" w:history="1">
             <w:r>
               <w:rPr>
                 <w:rStyle w:val="Hipervnculo"/>
@@ -2079,7 +2152,7 @@
                 <w:noProof/>
                 <w:webHidden/>
               </w:rPr>
-              <w:instrText xml:space="preserve"> PAGEREF _Toc177558760 \h </w:instrText>
+              <w:instrText xml:space="preserve"> PAGEREF _Toc177571134 \h </w:instrText>
             </w:r>
             <w:r>
               <w:rPr>
@@ -2121,7 +2194,7 @@
               <w:lang w:val="en-US"/>
             </w:rPr>
           </w:pPr>
-          <w:hyperlink w:anchor="_Toc177558761" w:history="1">
+          <w:hyperlink w:anchor="_Toc177571135" w:history="1">
             <w:r>
               <w:rPr>
                 <w:rStyle w:val="Hipervnculo"/>
@@ -2148,7 +2221,7 @@
                 <w:noProof/>
                 <w:webHidden/>
               </w:rPr>
-              <w:instrText xml:space="preserve"> PAGEREF _Toc177558761 \h </w:instrText>
+              <w:instrText xml:space="preserve"> PAGEREF _Toc177571135 \h </w:instrText>
             </w:r>
             <w:r>
               <w:rPr>
@@ -2205,6 +2278,7 @@
         <w:dataBinding w:prefixMappings="xmlns:ns0='http://purl.org/dc/elements/1.1/' xmlns:ns1='http://schemas.openxmlformats.org/package/2006/metadata/core-properties' " w:xpath="/ns1:coreProperties[1]/ns0:title[1]" w:storeItemID="{6C3C8BC8-F283-45AE-878A-BAB7291924A1}"/>
         <w:text/>
       </w:sdtPr>
+      <w:sdtEndPr/>
       <w:sdtContent>
         <w:p>
           <w:pPr>
@@ -2248,29 +2322,29 @@
       <w:pPr>
         <w:pStyle w:val="PSI-Ttulo1"/>
       </w:pPr>
-      <w:bookmarkStart w:id="1" w:name="_Toc177558739"/>
+      <w:bookmarkStart w:id="0" w:name="_Toc177571112"/>
       <w:r>
         <w:t>Stack Tecnológico</w:t>
       </w:r>
+      <w:bookmarkEnd w:id="0"/>
+    </w:p>
+    <w:p>
+      <w:pPr>
+        <w:pStyle w:val="PSI-Normal"/>
+      </w:pPr>
+      <w:r>
+        <w:t>El sistema será desarrollado utilizando un stack tecnológico moderno y eficiente, seleccionado cuidadosamente para garantizar la integración fluida entre el frontend y el backend, así como la correcta gestión de datos y seguridad. A continuación, se describen las principales tecnologías que se utilizarán en el proyecto:</w:t>
+      </w:r>
+    </w:p>
+    <w:p>
+      <w:pPr>
+        <w:pStyle w:val="PSI-Ttulo2"/>
+      </w:pPr>
+      <w:bookmarkStart w:id="1" w:name="_Toc177571113"/>
+      <w:r>
+        <w:t>Frontend</w:t>
+      </w:r>
       <w:bookmarkEnd w:id="1"/>
-    </w:p>
-    <w:p>
-      <w:pPr>
-        <w:pStyle w:val="PSI-Normal"/>
-      </w:pPr>
-      <w:r>
-        <w:t>El sistema será desarrollado utilizando un stack tecnológico moderno y eficiente, seleccionado cuidadosamente para garantizar la integración fluida entre el frontend y el backend, así como la correcta gestión de datos y seguridad. A continuación, se describen las principales tecnologías que se utilizarán en el proyecto:</w:t>
-      </w:r>
-    </w:p>
-    <w:p>
-      <w:pPr>
-        <w:pStyle w:val="PSI-Ttulo2"/>
-      </w:pPr>
-      <w:bookmarkStart w:id="2" w:name="_Toc177558740"/>
-      <w:r>
-        <w:t>Frontend</w:t>
-      </w:r>
-      <w:bookmarkEnd w:id="2"/>
     </w:p>
     <w:p>
       <w:pPr>
@@ -2339,6 +2413,12 @@
         <w:t>:</w:t>
       </w:r>
       <w:r>
+        <w:rPr>
+          <w:b/>
+        </w:rPr>
+        <w:t xml:space="preserve"> </w:t>
+      </w:r>
+      <w:r>
         <w:t xml:space="preserve">Es un </w:t>
       </w:r>
       <w:r>
@@ -2349,14 +2429,14 @@
       <w:pPr>
         <w:pStyle w:val="PSI-Ttulo2"/>
       </w:pPr>
-      <w:bookmarkStart w:id="3" w:name="_Toc177558741"/>
+      <w:bookmarkStart w:id="2" w:name="_Toc177571114"/>
       <w:r>
         <w:t>Back</w:t>
       </w:r>
       <w:r>
         <w:t>end</w:t>
       </w:r>
-      <w:bookmarkEnd w:id="3"/>
+      <w:bookmarkEnd w:id="2"/>
     </w:p>
     <w:p>
       <w:pPr>
@@ -2426,11 +2506,40 @@
       <w:pPr>
         <w:pStyle w:val="PSI-Ttulo2"/>
       </w:pPr>
-      <w:bookmarkStart w:id="4" w:name="_Toc177558742"/>
+      <w:bookmarkStart w:id="3" w:name="_Toc177571115"/>
       <w:r>
         <w:lastRenderedPageBreak/>
         <w:t>Gestor de dependencias</w:t>
       </w:r>
+      <w:bookmarkEnd w:id="3"/>
+    </w:p>
+    <w:p>
+      <w:pPr>
+        <w:pStyle w:val="PSI-Normal"/>
+      </w:pPr>
+      <w:r>
+        <w:t xml:space="preserve">Maven: Se empleará Maven como herramienta de automatización y gestión de dependencias, garantizando la correcta configuración y </w:t>
+      </w:r>
+      <w:r>
+        <w:t>construcción</w:t>
+      </w:r>
+      <w:r>
+        <w:t xml:space="preserve"> del proyecto en todas las fases del desarrollo.</w:t>
+      </w:r>
+    </w:p>
+    <w:p>
+      <w:pPr>
+        <w:ind w:left="0" w:firstLine="0"/>
+      </w:pPr>
+    </w:p>
+    <w:p>
+      <w:pPr>
+        <w:pStyle w:val="PSI-Ttulo2"/>
+      </w:pPr>
+      <w:bookmarkStart w:id="4" w:name="_Toc177571116"/>
+      <w:r>
+        <w:t>Base de Datos</w:t>
+      </w:r>
       <w:bookmarkEnd w:id="4"/>
     </w:p>
     <w:p>
@@ -2438,64 +2547,41 @@
         <w:pStyle w:val="PSI-Normal"/>
       </w:pPr>
       <w:r>
-        <w:t xml:space="preserve">Maven: Se empleará Maven como herramienta de automatización y gestión de dependencias, garantizando la correcta configuración y </w:t>
-      </w:r>
-      <w:r>
-        <w:t>construcción</w:t>
-      </w:r>
-      <w:r>
-        <w:t xml:space="preserve"> del proyecto en todas las fases del desarrollo.</w:t>
-      </w:r>
-    </w:p>
-    <w:p>
-      <w:pPr>
-        <w:ind w:left="0" w:firstLine="0"/>
+        <w:t>MySQL: La base de datos relacional utilizada en función de las necesidades será MySQL en su versión 8.0 dado</w:t>
+      </w:r>
+      <w:r>
+        <w:t xml:space="preserve"> </w:t>
+      </w:r>
+      <w:r>
+        <w:t xml:space="preserve">que cumple con las condiciones de ser un Sistema de </w:t>
+      </w:r>
+      <w:r>
+        <w:t>Gestión</w:t>
+      </w:r>
+      <w:r>
+        <w:t xml:space="preserve"> de Base de Datos Open Source.</w:t>
+      </w:r>
+    </w:p>
+    <w:p>
+      <w:pPr>
+        <w:pStyle w:val="Ttulo2"/>
       </w:pPr>
     </w:p>
     <w:p>
       <w:pPr>
         <w:pStyle w:val="PSI-Ttulo2"/>
       </w:pPr>
-      <w:bookmarkStart w:id="5" w:name="_Toc177558743"/>
-      <w:r>
-        <w:t>Base de Datos</w:t>
+      <w:bookmarkStart w:id="5" w:name="_Toc177571117"/>
+      <w:r>
+        <w:t>Autenticación</w:t>
+      </w:r>
+      <w:r>
+        <w:t xml:space="preserve"> y </w:t>
+      </w:r>
+      <w:r>
+        <w:t>Autorización</w:t>
       </w:r>
       <w:bookmarkEnd w:id="5"/>
-    </w:p>
-    <w:p>
-      <w:pPr>
-        <w:pStyle w:val="PSI-Normal"/>
-      </w:pPr>
-      <w:r>
-        <w:t xml:space="preserve">MySQL: La base de datos relacional utilizada en función de las necesidades será MySQL en su versión 8.0 dadoque cumple con las condiciones de ser un Sistema de </w:t>
-      </w:r>
-      <w:r>
-        <w:t>Gestión</w:t>
-      </w:r>
-      <w:r>
-        <w:t xml:space="preserve"> de Base de Datos Open Source.</w:t>
-      </w:r>
-    </w:p>
-    <w:p>
-      <w:pPr>
-        <w:pStyle w:val="Ttulo2"/>
-      </w:pPr>
-    </w:p>
-    <w:p>
-      <w:pPr>
-        <w:pStyle w:val="PSI-Ttulo2"/>
-      </w:pPr>
-      <w:bookmarkStart w:id="6" w:name="_Toc177558744"/>
-      <w:r>
-        <w:t>Autenticación</w:t>
-      </w:r>
-      <w:r>
-        <w:t xml:space="preserve"> y </w:t>
-      </w:r>
-      <w:r>
-        <w:t>Autorización</w:t>
-      </w:r>
-      <w:bookmarkEnd w:id="6"/>
     </w:p>
     <w:p>
       <w:pPr>
@@ -2546,11 +2632,11 @@
       <w:pPr>
         <w:pStyle w:val="PSI-Ttulo2"/>
       </w:pPr>
-      <w:bookmarkStart w:id="7" w:name="_Toc177558745"/>
+      <w:bookmarkStart w:id="6" w:name="_Toc177571118"/>
       <w:r>
         <w:t>Librerías de Visualización de Datos</w:t>
       </w:r>
-      <w:bookmarkEnd w:id="7"/>
+      <w:bookmarkEnd w:id="6"/>
     </w:p>
     <w:p>
       <w:pPr>
@@ -2659,14 +2745,14 @@
       <w:pPr>
         <w:pStyle w:val="PSI-Ttulo2"/>
       </w:pPr>
-      <w:bookmarkStart w:id="8" w:name="_Toc177558746"/>
+      <w:bookmarkStart w:id="7" w:name="_Toc177571119"/>
       <w:r>
         <w:t>Herramientas de i</w:t>
       </w:r>
       <w:r>
         <w:t>ntegración Continua y Herramientas de Desarrollo</w:t>
       </w:r>
-      <w:bookmarkEnd w:id="8"/>
+      <w:bookmarkEnd w:id="7"/>
     </w:p>
     <w:p>
       <w:pPr>
@@ -2708,27 +2794,159 @@
       <w:pPr>
         <w:pStyle w:val="PSI-Ttulo2"/>
       </w:pPr>
-      <w:bookmarkStart w:id="9" w:name="_Toc177558747"/>
+      <w:bookmarkStart w:id="8" w:name="_Toc177571120"/>
       <w:r>
         <w:lastRenderedPageBreak/>
         <w:t>Herramientas de Diseño</w:t>
       </w:r>
+      <w:bookmarkEnd w:id="8"/>
+    </w:p>
+    <w:p>
+      <w:pPr>
+        <w:pStyle w:val="PSI-Normal"/>
+        <w:rPr>
+          <w:rStyle w:val="Textoennegrita"/>
+          <w:b w:val="0"/>
+          <w:bCs w:val="0"/>
+        </w:rPr>
+      </w:pPr>
+      <w:r>
+        <w:t xml:space="preserve">Penpot: Para el diseño de las pantallas se utilizará </w:t>
+      </w:r>
+      <w:r>
+        <w:rPr>
+          <w:rStyle w:val="Textoennegrita"/>
+          <w:b w:val="0"/>
+          <w:bCs w:val="0"/>
+        </w:rPr>
+        <w:t>Penpot dado que es una herramienta colaborativa y open source muy fácil de usar</w:t>
+      </w:r>
+    </w:p>
+    <w:p>
+      <w:pPr>
+        <w:pStyle w:val="PSI-Normal"/>
+        <w:rPr>
+          <w:rStyle w:val="Textoennegrita"/>
+          <w:b w:val="0"/>
+          <w:bCs w:val="0"/>
+        </w:rPr>
+      </w:pPr>
+      <w:r>
+        <w:rPr>
+          <w:rStyle w:val="Textoennegrita"/>
+          <w:b w:val="0"/>
+          <w:bCs w:val="0"/>
+        </w:rPr>
+        <w:t xml:space="preserve">App.diagram.net (draw.io): Para el diseño de </w:t>
+      </w:r>
+      <w:r>
+        <w:rPr>
+          <w:rStyle w:val="Textoennegrita"/>
+          <w:b w:val="0"/>
+          <w:bCs w:val="0"/>
+        </w:rPr>
+        <w:t>flujogramas</w:t>
+      </w:r>
+      <w:bookmarkStart w:id="9" w:name="_GoBack"/>
       <w:bookmarkEnd w:id="9"/>
+      <w:r>
+        <w:rPr>
+          <w:rStyle w:val="Textoennegrita"/>
+          <w:b w:val="0"/>
+          <w:bCs w:val="0"/>
+        </w:rPr>
+        <w:t>.</w:t>
+      </w:r>
     </w:p>
     <w:p>
       <w:pPr>
         <w:pStyle w:val="PSI-Normal"/>
-      </w:pPr>
-      <w:r>
-        <w:t xml:space="preserve">Penpot: Para el diseño de las pantallas se utilizará </w:t>
-      </w:r>
-      <w:r>
+        <w:rPr>
+          <w:rStyle w:val="Textoennegrita"/>
+          <w:b w:val="0"/>
+          <w:bCs w:val="0"/>
+        </w:rPr>
+      </w:pPr>
+      <w:r>
+        <w:rPr>
+          <w:rStyle w:val="Textoennegrita"/>
+          <w:b w:val="0"/>
+          <w:bCs w:val="0"/>
+        </w:rPr>
+        <w:t>Visual Paradigm: Para el diseño de diagramas</w:t>
+      </w:r>
+      <w:r>
+        <w:rPr>
+          <w:rStyle w:val="Textoennegrita"/>
+          <w:b w:val="0"/>
+          <w:bCs w:val="0"/>
+        </w:rPr>
+        <w:t xml:space="preserve">, </w:t>
+      </w:r>
+      <w:r>
+        <w:rPr>
+          <w:rStyle w:val="Textoennegrita"/>
+          <w:b w:val="0"/>
+          <w:bCs w:val="0"/>
+        </w:rPr>
+        <w:t>gráficos</w:t>
+      </w:r>
+      <w:r>
+        <w:rPr>
+          <w:rStyle w:val="Textoennegrita"/>
+          <w:b w:val="0"/>
+          <w:bCs w:val="0"/>
+        </w:rPr>
+        <w:t xml:space="preserve"> y UML</w:t>
+      </w:r>
+      <w:r>
+        <w:rPr>
+          <w:rStyle w:val="Textoennegrita"/>
+          <w:b w:val="0"/>
+          <w:bCs w:val="0"/>
+        </w:rPr>
+        <w:t>.</w:t>
+      </w:r>
+    </w:p>
+    <w:p>
+      <w:pPr>
+        <w:pStyle w:val="PSI-Normal"/>
+        <w:rPr>
+          <w:rStyle w:val="Textoennegrita"/>
+          <w:b w:val="0"/>
+          <w:bCs w:val="0"/>
+        </w:rPr>
+      </w:pPr>
+      <w:r>
+        <w:rPr>
+          <w:rStyle w:val="Textoennegrita"/>
+          <w:b w:val="0"/>
+          <w:bCs w:val="0"/>
+        </w:rPr>
+        <w:t>Canva: Para el diseño de las presentaciones.</w:t>
+      </w:r>
+    </w:p>
+    <w:p>
+      <w:pPr>
+        <w:pStyle w:val="PSI-Normal"/>
         <w:rPr>
           <w:rStyle w:val="Textoennegrita"/>
           <w:b w:val="0"/>
         </w:rPr>
-        <w:t>Penpot dado que es una herramienta colaborativa y open source muy fácil de usar</w:t>
-      </w:r>
+      </w:pPr>
+    </w:p>
+    <w:p>
+      <w:pPr>
+        <w:pStyle w:val="PSI-Ttulo2"/>
+      </w:pPr>
+      <w:bookmarkStart w:id="10" w:name="_Toc177571121"/>
+      <w:r>
+        <w:t xml:space="preserve">Herramientas de </w:t>
+      </w:r>
+      <w:r>
+        <w:t>Documentación</w:t>
+      </w:r>
+      <w:bookmarkEnd w:id="10"/>
     </w:p>
     <w:p>
       <w:pPr>
@@ -2737,13 +2955,107 @@
     </w:p>
     <w:p>
       <w:pPr>
+        <w:pStyle w:val="PSI-Normal"/>
+        <w:rPr>
+          <w:rStyle w:val="Textoennegrita"/>
+          <w:b w:val="0"/>
+          <w:bCs w:val="0"/>
+        </w:rPr>
+      </w:pPr>
+      <w:r>
+        <w:t>Microsoft Word</w:t>
+      </w:r>
+      <w:r>
+        <w:t xml:space="preserve">: Para </w:t>
+      </w:r>
+      <w:r>
+        <w:t>la generación de documentos.</w:t>
+      </w:r>
+    </w:p>
+    <w:p>
+      <w:pPr>
+        <w:pStyle w:val="PSI-Normal"/>
+        <w:rPr>
+          <w:rStyle w:val="Textoennegrita"/>
+          <w:b w:val="0"/>
+          <w:bCs w:val="0"/>
+        </w:rPr>
+      </w:pPr>
+      <w:r>
+        <w:rPr>
+          <w:rStyle w:val="Textoennegrita"/>
+          <w:b w:val="0"/>
+          <w:bCs w:val="0"/>
+        </w:rPr>
+        <w:t>Microsoft Excel: Para la generación de Tablas y documentación en formato tablas</w:t>
+      </w:r>
+    </w:p>
+    <w:p>
+      <w:pPr>
+        <w:pStyle w:val="PSI-Normal"/>
+      </w:pPr>
+    </w:p>
+    <w:p>
+      <w:pPr>
         <w:pStyle w:val="PSI-Ttulo2"/>
-      </w:pPr>
-      <w:bookmarkStart w:id="10" w:name="_Toc177558748"/>
+        <w:rPr>
+          <w:rStyle w:val="Textoennegrita"/>
+          <w:b/>
+          <w:bCs/>
+        </w:rPr>
+      </w:pPr>
+      <w:bookmarkStart w:id="11" w:name="_Toc177571122"/>
+      <w:r>
+        <w:rPr>
+          <w:rStyle w:val="Textoennegrita"/>
+          <w:b/>
+          <w:bCs/>
+        </w:rPr>
+        <w:t xml:space="preserve">Herramientas de </w:t>
+      </w:r>
+      <w:r>
+        <w:rPr>
+          <w:rStyle w:val="Textoennegrita"/>
+          <w:b/>
+          <w:bCs/>
+        </w:rPr>
+        <w:t>Comunicación y Colaboración</w:t>
+      </w:r>
+      <w:bookmarkEnd w:id="11"/>
+    </w:p>
+    <w:p>
+      <w:pPr>
+        <w:pStyle w:val="PSI-Normal"/>
+      </w:pPr>
+      <w:r>
+        <w:rPr>
+          <w:rStyle w:val="Textoennegrita"/>
+          <w:b w:val="0"/>
+          <w:bCs w:val="0"/>
+        </w:rPr>
+        <w:t>Google Meet</w:t>
+      </w:r>
+      <w:r>
+        <w:t>: Se utilizará Google Meet como herramienta principal de comunicación interna, permitiendo la coordinación remota entre los miembros del equipo y facilitando reuniones de seguimiento y planificación</w:t>
+      </w:r>
+      <w:r>
+        <w:t>.</w:t>
+      </w:r>
+    </w:p>
+    <w:p>
+      <w:pPr>
+        <w:pStyle w:val="PSI-Normal"/>
+      </w:pPr>
+    </w:p>
+    <w:p>
+      <w:pPr>
+        <w:pStyle w:val="PSI-Ttulo2"/>
+      </w:pPr>
+      <w:bookmarkStart w:id="12" w:name="_Toc177571123"/>
       <w:r>
         <w:t>Despliegue y Entorno de Ejecución</w:t>
       </w:r>
-      <w:bookmarkEnd w:id="10"/>
+      <w:bookmarkEnd w:id="12"/>
     </w:p>
     <w:p>
       <w:pPr>
@@ -2771,11 +3083,11 @@
       <w:pPr>
         <w:pStyle w:val="PSI-Ttulo2"/>
       </w:pPr>
-      <w:bookmarkStart w:id="11" w:name="_Toc177558749"/>
+      <w:bookmarkStart w:id="13" w:name="_Toc177571124"/>
       <w:r>
         <w:t>IDEs</w:t>
       </w:r>
-      <w:bookmarkEnd w:id="11"/>
+      <w:bookmarkEnd w:id="13"/>
     </w:p>
     <w:p>
       <w:pPr>
@@ -2816,14 +3128,14 @@
           <w:rFonts w:eastAsia="Times New Roman"/>
         </w:rPr>
       </w:pPr>
-      <w:bookmarkStart w:id="12" w:name="_Toc177558750"/>
+      <w:bookmarkStart w:id="14" w:name="_Toc177571125"/>
       <w:r>
         <w:rPr>
           <w:rFonts w:eastAsia="Times New Roman"/>
         </w:rPr>
         <w:t>Entornos de Desarrollo, Prueba y Producción</w:t>
       </w:r>
-      <w:bookmarkEnd w:id="12"/>
+      <w:bookmarkEnd w:id="14"/>
     </w:p>
     <w:p>
       <w:pPr>
@@ -2844,14 +3156,14 @@
           <w:rFonts w:eastAsia="Times New Roman"/>
         </w:rPr>
       </w:pPr>
-      <w:bookmarkStart w:id="13" w:name="_Toc177558751"/>
+      <w:bookmarkStart w:id="15" w:name="_Toc177571126"/>
       <w:r>
         <w:rPr>
           <w:rFonts w:eastAsia="Times New Roman"/>
         </w:rPr>
         <w:t>Entorno de desarrollo</w:t>
       </w:r>
-      <w:bookmarkEnd w:id="13"/>
+      <w:bookmarkEnd w:id="15"/>
     </w:p>
     <w:p>
       <w:pPr>
@@ -2895,14 +3207,15 @@
           <w:rFonts w:eastAsia="Times New Roman"/>
         </w:rPr>
       </w:pPr>
-      <w:bookmarkStart w:id="14" w:name="_Toc177558752"/>
+      <w:bookmarkStart w:id="16" w:name="_Toc177571127"/>
       <w:r>
         <w:rPr>
           <w:rFonts w:eastAsia="Times New Roman"/>
         </w:rPr>
+        <w:lastRenderedPageBreak/>
         <w:t>Entornos de prueba</w:t>
       </w:r>
-      <w:bookmarkEnd w:id="14"/>
+      <w:bookmarkEnd w:id="16"/>
     </w:p>
     <w:p>
       <w:pPr>
@@ -2956,7 +3269,7 @@
           <w:rFonts w:eastAsia="Times New Roman"/>
         </w:rPr>
       </w:pPr>
-      <w:bookmarkStart w:id="15" w:name="_Toc177558753"/>
+      <w:bookmarkStart w:id="17" w:name="_Toc177571128"/>
       <w:r>
         <w:rPr>
           <w:rFonts w:eastAsia="Times New Roman"/>
@@ -2969,7 +3282,7 @@
         </w:rPr>
         <w:t>roducción</w:t>
       </w:r>
-      <w:bookmarkEnd w:id="15"/>
+      <w:bookmarkEnd w:id="17"/>
     </w:p>
     <w:p>
       <w:pPr>
@@ -2996,65 +3309,81 @@
     </w:p>
     <w:p>
       <w:pPr>
+        <w:pStyle w:val="PSI-Ttulo1"/>
+      </w:pPr>
+    </w:p>
+    <w:p>
+      <w:pPr>
+        <w:pStyle w:val="PSI-Ttulo1"/>
+      </w:pPr>
+      <w:bookmarkStart w:id="18" w:name="_Toc177571129"/>
+      <w:r>
+        <w:t>Framework de Acceso Personalizado: Innovación, Seguridad y Rendimiento a Medida</w:t>
+      </w:r>
+      <w:bookmarkEnd w:id="18"/>
+    </w:p>
+    <w:p>
+      <w:pPr>
+        <w:pStyle w:val="PSI-Ttulo1"/>
+      </w:pPr>
+    </w:p>
+    <w:p>
+      <w:pPr>
+        <w:pStyle w:val="PSI-Normal"/>
+      </w:pPr>
+      <w:r>
+        <w:t>En nuestra búsqueda constante por ofrecer la mejor experiencia posible a nuestros usuarios, hemos tomado la decisión estratégica de desarrollar y utilizar un framework de acceso propio en lugar de adoptar una solución preexistente. Entendemos que la confianza en la tecnología es crucial, y esta decisión está respaldada por una serie de beneficios que superan ampliamente las alternativas que nos fueron brindadas.</w:t>
+      </w:r>
+    </w:p>
+    <w:p>
+      <w:pPr>
+        <w:pStyle w:val="PSI-Normal"/>
+      </w:pPr>
+    </w:p>
+    <w:p>
+      <w:pPr>
+        <w:pStyle w:val="PSI-Normal"/>
+      </w:pPr>
+      <w:r>
+        <w:t>Nuestro framework está diseñado específicamente para adaptarse a las necesidades únicas de este proyecto, lo que nos permite implementar soluciones más rápidas, flexibles y personalizadas. A diferencia de los frameworks generales, que suelen ser desarrollados para cubrir un espectro amplio de escenarios, nuestro enfoque garantiza una mayor eficiencia al estar optimizado para nuestro propio ecosistema de desarrollo y operación.</w:t>
+      </w:r>
+    </w:p>
+    <w:p>
+      <w:pPr>
+        <w:pStyle w:val="PSI-Normal"/>
+      </w:pPr>
+    </w:p>
+    <w:p>
+      <w:pPr>
         <w:pStyle w:val="PSI-Ttulo2"/>
-        <w:rPr>
-          <w:rStyle w:val="Textoennegrita"/>
-          <w:b/>
-          <w:bCs/>
-        </w:rPr>
-      </w:pPr>
-      <w:bookmarkStart w:id="16" w:name="_Toc177558754"/>
-      <w:r>
-        <w:rPr>
-          <w:rStyle w:val="Textoennegrita"/>
-          <w:b/>
-          <w:bCs/>
-        </w:rPr>
-        <w:t>Comunicación y Colaboración</w:t>
-      </w:r>
-      <w:bookmarkEnd w:id="16"/>
+      </w:pPr>
+      <w:bookmarkStart w:id="19" w:name="_Toc177571130"/>
+      <w:r>
+        <w:t>Ventajas clave de nuestro framework personalizado</w:t>
+      </w:r>
+      <w:bookmarkEnd w:id="19"/>
     </w:p>
     <w:p>
       <w:pPr>
         <w:pStyle w:val="PSI-Normal"/>
       </w:pPr>
-      <w:r>
-        <w:rPr>
-          <w:rStyle w:val="Textoennegrita"/>
-          <w:b w:val="0"/>
-          <w:bCs w:val="0"/>
-        </w:rPr>
-        <w:t>Google Meet</w:t>
-      </w:r>
-      <w:r>
-        <w:t>: Se utilizará Google Meet como herramienta principal de comunicación interna, permitiendo la coordinación remota entre los miembros del equipo y facilitando reuniones de seguimiento y planificación</w:t>
-      </w:r>
-      <w:r>
-        <w:t>.</w:t>
-      </w:r>
-    </w:p>
-    <w:p>
-      <w:pPr>
-        <w:pStyle w:val="PSI-Ttulo1"/>
-      </w:pPr>
-      <w:bookmarkStart w:id="17" w:name="_Toc177558755"/>
-      <w:r>
-        <w:lastRenderedPageBreak/>
-        <w:t>Framework de Acceso Personalizado: Innovación, Seguridad y Rendimiento a Medida</w:t>
-      </w:r>
-      <w:bookmarkEnd w:id="17"/>
-    </w:p>
-    <w:p>
-      <w:pPr>
-        <w:pStyle w:val="PSI-Ttulo1"/>
-      </w:pPr>
+    </w:p>
+    <w:p>
+      <w:pPr>
+        <w:pStyle w:val="PSI-Ttulo3"/>
+      </w:pPr>
+      <w:bookmarkStart w:id="20" w:name="_Toc177571131"/>
+      <w:r>
+        <w:t>Seguridad Mejorada y Control Total</w:t>
+      </w:r>
+      <w:bookmarkEnd w:id="20"/>
     </w:p>
     <w:p>
       <w:pPr>
         <w:pStyle w:val="PSI-Normal"/>
       </w:pPr>
       <w:r>
-        <w:t>En nuestra búsqueda constante por ofrecer la mejor experiencia posible a nuestros usuarios, hemos tomado la decisión estratégica de desarrollar y utilizar un framework de acceso propio en lugar de adoptar una solución preexistente. Entendemos que la confianza en la tecnología es crucial, y esta decisión está respaldada por una serie de beneficios que superan ampliamente las alternativas que nos fueron brindadas.</w:t>
+        <w:t>Al desarrollar nuestro propio framework, tenemos el control absoluto sobre la arquitectura de seguridad, lo que nos permite aplicar las últimas y más robustas medidas de protección. Esto reduce vulnerabilidades externas y asegura que los datos críticos estén bajo un resguardo más estricto, siguiendo las mejores prácticas de la industria.</w:t>
       </w:r>
     </w:p>
     <w:p>
@@ -3064,10 +3393,20 @@
     </w:p>
     <w:p>
       <w:pPr>
+        <w:pStyle w:val="PSI-Ttulo3"/>
+      </w:pPr>
+      <w:bookmarkStart w:id="21" w:name="_Toc177571132"/>
+      <w:r>
+        <w:t>Flexibilidad y Escalabilidad</w:t>
+      </w:r>
+      <w:bookmarkEnd w:id="21"/>
+    </w:p>
+    <w:p>
+      <w:pPr>
         <w:pStyle w:val="PSI-Normal"/>
       </w:pPr>
       <w:r>
-        <w:t>Nuestro framework está diseñado específicamente para adaptarse a las necesidades únicas de este proyecto, lo que nos permite implementar soluciones más rápidas, flexibles y personalizadas. A diferencia de los frameworks generales, que suelen ser desarrollados para cubrir un espectro amplio de escenarios, nuestro enfoque garantiza una mayor eficiencia al estar optimizado para nuestro propio ecosistema de desarrollo y operación.</w:t>
+        <w:t>Nuestro framework es totalmente escalable, adaptándose a las demandas actuales y futuras del proyecto. A medida que evolucionan las necesidades, contamos con la agilidad para realizar ajustes y mejoras sin las limitaciones que a menudo presentan las soluciones de terceros. Esto asegura que tu sistema esté siempre a la vanguardia, sin depender de actualizaciones externas.</w:t>
       </w:r>
     </w:p>
     <w:p>
@@ -3077,35 +3416,43 @@
     </w:p>
     <w:p>
       <w:pPr>
-        <w:pStyle w:val="PSI-Ttulo2"/>
-      </w:pPr>
-      <w:bookmarkStart w:id="18" w:name="_Toc177558756"/>
-      <w:r>
-        <w:t>Ventajas clave de nuestro framework personalizado</w:t>
-      </w:r>
-      <w:bookmarkEnd w:id="18"/>
+        <w:pStyle w:val="PSI-Ttulo3"/>
+      </w:pPr>
+      <w:bookmarkStart w:id="22" w:name="_Toc177571133"/>
+      <w:r>
+        <w:t>Integración Perfecta con el Sistema</w:t>
+      </w:r>
+      <w:bookmarkEnd w:id="22"/>
     </w:p>
     <w:p>
       <w:pPr>
         <w:pStyle w:val="PSI-Normal"/>
       </w:pPr>
+      <w:r>
+        <w:t>Al haber sido desarrollado por nosotros, este framework está completamente alineado con el resto de la arquitectura del proyecto, lo que se traduce en una mayor cohesión e integración. Esto elimina los riesgos de incompatibilidad y las dificultades que podrían surgir al utilizar un framework externo que no esté ajustado al 100% con nuestras tecnologías.</w:t>
+      </w:r>
+    </w:p>
+    <w:p>
+      <w:pPr>
+        <w:pStyle w:val="PSI-Normal"/>
+      </w:pPr>
     </w:p>
     <w:p>
       <w:pPr>
         <w:pStyle w:val="PSI-Ttulo3"/>
       </w:pPr>
-      <w:bookmarkStart w:id="19" w:name="_Toc177558757"/>
-      <w:r>
-        <w:t>Seguridad Mejorada y Control Total</w:t>
-      </w:r>
-      <w:bookmarkEnd w:id="19"/>
+      <w:bookmarkStart w:id="23" w:name="_Toc177571134"/>
+      <w:r>
+        <w:t>Optimización para el Rendimiento</w:t>
+      </w:r>
+      <w:bookmarkEnd w:id="23"/>
     </w:p>
     <w:p>
       <w:pPr>
         <w:pStyle w:val="PSI-Normal"/>
       </w:pPr>
       <w:r>
-        <w:t>Al desarrollar nuestro propio framework, tenemos el control absoluto sobre la arquitectura de seguridad, lo que nos permite aplicar las últimas y más robustas medidas de protección. Esto reduce vulnerabilidades externas y asegura que los datos críticos estén bajo un resguardo más estricto, siguiendo las mejores prácticas de la industria.</w:t>
+        <w:t>Sabemos que el rendimiento es esencial. Nuestro framework está diseñado para maximizar la velocidad y minimizar la carga en los servidores, lo que garantiza una experiencia fluida y sin interrupciones para los usuarios finales. Cada línea de código ha sido escrita con este objetivo en mente, brindando una ventaja competitiva en términos de velocidad y estabilidad.</w:t>
       </w:r>
     </w:p>
     <w:p>
@@ -3117,80 +3464,11 @@
       <w:pPr>
         <w:pStyle w:val="PSI-Ttulo3"/>
       </w:pPr>
-      <w:bookmarkStart w:id="20" w:name="_Toc177558758"/>
-      <w:r>
-        <w:t>Flexibilidad y Escalabilidad</w:t>
-      </w:r>
-      <w:bookmarkEnd w:id="20"/>
-    </w:p>
-    <w:p>
-      <w:pPr>
-        <w:pStyle w:val="PSI-Normal"/>
-      </w:pPr>
-      <w:r>
-        <w:t>Nuestro framework es totalmente escalable, adaptándose a las demandas actuales y futuras del proyecto. A medida que evolucionan las necesidades, contamos con la agilidad para realizar ajustes y mejoras sin las limitaciones que a menudo presentan las soluciones de terceros. Esto asegura que tu sistema esté siempre a la vanguardia, sin depender de actualizaciones externas.</w:t>
-      </w:r>
-    </w:p>
-    <w:p>
-      <w:pPr>
-        <w:pStyle w:val="PSI-Normal"/>
-      </w:pPr>
-    </w:p>
-    <w:p>
-      <w:pPr>
-        <w:pStyle w:val="PSI-Ttulo3"/>
-      </w:pPr>
-      <w:bookmarkStart w:id="21" w:name="_Toc177558759"/>
-      <w:r>
-        <w:t>Integración Perfecta con el Sistema</w:t>
-      </w:r>
-      <w:bookmarkEnd w:id="21"/>
-    </w:p>
-    <w:p>
-      <w:pPr>
-        <w:pStyle w:val="PSI-Normal"/>
-      </w:pPr>
-      <w:r>
-        <w:t>Al haber sido desarrollado por nosotros, este framework está completamente alineado con el resto de la arquitectura del proyecto, lo que se traduce en una mayor cohesión e integración. Esto elimina los riesgos de incompatibilidad y las dificultades que podrían surgir al utilizar un framework externo que no esté ajustado al 100% con nuestras tecnologías.</w:t>
-      </w:r>
-    </w:p>
-    <w:p>
-      <w:pPr>
-        <w:pStyle w:val="PSI-Normal"/>
-      </w:pPr>
-    </w:p>
-    <w:p>
-      <w:pPr>
-        <w:pStyle w:val="PSI-Ttulo3"/>
-      </w:pPr>
-      <w:bookmarkStart w:id="22" w:name="_Toc177558760"/>
-      <w:r>
-        <w:t>Optimización para el Rendimiento</w:t>
-      </w:r>
-      <w:bookmarkEnd w:id="22"/>
-    </w:p>
-    <w:p>
-      <w:pPr>
-        <w:pStyle w:val="PSI-Normal"/>
-      </w:pPr>
-      <w:r>
-        <w:t>Sabemos que el rendimiento es esencial. Nuestro framework está diseñado para maximizar la velocidad y minimizar la carga en los servidores, lo que garantiza una experiencia fluida y sin interrupciones para los usuarios finales. Cada línea de código ha sido escrita con este objetivo en mente, brindando una ventaja competitiva en términos de velocidad y estabilidad.</w:t>
-      </w:r>
-    </w:p>
-    <w:p>
-      <w:pPr>
-        <w:pStyle w:val="PSI-Normal"/>
-      </w:pPr>
-    </w:p>
-    <w:p>
-      <w:pPr>
-        <w:pStyle w:val="PSI-Ttulo3"/>
-      </w:pPr>
-      <w:bookmarkStart w:id="23" w:name="_Toc177558761"/>
+      <w:bookmarkStart w:id="24" w:name="_Toc177571135"/>
       <w:r>
         <w:t>Soporte y Mantenimiento Directo</w:t>
       </w:r>
-      <w:bookmarkEnd w:id="23"/>
+      <w:bookmarkEnd w:id="24"/>
     </w:p>
     <w:p>
       <w:pPr>
@@ -3227,8 +3505,8 @@
 </file>
 
 <file path=word/endnotes.xml><?xml version="1.0" encoding="utf-8"?>
-<w:endnotes xmlns:ve="http://schemas.openxmlformats.org/markup-compatibility/2006" xmlns:o="urn:schemas-microsoft-com:office:office" xmlns:r="http://schemas.openxmlformats.org/officeDocument/2006/relationships" xmlns:m="http://schemas.openxmlformats.org/officeDocument/2006/math" xmlns:v="urn:schemas-microsoft-com:vml" xmlns:wp="http://schemas.openxmlformats.org/drawingml/2006/wordprocessingDrawing" xmlns:w10="urn:schemas-microsoft-com:office:word" xmlns:w="http://schemas.openxmlformats.org/wordprocessingml/2006/main" xmlns:wne="http://schemas.microsoft.com/office/word/2006/wordml">
-  <w:endnote w:type="separator" w:id="0">
+<w:endnotes xmlns:wpc="http://schemas.microsoft.com/office/word/2010/wordprocessingCanvas" xmlns:cx="http://schemas.microsoft.com/office/drawing/2014/chartex" xmlns:mc="http://schemas.openxmlformats.org/markup-compatibility/2006" xmlns:o="urn:schemas-microsoft-com:office:office" xmlns:r="http://schemas.openxmlformats.org/officeDocument/2006/relationships" xmlns:m="http://schemas.openxmlformats.org/officeDocument/2006/math" xmlns:v="urn:schemas-microsoft-com:vml" xmlns:wp14="http://schemas.microsoft.com/office/word/2010/wordprocessingDrawing" xmlns:wp="http://schemas.openxmlformats.org/drawingml/2006/wordprocessingDrawing" xmlns:w10="urn:schemas-microsoft-com:office:word" xmlns:w="http://schemas.openxmlformats.org/wordprocessingml/2006/main" xmlns:w14="http://schemas.microsoft.com/office/word/2010/wordml" xmlns:w15="http://schemas.microsoft.com/office/word/2012/wordml" xmlns:w16se="http://schemas.microsoft.com/office/word/2015/wordml/symex" xmlns:wpg="http://schemas.microsoft.com/office/word/2010/wordprocessingGroup" xmlns:wpi="http://schemas.microsoft.com/office/word/2010/wordprocessingInk" xmlns:wne="http://schemas.microsoft.com/office/word/2006/wordml" xmlns:wps="http://schemas.microsoft.com/office/word/2010/wordprocessingShape" mc:Ignorable="w14 w15 w16se wp14">
+  <w:endnote w:type="separator" w:id="-1">
     <w:p>
       <w:pPr>
         <w:spacing w:before="0" w:line="240" w:lineRule="auto"/>
@@ -3239,7 +3517,7 @@
     </w:p>
     <w:p/>
   </w:endnote>
-  <w:endnote w:type="continuationSeparator" w:id="1">
+  <w:endnote w:type="continuationSeparator" w:id="0">
     <w:p>
       <w:pPr>
         <w:spacing w:before="0" w:line="240" w:lineRule="auto"/>
@@ -3254,7 +3532,7 @@
 </file>
 
 <file path=word/footer1.xml><?xml version="1.0" encoding="utf-8"?>
-<w:ftr xmlns:ve="http://schemas.openxmlformats.org/markup-compatibility/2006" xmlns:o="urn:schemas-microsoft-com:office:office" xmlns:r="http://schemas.openxmlformats.org/officeDocument/2006/relationships" xmlns:m="http://schemas.openxmlformats.org/officeDocument/2006/math" xmlns:v="urn:schemas-microsoft-com:vml" xmlns:wp="http://schemas.openxmlformats.org/drawingml/2006/wordprocessingDrawing" xmlns:w10="urn:schemas-microsoft-com:office:word" xmlns:w="http://schemas.openxmlformats.org/wordprocessingml/2006/main" xmlns:wne="http://schemas.microsoft.com/office/word/2006/wordml">
+<w:ftr xmlns:wpc="http://schemas.microsoft.com/office/word/2010/wordprocessingCanvas" xmlns:cx="http://schemas.microsoft.com/office/drawing/2014/chartex" xmlns:mc="http://schemas.openxmlformats.org/markup-compatibility/2006" xmlns:o="urn:schemas-microsoft-com:office:office" xmlns:r="http://schemas.openxmlformats.org/officeDocument/2006/relationships" xmlns:m="http://schemas.openxmlformats.org/officeDocument/2006/math" xmlns:v="urn:schemas-microsoft-com:vml" xmlns:wp14="http://schemas.microsoft.com/office/word/2010/wordprocessingDrawing" xmlns:wp="http://schemas.openxmlformats.org/drawingml/2006/wordprocessingDrawing" xmlns:w10="urn:schemas-microsoft-com:office:word" xmlns:w="http://schemas.openxmlformats.org/wordprocessingml/2006/main" xmlns:w14="http://schemas.microsoft.com/office/word/2010/wordml" xmlns:w15="http://schemas.microsoft.com/office/word/2012/wordml" xmlns:w16se="http://schemas.microsoft.com/office/word/2015/wordml/symex" xmlns:wpg="http://schemas.microsoft.com/office/word/2010/wordprocessingGroup" xmlns:wpi="http://schemas.microsoft.com/office/word/2010/wordprocessingInk" xmlns:wne="http://schemas.microsoft.com/office/word/2006/wordml" xmlns:wps="http://schemas.microsoft.com/office/word/2010/wordprocessingShape" mc:Ignorable="w14 w15 w16se wp14">
   <w:p>
     <w:pPr>
       <w:tabs>
@@ -3268,6 +3546,7 @@
         <w:dataBinding w:prefixMappings="xmlns:ns0='http://schemas.openxmlformats.org/officeDocument/2006/extended-properties' " w:xpath="/ns0:Properties[1]/ns0:Company[1]" w:storeItemID="{6668398D-A668-4E3E-A5EB-62B293D839F1}"/>
         <w:text/>
       </w:sdtPr>
+      <w:sdtEndPr/>
       <w:sdtContent>
         <w:r>
           <w:t>OSLO</w:t>
@@ -3280,13 +3559,13 @@
         <w:lang w:val="en-US"/>
       </w:rPr>
       <w:pict>
-        <v:group id="Group 27" o:spid="_x0000_s4099" style="position:absolute;left:0;text-align:left;margin-left:0;margin-top:0;width:593.5pt;height:63.4pt;flip:y;z-index:251676672;mso-width-percent:1000;mso-height-percent:900;mso-position-horizontal:center;mso-position-horizontal-relative:page;mso-position-vertical:bottom;mso-position-vertical-relative:page;mso-width-percent:1000;mso-height-percent:900;mso-height-relative:bottom-margin-area" coordorigin="8,9" coordsize="15823,1439" o:gfxdata="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" o:allowincell="f">
+        <v:group id="Group 27" o:spid="_x0000_s2051" style="position:absolute;left:0;text-align:left;margin-left:0;margin-top:0;width:593.5pt;height:63.4pt;flip:y;z-index:251676672;mso-width-percent:1000;mso-height-percent:900;mso-position-horizontal:center;mso-position-horizontal-relative:page;mso-position-vertical:bottom;mso-position-vertical-relative:page;mso-width-percent:1000;mso-height-percent:900;mso-height-relative:bottom-margin-area" coordorigin="8,9" coordsize="15823,1439" o:gfxdata="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" o:allowincell="f">
           <v:shapetype id="_x0000_t32" coordsize="21600,21600" o:spt="32" o:oned="t" path="m,l21600,21600e" filled="f">
             <v:path arrowok="t" fillok="f" o:connecttype="none"/>
             <o:lock v:ext="edit" shapetype="t"/>
           </v:shapetype>
-          <v:shape id="AutoShape 28" o:spid="_x0000_s4101" type="#_x0000_t32" style="position:absolute;left:9;top:1431;width:15822;height:0;visibility:visible" o:connectortype="straight" o:gfxdata="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" strokecolor="black [3213]"/>
-          <v:rect id="Rectangle 29" o:spid="_x0000_s4100" style="position:absolute;left:8;top:9;width:4031;height:1439;visibility:visible" o:gfxdata="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" filled="f" stroked="f"/>
+          <v:shape id="AutoShape 28" o:spid="_x0000_s2053" type="#_x0000_t32" style="position:absolute;left:9;top:1431;width:15822;height:0;visibility:visible" o:connectortype="straight" o:gfxdata="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" strokecolor="black [3213]"/>
+          <v:rect id="Rectangle 29" o:spid="_x0000_s2052" style="position:absolute;left:8;top:9;width:4031;height:1439;visibility:visible" o:gfxdata="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" filled="f" stroked="f"/>
           <w10:wrap anchorx="page" anchory="page"/>
         </v:group>
       </w:pict>
@@ -3297,7 +3576,7 @@
         <w:lang w:val="en-US"/>
       </w:rPr>
       <w:pict>
-        <v:rect id="Rectangle 26" o:spid="_x0000_s4098" style="position:absolute;left:0;text-align:left;margin-left:0;margin-top:0;width:7.15pt;height:62.45pt;z-index:251675648;visibility:visible;mso-height-percent:900;mso-position-horizontal:center;mso-position-horizontal-relative:left-margin-area;mso-position-vertical:bottom;mso-position-vertical-relative:page;mso-height-percent:900;mso-height-relative:bottom-margin-area" o:gfxdata="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" fillcolor="#e36c0a [2409]" strokecolor="#fabf8f [1945]">
+        <v:rect id="Rectangle 26" o:spid="_x0000_s2050" style="position:absolute;left:0;text-align:left;margin-left:0;margin-top:0;width:7.15pt;height:62.45pt;z-index:251675648;visibility:visible;mso-height-percent:900;mso-position-horizontal:center;mso-position-horizontal-relative:left-margin-area;mso-position-vertical:bottom;mso-position-vertical-relative:page;mso-height-percent:900;mso-height-relative:bottom-margin-area" o:gfxdata="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" fillcolor="#e36c0a [2409]" strokecolor="#fabf8f [1945]">
           <w10:wrap anchorx="margin" anchory="page"/>
         </v:rect>
       </w:pict>
@@ -3310,6 +3589,7 @@
           <w:docPartUnique/>
         </w:docPartObj>
       </w:sdtPr>
+      <w:sdtEndPr/>
       <w:sdtContent>
         <w:r>
           <w:tab/>
@@ -3405,7 +3685,7 @@
         <w:lang w:val="en-US"/>
       </w:rPr>
       <w:pict>
-        <v:rect id="Rectangle 11" o:spid="_x0000_s4097" style="position:absolute;left:0;text-align:left;margin-left:0;margin-top:0;width:7.15pt;height:62.45pt;z-index:251670528;visibility:visible;mso-height-percent:900;mso-position-horizontal:center;mso-position-horizontal-relative:right-margin-area;mso-position-vertical:bottom;mso-position-vertical-relative:page;mso-height-percent:900;mso-height-relative:bottom-margin-area" o:gfxdata="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" fillcolor="#e36c0a [2409]" strokecolor="#fabf8f [1945]">
+        <v:rect id="Rectangle 11" o:spid="_x0000_s2049" style="position:absolute;left:0;text-align:left;margin-left:0;margin-top:0;width:7.15pt;height:62.45pt;z-index:251670528;visibility:visible;mso-height-percent:900;mso-position-horizontal:center;mso-position-horizontal-relative:right-margin-area;mso-position-vertical:bottom;mso-position-vertical-relative:page;mso-height-percent:900;mso-height-relative:bottom-margin-area" o:gfxdata="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" fillcolor="#e36c0a [2409]" strokecolor="#fabf8f [1945]">
           <w10:wrap anchorx="margin" anchory="page"/>
         </v:rect>
       </w:pict>
@@ -3424,8 +3704,8 @@
 </file>
 
 <file path=word/footnotes.xml><?xml version="1.0" encoding="utf-8"?>
-<w:footnotes xmlns:ve="http://schemas.openxmlformats.org/markup-compatibility/2006" xmlns:o="urn:schemas-microsoft-com:office:office" xmlns:r="http://schemas.openxmlformats.org/officeDocument/2006/relationships" xmlns:m="http://schemas.openxmlformats.org/officeDocument/2006/math" xmlns:v="urn:schemas-microsoft-com:vml" xmlns:wp="http://schemas.openxmlformats.org/drawingml/2006/wordprocessingDrawing" xmlns:w10="urn:schemas-microsoft-com:office:word" xmlns:w="http://schemas.openxmlformats.org/wordprocessingml/2006/main" xmlns:wne="http://schemas.microsoft.com/office/word/2006/wordml">
-  <w:footnote w:type="separator" w:id="0">
+<w:footnotes xmlns:wpc="http://schemas.microsoft.com/office/word/2010/wordprocessingCanvas" xmlns:cx="http://schemas.microsoft.com/office/drawing/2014/chartex" xmlns:mc="http://schemas.openxmlformats.org/markup-compatibility/2006" xmlns:o="urn:schemas-microsoft-com:office:office" xmlns:r="http://schemas.openxmlformats.org/officeDocument/2006/relationships" xmlns:m="http://schemas.openxmlformats.org/officeDocument/2006/math" xmlns:v="urn:schemas-microsoft-com:vml" xmlns:wp14="http://schemas.microsoft.com/office/word/2010/wordprocessingDrawing" xmlns:wp="http://schemas.openxmlformats.org/drawingml/2006/wordprocessingDrawing" xmlns:w10="urn:schemas-microsoft-com:office:word" xmlns:w="http://schemas.openxmlformats.org/wordprocessingml/2006/main" xmlns:w14="http://schemas.microsoft.com/office/word/2010/wordml" xmlns:w15="http://schemas.microsoft.com/office/word/2012/wordml" xmlns:w16se="http://schemas.microsoft.com/office/word/2015/wordml/symex" xmlns:wpg="http://schemas.microsoft.com/office/word/2010/wordprocessingGroup" xmlns:wpi="http://schemas.microsoft.com/office/word/2010/wordprocessingInk" xmlns:wne="http://schemas.microsoft.com/office/word/2006/wordml" xmlns:wps="http://schemas.microsoft.com/office/word/2010/wordprocessingShape" mc:Ignorable="w14 w15 w16se wp14">
+  <w:footnote w:type="separator" w:id="-1">
     <w:p>
       <w:pPr>
         <w:spacing w:before="0" w:line="240" w:lineRule="auto"/>
@@ -3436,7 +3716,7 @@
     </w:p>
     <w:p/>
   </w:footnote>
-  <w:footnote w:type="continuationSeparator" w:id="1">
+  <w:footnote w:type="continuationSeparator" w:id="0">
     <w:p>
       <w:pPr>
         <w:spacing w:before="0" w:line="240" w:lineRule="auto"/>
@@ -3451,7 +3731,7 @@
 </file>
 
 <file path=word/header1.xml><?xml version="1.0" encoding="utf-8"?>
-<w:hdr xmlns:ve="http://schemas.openxmlformats.org/markup-compatibility/2006" xmlns:o="urn:schemas-microsoft-com:office:office" xmlns:r="http://schemas.openxmlformats.org/officeDocument/2006/relationships" xmlns:m="http://schemas.openxmlformats.org/officeDocument/2006/math" xmlns:v="urn:schemas-microsoft-com:vml" xmlns:wp="http://schemas.openxmlformats.org/drawingml/2006/wordprocessingDrawing" xmlns:w10="urn:schemas-microsoft-com:office:word" xmlns:w="http://schemas.openxmlformats.org/wordprocessingml/2006/main" xmlns:wne="http://schemas.microsoft.com/office/word/2006/wordml">
+<w:hdr xmlns:wpc="http://schemas.microsoft.com/office/word/2010/wordprocessingCanvas" xmlns:cx="http://schemas.microsoft.com/office/drawing/2014/chartex" xmlns:mc="http://schemas.openxmlformats.org/markup-compatibility/2006" xmlns:o="urn:schemas-microsoft-com:office:office" xmlns:r="http://schemas.openxmlformats.org/officeDocument/2006/relationships" xmlns:m="http://schemas.openxmlformats.org/officeDocument/2006/math" xmlns:v="urn:schemas-microsoft-com:vml" xmlns:wp14="http://schemas.microsoft.com/office/word/2010/wordprocessingDrawing" xmlns:wp="http://schemas.openxmlformats.org/drawingml/2006/wordprocessingDrawing" xmlns:w10="urn:schemas-microsoft-com:office:word" xmlns:w="http://schemas.openxmlformats.org/wordprocessingml/2006/main" xmlns:w14="http://schemas.microsoft.com/office/word/2010/wordml" xmlns:w15="http://schemas.microsoft.com/office/word/2012/wordml" xmlns:w16se="http://schemas.microsoft.com/office/word/2015/wordml/symex" xmlns:wpg="http://schemas.microsoft.com/office/word/2010/wordprocessingGroup" xmlns:wpi="http://schemas.microsoft.com/office/word/2010/wordprocessingInk" xmlns:wne="http://schemas.microsoft.com/office/word/2006/wordml" xmlns:wps="http://schemas.microsoft.com/office/word/2010/wordprocessingShape" mc:Ignorable="w14 w15 w16se wp14">
   <w:sdt>
     <w:sdtPr>
       <w:rPr>
@@ -3462,6 +3742,7 @@
       <w:dataBinding w:prefixMappings="xmlns:ns0='http://schemas.openxmlformats.org/package/2006/metadata/core-properties' xmlns:ns1='http://purl.org/dc/elements/1.1/'" w:xpath="/ns0:coreProperties[1]/ns1:title[1]" w:storeItemID="{6C3C8BC8-F283-45AE-878A-BAB7291924A1}"/>
       <w:text/>
     </w:sdtPr>
+    <w:sdtEndPr/>
     <w:sdtContent>
       <w:p>
         <w:pPr>
@@ -3502,13 +3783,13 @@
         <w:lang w:val="en-US"/>
       </w:rPr>
       <w:pict>
-        <v:group id="Group 35" o:spid="_x0000_s4104" style="position:absolute;margin-left:0;margin-top:0;width:593.5pt;height:72.75pt;z-index:251679744;mso-width-percent:1000;mso-position-horizontal:left;mso-position-horizontal-relative:page;mso-position-vertical:top;mso-position-vertical-relative:page;mso-width-percent:1000;mso-height-relative:top-margin-area" coordorigin="8,9" coordsize="15823,1439" o:gfxdata="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">
+        <v:group id="Group 35" o:spid="_x0000_s2056" style="position:absolute;margin-left:0;margin-top:0;width:593.5pt;height:72.75pt;z-index:251679744;mso-width-percent:1000;mso-position-horizontal:left;mso-position-horizontal-relative:page;mso-position-vertical:top;mso-position-vertical-relative:page;mso-width-percent:1000;mso-height-relative:top-margin-area" coordorigin="8,9" coordsize="15823,1439" o:gfxdata="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">
           <v:shapetype id="_x0000_t32" coordsize="21600,21600" o:spt="32" o:oned="t" path="m,l21600,21600e" filled="f">
             <v:path arrowok="t" fillok="f" o:connecttype="none"/>
             <o:lock v:ext="edit" shapetype="t"/>
           </v:shapetype>
-          <v:shape id="AutoShape 36" o:spid="_x0000_s4106" type="#_x0000_t32" style="position:absolute;left:9;top:1431;width:15822;height:0;visibility:visible" o:connectortype="straight" o:gfxdata="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" strokecolor="black [3213]"/>
-          <v:rect id="Rectangle 37" o:spid="_x0000_s4105" style="position:absolute;left:8;top:9;width:4031;height:1439;visibility:visible" o:gfxdata="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" filled="f" stroked="f"/>
+          <v:shape id="AutoShape 36" o:spid="_x0000_s2058" type="#_x0000_t32" style="position:absolute;left:9;top:1431;width:15822;height:0;visibility:visible" o:connectortype="straight" o:gfxdata="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" strokecolor="black [3213]"/>
+          <v:rect id="Rectangle 37" o:spid="_x0000_s2057" style="position:absolute;left:8;top:9;width:4031;height:1439;visibility:visible" o:gfxdata="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" filled="f" stroked="f"/>
           <w10:wrap anchorx="page" anchory="page"/>
         </v:group>
       </w:pict>
@@ -3518,7 +3799,7 @@
         <w:rFonts w:asciiTheme="majorHAnsi" w:eastAsiaTheme="majorEastAsia" w:hAnsiTheme="majorHAnsi" w:cstheme="majorBidi"/>
         <w:noProof/>
         <w:szCs w:val="36"/>
-        <w:lang w:eastAsia="es-ES"/>
+        <w:lang w:val="en-US"/>
       </w:rPr>
       <w:drawing>
         <wp:anchor distT="0" distB="0" distL="114300" distR="114300" simplePos="0" relativeHeight="251681792" behindDoc="0" locked="0" layoutInCell="1" allowOverlap="1">
@@ -3555,7 +3836,7 @@
                   <a:blip r:embed="rId1">
                     <a:extLst>
                       <a:ext uri="{28A0092B-C50C-407E-A947-70E740481C1C}">
-                        <a14:useLocalDpi xmlns:a14="http://schemas.microsoft.com/office/drawing/2010/main" xmlns:wps="http://schemas.microsoft.com/office/word/2010/wordprocessingShape" xmlns:wpi="http://schemas.microsoft.com/office/word/2010/wordprocessingInk" xmlns:wpg="http://schemas.microsoft.com/office/word/2010/wordprocessingGroup" xmlns:w16se="http://schemas.microsoft.com/office/word/2015/wordml/symex" xmlns:w15="http://schemas.microsoft.com/office/word/2012/wordml" xmlns:w14="http://schemas.microsoft.com/office/word/2010/wordml" xmlns:w="http://schemas.openxmlformats.org/wordprocessingml/2006/main" xmlns:w10="urn:schemas-microsoft-com:office:word" xmlns:wp14="http://schemas.microsoft.com/office/word/2010/wordprocessingDrawing" xmlns:v="urn:schemas-microsoft-com:vml" xmlns:o="urn:schemas-microsoft-com:office:office" xmlns:mc="http://schemas.openxmlformats.org/markup-compatibility/2006" xmlns:cx="http://schemas.microsoft.com/office/drawing/2014/chartex" xmlns:wpc="http://schemas.microsoft.com/office/word/2010/wordprocessingCanvas" xmlns="" val="0"/>
+                        <a14:useLocalDpi xmlns:a14="http://schemas.microsoft.com/office/drawing/2010/main" val="0"/>
                       </a:ext>
                     </a:extLst>
                   </a:blip>
@@ -3583,7 +3864,7 @@
         <w:rFonts w:asciiTheme="majorHAnsi" w:eastAsiaTheme="majorEastAsia" w:hAnsiTheme="majorHAnsi" w:cstheme="majorBidi"/>
         <w:noProof/>
         <w:szCs w:val="36"/>
-        <w:lang w:eastAsia="es-ES"/>
+        <w:lang w:val="en-US"/>
       </w:rPr>
       <w:drawing>
         <wp:anchor distT="0" distB="0" distL="114300" distR="114300" simplePos="0" relativeHeight="251659264" behindDoc="0" locked="0" layoutInCell="1" allowOverlap="1">
@@ -3637,7 +3918,7 @@
         <w:lang w:val="en-US"/>
       </w:rPr>
       <w:pict>
-        <v:rect id="Rectangle 41" o:spid="_x0000_s4103" style="position:absolute;margin-left:38.9pt;margin-top:0;width:7.15pt;height:62.15pt;z-index:251680768;visibility:visible;mso-height-percent:900;mso-position-horizontal-relative:left-margin-area;mso-position-vertical-relative:page;mso-height-percent:900;mso-height-relative:bottom-margin-area" o:gfxdata="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" fillcolor="#e36c0a [2409]" strokecolor="#fabf8f [1945]">
+        <v:rect id="Rectangle 41" o:spid="_x0000_s2055" style="position:absolute;margin-left:38.9pt;margin-top:0;width:7.15pt;height:62.15pt;z-index:251680768;visibility:visible;mso-height-percent:900;mso-position-horizontal-relative:left-margin-area;mso-position-vertical-relative:page;mso-height-percent:900;mso-height-relative:bottom-margin-area" o:gfxdata="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" fillcolor="#e36c0a [2409]" strokecolor="#fabf8f [1945]">
           <w10:wrap anchorx="margin" anchory="page"/>
         </v:rect>
       </w:pict>
@@ -3650,7 +3931,7 @@
         <w:lang w:val="en-US"/>
       </w:rPr>
       <w:pict>
-        <v:rect id="Rectangle 34" o:spid="_x0000_s4102" style="position:absolute;margin-left:549.2pt;margin-top:0;width:7.15pt;height:62.2pt;z-index:251678720;visibility:visible;mso-height-percent:900;mso-position-horizontal-relative:left-margin-area;mso-position-vertical-relative:page;mso-height-percent:900;mso-height-relative:bottom-margin-area" o:gfxdata="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" fillcolor="#e36c0a [2409]" strokecolor="#fabf8f [1945]">
+        <v:rect id="Rectangle 34" o:spid="_x0000_s2054" style="position:absolute;margin-left:549.2pt;margin-top:0;width:7.15pt;height:62.2pt;z-index:251678720;visibility:visible;mso-height-percent:900;mso-position-horizontal-relative:left-margin-area;mso-position-vertical-relative:page;mso-height-percent:900;mso-height-relative:bottom-margin-area" o:gfxdata="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" fillcolor="#e36c0a [2409]" strokecolor="#fabf8f [1945]">
           <w10:wrap anchorx="margin" anchory="page"/>
         </v:rect>
       </w:pict>
@@ -3666,6 +3947,7 @@
         <w:dataBinding w:prefixMappings="xmlns:ns0='http://schemas.openxmlformats.org/package/2006/metadata/core-properties' xmlns:ns1='http://purl.org/dc/elements/1.1/'" w:xpath="/ns0:coreProperties[1]/ns1:subject[1]" w:storeItemID="{6C3C8BC8-F283-45AE-878A-BAB7291924A1}"/>
         <w:text/>
       </w:sdtPr>
+      <w:sdtEndPr/>
       <w:sdtContent>
         <w:r>
           <w:rPr>
@@ -3688,8 +3970,8 @@
 </file>
 
 <file path=word/numbering.xml><?xml version="1.0" encoding="utf-8"?>
-<w:numbering xmlns:ve="http://schemas.openxmlformats.org/markup-compatibility/2006" xmlns:o="urn:schemas-microsoft-com:office:office" xmlns:r="http://schemas.openxmlformats.org/officeDocument/2006/relationships" xmlns:m="http://schemas.openxmlformats.org/officeDocument/2006/math" xmlns:v="urn:schemas-microsoft-com:vml" xmlns:wp="http://schemas.openxmlformats.org/drawingml/2006/wordprocessingDrawing" xmlns:w10="urn:schemas-microsoft-com:office:word" xmlns:w="http://schemas.openxmlformats.org/wordprocessingml/2006/main" xmlns:wne="http://schemas.microsoft.com/office/word/2006/wordml">
-  <w:abstractNum w:abstractNumId="0">
+<w:numbering xmlns:wpc="http://schemas.microsoft.com/office/word/2010/wordprocessingCanvas" xmlns:cx="http://schemas.microsoft.com/office/drawing/2014/chartex" xmlns:mc="http://schemas.openxmlformats.org/markup-compatibility/2006" xmlns:o="urn:schemas-microsoft-com:office:office" xmlns:r="http://schemas.openxmlformats.org/officeDocument/2006/relationships" xmlns:m="http://schemas.openxmlformats.org/officeDocument/2006/math" xmlns:v="urn:schemas-microsoft-com:vml" xmlns:wp14="http://schemas.microsoft.com/office/word/2010/wordprocessingDrawing" xmlns:wp="http://schemas.openxmlformats.org/drawingml/2006/wordprocessingDrawing" xmlns:w10="urn:schemas-microsoft-com:office:word" xmlns:w="http://schemas.openxmlformats.org/wordprocessingml/2006/main" xmlns:w14="http://schemas.microsoft.com/office/word/2010/wordml" xmlns:w15="http://schemas.microsoft.com/office/word/2012/wordml" xmlns:w16se="http://schemas.microsoft.com/office/word/2015/wordml/symex" xmlns:wpg="http://schemas.microsoft.com/office/word/2010/wordprocessingGroup" xmlns:wpi="http://schemas.microsoft.com/office/word/2010/wordprocessingInk" xmlns:wne="http://schemas.microsoft.com/office/word/2006/wordml" xmlns:wps="http://schemas.microsoft.com/office/word/2010/wordprocessingShape" mc:Ignorable="w14 w15 w16se wp14">
+  <w:abstractNum w:abstractNumId="0" w15:restartNumberingAfterBreak="0">
     <w:nsid w:val="00000003"/>
     <w:multiLevelType w:val="multilevel"/>
     <w:tmpl w:val="00000003"/>
@@ -3847,7 +4129,7 @@
       </w:rPr>
     </w:lvl>
   </w:abstractNum>
-  <w:abstractNum w:abstractNumId="1">
+  <w:abstractNum w:abstractNumId="1" w15:restartNumberingAfterBreak="0">
     <w:nsid w:val="00000004"/>
     <w:multiLevelType w:val="multilevel"/>
     <w:tmpl w:val="796A7516"/>
@@ -4005,7 +4287,7 @@
       </w:rPr>
     </w:lvl>
   </w:abstractNum>
-  <w:abstractNum w:abstractNumId="2">
+  <w:abstractNum w:abstractNumId="2" w15:restartNumberingAfterBreak="0">
     <w:nsid w:val="00000005"/>
     <w:multiLevelType w:val="multilevel"/>
     <w:tmpl w:val="00000005"/>
@@ -4163,7 +4445,7 @@
       </w:rPr>
     </w:lvl>
   </w:abstractNum>
-  <w:abstractNum w:abstractNumId="3">
+  <w:abstractNum w:abstractNumId="3" w15:restartNumberingAfterBreak="0">
     <w:nsid w:val="00000006"/>
     <w:multiLevelType w:val="multilevel"/>
     <w:tmpl w:val="00000006"/>
@@ -4321,7 +4603,7 @@
       </w:rPr>
     </w:lvl>
   </w:abstractNum>
-  <w:abstractNum w:abstractNumId="4">
+  <w:abstractNum w:abstractNumId="4" w15:restartNumberingAfterBreak="0">
     <w:nsid w:val="035E6406"/>
     <w:multiLevelType w:val="hybridMultilevel"/>
     <w:tmpl w:val="5226EBEE"/>
@@ -4410,7 +4692,7 @@
       </w:pPr>
     </w:lvl>
   </w:abstractNum>
-  <w:abstractNum w:abstractNumId="5">
+  <w:abstractNum w:abstractNumId="5" w15:restartNumberingAfterBreak="0">
     <w:nsid w:val="103B5314"/>
     <w:multiLevelType w:val="hybridMultilevel"/>
     <w:tmpl w:val="C96A901A"/>
@@ -4496,7 +4778,7 @@
       </w:pPr>
     </w:lvl>
   </w:abstractNum>
-  <w:abstractNum w:abstractNumId="6">
+  <w:abstractNum w:abstractNumId="6" w15:restartNumberingAfterBreak="0">
     <w:nsid w:val="11EC450D"/>
     <w:multiLevelType w:val="hybridMultilevel"/>
     <w:tmpl w:val="8D1847A2"/>
@@ -4609,7 +4891,7 @@
       </w:rPr>
     </w:lvl>
   </w:abstractNum>
-  <w:abstractNum w:abstractNumId="7">
+  <w:abstractNum w:abstractNumId="7" w15:restartNumberingAfterBreak="0">
     <w:nsid w:val="15E773F5"/>
     <w:multiLevelType w:val="multilevel"/>
     <w:tmpl w:val="B70489EE"/>
@@ -4758,7 +5040,7 @@
       </w:rPr>
     </w:lvl>
   </w:abstractNum>
-  <w:abstractNum w:abstractNumId="8">
+  <w:abstractNum w:abstractNumId="8" w15:restartNumberingAfterBreak="0">
     <w:nsid w:val="255F5799"/>
     <w:multiLevelType w:val="hybridMultilevel"/>
     <w:tmpl w:val="B8F40458"/>
@@ -4844,7 +5126,7 @@
       </w:pPr>
     </w:lvl>
   </w:abstractNum>
-  <w:abstractNum w:abstractNumId="9">
+  <w:abstractNum w:abstractNumId="9" w15:restartNumberingAfterBreak="0">
     <w:nsid w:val="380F608E"/>
     <w:multiLevelType w:val="multilevel"/>
     <w:tmpl w:val="FF48310C"/>
@@ -4993,7 +5275,7 @@
       </w:rPr>
     </w:lvl>
   </w:abstractNum>
-  <w:abstractNum w:abstractNumId="10">
+  <w:abstractNum w:abstractNumId="10" w15:restartNumberingAfterBreak="0">
     <w:nsid w:val="38246C67"/>
     <w:multiLevelType w:val="multilevel"/>
     <w:tmpl w:val="05FA858A"/>
@@ -5142,7 +5424,7 @@
       </w:rPr>
     </w:lvl>
   </w:abstractNum>
-  <w:abstractNum w:abstractNumId="11">
+  <w:abstractNum w:abstractNumId="11" w15:restartNumberingAfterBreak="0">
     <w:nsid w:val="487036EC"/>
     <w:multiLevelType w:val="hybridMultilevel"/>
     <w:tmpl w:val="BDFE724A"/>
@@ -5228,7 +5510,7 @@
       </w:pPr>
     </w:lvl>
   </w:abstractNum>
-  <w:abstractNum w:abstractNumId="12">
+  <w:abstractNum w:abstractNumId="12" w15:restartNumberingAfterBreak="0">
     <w:nsid w:val="4C273435"/>
     <w:multiLevelType w:val="multilevel"/>
     <w:tmpl w:val="30A468B0"/>
@@ -5377,7 +5659,7 @@
       </w:rPr>
     </w:lvl>
   </w:abstractNum>
-  <w:abstractNum w:abstractNumId="13">
+  <w:abstractNum w:abstractNumId="13" w15:restartNumberingAfterBreak="0">
     <w:nsid w:val="52D90BB8"/>
     <w:multiLevelType w:val="hybridMultilevel"/>
     <w:tmpl w:val="1D2461DE"/>
@@ -5491,7 +5773,7 @@
       </w:rPr>
     </w:lvl>
   </w:abstractNum>
-  <w:abstractNum w:abstractNumId="14">
+  <w:abstractNum w:abstractNumId="14" w15:restartNumberingAfterBreak="0">
     <w:nsid w:val="708E589C"/>
     <w:multiLevelType w:val="multilevel"/>
     <w:tmpl w:val="381042DE"/>
@@ -5631,7 +5913,7 @@
       </w:rPr>
     </w:lvl>
   </w:abstractNum>
-  <w:abstractNum w:abstractNumId="15">
+  <w:abstractNum w:abstractNumId="15" w15:restartNumberingAfterBreak="0">
     <w:nsid w:val="7BF7143E"/>
     <w:multiLevelType w:val="hybridMultilevel"/>
     <w:tmpl w:val="97AC165A"/>
@@ -5744,7 +6026,7 @@
       </w:rPr>
     </w:lvl>
   </w:abstractNum>
-  <w:abstractNum w:abstractNumId="16">
+  <w:abstractNum w:abstractNumId="16" w15:restartNumberingAfterBreak="0">
     <w:nsid w:val="7DD64906"/>
     <w:multiLevelType w:val="hybridMultilevel"/>
     <w:tmpl w:val="795E7434"/>
@@ -5925,7 +6207,7 @@
 </file>
 
 <file path=word/styles.xml><?xml version="1.0" encoding="utf-8"?>
-<w:styles xmlns:r="http://schemas.openxmlformats.org/officeDocument/2006/relationships" xmlns:w="http://schemas.openxmlformats.org/wordprocessingml/2006/main">
+<w:styles xmlns:mc="http://schemas.openxmlformats.org/markup-compatibility/2006" xmlns:r="http://schemas.openxmlformats.org/officeDocument/2006/relationships" xmlns:w="http://schemas.openxmlformats.org/wordprocessingml/2006/main" xmlns:w14="http://schemas.microsoft.com/office/word/2010/wordml" xmlns:w15="http://schemas.microsoft.com/office/word/2012/wordml" xmlns:w16se="http://schemas.microsoft.com/office/word/2015/wordml/symex" mc:Ignorable="w14 w15 w16se">
   <w:docDefaults>
     <w:rPrDefault>
       <w:rPr>
@@ -5942,146 +6224,378 @@
       </w:pPr>
     </w:pPrDefault>
   </w:docDefaults>
-  <w:latentStyles w:defLockedState="0" w:defUIPriority="99" w:defSemiHidden="1" w:defUnhideWhenUsed="1" w:defQFormat="0" w:count="267">
-    <w:lsdException w:name="Normal" w:semiHidden="0" w:uiPriority="0" w:unhideWhenUsed="0" w:qFormat="1"/>
-    <w:lsdException w:name="heading 1" w:semiHidden="0" w:uiPriority="0" w:unhideWhenUsed="0" w:qFormat="1"/>
-    <w:lsdException w:name="heading 2" w:uiPriority="0" w:qFormat="1"/>
-    <w:lsdException w:name="heading 3" w:uiPriority="9" w:qFormat="1"/>
-    <w:lsdException w:name="heading 4" w:uiPriority="9" w:qFormat="1"/>
-    <w:lsdException w:name="heading 5" w:uiPriority="9" w:qFormat="1"/>
-    <w:lsdException w:name="heading 6" w:uiPriority="9" w:qFormat="1"/>
-    <w:lsdException w:name="heading 7" w:uiPriority="9" w:qFormat="1"/>
-    <w:lsdException w:name="heading 8" w:uiPriority="9" w:qFormat="1"/>
-    <w:lsdException w:name="heading 9" w:uiPriority="9" w:qFormat="1"/>
-    <w:lsdException w:name="toc 1" w:uiPriority="39" w:qFormat="1"/>
-    <w:lsdException w:name="toc 2" w:uiPriority="39" w:qFormat="1"/>
-    <w:lsdException w:name="toc 3" w:uiPriority="39" w:qFormat="1"/>
-    <w:lsdException w:name="toc 4" w:uiPriority="39"/>
-    <w:lsdException w:name="toc 5" w:uiPriority="39"/>
-    <w:lsdException w:name="toc 6" w:uiPriority="39"/>
-    <w:lsdException w:name="toc 7" w:uiPriority="39"/>
-    <w:lsdException w:name="toc 8" w:uiPriority="39"/>
-    <w:lsdException w:name="toc 9" w:uiPriority="39"/>
-    <w:lsdException w:name="caption" w:uiPriority="35" w:qFormat="1"/>
-    <w:lsdException w:name="page number" w:uiPriority="0"/>
-    <w:lsdException w:name="Title" w:semiHidden="0" w:uiPriority="10" w:unhideWhenUsed="0" w:qFormat="1"/>
-    <w:lsdException w:name="Default Paragraph Font" w:uiPriority="1"/>
-    <w:lsdException w:name="Body Text" w:uiPriority="0"/>
-    <w:lsdException w:name="Subtitle" w:semiHidden="0" w:uiPriority="11" w:unhideWhenUsed="0" w:qFormat="1"/>
-    <w:lsdException w:name="Strong" w:semiHidden="0" w:uiPriority="22" w:unhideWhenUsed="0" w:qFormat="1"/>
-    <w:lsdException w:name="Emphasis" w:semiHidden="0" w:uiPriority="20" w:unhideWhenUsed="0" w:qFormat="1"/>
-    <w:lsdException w:name="Table Grid" w:semiHidden="0" w:uiPriority="59" w:unhideWhenUsed="0"/>
-    <w:lsdException w:name="Placeholder Text" w:unhideWhenUsed="0"/>
-    <w:lsdException w:name="No Spacing" w:semiHidden="0" w:uiPriority="1" w:unhideWhenUsed="0" w:qFormat="1"/>
-    <w:lsdException w:name="Light Shading" w:semiHidden="0" w:uiPriority="60" w:unhideWhenUsed="0"/>
-    <w:lsdException w:name="Light List" w:semiHidden="0" w:uiPriority="61" w:unhideWhenUsed="0"/>
-    <w:lsdException w:name="Light Grid" w:semiHidden="0" w:uiPriority="62" w:unhideWhenUsed="0"/>
-    <w:lsdException w:name="Medium Shading 1" w:semiHidden="0" w:uiPriority="63" w:unhideWhenUsed="0"/>
-    <w:lsdException w:name="Medium Shading 2" w:semiHidden="0" w:uiPriority="64" w:unhideWhenUsed="0"/>
-    <w:lsdException w:name="Medium List 1" w:semiHidden="0" w:uiPriority="65" w:unhideWhenUsed="0"/>
-    <w:lsdException w:name="Medium List 2" w:semiHidden="0" w:uiPriority="66" w:unhideWhenUsed="0"/>
-    <w:lsdException w:name="Medium Grid 1" w:semiHidden="0" w:uiPriority="67" w:unhideWhenUsed="0"/>
-    <w:lsdException w:name="Medium Grid 2" w:semiHidden="0" w:uiPriority="68" w:unhideWhenUsed="0"/>
-    <w:lsdException w:name="Medium Grid 3" w:semiHidden="0" w:uiPriority="69" w:unhideWhenUsed="0"/>
-    <w:lsdException w:name="Dark List" w:semiHidden="0" w:uiPriority="70" w:unhideWhenUsed="0"/>
-    <w:lsdException w:name="Colorful Shading" w:semiHidden="0" w:uiPriority="71" w:unhideWhenUsed="0"/>
-    <w:lsdException w:name="Colorful List" w:semiHidden="0" w:uiPriority="72" w:unhideWhenUsed="0"/>
-    <w:lsdException w:name="Colorful Grid" w:semiHidden="0" w:uiPriority="73" w:unhideWhenUsed="0"/>
-    <w:lsdException w:name="Light Shading Accent 1" w:semiHidden="0" w:uiPriority="60" w:unhideWhenUsed="0"/>
-    <w:lsdException w:name="Light List Accent 1" w:semiHidden="0" w:uiPriority="61" w:unhideWhenUsed="0"/>
-    <w:lsdException w:name="Light Grid Accent 1" w:semiHidden="0" w:uiPriority="62" w:unhideWhenUsed="0"/>
-    <w:lsdException w:name="Medium Shading 1 Accent 1" w:semiHidden="0" w:uiPriority="63" w:unhideWhenUsed="0"/>
-    <w:lsdException w:name="Medium Shading 2 Accent 1" w:semiHidden="0" w:uiPriority="64" w:unhideWhenUsed="0"/>
-    <w:lsdException w:name="Medium List 1 Accent 1" w:semiHidden="0" w:uiPriority="65" w:unhideWhenUsed="0"/>
-    <w:lsdException w:name="Revision" w:unhideWhenUsed="0"/>
-    <w:lsdException w:name="List Paragraph" w:semiHidden="0" w:uiPriority="34" w:unhideWhenUsed="0" w:qFormat="1"/>
-    <w:lsdException w:name="Quote" w:semiHidden="0" w:uiPriority="29" w:unhideWhenUsed="0" w:qFormat="1"/>
-    <w:lsdException w:name="Intense Quote" w:semiHidden="0" w:uiPriority="30" w:unhideWhenUsed="0" w:qFormat="1"/>
-    <w:lsdException w:name="Medium List 2 Accent 1" w:semiHidden="0" w:uiPriority="66" w:unhideWhenUsed="0"/>
-    <w:lsdException w:name="Medium Grid 1 Accent 1" w:semiHidden="0" w:uiPriority="67" w:unhideWhenUsed="0"/>
-    <w:lsdException w:name="Medium Grid 2 Accent 1" w:semiHidden="0" w:uiPriority="68" w:unhideWhenUsed="0"/>
-    <w:lsdException w:name="Medium Grid 3 Accent 1" w:semiHidden="0" w:uiPriority="69" w:unhideWhenUsed="0"/>
-    <w:lsdException w:name="Dark List Accent 1" w:semiHidden="0" w:uiPriority="70" w:unhideWhenUsed="0"/>
-    <w:lsdException w:name="Colorful Shading Accent 1" w:semiHidden="0" w:uiPriority="71" w:unhideWhenUsed="0"/>
-    <w:lsdException w:name="Colorful List Accent 1" w:semiHidden="0" w:uiPriority="72" w:unhideWhenUsed="0"/>
-    <w:lsdException w:name="Colorful Grid Accent 1" w:semiHidden="0" w:uiPriority="73" w:unhideWhenUsed="0"/>
-    <w:lsdException w:name="Light Shading Accent 2" w:semiHidden="0" w:uiPriority="60" w:unhideWhenUsed="0"/>
-    <w:lsdException w:name="Light List Accent 2" w:semiHidden="0" w:uiPriority="61" w:unhideWhenUsed="0"/>
-    <w:lsdException w:name="Light Grid Accent 2" w:semiHidden="0" w:uiPriority="62" w:unhideWhenUsed="0"/>
-    <w:lsdException w:name="Medium Shading 1 Accent 2" w:semiHidden="0" w:uiPriority="63" w:unhideWhenUsed="0"/>
-    <w:lsdException w:name="Medium Shading 2 Accent 2" w:semiHidden="0" w:uiPriority="64" w:unhideWhenUsed="0"/>
-    <w:lsdException w:name="Medium List 1 Accent 2" w:semiHidden="0" w:uiPriority="65" w:unhideWhenUsed="0"/>
-    <w:lsdException w:name="Medium List 2 Accent 2" w:semiHidden="0" w:uiPriority="66" w:unhideWhenUsed="0"/>
-    <w:lsdException w:name="Medium Grid 1 Accent 2" w:semiHidden="0" w:uiPriority="67" w:unhideWhenUsed="0"/>
-    <w:lsdException w:name="Medium Grid 2 Accent 2" w:semiHidden="0" w:uiPriority="68" w:unhideWhenUsed="0"/>
-    <w:lsdException w:name="Medium Grid 3 Accent 2" w:semiHidden="0" w:uiPriority="69" w:unhideWhenUsed="0"/>
-    <w:lsdException w:name="Dark List Accent 2" w:semiHidden="0" w:uiPriority="70" w:unhideWhenUsed="0"/>
-    <w:lsdException w:name="Colorful Shading Accent 2" w:semiHidden="0" w:uiPriority="71" w:unhideWhenUsed="0"/>
-    <w:lsdException w:name="Colorful List Accent 2" w:semiHidden="0" w:uiPriority="72" w:unhideWhenUsed="0"/>
-    <w:lsdException w:name="Colorful Grid Accent 2" w:semiHidden="0" w:uiPriority="73" w:unhideWhenUsed="0"/>
-    <w:lsdException w:name="Light Shading Accent 3" w:semiHidden="0" w:uiPriority="60" w:unhideWhenUsed="0"/>
-    <w:lsdException w:name="Light List Accent 3" w:semiHidden="0" w:uiPriority="61" w:unhideWhenUsed="0"/>
-    <w:lsdException w:name="Light Grid Accent 3" w:semiHidden="0" w:uiPriority="62" w:unhideWhenUsed="0"/>
-    <w:lsdException w:name="Medium Shading 1 Accent 3" w:semiHidden="0" w:uiPriority="63" w:unhideWhenUsed="0"/>
-    <w:lsdException w:name="Medium Shading 2 Accent 3" w:semiHidden="0" w:uiPriority="64" w:unhideWhenUsed="0"/>
-    <w:lsdException w:name="Medium List 1 Accent 3" w:semiHidden="0" w:uiPriority="65" w:unhideWhenUsed="0"/>
-    <w:lsdException w:name="Medium List 2 Accent 3" w:semiHidden="0" w:uiPriority="66" w:unhideWhenUsed="0"/>
-    <w:lsdException w:name="Medium Grid 1 Accent 3" w:semiHidden="0" w:uiPriority="67" w:unhideWhenUsed="0"/>
-    <w:lsdException w:name="Medium Grid 2 Accent 3" w:semiHidden="0" w:uiPriority="68" w:unhideWhenUsed="0"/>
-    <w:lsdException w:name="Medium Grid 3 Accent 3" w:semiHidden="0" w:uiPriority="69" w:unhideWhenUsed="0"/>
-    <w:lsdException w:name="Dark List Accent 3" w:semiHidden="0" w:uiPriority="70" w:unhideWhenUsed="0"/>
-    <w:lsdException w:name="Colorful Shading Accent 3" w:semiHidden="0" w:uiPriority="71" w:unhideWhenUsed="0"/>
-    <w:lsdException w:name="Colorful List Accent 3" w:semiHidden="0" w:uiPriority="72" w:unhideWhenUsed="0"/>
-    <w:lsdException w:name="Colorful Grid Accent 3" w:semiHidden="0" w:uiPriority="73" w:unhideWhenUsed="0"/>
-    <w:lsdException w:name="Light Shading Accent 4" w:semiHidden="0" w:uiPriority="60" w:unhideWhenUsed="0"/>
-    <w:lsdException w:name="Light List Accent 4" w:semiHidden="0" w:uiPriority="61" w:unhideWhenUsed="0"/>
-    <w:lsdException w:name="Light Grid Accent 4" w:semiHidden="0" w:uiPriority="62" w:unhideWhenUsed="0"/>
-    <w:lsdException w:name="Medium Shading 1 Accent 4" w:semiHidden="0" w:uiPriority="63" w:unhideWhenUsed="0"/>
-    <w:lsdException w:name="Medium Shading 2 Accent 4" w:semiHidden="0" w:uiPriority="64" w:unhideWhenUsed="0"/>
-    <w:lsdException w:name="Medium List 1 Accent 4" w:semiHidden="0" w:uiPriority="65" w:unhideWhenUsed="0"/>
-    <w:lsdException w:name="Medium List 2 Accent 4" w:semiHidden="0" w:uiPriority="66" w:unhideWhenUsed="0"/>
-    <w:lsdException w:name="Medium Grid 1 Accent 4" w:semiHidden="0" w:uiPriority="67" w:unhideWhenUsed="0"/>
-    <w:lsdException w:name="Medium Grid 2 Accent 4" w:semiHidden="0" w:uiPriority="68" w:unhideWhenUsed="0"/>
-    <w:lsdException w:name="Medium Grid 3 Accent 4" w:semiHidden="0" w:uiPriority="69" w:unhideWhenUsed="0"/>
-    <w:lsdException w:name="Dark List Accent 4" w:semiHidden="0" w:uiPriority="70" w:unhideWhenUsed="0"/>
-    <w:lsdException w:name="Colorful Shading Accent 4" w:semiHidden="0" w:uiPriority="71" w:unhideWhenUsed="0"/>
-    <w:lsdException w:name="Colorful List Accent 4" w:semiHidden="0" w:uiPriority="72" w:unhideWhenUsed="0"/>
-    <w:lsdException w:name="Colorful Grid Accent 4" w:semiHidden="0" w:uiPriority="73" w:unhideWhenUsed="0"/>
-    <w:lsdException w:name="Light Shading Accent 5" w:semiHidden="0" w:uiPriority="60" w:unhideWhenUsed="0"/>
-    <w:lsdException w:name="Light List Accent 5" w:semiHidden="0" w:uiPriority="61" w:unhideWhenUsed="0"/>
-    <w:lsdException w:name="Light Grid Accent 5" w:semiHidden="0" w:uiPriority="62" w:unhideWhenUsed="0"/>
-    <w:lsdException w:name="Medium Shading 1 Accent 5" w:semiHidden="0" w:uiPriority="63" w:unhideWhenUsed="0"/>
-    <w:lsdException w:name="Medium Shading 2 Accent 5" w:semiHidden="0" w:uiPriority="64" w:unhideWhenUsed="0"/>
-    <w:lsdException w:name="Medium List 1 Accent 5" w:semiHidden="0" w:uiPriority="65" w:unhideWhenUsed="0"/>
-    <w:lsdException w:name="Medium List 2 Accent 5" w:semiHidden="0" w:uiPriority="66" w:unhideWhenUsed="0"/>
-    <w:lsdException w:name="Medium Grid 1 Accent 5" w:semiHidden="0" w:uiPriority="67" w:unhideWhenUsed="0"/>
-    <w:lsdException w:name="Medium Grid 2 Accent 5" w:semiHidden="0" w:uiPriority="68" w:unhideWhenUsed="0"/>
-    <w:lsdException w:name="Medium Grid 3 Accent 5" w:semiHidden="0" w:uiPriority="69" w:unhideWhenUsed="0"/>
-    <w:lsdException w:name="Dark List Accent 5" w:semiHidden="0" w:uiPriority="70" w:unhideWhenUsed="0"/>
-    <w:lsdException w:name="Colorful Shading Accent 5" w:semiHidden="0" w:uiPriority="71" w:unhideWhenUsed="0"/>
-    <w:lsdException w:name="Colorful List Accent 5" w:semiHidden="0" w:uiPriority="72" w:unhideWhenUsed="0"/>
-    <w:lsdException w:name="Colorful Grid Accent 5" w:semiHidden="0" w:uiPriority="73" w:unhideWhenUsed="0"/>
-    <w:lsdException w:name="Light Shading Accent 6" w:semiHidden="0" w:uiPriority="60" w:unhideWhenUsed="0"/>
-    <w:lsdException w:name="Light List Accent 6" w:semiHidden="0" w:uiPriority="61" w:unhideWhenUsed="0"/>
-    <w:lsdException w:name="Light Grid Accent 6" w:semiHidden="0" w:uiPriority="62" w:unhideWhenUsed="0"/>
-    <w:lsdException w:name="Medium Shading 1 Accent 6" w:semiHidden="0" w:uiPriority="63" w:unhideWhenUsed="0"/>
-    <w:lsdException w:name="Medium Shading 2 Accent 6" w:semiHidden="0" w:uiPriority="64" w:unhideWhenUsed="0"/>
-    <w:lsdException w:name="Medium List 1 Accent 6" w:semiHidden="0" w:uiPriority="65" w:unhideWhenUsed="0"/>
-    <w:lsdException w:name="Medium List 2 Accent 6" w:semiHidden="0" w:uiPriority="66" w:unhideWhenUsed="0"/>
-    <w:lsdException w:name="Medium Grid 1 Accent 6" w:semiHidden="0" w:uiPriority="67" w:unhideWhenUsed="0"/>
-    <w:lsdException w:name="Medium Grid 2 Accent 6" w:semiHidden="0" w:uiPriority="68" w:unhideWhenUsed="0"/>
-    <w:lsdException w:name="Medium Grid 3 Accent 6" w:semiHidden="0" w:uiPriority="69" w:unhideWhenUsed="0"/>
-    <w:lsdException w:name="Dark List Accent 6" w:semiHidden="0" w:uiPriority="70" w:unhideWhenUsed="0"/>
-    <w:lsdException w:name="Colorful Shading Accent 6" w:semiHidden="0" w:uiPriority="71" w:unhideWhenUsed="0"/>
-    <w:lsdException w:name="Colorful List Accent 6" w:semiHidden="0" w:uiPriority="72" w:unhideWhenUsed="0"/>
-    <w:lsdException w:name="Colorful Grid Accent 6" w:semiHidden="0" w:uiPriority="73" w:unhideWhenUsed="0"/>
-    <w:lsdException w:name="Subtle Emphasis" w:semiHidden="0" w:uiPriority="19" w:unhideWhenUsed="0" w:qFormat="1"/>
-    <w:lsdException w:name="Intense Emphasis" w:semiHidden="0" w:uiPriority="21" w:unhideWhenUsed="0" w:qFormat="1"/>
-    <w:lsdException w:name="Subtle Reference" w:semiHidden="0" w:uiPriority="31" w:unhideWhenUsed="0" w:qFormat="1"/>
-    <w:lsdException w:name="Intense Reference" w:semiHidden="0" w:uiPriority="32" w:unhideWhenUsed="0" w:qFormat="1"/>
-    <w:lsdException w:name="Book Title" w:semiHidden="0" w:uiPriority="33" w:unhideWhenUsed="0" w:qFormat="1"/>
-    <w:lsdException w:name="Bibliography" w:uiPriority="37"/>
-    <w:lsdException w:name="TOC Heading" w:uiPriority="39" w:qFormat="1"/>
+  <w:latentStyles w:defLockedState="0" w:defUIPriority="99" w:defSemiHidden="0" w:defUnhideWhenUsed="0" w:defQFormat="0" w:count="371">
+    <w:lsdException w:name="Normal" w:uiPriority="0" w:qFormat="1"/>
+    <w:lsdException w:name="heading 1" w:uiPriority="0" w:qFormat="1"/>
+    <w:lsdException w:name="heading 2" w:semiHidden="1" w:uiPriority="0" w:unhideWhenUsed="1" w:qFormat="1"/>
+    <w:lsdException w:name="heading 3" w:semiHidden="1" w:uiPriority="9" w:unhideWhenUsed="1" w:qFormat="1"/>
+    <w:lsdException w:name="heading 4" w:semiHidden="1" w:uiPriority="9" w:unhideWhenUsed="1" w:qFormat="1"/>
+    <w:lsdException w:name="heading 5" w:semiHidden="1" w:uiPriority="9" w:unhideWhenUsed="1" w:qFormat="1"/>
+    <w:lsdException w:name="heading 6" w:semiHidden="1" w:uiPriority="9" w:unhideWhenUsed="1" w:qFormat="1"/>
+    <w:lsdException w:name="heading 7" w:semiHidden="1" w:uiPriority="9" w:unhideWhenUsed="1" w:qFormat="1"/>
+    <w:lsdException w:name="heading 8" w:semiHidden="1" w:uiPriority="9" w:unhideWhenUsed="1" w:qFormat="1"/>
+    <w:lsdException w:name="heading 9" w:semiHidden="1" w:uiPriority="9" w:unhideWhenUsed="1" w:qFormat="1"/>
+    <w:lsdException w:name="index 1" w:semiHidden="1" w:unhideWhenUsed="1"/>
+    <w:lsdException w:name="index 2" w:semiHidden="1" w:unhideWhenUsed="1"/>
+    <w:lsdException w:name="index 3" w:semiHidden="1" w:unhideWhenUsed="1"/>
+    <w:lsdException w:name="index 4" w:semiHidden="1" w:unhideWhenUsed="1"/>
+    <w:lsdException w:name="index 5" w:semiHidden="1" w:unhideWhenUsed="1"/>
+    <w:lsdException w:name="index 6" w:semiHidden="1" w:unhideWhenUsed="1"/>
+    <w:lsdException w:name="index 7" w:semiHidden="1" w:unhideWhenUsed="1"/>
+    <w:lsdException w:name="index 8" w:semiHidden="1" w:unhideWhenUsed="1"/>
+    <w:lsdException w:name="index 9" w:semiHidden="1" w:unhideWhenUsed="1"/>
+    <w:lsdException w:name="toc 1" w:semiHidden="1" w:uiPriority="39" w:unhideWhenUsed="1" w:qFormat="1"/>
+    <w:lsdException w:name="toc 2" w:semiHidden="1" w:uiPriority="39" w:unhideWhenUsed="1" w:qFormat="1"/>
+    <w:lsdException w:name="toc 3" w:semiHidden="1" w:uiPriority="39" w:unhideWhenUsed="1" w:qFormat="1"/>
+    <w:lsdException w:name="toc 4" w:semiHidden="1" w:uiPriority="39" w:unhideWhenUsed="1"/>
+    <w:lsdException w:name="toc 5" w:semiHidden="1" w:uiPriority="39" w:unhideWhenUsed="1"/>
+    <w:lsdException w:name="toc 6" w:semiHidden="1" w:uiPriority="39" w:unhideWhenUsed="1"/>
+    <w:lsdException w:name="toc 7" w:semiHidden="1" w:uiPriority="39" w:unhideWhenUsed="1"/>
+    <w:lsdException w:name="toc 8" w:semiHidden="1" w:uiPriority="39" w:unhideWhenUsed="1"/>
+    <w:lsdException w:name="toc 9" w:semiHidden="1" w:uiPriority="39" w:unhideWhenUsed="1"/>
+    <w:lsdException w:name="Normal Indent" w:semiHidden="1" w:unhideWhenUsed="1"/>
+    <w:lsdException w:name="footnote text" w:semiHidden="1" w:unhideWhenUsed="1"/>
+    <w:lsdException w:name="annotation text" w:semiHidden="1" w:unhideWhenUsed="1"/>
+    <w:lsdException w:name="header" w:semiHidden="1" w:unhideWhenUsed="1"/>
+    <w:lsdException w:name="footer" w:semiHidden="1" w:unhideWhenUsed="1"/>
+    <w:lsdException w:name="index heading" w:semiHidden="1" w:unhideWhenUsed="1"/>
+    <w:lsdException w:name="caption" w:semiHidden="1" w:uiPriority="35" w:unhideWhenUsed="1" w:qFormat="1"/>
+    <w:lsdException w:name="table of figures" w:semiHidden="1" w:unhideWhenUsed="1"/>
+    <w:lsdException w:name="envelope address" w:semiHidden="1" w:unhideWhenUsed="1"/>
+    <w:lsdException w:name="envelope return" w:semiHidden="1" w:unhideWhenUsed="1"/>
+    <w:lsdException w:name="footnote reference" w:semiHidden="1" w:unhideWhenUsed="1"/>
+    <w:lsdException w:name="annotation reference" w:semiHidden="1" w:unhideWhenUsed="1"/>
+    <w:lsdException w:name="line number" w:semiHidden="1" w:unhideWhenUsed="1"/>
+    <w:lsdException w:name="page number" w:semiHidden="1" w:uiPriority="0" w:unhideWhenUsed="1"/>
+    <w:lsdException w:name="endnote reference" w:semiHidden="1" w:unhideWhenUsed="1"/>
+    <w:lsdException w:name="endnote text" w:semiHidden="1" w:unhideWhenUsed="1"/>
+    <w:lsdException w:name="table of authorities" w:semiHidden="1" w:unhideWhenUsed="1"/>
+    <w:lsdException w:name="macro" w:semiHidden="1" w:unhideWhenUsed="1"/>
+    <w:lsdException w:name="toa heading" w:semiHidden="1" w:unhideWhenUsed="1"/>
+    <w:lsdException w:name="List" w:semiHidden="1" w:unhideWhenUsed="1"/>
+    <w:lsdException w:name="List Bullet" w:semiHidden="1" w:unhideWhenUsed="1"/>
+    <w:lsdException w:name="List Number" w:semiHidden="1" w:unhideWhenUsed="1"/>
+    <w:lsdException w:name="List 2" w:semiHidden="1" w:unhideWhenUsed="1"/>
+    <w:lsdException w:name="List 3" w:semiHidden="1" w:unhideWhenUsed="1"/>
+    <w:lsdException w:name="List 4" w:semiHidden="1" w:unhideWhenUsed="1"/>
+    <w:lsdException w:name="List 5" w:semiHidden="1" w:unhideWhenUsed="1"/>
+    <w:lsdException w:name="List Bullet 2" w:semiHidden="1" w:unhideWhenUsed="1"/>
+    <w:lsdException w:name="List Bullet 3" w:semiHidden="1" w:unhideWhenUsed="1"/>
+    <w:lsdException w:name="List Bullet 4" w:semiHidden="1" w:unhideWhenUsed="1"/>
+    <w:lsdException w:name="List Bullet 5" w:semiHidden="1" w:unhideWhenUsed="1"/>
+    <w:lsdException w:name="List Number 2" w:semiHidden="1" w:unhideWhenUsed="1"/>
+    <w:lsdException w:name="List Number 3" w:semiHidden="1" w:unhideWhenUsed="1"/>
+    <w:lsdException w:name="List Number 4" w:semiHidden="1" w:unhideWhenUsed="1"/>
+    <w:lsdException w:name="List Number 5" w:semiHidden="1" w:unhideWhenUsed="1"/>
+    <w:lsdException w:name="Title" w:uiPriority="10" w:qFormat="1"/>
+    <w:lsdException w:name="Closing" w:semiHidden="1" w:unhideWhenUsed="1"/>
+    <w:lsdException w:name="Signature" w:semiHidden="1" w:unhideWhenUsed="1"/>
+    <w:lsdException w:name="Default Paragraph Font" w:semiHidden="1" w:uiPriority="1" w:unhideWhenUsed="1"/>
+    <w:lsdException w:name="Body Text" w:semiHidden="1" w:uiPriority="0" w:unhideWhenUsed="1"/>
+    <w:lsdException w:name="Body Text Indent" w:semiHidden="1" w:unhideWhenUsed="1"/>
+    <w:lsdException w:name="List Continue" w:semiHidden="1" w:unhideWhenUsed="1"/>
+    <w:lsdException w:name="List Continue 2" w:semiHidden="1" w:unhideWhenUsed="1"/>
+    <w:lsdException w:name="List Continue 3" w:semiHidden="1" w:unhideWhenUsed="1"/>
+    <w:lsdException w:name="List Continue 4" w:semiHidden="1" w:unhideWhenUsed="1"/>
+    <w:lsdException w:name="List Continue 5" w:semiHidden="1" w:unhideWhenUsed="1"/>
+    <w:lsdException w:name="Message Header" w:semiHidden="1" w:unhideWhenUsed="1"/>
+    <w:lsdException w:name="Subtitle" w:uiPriority="11" w:qFormat="1"/>
+    <w:lsdException w:name="Salutation" w:semiHidden="1" w:unhideWhenUsed="1"/>
+    <w:lsdException w:name="Date" w:semiHidden="1" w:unhideWhenUsed="1"/>
+    <w:lsdException w:name="Body Text First Indent" w:semiHidden="1" w:unhideWhenUsed="1"/>
+    <w:lsdException w:name="Body Text First Indent 2" w:semiHidden="1" w:unhideWhenUsed="1"/>
+    <w:lsdException w:name="Note Heading" w:semiHidden="1" w:unhideWhenUsed="1"/>
+    <w:lsdException w:name="Body Text 2" w:semiHidden="1" w:unhideWhenUsed="1"/>
+    <w:lsdException w:name="Body Text 3" w:semiHidden="1" w:unhideWhenUsed="1"/>
+    <w:lsdException w:name="Body Text Indent 2" w:semiHidden="1" w:unhideWhenUsed="1"/>
+    <w:lsdException w:name="Body Text Indent 3" w:semiHidden="1" w:unhideWhenUsed="1"/>
+    <w:lsdException w:name="Block Text" w:semiHidden="1" w:unhideWhenUsed="1"/>
+    <w:lsdException w:name="Hyperlink" w:semiHidden="1" w:unhideWhenUsed="1"/>
+    <w:lsdException w:name="FollowedHyperlink" w:semiHidden="1" w:unhideWhenUsed="1"/>
+    <w:lsdException w:name="Strong" w:uiPriority="22" w:qFormat="1"/>
+    <w:lsdException w:name="Emphasis" w:uiPriority="20" w:qFormat="1"/>
+    <w:lsdException w:name="Document Map" w:semiHidden="1" w:unhideWhenUsed="1"/>
+    <w:lsdException w:name="Plain Text" w:semiHidden="1" w:unhideWhenUsed="1"/>
+    <w:lsdException w:name="E-mail Signature" w:semiHidden="1" w:unhideWhenUsed="1"/>
+    <w:lsdException w:name="HTML Top of Form" w:semiHidden="1" w:unhideWhenUsed="1"/>
+    <w:lsdException w:name="HTML Bottom of Form" w:semiHidden="1" w:unhideWhenUsed="1"/>
+    <w:lsdException w:name="Normal (Web)" w:semiHidden="1" w:unhideWhenUsed="1"/>
+    <w:lsdException w:name="HTML Acronym" w:semiHidden="1" w:unhideWhenUsed="1"/>
+    <w:lsdException w:name="HTML Address" w:semiHidden="1" w:unhideWhenUsed="1"/>
+    <w:lsdException w:name="HTML Cite" w:semiHidden="1" w:unhideWhenUsed="1"/>
+    <w:lsdException w:name="HTML Code" w:semiHidden="1" w:unhideWhenUsed="1"/>
+    <w:lsdException w:name="HTML Definition" w:semiHidden="1" w:unhideWhenUsed="1"/>
+    <w:lsdException w:name="HTML Keyboard" w:semiHidden="1" w:unhideWhenUsed="1"/>
+    <w:lsdException w:name="HTML Preformatted" w:semiHidden="1" w:unhideWhenUsed="1"/>
+    <w:lsdException w:name="HTML Sample" w:semiHidden="1" w:unhideWhenUsed="1"/>
+    <w:lsdException w:name="HTML Typewriter" w:semiHidden="1" w:unhideWhenUsed="1"/>
+    <w:lsdException w:name="HTML Variable" w:semiHidden="1" w:unhideWhenUsed="1"/>
+    <w:lsdException w:name="Normal Table" w:semiHidden="1" w:unhideWhenUsed="1"/>
+    <w:lsdException w:name="annotation subject" w:semiHidden="1" w:unhideWhenUsed="1"/>
+    <w:lsdException w:name="No List" w:semiHidden="1" w:unhideWhenUsed="1"/>
+    <w:lsdException w:name="Outline List 1" w:semiHidden="1" w:unhideWhenUsed="1"/>
+    <w:lsdException w:name="Outline List 2" w:semiHidden="1" w:unhideWhenUsed="1"/>
+    <w:lsdException w:name="Outline List 3" w:semiHidden="1" w:unhideWhenUsed="1"/>
+    <w:lsdException w:name="Table Simple 1" w:semiHidden="1" w:unhideWhenUsed="1"/>
+    <w:lsdException w:name="Table Simple 2" w:semiHidden="1" w:unhideWhenUsed="1"/>
+    <w:lsdException w:name="Table Simple 3" w:semiHidden="1" w:unhideWhenUsed="1"/>
+    <w:lsdException w:name="Table Classic 1" w:semiHidden="1" w:unhideWhenUsed="1"/>
+    <w:lsdException w:name="Table Classic 2" w:semiHidden="1" w:unhideWhenUsed="1"/>
+    <w:lsdException w:name="Table Classic 3" w:semiHidden="1" w:unhideWhenUsed="1"/>
+    <w:lsdException w:name="Table Classic 4" w:semiHidden="1" w:unhideWhenUsed="1"/>
+    <w:lsdException w:name="Table Colorful 1" w:semiHidden="1" w:unhideWhenUsed="1"/>
+    <w:lsdException w:name="Table Colorful 2" w:semiHidden="1" w:unhideWhenUsed="1"/>
+    <w:lsdException w:name="Table Colorful 3" w:semiHidden="1" w:unhideWhenUsed="1"/>
+    <w:lsdException w:name="Table Columns 1" w:semiHidden="1" w:unhideWhenUsed="1"/>
+    <w:lsdException w:name="Table Columns 2" w:semiHidden="1" w:unhideWhenUsed="1"/>
+    <w:lsdException w:name="Table Columns 3" w:semiHidden="1" w:unhideWhenUsed="1"/>
+    <w:lsdException w:name="Table Columns 4" w:semiHidden="1" w:unhideWhenUsed="1"/>
+    <w:lsdException w:name="Table Columns 5" w:semiHidden="1" w:unhideWhenUsed="1"/>
+    <w:lsdException w:name="Table Grid 1" w:semiHidden="1" w:unhideWhenUsed="1"/>
+    <w:lsdException w:name="Table Grid 2" w:semiHidden="1" w:unhideWhenUsed="1"/>
+    <w:lsdException w:name="Table Grid 3" w:semiHidden="1" w:unhideWhenUsed="1"/>
+    <w:lsdException w:name="Table Grid 4" w:semiHidden="1" w:unhideWhenUsed="1"/>
+    <w:lsdException w:name="Table Grid 5" w:semiHidden="1" w:unhideWhenUsed="1"/>
+    <w:lsdException w:name="Table Grid 6" w:semiHidden="1" w:unhideWhenUsed="1"/>
+    <w:lsdException w:name="Table Grid 7" w:semiHidden="1" w:unhideWhenUsed="1"/>
+    <w:lsdException w:name="Table Grid 8" w:semiHidden="1" w:unhideWhenUsed="1"/>
+    <w:lsdException w:name="Table List 1" w:semiHidden="1" w:unhideWhenUsed="1"/>
+    <w:lsdException w:name="Table List 2" w:semiHidden="1" w:unhideWhenUsed="1"/>
+    <w:lsdException w:name="Table List 3" w:semiHidden="1" w:unhideWhenUsed="1"/>
+    <w:lsdException w:name="Table List 4" w:semiHidden="1" w:unhideWhenUsed="1"/>
+    <w:lsdException w:name="Table List 5" w:semiHidden="1" w:unhideWhenUsed="1"/>
+    <w:lsdException w:name="Table List 6" w:semiHidden="1" w:unhideWhenUsed="1"/>
+    <w:lsdException w:name="Table List 7" w:semiHidden="1" w:unhideWhenUsed="1"/>
+    <w:lsdException w:name="Table List 8" w:semiHidden="1" w:unhideWhenUsed="1"/>
+    <w:lsdException w:name="Table 3D effects 1" w:semiHidden="1" w:unhideWhenUsed="1"/>
+    <w:lsdException w:name="Table 3D effects 2" w:semiHidden="1" w:unhideWhenUsed="1"/>
+    <w:lsdException w:name="Table 3D effects 3" w:semiHidden="1" w:unhideWhenUsed="1"/>
+    <w:lsdException w:name="Table Contemporary" w:semiHidden="1" w:unhideWhenUsed="1"/>
+    <w:lsdException w:name="Table Elegant" w:semiHidden="1" w:unhideWhenUsed="1"/>
+    <w:lsdException w:name="Table Professional" w:semiHidden="1" w:unhideWhenUsed="1"/>
+    <w:lsdException w:name="Table Subtle 1" w:semiHidden="1" w:unhideWhenUsed="1"/>
+    <w:lsdException w:name="Table Subtle 2" w:semiHidden="1" w:unhideWhenUsed="1"/>
+    <w:lsdException w:name="Table Web 1" w:semiHidden="1" w:unhideWhenUsed="1"/>
+    <w:lsdException w:name="Table Web 2" w:semiHidden="1" w:unhideWhenUsed="1"/>
+    <w:lsdException w:name="Table Web 3" w:semiHidden="1" w:unhideWhenUsed="1"/>
+    <w:lsdException w:name="Balloon Text" w:semiHidden="1" w:unhideWhenUsed="1"/>
+    <w:lsdException w:name="Table Grid" w:uiPriority="59"/>
+    <w:lsdException w:name="Table Theme" w:semiHidden="1" w:unhideWhenUsed="1"/>
+    <w:lsdException w:name="Placeholder Text" w:semiHidden="1"/>
+    <w:lsdException w:name="No Spacing" w:uiPriority="1" w:qFormat="1"/>
+    <w:lsdException w:name="Light Shading" w:uiPriority="60"/>
+    <w:lsdException w:name="Light List" w:uiPriority="61"/>
+    <w:lsdException w:name="Light Grid" w:uiPriority="62"/>
+    <w:lsdException w:name="Medium Shading 1" w:uiPriority="63"/>
+    <w:lsdException w:name="Medium Shading 2" w:uiPriority="64"/>
+    <w:lsdException w:name="Medium List 1" w:uiPriority="65"/>
+    <w:lsdException w:name="Medium List 2" w:uiPriority="66"/>
+    <w:lsdException w:name="Medium Grid 1" w:uiPriority="67"/>
+    <w:lsdException w:name="Medium Grid 2" w:uiPriority="68"/>
+    <w:lsdException w:name="Medium Grid 3" w:uiPriority="69"/>
+    <w:lsdException w:name="Dark List" w:uiPriority="70"/>
+    <w:lsdException w:name="Colorful Shading" w:uiPriority="71"/>
+    <w:lsdException w:name="Colorful List" w:uiPriority="72"/>
+    <w:lsdException w:name="Colorful Grid" w:uiPriority="73"/>
+    <w:lsdException w:name="Light Shading Accent 1" w:uiPriority="60"/>
+    <w:lsdException w:name="Light List Accent 1" w:uiPriority="61"/>
+    <w:lsdException w:name="Light Grid Accent 1" w:uiPriority="62"/>
+    <w:lsdException w:name="Medium Shading 1 Accent 1" w:uiPriority="63"/>
+    <w:lsdException w:name="Medium Shading 2 Accent 1" w:uiPriority="64"/>
+    <w:lsdException w:name="Medium List 1 Accent 1" w:uiPriority="65"/>
+    <w:lsdException w:name="Revision" w:semiHidden="1"/>
+    <w:lsdException w:name="List Paragraph" w:uiPriority="34" w:qFormat="1"/>
+    <w:lsdException w:name="Quote" w:uiPriority="29" w:qFormat="1"/>
+    <w:lsdException w:name="Intense Quote" w:uiPriority="30" w:qFormat="1"/>
+    <w:lsdException w:name="Medium List 2 Accent 1" w:uiPriority="66"/>
+    <w:lsdException w:name="Medium Grid 1 Accent 1" w:uiPriority="67"/>
+    <w:lsdException w:name="Medium Grid 2 Accent 1" w:uiPriority="68"/>
+    <w:lsdException w:name="Medium Grid 3 Accent 1" w:uiPriority="69"/>
+    <w:lsdException w:name="Dark List Accent 1" w:uiPriority="70"/>
+    <w:lsdException w:name="Colorful Shading Accent 1" w:uiPriority="71"/>
+    <w:lsdException w:name="Colorful List Accent 1" w:uiPriority="72"/>
+    <w:lsdException w:name="Colorful Grid Accent 1" w:uiPriority="73"/>
+    <w:lsdException w:name="Light Shading Accent 2" w:uiPriority="60"/>
+    <w:lsdException w:name="Light List Accent 2" w:uiPriority="61"/>
+    <w:lsdException w:name="Light Grid Accent 2" w:uiPriority="62"/>
+    <w:lsdException w:name="Medium Shading 1 Accent 2" w:uiPriority="63"/>
+    <w:lsdException w:name="Medium Shading 2 Accent 2" w:uiPriority="64"/>
+    <w:lsdException w:name="Medium List 1 Accent 2" w:uiPriority="65"/>
+    <w:lsdException w:name="Medium List 2 Accent 2" w:uiPriority="66"/>
+    <w:lsdException w:name="Medium Grid 1 Accent 2" w:uiPriority="67"/>
+    <w:lsdException w:name="Medium Grid 2 Accent 2" w:uiPriority="68"/>
+    <w:lsdException w:name="Medium Grid 3 Accent 2" w:uiPriority="69"/>
+    <w:lsdException w:name="Dark List Accent 2" w:uiPriority="70"/>
+    <w:lsdException w:name="Colorful Shading Accent 2" w:uiPriority="71"/>
+    <w:lsdException w:name="Colorful List Accent 2" w:uiPriority="72"/>
+    <w:lsdException w:name="Colorful Grid Accent 2" w:uiPriority="73"/>
+    <w:lsdException w:name="Light Shading Accent 3" w:uiPriority="60"/>
+    <w:lsdException w:name="Light List Accent 3" w:uiPriority="61"/>
+    <w:lsdException w:name="Light Grid Accent 3" w:uiPriority="62"/>
+    <w:lsdException w:name="Medium Shading 1 Accent 3" w:uiPriority="63"/>
+    <w:lsdException w:name="Medium Shading 2 Accent 3" w:uiPriority="64"/>
+    <w:lsdException w:name="Medium List 1 Accent 3" w:uiPriority="65"/>
+    <w:lsdException w:name="Medium List 2 Accent 3" w:uiPriority="66"/>
+    <w:lsdException w:name="Medium Grid 1 Accent 3" w:uiPriority="67"/>
+    <w:lsdException w:name="Medium Grid 2 Accent 3" w:uiPriority="68"/>
+    <w:lsdException w:name="Medium Grid 3 Accent 3" w:uiPriority="69"/>
+    <w:lsdException w:name="Dark List Accent 3" w:uiPriority="70"/>
+    <w:lsdException w:name="Colorful Shading Accent 3" w:uiPriority="71"/>
+    <w:lsdException w:name="Colorful List Accent 3" w:uiPriority="72"/>
+    <w:lsdException w:name="Colorful Grid Accent 3" w:uiPriority="73"/>
+    <w:lsdException w:name="Light Shading Accent 4" w:uiPriority="60"/>
+    <w:lsdException w:name="Light List Accent 4" w:uiPriority="61"/>
+    <w:lsdException w:name="Light Grid Accent 4" w:uiPriority="62"/>
+    <w:lsdException w:name="Medium Shading 1 Accent 4" w:uiPriority="63"/>
+    <w:lsdException w:name="Medium Shading 2 Accent 4" w:uiPriority="64"/>
+    <w:lsdException w:name="Medium List 1 Accent 4" w:uiPriority="65"/>
+    <w:lsdException w:name="Medium List 2 Accent 4" w:uiPriority="66"/>
+    <w:lsdException w:name="Medium Grid 1 Accent 4" w:uiPriority="67"/>
+    <w:lsdException w:name="Medium Grid 2 Accent 4" w:uiPriority="68"/>
+    <w:lsdException w:name="Medium Grid 3 Accent 4" w:uiPriority="69"/>
+    <w:lsdException w:name="Dark List Accent 4" w:uiPriority="70"/>
+    <w:lsdException w:name="Colorful Shading Accent 4" w:uiPriority="71"/>
+    <w:lsdException w:name="Colorful List Accent 4" w:uiPriority="72"/>
+    <w:lsdException w:name="Colorful Grid Accent 4" w:uiPriority="73"/>
+    <w:lsdException w:name="Light Shading Accent 5" w:uiPriority="60"/>
+    <w:lsdException w:name="Light List Accent 5" w:uiPriority="61"/>
+    <w:lsdException w:name="Light Grid Accent 5" w:uiPriority="62"/>
+    <w:lsdException w:name="Medium Shading 1 Accent 5" w:uiPriority="63"/>
+    <w:lsdException w:name="Medium Shading 2 Accent 5" w:uiPriority="64"/>
+    <w:lsdException w:name="Medium List 1 Accent 5" w:uiPriority="65"/>
+    <w:lsdException w:name="Medium List 2 Accent 5" w:uiPriority="66"/>
+    <w:lsdException w:name="Medium Grid 1 Accent 5" w:uiPriority="67"/>
+    <w:lsdException w:name="Medium Grid 2 Accent 5" w:uiPriority="68"/>
+    <w:lsdException w:name="Medium Grid 3 Accent 5" w:uiPriority="69"/>
+    <w:lsdException w:name="Dark List Accent 5" w:uiPriority="70"/>
+    <w:lsdException w:name="Colorful Shading Accent 5" w:uiPriority="71"/>
+    <w:lsdException w:name="Colorful List Accent 5" w:uiPriority="72"/>
+    <w:lsdException w:name="Colorful Grid Accent 5" w:uiPriority="73"/>
+    <w:lsdException w:name="Light Shading Accent 6" w:uiPriority="60"/>
+    <w:lsdException w:name="Light List Accent 6" w:uiPriority="61"/>
+    <w:lsdException w:name="Light Grid Accent 6" w:uiPriority="62"/>
+    <w:lsdException w:name="Medium Shading 1 Accent 6" w:uiPriority="63"/>
+    <w:lsdException w:name="Medium Shading 2 Accent 6" w:uiPriority="64"/>
+    <w:lsdException w:name="Medium List 1 Accent 6" w:uiPriority="65"/>
+    <w:lsdException w:name="Medium List 2 Accent 6" w:uiPriority="66"/>
+    <w:lsdException w:name="Medium Grid 1 Accent 6" w:uiPriority="67"/>
+    <w:lsdException w:name="Medium Grid 2 Accent 6" w:uiPriority="68"/>
+    <w:lsdException w:name="Medium Grid 3 Accent 6" w:uiPriority="69"/>
+    <w:lsdException w:name="Dark List Accent 6" w:uiPriority="70"/>
+    <w:lsdException w:name="Colorful Shading Accent 6" w:uiPriority="71"/>
+    <w:lsdException w:name="Colorful List Accent 6" w:uiPriority="72"/>
+    <w:lsdException w:name="Colorful Grid Accent 6" w:uiPriority="73"/>
+    <w:lsdException w:name="Subtle Emphasis" w:uiPriority="19" w:qFormat="1"/>
+    <w:lsdException w:name="Intense Emphasis" w:uiPriority="21" w:qFormat="1"/>
+    <w:lsdException w:name="Subtle Reference" w:uiPriority="31" w:qFormat="1"/>
+    <w:lsdException w:name="Intense Reference" w:uiPriority="32" w:qFormat="1"/>
+    <w:lsdException w:name="Book Title" w:uiPriority="33" w:qFormat="1"/>
+    <w:lsdException w:name="Bibliography" w:semiHidden="1" w:uiPriority="37" w:unhideWhenUsed="1"/>
+    <w:lsdException w:name="TOC Heading" w:semiHidden="1" w:uiPriority="39" w:unhideWhenUsed="1" w:qFormat="1"/>
+    <w:lsdException w:name="Plain Table 1" w:uiPriority="41"/>
+    <w:lsdException w:name="Plain Table 2" w:uiPriority="42"/>
+    <w:lsdException w:name="Plain Table 3" w:uiPriority="43"/>
+    <w:lsdException w:name="Plain Table 4" w:uiPriority="44"/>
+    <w:lsdException w:name="Plain Table 5" w:uiPriority="45"/>
+    <w:lsdException w:name="Grid Table Light" w:uiPriority="40"/>
+    <w:lsdException w:name="Grid Table 1 Light" w:uiPriority="46"/>
+    <w:lsdException w:name="Grid Table 2" w:uiPriority="47"/>
+    <w:lsdException w:name="Grid Table 3" w:uiPriority="48"/>
+    <w:lsdException w:name="Grid Table 4" w:uiPriority="49"/>
+    <w:lsdException w:name="Grid Table 5 Dark" w:uiPriority="50"/>
+    <w:lsdException w:name="Grid Table 6 Colorful" w:uiPriority="51"/>
+    <w:lsdException w:name="Grid Table 7 Colorful" w:uiPriority="52"/>
+    <w:lsdException w:name="Grid Table 1 Light Accent 1" w:uiPriority="46"/>
+    <w:lsdException w:name="Grid Table 2 Accent 1" w:uiPriority="47"/>
+    <w:lsdException w:name="Grid Table 3 Accent 1" w:uiPriority="48"/>
+    <w:lsdException w:name="Grid Table 4 Accent 1" w:uiPriority="49"/>
+    <w:lsdException w:name="Grid Table 5 Dark Accent 1" w:uiPriority="50"/>
+    <w:lsdException w:name="Grid Table 6 Colorful Accent 1" w:uiPriority="51"/>
+    <w:lsdException w:name="Grid Table 7 Colorful Accent 1" w:uiPriority="52"/>
+    <w:lsdException w:name="Grid Table 1 Light Accent 2" w:uiPriority="46"/>
+    <w:lsdException w:name="Grid Table 2 Accent 2" w:uiPriority="47"/>
+    <w:lsdException w:name="Grid Table 3 Accent 2" w:uiPriority="48"/>
+    <w:lsdException w:name="Grid Table 4 Accent 2" w:uiPriority="49"/>
+    <w:lsdException w:name="Grid Table 5 Dark Accent 2" w:uiPriority="50"/>
+    <w:lsdException w:name="Grid Table 6 Colorful Accent 2" w:uiPriority="51"/>
+    <w:lsdException w:name="Grid Table 7 Colorful Accent 2" w:uiPriority="52"/>
+    <w:lsdException w:name="Grid Table 1 Light Accent 3" w:uiPriority="46"/>
+    <w:lsdException w:name="Grid Table 2 Accent 3" w:uiPriority="47"/>
+    <w:lsdException w:name="Grid Table 3 Accent 3" w:uiPriority="48"/>
+    <w:lsdException w:name="Grid Table 4 Accent 3" w:uiPriority="49"/>
+    <w:lsdException w:name="Grid Table 5 Dark Accent 3" w:uiPriority="50"/>
+    <w:lsdException w:name="Grid Table 6 Colorful Accent 3" w:uiPriority="51"/>
+    <w:lsdException w:name="Grid Table 7 Colorful Accent 3" w:uiPriority="52"/>
+    <w:lsdException w:name="Grid Table 1 Light Accent 4" w:uiPriority="46"/>
+    <w:lsdException w:name="Grid Table 2 Accent 4" w:uiPriority="47"/>
+    <w:lsdException w:name="Grid Table 3 Accent 4" w:uiPriority="48"/>
+    <w:lsdException w:name="Grid Table 4 Accent 4" w:uiPriority="49"/>
+    <w:lsdException w:name="Grid Table 5 Dark Accent 4" w:uiPriority="50"/>
+    <w:lsdException w:name="Grid Table 6 Colorful Accent 4" w:uiPriority="51"/>
+    <w:lsdException w:name="Grid Table 7 Colorful Accent 4" w:uiPriority="52"/>
+    <w:lsdException w:name="Grid Table 1 Light Accent 5" w:uiPriority="46"/>
+    <w:lsdException w:name="Grid Table 2 Accent 5" w:uiPriority="47"/>
+    <w:lsdException w:name="Grid Table 3 Accent 5" w:uiPriority="48"/>
+    <w:lsdException w:name="Grid Table 4 Accent 5" w:uiPriority="49"/>
+    <w:lsdException w:name="Grid Table 5 Dark Accent 5" w:uiPriority="50"/>
+    <w:lsdException w:name="Grid Table 6 Colorful Accent 5" w:uiPriority="51"/>
+    <w:lsdException w:name="Grid Table 7 Colorful Accent 5" w:uiPriority="52"/>
+    <w:lsdException w:name="Grid Table 1 Light Accent 6" w:uiPriority="46"/>
+    <w:lsdException w:name="Grid Table 2 Accent 6" w:uiPriority="47"/>
+    <w:lsdException w:name="Grid Table 3 Accent 6" w:uiPriority="48"/>
+    <w:lsdException w:name="Grid Table 4 Accent 6" w:uiPriority="49"/>
+    <w:lsdException w:name="Grid Table 5 Dark Accent 6" w:uiPriority="50"/>
+    <w:lsdException w:name="Grid Table 6 Colorful Accent 6" w:uiPriority="51"/>
+    <w:lsdException w:name="Grid Table 7 Colorful Accent 6" w:uiPriority="52"/>
+    <w:lsdException w:name="List Table 1 Light" w:uiPriority="46"/>
+    <w:lsdException w:name="List Table 2" w:uiPriority="47"/>
+    <w:lsdException w:name="List Table 3" w:uiPriority="48"/>
+    <w:lsdException w:name="List Table 4" w:uiPriority="49"/>
+    <w:lsdException w:name="List Table 5 Dark" w:uiPriority="50"/>
+    <w:lsdException w:name="List Table 6 Colorful" w:uiPriority="51"/>
+    <w:lsdException w:name="List Table 7 Colorful" w:uiPriority="52"/>
+    <w:lsdException w:name="List Table 1 Light Accent 1" w:uiPriority="46"/>
+    <w:lsdException w:name="List Table 2 Accent 1" w:uiPriority="47"/>
+    <w:lsdException w:name="List Table 3 Accent 1" w:uiPriority="48"/>
+    <w:lsdException w:name="List Table 4 Accent 1" w:uiPriority="49"/>
+    <w:lsdException w:name="List Table 5 Dark Accent 1" w:uiPriority="50"/>
+    <w:lsdException w:name="List Table 6 Colorful Accent 1" w:uiPriority="51"/>
+    <w:lsdException w:name="List Table 7 Colorful Accent 1" w:uiPriority="52"/>
+    <w:lsdException w:name="List Table 1 Light Accent 2" w:uiPriority="46"/>
+    <w:lsdException w:name="List Table 2 Accent 2" w:uiPriority="47"/>
+    <w:lsdException w:name="List Table 3 Accent 2" w:uiPriority="48"/>
+    <w:lsdException w:name="List Table 4 Accent 2" w:uiPriority="49"/>
+    <w:lsdException w:name="List Table 5 Dark Accent 2" w:uiPriority="50"/>
+    <w:lsdException w:name="List Table 6 Colorful Accent 2" w:uiPriority="51"/>
+    <w:lsdException w:name="List Table 7 Colorful Accent 2" w:uiPriority="52"/>
+    <w:lsdException w:name="List Table 1 Light Accent 3" w:uiPriority="46"/>
+    <w:lsdException w:name="List Table 2 Accent 3" w:uiPriority="47"/>
+    <w:lsdException w:name="List Table 3 Accent 3" w:uiPriority="48"/>
+    <w:lsdException w:name="List Table 4 Accent 3" w:uiPriority="49"/>
+    <w:lsdException w:name="List Table 5 Dark Accent 3" w:uiPriority="50"/>
+    <w:lsdException w:name="List Table 6 Colorful Accent 3" w:uiPriority="51"/>
+    <w:lsdException w:name="List Table 7 Colorful Accent 3" w:uiPriority="52"/>
+    <w:lsdException w:name="List Table 1 Light Accent 4" w:uiPriority="46"/>
+    <w:lsdException w:name="List Table 2 Accent 4" w:uiPriority="47"/>
+    <w:lsdException w:name="List Table 3 Accent 4" w:uiPriority="48"/>
+    <w:lsdException w:name="List Table 4 Accent 4" w:uiPriority="49"/>
+    <w:lsdException w:name="List Table 5 Dark Accent 4" w:uiPriority="50"/>
+    <w:lsdException w:name="List Table 6 Colorful Accent 4" w:uiPriority="51"/>
+    <w:lsdException w:name="List Table 7 Colorful Accent 4" w:uiPriority="52"/>
+    <w:lsdException w:name="List Table 1 Light Accent 5" w:uiPriority="46"/>
+    <w:lsdException w:name="List Table 2 Accent 5" w:uiPriority="47"/>
+    <w:lsdException w:name="List Table 3 Accent 5" w:uiPriority="48"/>
+    <w:lsdException w:name="List Table 4 Accent 5" w:uiPriority="49"/>
+    <w:lsdException w:name="List Table 5 Dark Accent 5" w:uiPriority="50"/>
+    <w:lsdException w:name="List Table 6 Colorful Accent 5" w:uiPriority="51"/>
+    <w:lsdException w:name="List Table 7 Colorful Accent 5" w:uiPriority="52"/>
+    <w:lsdException w:name="List Table 1 Light Accent 6" w:uiPriority="46"/>
+    <w:lsdException w:name="List Table 2 Accent 6" w:uiPriority="47"/>
+    <w:lsdException w:name="List Table 3 Accent 6" w:uiPriority="48"/>
+    <w:lsdException w:name="List Table 4 Accent 6" w:uiPriority="49"/>
+    <w:lsdException w:name="List Table 5 Dark Accent 6" w:uiPriority="50"/>
+    <w:lsdException w:name="List Table 6 Colorful Accent 6" w:uiPriority="51"/>
+    <w:lsdException w:name="List Table 7 Colorful Accent 6" w:uiPriority="52"/>
   </w:latentStyles>
   <w:style w:type="paragraph" w:default="1" w:styleId="Normal">
     <w:name w:val="Normal"/>
@@ -6188,7 +6702,6 @@
     <w:uiPriority w:val="99"/>
     <w:semiHidden/>
     <w:unhideWhenUsed/>
-    <w:qFormat/>
     <w:tblPr>
       <w:tblInd w:w="0" w:type="dxa"/>
       <w:tblCellMar>
@@ -6567,7 +7080,7 @@
       <w:u w:val="single"/>
     </w:rPr>
   </w:style>
-  <w:style w:type="paragraph" w:styleId="TtulodeTDC">
+  <w:style w:type="paragraph" w:styleId="TtuloTDC">
     <w:name w:val="TOC Heading"/>
     <w:basedOn w:val="Ttulo1"/>
     <w:next w:val="Normal"/>
@@ -7206,7 +7719,7 @@
 </file>
 
 <file path=customXml/itemProps2.xml><?xml version="1.0" encoding="utf-8"?>
-<ds:datastoreItem xmlns:ds="http://schemas.openxmlformats.org/officeDocument/2006/customXml" ds:itemID="{77F394CD-89D4-4925-97E0-850617C4EB06}">
+<ds:datastoreItem xmlns:ds="http://schemas.openxmlformats.org/officeDocument/2006/customXml" ds:itemID="{D35C11BA-12F5-40D2-BDB3-C8E4EFEEC811}">
   <ds:schemaRefs>
     <ds:schemaRef ds:uri="http://schemas.openxmlformats.org/officeDocument/2006/bibliography"/>
   </ds:schemaRefs>

</xml_diff>